<commit_message>
Add some functional requirements
</commit_message>
<xml_diff>
--- a/docs/ChainFund-documentation.docx
+++ b/docs/ChainFund-documentation.docx
@@ -7,7 +7,7 @@
         <w:rPr>
           <w:noProof/>
         </w:rPr>
-        <w:object w:dxaOrig="225" w:dyaOrig="225" w14:anchorId="02C4F087">
+        <w:object w:dxaOrig="1440" w:dyaOrig="1440" w14:anchorId="02C4F087">
           <v:shapetype id="_x0000_t75" coordsize="21600,21600" o:spt="75" o:preferrelative="t" path="m@4@5l@4@11@9@11@9@5xe" filled="f" stroked="f">
             <v:stroke joinstyle="miter"/>
             <v:formulas>
@@ -31,7 +31,7 @@
             <v:imagedata r:id="rId6" o:title=""/>
             <w10:wrap type="topAndBottom"/>
           </v:shape>
-          <o:OLEObject Type="Embed" ProgID="Word.Picture.8" ShapeID="_x0000_s1027" DrawAspect="Content" ObjectID="_1673004190" r:id="rId7"/>
+          <o:OLEObject Type="Embed" ProgID="Word.Picture.8" ShapeID="_x0000_s1027" DrawAspect="Content" ObjectID="_1673016249" r:id="rId7"/>
         </w:object>
       </w:r>
     </w:p>
@@ -455,6 +455,13 @@
     </w:p>
     <w:sdt>
       <w:sdtPr>
+        <w:rPr>
+          <w:rFonts w:ascii="Calibri" w:eastAsia="Times New Roman" w:hAnsi="Calibri" w:cs="Times New Roman"/>
+          <w:color w:val="auto"/>
+          <w:sz w:val="22"/>
+          <w:szCs w:val="22"/>
+          <w:lang w:val="bg-BG" w:eastAsia="bg-BG"/>
+        </w:rPr>
         <w:id w:val="-386346438"/>
         <w:docPartObj>
           <w:docPartGallery w:val="Table of Contents"/>
@@ -463,14 +470,9 @@
       </w:sdtPr>
       <w:sdtEndPr>
         <w:rPr>
-          <w:rFonts w:ascii="Calibri" w:eastAsia="Times New Roman" w:hAnsi="Calibri" w:cs="Times New Roman"/>
           <w:b/>
           <w:bCs/>
           <w:noProof/>
-          <w:color w:val="auto"/>
-          <w:sz w:val="22"/>
-          <w:szCs w:val="22"/>
-          <w:lang w:val="bg-BG" w:eastAsia="bg-BG"/>
         </w:rPr>
       </w:sdtEndPr>
       <w:sdtContent>
@@ -519,7 +521,7 @@
           <w:r>
             <w:fldChar w:fldCharType="separate"/>
           </w:r>
-          <w:hyperlink w:anchor="_Toc62391273" w:history="1">
+          <w:hyperlink w:anchor="_Toc62403432" w:history="1">
             <w:r>
               <w:rPr>
                 <w:rStyle w:val="Hyperlink"/>
@@ -566,7 +568,7 @@
                 <w:noProof/>
                 <w:webHidden/>
               </w:rPr>
-              <w:instrText xml:space="preserve"> PAGEREF _Toc62391273 \h </w:instrText>
+              <w:instrText xml:space="preserve"> PAGEREF _Toc62403432 \h </w:instrText>
             </w:r>
             <w:r>
               <w:rPr>
@@ -609,7 +611,7 @@
               <w:noProof/>
             </w:rPr>
           </w:pPr>
-          <w:hyperlink w:anchor="_Toc62391274" w:history="1">
+          <w:hyperlink w:anchor="_Toc62403433" w:history="1">
             <w:r>
               <w:rPr>
                 <w:rStyle w:val="Hyperlink"/>
@@ -656,7 +658,7 @@
                 <w:noProof/>
                 <w:webHidden/>
               </w:rPr>
-              <w:instrText xml:space="preserve"> PAGEREF _Toc62391274 \h </w:instrText>
+              <w:instrText xml:space="preserve"> PAGEREF _Toc62403433 \h </w:instrText>
             </w:r>
             <w:r>
               <w:rPr>
@@ -677,6 +679,942 @@
                 <w:webHidden/>
               </w:rPr>
               <w:t>3</w:t>
+            </w:r>
+            <w:r>
+              <w:rPr>
+                <w:noProof/>
+                <w:webHidden/>
+              </w:rPr>
+              <w:fldChar w:fldCharType="end"/>
+            </w:r>
+          </w:hyperlink>
+        </w:p>
+        <w:p>
+          <w:pPr>
+            <w:pStyle w:val="TOC2"/>
+            <w:tabs>
+              <w:tab w:val="left" w:pos="880"/>
+              <w:tab w:val="right" w:leader="dot" w:pos="10456"/>
+            </w:tabs>
+            <w:rPr>
+              <w:rFonts w:asciiTheme="minorHAnsi" w:eastAsiaTheme="minorEastAsia" w:hAnsiTheme="minorHAnsi" w:cstheme="minorBidi"/>
+              <w:noProof/>
+            </w:rPr>
+          </w:pPr>
+          <w:hyperlink w:anchor="_Toc62403434" w:history="1">
+            <w:r>
+              <w:rPr>
+                <w:rStyle w:val="Hyperlink"/>
+                <w:rFonts w:cstheme="minorHAnsi"/>
+                <w:b/>
+                <w:bCs/>
+                <w:noProof/>
+              </w:rPr>
+              <w:t>2.1.</w:t>
+            </w:r>
+            <w:r>
+              <w:rPr>
+                <w:rFonts w:asciiTheme="minorHAnsi" w:eastAsiaTheme="minorEastAsia" w:hAnsiTheme="minorHAnsi" w:cstheme="minorBidi"/>
+                <w:noProof/>
+              </w:rPr>
+              <w:tab/>
+            </w:r>
+            <w:r>
+              <w:rPr>
+                <w:rStyle w:val="Hyperlink"/>
+                <w:rFonts w:cstheme="minorHAnsi"/>
+                <w:b/>
+                <w:bCs/>
+                <w:noProof/>
+                <w:shd w:val="clear" w:color="auto" w:fill="FFFFFF"/>
+              </w:rPr>
+              <w:t>Как блокчейн решава този проблем</w:t>
+            </w:r>
+            <w:r>
+              <w:rPr>
+                <w:rStyle w:val="Hyperlink"/>
+                <w:rFonts w:cstheme="minorHAnsi"/>
+                <w:noProof/>
+                <w:shd w:val="clear" w:color="auto" w:fill="FFFFFF"/>
+              </w:rPr>
+              <w:t xml:space="preserve"> (или помага за решаването му, акцент върху силните страни на блокчейн)</w:t>
+            </w:r>
+            <w:r>
+              <w:rPr>
+                <w:noProof/>
+                <w:webHidden/>
+              </w:rPr>
+              <w:tab/>
+            </w:r>
+            <w:r>
+              <w:rPr>
+                <w:noProof/>
+                <w:webHidden/>
+              </w:rPr>
+              <w:fldChar w:fldCharType="begin"/>
+            </w:r>
+            <w:r>
+              <w:rPr>
+                <w:noProof/>
+                <w:webHidden/>
+              </w:rPr>
+              <w:instrText xml:space="preserve"> PAGEREF _Toc62403434 \h </w:instrText>
+            </w:r>
+            <w:r>
+              <w:rPr>
+                <w:noProof/>
+                <w:webHidden/>
+              </w:rPr>
+            </w:r>
+            <w:r>
+              <w:rPr>
+                <w:noProof/>
+                <w:webHidden/>
+              </w:rPr>
+              <w:fldChar w:fldCharType="separate"/>
+            </w:r>
+            <w:r>
+              <w:rPr>
+                <w:noProof/>
+                <w:webHidden/>
+              </w:rPr>
+              <w:t>3</w:t>
+            </w:r>
+            <w:r>
+              <w:rPr>
+                <w:noProof/>
+                <w:webHidden/>
+              </w:rPr>
+              <w:fldChar w:fldCharType="end"/>
+            </w:r>
+          </w:hyperlink>
+        </w:p>
+        <w:p>
+          <w:pPr>
+            <w:pStyle w:val="TOC2"/>
+            <w:tabs>
+              <w:tab w:val="left" w:pos="880"/>
+              <w:tab w:val="right" w:leader="dot" w:pos="10456"/>
+            </w:tabs>
+            <w:rPr>
+              <w:rFonts w:asciiTheme="minorHAnsi" w:eastAsiaTheme="minorEastAsia" w:hAnsiTheme="minorHAnsi" w:cstheme="minorBidi"/>
+              <w:noProof/>
+            </w:rPr>
+          </w:pPr>
+          <w:hyperlink w:anchor="_Toc62403435" w:history="1">
+            <w:r>
+              <w:rPr>
+                <w:rStyle w:val="Hyperlink"/>
+                <w:rFonts w:cstheme="minorHAnsi"/>
+                <w:b/>
+                <w:bCs/>
+                <w:noProof/>
+              </w:rPr>
+              <w:t>2.2.</w:t>
+            </w:r>
+            <w:r>
+              <w:rPr>
+                <w:rFonts w:asciiTheme="minorHAnsi" w:eastAsiaTheme="minorEastAsia" w:hAnsiTheme="minorHAnsi" w:cstheme="minorBidi"/>
+                <w:noProof/>
+              </w:rPr>
+              <w:tab/>
+            </w:r>
+            <w:r>
+              <w:rPr>
+                <w:rStyle w:val="Hyperlink"/>
+                <w:rFonts w:cstheme="minorHAnsi"/>
+                <w:b/>
+                <w:bCs/>
+                <w:noProof/>
+                <w:shd w:val="clear" w:color="auto" w:fill="FFFFFF"/>
+              </w:rPr>
+              <w:t>Предимства на блокчейн спрямо сегашното състояние</w:t>
+            </w:r>
+            <w:r>
+              <w:rPr>
+                <w:rStyle w:val="Hyperlink"/>
+                <w:rFonts w:cstheme="minorHAnsi"/>
+                <w:noProof/>
+                <w:shd w:val="clear" w:color="auto" w:fill="FFFFFF"/>
+              </w:rPr>
+              <w:t xml:space="preserve"> (сравнение с подход с използване на бази данни)</w:t>
+            </w:r>
+            <w:r>
+              <w:rPr>
+                <w:noProof/>
+                <w:webHidden/>
+              </w:rPr>
+              <w:tab/>
+            </w:r>
+            <w:r>
+              <w:rPr>
+                <w:noProof/>
+                <w:webHidden/>
+              </w:rPr>
+              <w:fldChar w:fldCharType="begin"/>
+            </w:r>
+            <w:r>
+              <w:rPr>
+                <w:noProof/>
+                <w:webHidden/>
+              </w:rPr>
+              <w:instrText xml:space="preserve"> PAGEREF _Toc62403435 \h </w:instrText>
+            </w:r>
+            <w:r>
+              <w:rPr>
+                <w:noProof/>
+                <w:webHidden/>
+              </w:rPr>
+            </w:r>
+            <w:r>
+              <w:rPr>
+                <w:noProof/>
+                <w:webHidden/>
+              </w:rPr>
+              <w:fldChar w:fldCharType="separate"/>
+            </w:r>
+            <w:r>
+              <w:rPr>
+                <w:noProof/>
+                <w:webHidden/>
+              </w:rPr>
+              <w:t>3</w:t>
+            </w:r>
+            <w:r>
+              <w:rPr>
+                <w:noProof/>
+                <w:webHidden/>
+              </w:rPr>
+              <w:fldChar w:fldCharType="end"/>
+            </w:r>
+          </w:hyperlink>
+        </w:p>
+        <w:p>
+          <w:pPr>
+            <w:pStyle w:val="TOC1"/>
+            <w:tabs>
+              <w:tab w:val="left" w:pos="440"/>
+              <w:tab w:val="right" w:leader="dot" w:pos="10456"/>
+            </w:tabs>
+            <w:rPr>
+              <w:rFonts w:asciiTheme="minorHAnsi" w:eastAsiaTheme="minorEastAsia" w:hAnsiTheme="minorHAnsi" w:cstheme="minorBidi"/>
+              <w:noProof/>
+            </w:rPr>
+          </w:pPr>
+          <w:hyperlink w:anchor="_Toc62403436" w:history="1">
+            <w:r>
+              <w:rPr>
+                <w:rStyle w:val="Hyperlink"/>
+                <w:rFonts w:cstheme="minorHAnsi"/>
+                <w:b/>
+                <w:bCs/>
+                <w:noProof/>
+              </w:rPr>
+              <w:t>3.</w:t>
+            </w:r>
+            <w:r>
+              <w:rPr>
+                <w:rFonts w:asciiTheme="minorHAnsi" w:eastAsiaTheme="minorEastAsia" w:hAnsiTheme="minorHAnsi" w:cstheme="minorBidi"/>
+                <w:noProof/>
+              </w:rPr>
+              <w:tab/>
+            </w:r>
+            <w:r>
+              <w:rPr>
+                <w:rStyle w:val="Hyperlink"/>
+                <w:rFonts w:cstheme="minorHAnsi"/>
+                <w:b/>
+                <w:bCs/>
+                <w:noProof/>
+              </w:rPr>
+              <w:t>Заинтересовани лица</w:t>
+            </w:r>
+            <w:r>
+              <w:rPr>
+                <w:noProof/>
+                <w:webHidden/>
+              </w:rPr>
+              <w:tab/>
+            </w:r>
+            <w:r>
+              <w:rPr>
+                <w:noProof/>
+                <w:webHidden/>
+              </w:rPr>
+              <w:fldChar w:fldCharType="begin"/>
+            </w:r>
+            <w:r>
+              <w:rPr>
+                <w:noProof/>
+                <w:webHidden/>
+              </w:rPr>
+              <w:instrText xml:space="preserve"> PAGEREF _Toc62403436 \h </w:instrText>
+            </w:r>
+            <w:r>
+              <w:rPr>
+                <w:noProof/>
+                <w:webHidden/>
+              </w:rPr>
+            </w:r>
+            <w:r>
+              <w:rPr>
+                <w:noProof/>
+                <w:webHidden/>
+              </w:rPr>
+              <w:fldChar w:fldCharType="separate"/>
+            </w:r>
+            <w:r>
+              <w:rPr>
+                <w:noProof/>
+                <w:webHidden/>
+              </w:rPr>
+              <w:t>3</w:t>
+            </w:r>
+            <w:r>
+              <w:rPr>
+                <w:noProof/>
+                <w:webHidden/>
+              </w:rPr>
+              <w:fldChar w:fldCharType="end"/>
+            </w:r>
+          </w:hyperlink>
+        </w:p>
+        <w:p>
+          <w:pPr>
+            <w:pStyle w:val="TOC1"/>
+            <w:tabs>
+              <w:tab w:val="left" w:pos="440"/>
+              <w:tab w:val="right" w:leader="dot" w:pos="10456"/>
+            </w:tabs>
+            <w:rPr>
+              <w:rFonts w:asciiTheme="minorHAnsi" w:eastAsiaTheme="minorEastAsia" w:hAnsiTheme="minorHAnsi" w:cstheme="minorBidi"/>
+              <w:noProof/>
+            </w:rPr>
+          </w:pPr>
+          <w:hyperlink w:anchor="_Toc62403437" w:history="1">
+            <w:r>
+              <w:rPr>
+                <w:rStyle w:val="Hyperlink"/>
+                <w:rFonts w:cstheme="minorHAnsi"/>
+                <w:b/>
+                <w:bCs/>
+                <w:noProof/>
+              </w:rPr>
+              <w:t>4.</w:t>
+            </w:r>
+            <w:r>
+              <w:rPr>
+                <w:rFonts w:asciiTheme="minorHAnsi" w:eastAsiaTheme="minorEastAsia" w:hAnsiTheme="minorHAnsi" w:cstheme="minorBidi"/>
+                <w:noProof/>
+              </w:rPr>
+              <w:tab/>
+            </w:r>
+            <w:r>
+              <w:rPr>
+                <w:rStyle w:val="Hyperlink"/>
+                <w:rFonts w:cstheme="minorHAnsi"/>
+                <w:b/>
+                <w:bCs/>
+                <w:noProof/>
+                <w:lang w:val="en-US"/>
+              </w:rPr>
+              <w:t>User stories</w:t>
+            </w:r>
+            <w:r>
+              <w:rPr>
+                <w:noProof/>
+                <w:webHidden/>
+              </w:rPr>
+              <w:tab/>
+            </w:r>
+            <w:r>
+              <w:rPr>
+                <w:noProof/>
+                <w:webHidden/>
+              </w:rPr>
+              <w:fldChar w:fldCharType="begin"/>
+            </w:r>
+            <w:r>
+              <w:rPr>
+                <w:noProof/>
+                <w:webHidden/>
+              </w:rPr>
+              <w:instrText xml:space="preserve"> PAGEREF _Toc62403437 \h </w:instrText>
+            </w:r>
+            <w:r>
+              <w:rPr>
+                <w:noProof/>
+                <w:webHidden/>
+              </w:rPr>
+            </w:r>
+            <w:r>
+              <w:rPr>
+                <w:noProof/>
+                <w:webHidden/>
+              </w:rPr>
+              <w:fldChar w:fldCharType="separate"/>
+            </w:r>
+            <w:r>
+              <w:rPr>
+                <w:noProof/>
+                <w:webHidden/>
+              </w:rPr>
+              <w:t>3</w:t>
+            </w:r>
+            <w:r>
+              <w:rPr>
+                <w:noProof/>
+                <w:webHidden/>
+              </w:rPr>
+              <w:fldChar w:fldCharType="end"/>
+            </w:r>
+          </w:hyperlink>
+        </w:p>
+        <w:p>
+          <w:pPr>
+            <w:pStyle w:val="TOC1"/>
+            <w:tabs>
+              <w:tab w:val="left" w:pos="440"/>
+              <w:tab w:val="right" w:leader="dot" w:pos="10456"/>
+            </w:tabs>
+            <w:rPr>
+              <w:rFonts w:asciiTheme="minorHAnsi" w:eastAsiaTheme="minorEastAsia" w:hAnsiTheme="minorHAnsi" w:cstheme="minorBidi"/>
+              <w:noProof/>
+            </w:rPr>
+          </w:pPr>
+          <w:hyperlink w:anchor="_Toc62403438" w:history="1">
+            <w:r>
+              <w:rPr>
+                <w:rStyle w:val="Hyperlink"/>
+                <w:rFonts w:cstheme="minorHAnsi"/>
+                <w:b/>
+                <w:bCs/>
+                <w:noProof/>
+              </w:rPr>
+              <w:t>5.</w:t>
+            </w:r>
+            <w:r>
+              <w:rPr>
+                <w:rFonts w:asciiTheme="minorHAnsi" w:eastAsiaTheme="minorEastAsia" w:hAnsiTheme="minorHAnsi" w:cstheme="minorBidi"/>
+                <w:noProof/>
+              </w:rPr>
+              <w:tab/>
+            </w:r>
+            <w:r>
+              <w:rPr>
+                <w:rStyle w:val="Hyperlink"/>
+                <w:rFonts w:cstheme="minorHAnsi"/>
+                <w:b/>
+                <w:bCs/>
+                <w:noProof/>
+              </w:rPr>
+              <w:t>Изисквания</w:t>
+            </w:r>
+            <w:r>
+              <w:rPr>
+                <w:noProof/>
+                <w:webHidden/>
+              </w:rPr>
+              <w:tab/>
+            </w:r>
+            <w:r>
+              <w:rPr>
+                <w:noProof/>
+                <w:webHidden/>
+              </w:rPr>
+              <w:fldChar w:fldCharType="begin"/>
+            </w:r>
+            <w:r>
+              <w:rPr>
+                <w:noProof/>
+                <w:webHidden/>
+              </w:rPr>
+              <w:instrText xml:space="preserve"> PAGEREF _Toc62403438 \h </w:instrText>
+            </w:r>
+            <w:r>
+              <w:rPr>
+                <w:noProof/>
+                <w:webHidden/>
+              </w:rPr>
+            </w:r>
+            <w:r>
+              <w:rPr>
+                <w:noProof/>
+                <w:webHidden/>
+              </w:rPr>
+              <w:fldChar w:fldCharType="separate"/>
+            </w:r>
+            <w:r>
+              <w:rPr>
+                <w:noProof/>
+                <w:webHidden/>
+              </w:rPr>
+              <w:t>3</w:t>
+            </w:r>
+            <w:r>
+              <w:rPr>
+                <w:noProof/>
+                <w:webHidden/>
+              </w:rPr>
+              <w:fldChar w:fldCharType="end"/>
+            </w:r>
+          </w:hyperlink>
+        </w:p>
+        <w:p>
+          <w:pPr>
+            <w:pStyle w:val="TOC2"/>
+            <w:tabs>
+              <w:tab w:val="left" w:pos="880"/>
+              <w:tab w:val="right" w:leader="dot" w:pos="10456"/>
+            </w:tabs>
+            <w:rPr>
+              <w:rFonts w:asciiTheme="minorHAnsi" w:eastAsiaTheme="minorEastAsia" w:hAnsiTheme="minorHAnsi" w:cstheme="minorBidi"/>
+              <w:noProof/>
+            </w:rPr>
+          </w:pPr>
+          <w:hyperlink w:anchor="_Toc62403439" w:history="1">
+            <w:r>
+              <w:rPr>
+                <w:rStyle w:val="Hyperlink"/>
+                <w:rFonts w:cstheme="minorHAnsi"/>
+                <w:b/>
+                <w:bCs/>
+                <w:noProof/>
+              </w:rPr>
+              <w:t>5.1.</w:t>
+            </w:r>
+            <w:r>
+              <w:rPr>
+                <w:rFonts w:asciiTheme="minorHAnsi" w:eastAsiaTheme="minorEastAsia" w:hAnsiTheme="minorHAnsi" w:cstheme="minorBidi"/>
+                <w:noProof/>
+              </w:rPr>
+              <w:tab/>
+            </w:r>
+            <w:r>
+              <w:rPr>
+                <w:rStyle w:val="Hyperlink"/>
+                <w:rFonts w:cstheme="minorHAnsi"/>
+                <w:b/>
+                <w:bCs/>
+                <w:noProof/>
+                <w:shd w:val="clear" w:color="auto" w:fill="FFFFFF"/>
+              </w:rPr>
+              <w:t>Функционални</w:t>
+            </w:r>
+            <w:r>
+              <w:rPr>
+                <w:noProof/>
+                <w:webHidden/>
+              </w:rPr>
+              <w:tab/>
+            </w:r>
+            <w:r>
+              <w:rPr>
+                <w:noProof/>
+                <w:webHidden/>
+              </w:rPr>
+              <w:fldChar w:fldCharType="begin"/>
+            </w:r>
+            <w:r>
+              <w:rPr>
+                <w:noProof/>
+                <w:webHidden/>
+              </w:rPr>
+              <w:instrText xml:space="preserve"> PAGEREF _Toc62403439 \h </w:instrText>
+            </w:r>
+            <w:r>
+              <w:rPr>
+                <w:noProof/>
+                <w:webHidden/>
+              </w:rPr>
+            </w:r>
+            <w:r>
+              <w:rPr>
+                <w:noProof/>
+                <w:webHidden/>
+              </w:rPr>
+              <w:fldChar w:fldCharType="separate"/>
+            </w:r>
+            <w:r>
+              <w:rPr>
+                <w:noProof/>
+                <w:webHidden/>
+              </w:rPr>
+              <w:t>3</w:t>
+            </w:r>
+            <w:r>
+              <w:rPr>
+                <w:noProof/>
+                <w:webHidden/>
+              </w:rPr>
+              <w:fldChar w:fldCharType="end"/>
+            </w:r>
+          </w:hyperlink>
+        </w:p>
+        <w:p>
+          <w:pPr>
+            <w:pStyle w:val="TOC2"/>
+            <w:tabs>
+              <w:tab w:val="left" w:pos="880"/>
+              <w:tab w:val="right" w:leader="dot" w:pos="10456"/>
+            </w:tabs>
+            <w:rPr>
+              <w:rFonts w:asciiTheme="minorHAnsi" w:eastAsiaTheme="minorEastAsia" w:hAnsiTheme="minorHAnsi" w:cstheme="minorBidi"/>
+              <w:noProof/>
+            </w:rPr>
+          </w:pPr>
+          <w:hyperlink w:anchor="_Toc62403440" w:history="1">
+            <w:r>
+              <w:rPr>
+                <w:rStyle w:val="Hyperlink"/>
+                <w:rFonts w:cstheme="minorHAnsi"/>
+                <w:b/>
+                <w:bCs/>
+                <w:noProof/>
+              </w:rPr>
+              <w:t>5.2.</w:t>
+            </w:r>
+            <w:r>
+              <w:rPr>
+                <w:rFonts w:asciiTheme="minorHAnsi" w:eastAsiaTheme="minorEastAsia" w:hAnsiTheme="minorHAnsi" w:cstheme="minorBidi"/>
+                <w:noProof/>
+              </w:rPr>
+              <w:tab/>
+            </w:r>
+            <w:r>
+              <w:rPr>
+                <w:rStyle w:val="Hyperlink"/>
+                <w:rFonts w:cstheme="minorHAnsi"/>
+                <w:b/>
+                <w:bCs/>
+                <w:noProof/>
+                <w:shd w:val="clear" w:color="auto" w:fill="FFFFFF"/>
+              </w:rPr>
+              <w:t>Технически</w:t>
+            </w:r>
+            <w:r>
+              <w:rPr>
+                <w:noProof/>
+                <w:webHidden/>
+              </w:rPr>
+              <w:tab/>
+            </w:r>
+            <w:r>
+              <w:rPr>
+                <w:noProof/>
+                <w:webHidden/>
+              </w:rPr>
+              <w:fldChar w:fldCharType="begin"/>
+            </w:r>
+            <w:r>
+              <w:rPr>
+                <w:noProof/>
+                <w:webHidden/>
+              </w:rPr>
+              <w:instrText xml:space="preserve"> PAGEREF _Toc62403440 \h </w:instrText>
+            </w:r>
+            <w:r>
+              <w:rPr>
+                <w:noProof/>
+                <w:webHidden/>
+              </w:rPr>
+            </w:r>
+            <w:r>
+              <w:rPr>
+                <w:noProof/>
+                <w:webHidden/>
+              </w:rPr>
+              <w:fldChar w:fldCharType="separate"/>
+            </w:r>
+            <w:r>
+              <w:rPr>
+                <w:noProof/>
+                <w:webHidden/>
+              </w:rPr>
+              <w:t>4</w:t>
+            </w:r>
+            <w:r>
+              <w:rPr>
+                <w:noProof/>
+                <w:webHidden/>
+              </w:rPr>
+              <w:fldChar w:fldCharType="end"/>
+            </w:r>
+          </w:hyperlink>
+        </w:p>
+        <w:p>
+          <w:pPr>
+            <w:pStyle w:val="TOC1"/>
+            <w:tabs>
+              <w:tab w:val="left" w:pos="440"/>
+              <w:tab w:val="right" w:leader="dot" w:pos="10456"/>
+            </w:tabs>
+            <w:rPr>
+              <w:rFonts w:asciiTheme="minorHAnsi" w:eastAsiaTheme="minorEastAsia" w:hAnsiTheme="minorHAnsi" w:cstheme="minorBidi"/>
+              <w:noProof/>
+            </w:rPr>
+          </w:pPr>
+          <w:hyperlink w:anchor="_Toc62403441" w:history="1">
+            <w:r>
+              <w:rPr>
+                <w:rStyle w:val="Hyperlink"/>
+                <w:rFonts w:cstheme="minorHAnsi"/>
+                <w:b/>
+                <w:bCs/>
+                <w:noProof/>
+              </w:rPr>
+              <w:t>6.</w:t>
+            </w:r>
+            <w:r>
+              <w:rPr>
+                <w:rFonts w:asciiTheme="minorHAnsi" w:eastAsiaTheme="minorEastAsia" w:hAnsiTheme="minorHAnsi" w:cstheme="minorBidi"/>
+                <w:noProof/>
+              </w:rPr>
+              <w:tab/>
+            </w:r>
+            <w:r>
+              <w:rPr>
+                <w:rStyle w:val="Hyperlink"/>
+                <w:rFonts w:cstheme="minorHAnsi"/>
+                <w:b/>
+                <w:bCs/>
+                <w:noProof/>
+                <w:lang w:val="en-US"/>
+              </w:rPr>
+              <w:t xml:space="preserve">UML </w:t>
+            </w:r>
+            <w:r>
+              <w:rPr>
+                <w:rStyle w:val="Hyperlink"/>
+                <w:rFonts w:cstheme="minorHAnsi"/>
+                <w:b/>
+                <w:bCs/>
+                <w:noProof/>
+              </w:rPr>
+              <w:t>диаграми</w:t>
+            </w:r>
+            <w:r>
+              <w:rPr>
+                <w:noProof/>
+                <w:webHidden/>
+              </w:rPr>
+              <w:tab/>
+            </w:r>
+            <w:r>
+              <w:rPr>
+                <w:noProof/>
+                <w:webHidden/>
+              </w:rPr>
+              <w:fldChar w:fldCharType="begin"/>
+            </w:r>
+            <w:r>
+              <w:rPr>
+                <w:noProof/>
+                <w:webHidden/>
+              </w:rPr>
+              <w:instrText xml:space="preserve"> PAGEREF _Toc62403441 \h </w:instrText>
+            </w:r>
+            <w:r>
+              <w:rPr>
+                <w:noProof/>
+                <w:webHidden/>
+              </w:rPr>
+            </w:r>
+            <w:r>
+              <w:rPr>
+                <w:noProof/>
+                <w:webHidden/>
+              </w:rPr>
+              <w:fldChar w:fldCharType="separate"/>
+            </w:r>
+            <w:r>
+              <w:rPr>
+                <w:noProof/>
+                <w:webHidden/>
+              </w:rPr>
+              <w:t>4</w:t>
+            </w:r>
+            <w:r>
+              <w:rPr>
+                <w:noProof/>
+                <w:webHidden/>
+              </w:rPr>
+              <w:fldChar w:fldCharType="end"/>
+            </w:r>
+          </w:hyperlink>
+        </w:p>
+        <w:p>
+          <w:pPr>
+            <w:pStyle w:val="TOC2"/>
+            <w:tabs>
+              <w:tab w:val="left" w:pos="880"/>
+              <w:tab w:val="right" w:leader="dot" w:pos="10456"/>
+            </w:tabs>
+            <w:rPr>
+              <w:rFonts w:asciiTheme="minorHAnsi" w:eastAsiaTheme="minorEastAsia" w:hAnsiTheme="minorHAnsi" w:cstheme="minorBidi"/>
+              <w:noProof/>
+            </w:rPr>
+          </w:pPr>
+          <w:hyperlink w:anchor="_Toc62403442" w:history="1">
+            <w:r>
+              <w:rPr>
+                <w:rStyle w:val="Hyperlink"/>
+                <w:rFonts w:cstheme="minorHAnsi"/>
+                <w:b/>
+                <w:bCs/>
+                <w:noProof/>
+              </w:rPr>
+              <w:t>6.1.</w:t>
+            </w:r>
+            <w:r>
+              <w:rPr>
+                <w:rFonts w:asciiTheme="minorHAnsi" w:eastAsiaTheme="minorEastAsia" w:hAnsiTheme="minorHAnsi" w:cstheme="minorBidi"/>
+                <w:noProof/>
+              </w:rPr>
+              <w:tab/>
+            </w:r>
+            <w:r>
+              <w:rPr>
+                <w:rStyle w:val="Hyperlink"/>
+                <w:rFonts w:cstheme="minorHAnsi"/>
+                <w:b/>
+                <w:bCs/>
+                <w:noProof/>
+                <w:shd w:val="clear" w:color="auto" w:fill="FFFFFF"/>
+                <w:lang w:val="en-US"/>
+              </w:rPr>
+              <w:t>Use case</w:t>
+            </w:r>
+            <w:r>
+              <w:rPr>
+                <w:noProof/>
+                <w:webHidden/>
+              </w:rPr>
+              <w:tab/>
+            </w:r>
+            <w:r>
+              <w:rPr>
+                <w:noProof/>
+                <w:webHidden/>
+              </w:rPr>
+              <w:fldChar w:fldCharType="begin"/>
+            </w:r>
+            <w:r>
+              <w:rPr>
+                <w:noProof/>
+                <w:webHidden/>
+              </w:rPr>
+              <w:instrText xml:space="preserve"> PAGEREF _Toc62403442 \h </w:instrText>
+            </w:r>
+            <w:r>
+              <w:rPr>
+                <w:noProof/>
+                <w:webHidden/>
+              </w:rPr>
+            </w:r>
+            <w:r>
+              <w:rPr>
+                <w:noProof/>
+                <w:webHidden/>
+              </w:rPr>
+              <w:fldChar w:fldCharType="separate"/>
+            </w:r>
+            <w:r>
+              <w:rPr>
+                <w:noProof/>
+                <w:webHidden/>
+              </w:rPr>
+              <w:t>4</w:t>
+            </w:r>
+            <w:r>
+              <w:rPr>
+                <w:noProof/>
+                <w:webHidden/>
+              </w:rPr>
+              <w:fldChar w:fldCharType="end"/>
+            </w:r>
+          </w:hyperlink>
+        </w:p>
+        <w:p>
+          <w:pPr>
+            <w:pStyle w:val="TOC1"/>
+            <w:tabs>
+              <w:tab w:val="left" w:pos="440"/>
+              <w:tab w:val="right" w:leader="dot" w:pos="10456"/>
+            </w:tabs>
+            <w:rPr>
+              <w:rFonts w:asciiTheme="minorHAnsi" w:eastAsiaTheme="minorEastAsia" w:hAnsiTheme="minorHAnsi" w:cstheme="minorBidi"/>
+              <w:noProof/>
+            </w:rPr>
+          </w:pPr>
+          <w:hyperlink w:anchor="_Toc62403443" w:history="1">
+            <w:r>
+              <w:rPr>
+                <w:rStyle w:val="Hyperlink"/>
+                <w:rFonts w:cstheme="minorHAnsi"/>
+                <w:b/>
+                <w:bCs/>
+                <w:noProof/>
+              </w:rPr>
+              <w:t>7.</w:t>
+            </w:r>
+            <w:r>
+              <w:rPr>
+                <w:rFonts w:asciiTheme="minorHAnsi" w:eastAsiaTheme="minorEastAsia" w:hAnsiTheme="minorHAnsi" w:cstheme="minorBidi"/>
+                <w:noProof/>
+              </w:rPr>
+              <w:tab/>
+            </w:r>
+            <w:r>
+              <w:rPr>
+                <w:rStyle w:val="Hyperlink"/>
+                <w:rFonts w:cstheme="minorHAnsi"/>
+                <w:b/>
+                <w:bCs/>
+                <w:noProof/>
+              </w:rPr>
+              <w:t>Архитектура</w:t>
+            </w:r>
+            <w:r>
+              <w:rPr>
+                <w:noProof/>
+                <w:webHidden/>
+              </w:rPr>
+              <w:tab/>
+            </w:r>
+            <w:r>
+              <w:rPr>
+                <w:noProof/>
+                <w:webHidden/>
+              </w:rPr>
+              <w:fldChar w:fldCharType="begin"/>
+            </w:r>
+            <w:r>
+              <w:rPr>
+                <w:noProof/>
+                <w:webHidden/>
+              </w:rPr>
+              <w:instrText xml:space="preserve"> PAGEREF _Toc62403443 \h </w:instrText>
+            </w:r>
+            <w:r>
+              <w:rPr>
+                <w:noProof/>
+                <w:webHidden/>
+              </w:rPr>
+            </w:r>
+            <w:r>
+              <w:rPr>
+                <w:noProof/>
+                <w:webHidden/>
+              </w:rPr>
+              <w:fldChar w:fldCharType="separate"/>
+            </w:r>
+            <w:r>
+              <w:rPr>
+                <w:noProof/>
+                <w:webHidden/>
+              </w:rPr>
+              <w:t>4</w:t>
             </w:r>
             <w:r>
               <w:rPr>
@@ -699,14 +1637,14 @@
               <w:noProof/>
             </w:rPr>
           </w:pPr>
-          <w:hyperlink w:anchor="_Toc62391275" w:history="1">
+          <w:hyperlink w:anchor="_Toc62403444" w:history="1">
             <w:r>
               <w:rPr>
                 <w:rStyle w:val="Hyperlink"/>
-                <w:rFonts w:cstheme="minorHAnsi"/>
-                <w:noProof/>
-              </w:rPr>
-              <w:t>a.</w:t>
+                <w:rFonts w:ascii="Symbol" w:hAnsi="Symbol"/>
+                <w:noProof/>
+              </w:rPr>
+              <w:t></w:t>
             </w:r>
             <w:r>
               <w:rPr>
@@ -718,22 +1656,10 @@
             <w:r>
               <w:rPr>
                 <w:rStyle w:val="Hyperlink"/>
-                <w:rFonts w:cstheme="minorHAnsi"/>
-                <w:b/>
-                <w:bCs/>
                 <w:noProof/>
                 <w:shd w:val="clear" w:color="auto" w:fill="FFFFFF"/>
               </w:rPr>
-              <w:t>Как блокчейн решава този проблем</w:t>
-            </w:r>
-            <w:r>
-              <w:rPr>
-                <w:rStyle w:val="Hyperlink"/>
-                <w:rFonts w:cstheme="minorHAnsi"/>
-                <w:noProof/>
-                <w:shd w:val="clear" w:color="auto" w:fill="FFFFFF"/>
-              </w:rPr>
-              <w:t xml:space="preserve"> (или помага за решаването му, акцент върху силните страни на блокчейн)</w:t>
+              <w:t>Архитектура на системата (+ диаграма), т.е. какво е точно вашето решение и защо така сте го подбрали. Това включва и описание на работата на смарт контракта</w:t>
             </w:r>
             <w:r>
               <w:rPr>
@@ -754,7 +1680,7 @@
                 <w:noProof/>
                 <w:webHidden/>
               </w:rPr>
-              <w:instrText xml:space="preserve"> PAGEREF _Toc62391275 \h </w:instrText>
+              <w:instrText xml:space="preserve"> PAGEREF _Toc62403444 \h </w:instrText>
             </w:r>
             <w:r>
               <w:rPr>
@@ -774,105 +1700,7 @@
                 <w:noProof/>
                 <w:webHidden/>
               </w:rPr>
-              <w:t>3</w:t>
-            </w:r>
-            <w:r>
-              <w:rPr>
-                <w:noProof/>
-                <w:webHidden/>
-              </w:rPr>
-              <w:fldChar w:fldCharType="end"/>
-            </w:r>
-          </w:hyperlink>
-        </w:p>
-        <w:p>
-          <w:pPr>
-            <w:pStyle w:val="TOC2"/>
-            <w:tabs>
-              <w:tab w:val="left" w:pos="660"/>
-              <w:tab w:val="right" w:leader="dot" w:pos="10456"/>
-            </w:tabs>
-            <w:rPr>
-              <w:rFonts w:asciiTheme="minorHAnsi" w:eastAsiaTheme="minorEastAsia" w:hAnsiTheme="minorHAnsi" w:cstheme="minorBidi"/>
-              <w:noProof/>
-            </w:rPr>
-          </w:pPr>
-          <w:hyperlink w:anchor="_Toc62391276" w:history="1">
-            <w:r>
-              <w:rPr>
-                <w:rStyle w:val="Hyperlink"/>
-                <w:rFonts w:cstheme="minorHAnsi"/>
-                <w:noProof/>
-              </w:rPr>
-              <w:t>b.</w:t>
-            </w:r>
-            <w:r>
-              <w:rPr>
-                <w:rFonts w:asciiTheme="minorHAnsi" w:eastAsiaTheme="minorEastAsia" w:hAnsiTheme="minorHAnsi" w:cstheme="minorBidi"/>
-                <w:noProof/>
-              </w:rPr>
-              <w:tab/>
-            </w:r>
-            <w:r>
-              <w:rPr>
-                <w:rStyle w:val="Hyperlink"/>
-                <w:rFonts w:cstheme="minorHAnsi"/>
-                <w:b/>
-                <w:bCs/>
-                <w:noProof/>
-                <w:shd w:val="clear" w:color="auto" w:fill="FFFFFF"/>
-              </w:rPr>
-              <w:t>Предимства на блокчейн спрямо сегашното състояние</w:t>
-            </w:r>
-            <w:r>
-              <w:rPr>
-                <w:rStyle w:val="Hyperlink"/>
-                <w:rFonts w:cstheme="minorHAnsi"/>
-                <w:noProof/>
-                <w:shd w:val="clear" w:color="auto" w:fill="FFFFFF"/>
-              </w:rPr>
-              <w:t xml:space="preserve"> (сравнение с подход с използване на бази данни)</w:t>
-            </w:r>
-            <w:r>
-              <w:rPr>
-                <w:noProof/>
-                <w:webHidden/>
-              </w:rPr>
-              <w:tab/>
-            </w:r>
-            <w:r>
-              <w:rPr>
-                <w:noProof/>
-                <w:webHidden/>
-              </w:rPr>
-              <w:fldChar w:fldCharType="begin"/>
-            </w:r>
-            <w:r>
-              <w:rPr>
-                <w:noProof/>
-                <w:webHidden/>
-              </w:rPr>
-              <w:instrText xml:space="preserve"> PAGEREF _Toc62391276 \h </w:instrText>
-            </w:r>
-            <w:r>
-              <w:rPr>
-                <w:noProof/>
-                <w:webHidden/>
-              </w:rPr>
-            </w:r>
-            <w:r>
-              <w:rPr>
-                <w:noProof/>
-                <w:webHidden/>
-              </w:rPr>
-              <w:fldChar w:fldCharType="separate"/>
-            </w:r>
-            <w:r>
-              <w:rPr>
-                <w:noProof/>
-                <w:webHidden/>
-              </w:rPr>
-              <w:t>3</w:t>
+              <w:t>4</w:t>
             </w:r>
             <w:r>
               <w:rPr>
@@ -895,7 +1723,7 @@
               <w:noProof/>
             </w:rPr>
           </w:pPr>
-          <w:hyperlink w:anchor="_Toc62391277" w:history="1">
+          <w:hyperlink w:anchor="_Toc62403445" w:history="1">
             <w:r>
               <w:rPr>
                 <w:rStyle w:val="Hyperlink"/>
@@ -904,7 +1732,7 @@
                 <w:bCs/>
                 <w:noProof/>
               </w:rPr>
-              <w:t>3.</w:t>
+              <w:t>8.</w:t>
             </w:r>
             <w:r>
               <w:rPr>
@@ -921,7 +1749,18 @@
                 <w:bCs/>
                 <w:noProof/>
               </w:rPr>
-              <w:t>Заинтересовани лица</w:t>
+              <w:t xml:space="preserve">Описание на дизайн на </w:t>
+            </w:r>
+            <w:r>
+              <w:rPr>
+                <w:rStyle w:val="Hyperlink"/>
+                <w:rFonts w:cstheme="minorHAnsi"/>
+                <w:b/>
+                <w:bCs/>
+                <w:noProof/>
+                <w:lang w:val="en-US"/>
+              </w:rPr>
+              <w:t>UI</w:t>
             </w:r>
             <w:r>
               <w:rPr>
@@ -942,7 +1781,7 @@
                 <w:noProof/>
                 <w:webHidden/>
               </w:rPr>
-              <w:instrText xml:space="preserve"> PAGEREF _Toc62391277 \h </w:instrText>
+              <w:instrText xml:space="preserve"> PAGEREF _Toc62403445 \h </w:instrText>
             </w:r>
             <w:r>
               <w:rPr>
@@ -962,7 +1801,7 @@
                 <w:noProof/>
                 <w:webHidden/>
               </w:rPr>
-              <w:t>3</w:t>
+              <w:t>4</w:t>
             </w:r>
             <w:r>
               <w:rPr>
@@ -985,7 +1824,7 @@
               <w:noProof/>
             </w:rPr>
           </w:pPr>
-          <w:hyperlink w:anchor="_Toc62391278" w:history="1">
+          <w:hyperlink w:anchor="_Toc62403446" w:history="1">
             <w:r>
               <w:rPr>
                 <w:rStyle w:val="Hyperlink"/>
@@ -994,7 +1833,7 @@
                 <w:bCs/>
                 <w:noProof/>
               </w:rPr>
-              <w:t>4.</w:t>
+              <w:t>9.</w:t>
             </w:r>
             <w:r>
               <w:rPr>
@@ -1010,9 +1849,8 @@
                 <w:b/>
                 <w:bCs/>
                 <w:noProof/>
-                <w:lang w:val="en-US"/>
-              </w:rPr>
-              <w:t>User stories</w:t>
+              </w:rPr>
+              <w:t>Заключение</w:t>
             </w:r>
             <w:r>
               <w:rPr>
@@ -1033,7 +1871,7 @@
                 <w:noProof/>
                 <w:webHidden/>
               </w:rPr>
-              <w:instrText xml:space="preserve"> PAGEREF _Toc62391278 \h </w:instrText>
+              <w:instrText xml:space="preserve"> PAGEREF _Toc62403446 \h </w:instrText>
             </w:r>
             <w:r>
               <w:rPr>
@@ -1053,833 +1891,7 @@
                 <w:noProof/>
                 <w:webHidden/>
               </w:rPr>
-              <w:t>3</w:t>
-            </w:r>
-            <w:r>
-              <w:rPr>
-                <w:noProof/>
-                <w:webHidden/>
-              </w:rPr>
-              <w:fldChar w:fldCharType="end"/>
-            </w:r>
-          </w:hyperlink>
-        </w:p>
-        <w:p>
-          <w:pPr>
-            <w:pStyle w:val="TOC1"/>
-            <w:tabs>
-              <w:tab w:val="left" w:pos="440"/>
-              <w:tab w:val="right" w:leader="dot" w:pos="10456"/>
-            </w:tabs>
-            <w:rPr>
-              <w:rFonts w:asciiTheme="minorHAnsi" w:eastAsiaTheme="minorEastAsia" w:hAnsiTheme="minorHAnsi" w:cstheme="minorBidi"/>
-              <w:noProof/>
-            </w:rPr>
-          </w:pPr>
-          <w:hyperlink w:anchor="_Toc62391279" w:history="1">
-            <w:r>
-              <w:rPr>
-                <w:rStyle w:val="Hyperlink"/>
-                <w:rFonts w:cstheme="minorHAnsi"/>
-                <w:b/>
-                <w:bCs/>
-                <w:noProof/>
-              </w:rPr>
-              <w:t>5.</w:t>
-            </w:r>
-            <w:r>
-              <w:rPr>
-                <w:rFonts w:asciiTheme="minorHAnsi" w:eastAsiaTheme="minorEastAsia" w:hAnsiTheme="minorHAnsi" w:cstheme="minorBidi"/>
-                <w:noProof/>
-              </w:rPr>
-              <w:tab/>
-            </w:r>
-            <w:r>
-              <w:rPr>
-                <w:rStyle w:val="Hyperlink"/>
-                <w:rFonts w:cstheme="minorHAnsi"/>
-                <w:b/>
-                <w:bCs/>
-                <w:noProof/>
-              </w:rPr>
-              <w:t>Изисквания</w:t>
-            </w:r>
-            <w:r>
-              <w:rPr>
-                <w:noProof/>
-                <w:webHidden/>
-              </w:rPr>
-              <w:tab/>
-            </w:r>
-            <w:r>
-              <w:rPr>
-                <w:noProof/>
-                <w:webHidden/>
-              </w:rPr>
-              <w:fldChar w:fldCharType="begin"/>
-            </w:r>
-            <w:r>
-              <w:rPr>
-                <w:noProof/>
-                <w:webHidden/>
-              </w:rPr>
-              <w:instrText xml:space="preserve"> PAGEREF _Toc62391279 \h </w:instrText>
-            </w:r>
-            <w:r>
-              <w:rPr>
-                <w:noProof/>
-                <w:webHidden/>
-              </w:rPr>
-            </w:r>
-            <w:r>
-              <w:rPr>
-                <w:noProof/>
-                <w:webHidden/>
-              </w:rPr>
-              <w:fldChar w:fldCharType="separate"/>
-            </w:r>
-            <w:r>
-              <w:rPr>
-                <w:noProof/>
-                <w:webHidden/>
-              </w:rPr>
-              <w:t>3</w:t>
-            </w:r>
-            <w:r>
-              <w:rPr>
-                <w:noProof/>
-                <w:webHidden/>
-              </w:rPr>
-              <w:fldChar w:fldCharType="end"/>
-            </w:r>
-          </w:hyperlink>
-        </w:p>
-        <w:p>
-          <w:pPr>
-            <w:pStyle w:val="TOC2"/>
-            <w:tabs>
-              <w:tab w:val="left" w:pos="660"/>
-              <w:tab w:val="right" w:leader="dot" w:pos="10456"/>
-            </w:tabs>
-            <w:rPr>
-              <w:rFonts w:asciiTheme="minorHAnsi" w:eastAsiaTheme="minorEastAsia" w:hAnsiTheme="minorHAnsi" w:cstheme="minorBidi"/>
-              <w:noProof/>
-            </w:rPr>
-          </w:pPr>
-          <w:hyperlink w:anchor="_Toc62391280" w:history="1">
-            <w:r>
-              <w:rPr>
-                <w:rStyle w:val="Hyperlink"/>
-                <w:rFonts w:cstheme="minorHAnsi"/>
-                <w:noProof/>
-              </w:rPr>
-              <w:t>a.</w:t>
-            </w:r>
-            <w:r>
-              <w:rPr>
-                <w:rFonts w:asciiTheme="minorHAnsi" w:eastAsiaTheme="minorEastAsia" w:hAnsiTheme="minorHAnsi" w:cstheme="minorBidi"/>
-                <w:noProof/>
-              </w:rPr>
-              <w:tab/>
-            </w:r>
-            <w:r>
-              <w:rPr>
-                <w:rStyle w:val="Hyperlink"/>
-                <w:rFonts w:cstheme="minorHAnsi"/>
-                <w:b/>
-                <w:bCs/>
-                <w:noProof/>
-                <w:shd w:val="clear" w:color="auto" w:fill="FFFFFF"/>
-              </w:rPr>
-              <w:t>Функционални</w:t>
-            </w:r>
-            <w:r>
-              <w:rPr>
-                <w:noProof/>
-                <w:webHidden/>
-              </w:rPr>
-              <w:tab/>
-            </w:r>
-            <w:r>
-              <w:rPr>
-                <w:noProof/>
-                <w:webHidden/>
-              </w:rPr>
-              <w:fldChar w:fldCharType="begin"/>
-            </w:r>
-            <w:r>
-              <w:rPr>
-                <w:noProof/>
-                <w:webHidden/>
-              </w:rPr>
-              <w:instrText xml:space="preserve"> PAGEREF _Toc62391280 \h </w:instrText>
-            </w:r>
-            <w:r>
-              <w:rPr>
-                <w:noProof/>
-                <w:webHidden/>
-              </w:rPr>
-            </w:r>
-            <w:r>
-              <w:rPr>
-                <w:noProof/>
-                <w:webHidden/>
-              </w:rPr>
-              <w:fldChar w:fldCharType="separate"/>
-            </w:r>
-            <w:r>
-              <w:rPr>
-                <w:noProof/>
-                <w:webHidden/>
-              </w:rPr>
-              <w:t>3</w:t>
-            </w:r>
-            <w:r>
-              <w:rPr>
-                <w:noProof/>
-                <w:webHidden/>
-              </w:rPr>
-              <w:fldChar w:fldCharType="end"/>
-            </w:r>
-          </w:hyperlink>
-        </w:p>
-        <w:p>
-          <w:pPr>
-            <w:pStyle w:val="TOC2"/>
-            <w:tabs>
-              <w:tab w:val="left" w:pos="660"/>
-              <w:tab w:val="right" w:leader="dot" w:pos="10456"/>
-            </w:tabs>
-            <w:rPr>
-              <w:rFonts w:asciiTheme="minorHAnsi" w:eastAsiaTheme="minorEastAsia" w:hAnsiTheme="minorHAnsi" w:cstheme="minorBidi"/>
-              <w:noProof/>
-            </w:rPr>
-          </w:pPr>
-          <w:hyperlink w:anchor="_Toc62391281" w:history="1">
-            <w:r>
-              <w:rPr>
-                <w:rStyle w:val="Hyperlink"/>
-                <w:rFonts w:cstheme="minorHAnsi"/>
-                <w:noProof/>
-              </w:rPr>
-              <w:t>b.</w:t>
-            </w:r>
-            <w:r>
-              <w:rPr>
-                <w:rFonts w:asciiTheme="minorHAnsi" w:eastAsiaTheme="minorEastAsia" w:hAnsiTheme="minorHAnsi" w:cstheme="minorBidi"/>
-                <w:noProof/>
-              </w:rPr>
-              <w:tab/>
-            </w:r>
-            <w:r>
-              <w:rPr>
-                <w:rStyle w:val="Hyperlink"/>
-                <w:rFonts w:cstheme="minorHAnsi"/>
-                <w:b/>
-                <w:bCs/>
-                <w:noProof/>
-                <w:shd w:val="clear" w:color="auto" w:fill="FFFFFF"/>
-              </w:rPr>
-              <w:t>Технически</w:t>
-            </w:r>
-            <w:r>
-              <w:rPr>
-                <w:noProof/>
-                <w:webHidden/>
-              </w:rPr>
-              <w:tab/>
-            </w:r>
-            <w:r>
-              <w:rPr>
-                <w:noProof/>
-                <w:webHidden/>
-              </w:rPr>
-              <w:fldChar w:fldCharType="begin"/>
-            </w:r>
-            <w:r>
-              <w:rPr>
-                <w:noProof/>
-                <w:webHidden/>
-              </w:rPr>
-              <w:instrText xml:space="preserve"> PAGEREF _Toc62391281 \h </w:instrText>
-            </w:r>
-            <w:r>
-              <w:rPr>
-                <w:noProof/>
-                <w:webHidden/>
-              </w:rPr>
-            </w:r>
-            <w:r>
-              <w:rPr>
-                <w:noProof/>
-                <w:webHidden/>
-              </w:rPr>
-              <w:fldChar w:fldCharType="separate"/>
-            </w:r>
-            <w:r>
-              <w:rPr>
-                <w:noProof/>
-                <w:webHidden/>
-              </w:rPr>
-              <w:t>3</w:t>
-            </w:r>
-            <w:r>
-              <w:rPr>
-                <w:noProof/>
-                <w:webHidden/>
-              </w:rPr>
-              <w:fldChar w:fldCharType="end"/>
-            </w:r>
-          </w:hyperlink>
-        </w:p>
-        <w:p>
-          <w:pPr>
-            <w:pStyle w:val="TOC1"/>
-            <w:tabs>
-              <w:tab w:val="left" w:pos="440"/>
-              <w:tab w:val="right" w:leader="dot" w:pos="10456"/>
-            </w:tabs>
-            <w:rPr>
-              <w:rFonts w:asciiTheme="minorHAnsi" w:eastAsiaTheme="minorEastAsia" w:hAnsiTheme="minorHAnsi" w:cstheme="minorBidi"/>
-              <w:noProof/>
-            </w:rPr>
-          </w:pPr>
-          <w:hyperlink w:anchor="_Toc62391282" w:history="1">
-            <w:r>
-              <w:rPr>
-                <w:rStyle w:val="Hyperlink"/>
-                <w:rFonts w:cstheme="minorHAnsi"/>
-                <w:b/>
-                <w:bCs/>
-                <w:noProof/>
-              </w:rPr>
-              <w:t>6.</w:t>
-            </w:r>
-            <w:r>
-              <w:rPr>
-                <w:rFonts w:asciiTheme="minorHAnsi" w:eastAsiaTheme="minorEastAsia" w:hAnsiTheme="minorHAnsi" w:cstheme="minorBidi"/>
-                <w:noProof/>
-              </w:rPr>
-              <w:tab/>
-            </w:r>
-            <w:r>
-              <w:rPr>
-                <w:rStyle w:val="Hyperlink"/>
-                <w:rFonts w:cstheme="minorHAnsi"/>
-                <w:b/>
-                <w:bCs/>
-                <w:noProof/>
-                <w:lang w:val="en-US"/>
-              </w:rPr>
-              <w:t xml:space="preserve">UML </w:t>
-            </w:r>
-            <w:r>
-              <w:rPr>
-                <w:rStyle w:val="Hyperlink"/>
-                <w:rFonts w:cstheme="minorHAnsi"/>
-                <w:b/>
-                <w:bCs/>
-                <w:noProof/>
-              </w:rPr>
-              <w:t>диаграми</w:t>
-            </w:r>
-            <w:r>
-              <w:rPr>
-                <w:noProof/>
-                <w:webHidden/>
-              </w:rPr>
-              <w:tab/>
-            </w:r>
-            <w:r>
-              <w:rPr>
-                <w:noProof/>
-                <w:webHidden/>
-              </w:rPr>
-              <w:fldChar w:fldCharType="begin"/>
-            </w:r>
-            <w:r>
-              <w:rPr>
-                <w:noProof/>
-                <w:webHidden/>
-              </w:rPr>
-              <w:instrText xml:space="preserve"> PAGEREF _Toc62391282 \h </w:instrText>
-            </w:r>
-            <w:r>
-              <w:rPr>
-                <w:noProof/>
-                <w:webHidden/>
-              </w:rPr>
-            </w:r>
-            <w:r>
-              <w:rPr>
-                <w:noProof/>
-                <w:webHidden/>
-              </w:rPr>
-              <w:fldChar w:fldCharType="separate"/>
-            </w:r>
-            <w:r>
-              <w:rPr>
-                <w:noProof/>
-                <w:webHidden/>
-              </w:rPr>
-              <w:t>3</w:t>
-            </w:r>
-            <w:r>
-              <w:rPr>
-                <w:noProof/>
-                <w:webHidden/>
-              </w:rPr>
-              <w:fldChar w:fldCharType="end"/>
-            </w:r>
-          </w:hyperlink>
-        </w:p>
-        <w:p>
-          <w:pPr>
-            <w:pStyle w:val="TOC2"/>
-            <w:tabs>
-              <w:tab w:val="left" w:pos="660"/>
-              <w:tab w:val="right" w:leader="dot" w:pos="10456"/>
-            </w:tabs>
-            <w:rPr>
-              <w:rFonts w:asciiTheme="minorHAnsi" w:eastAsiaTheme="minorEastAsia" w:hAnsiTheme="minorHAnsi" w:cstheme="minorBidi"/>
-              <w:noProof/>
-            </w:rPr>
-          </w:pPr>
-          <w:hyperlink w:anchor="_Toc62391283" w:history="1">
-            <w:r>
-              <w:rPr>
-                <w:rStyle w:val="Hyperlink"/>
-                <w:rFonts w:cstheme="minorHAnsi"/>
-                <w:noProof/>
-              </w:rPr>
-              <w:t>a.</w:t>
-            </w:r>
-            <w:r>
-              <w:rPr>
-                <w:rFonts w:asciiTheme="minorHAnsi" w:eastAsiaTheme="minorEastAsia" w:hAnsiTheme="minorHAnsi" w:cstheme="minorBidi"/>
-                <w:noProof/>
-              </w:rPr>
-              <w:tab/>
-            </w:r>
-            <w:r>
-              <w:rPr>
-                <w:rStyle w:val="Hyperlink"/>
-                <w:rFonts w:cstheme="minorHAnsi"/>
-                <w:b/>
-                <w:bCs/>
-                <w:noProof/>
-                <w:shd w:val="clear" w:color="auto" w:fill="FFFFFF"/>
-                <w:lang w:val="en-US"/>
-              </w:rPr>
-              <w:t>Use case</w:t>
-            </w:r>
-            <w:r>
-              <w:rPr>
-                <w:noProof/>
-                <w:webHidden/>
-              </w:rPr>
-              <w:tab/>
-            </w:r>
-            <w:r>
-              <w:rPr>
-                <w:noProof/>
-                <w:webHidden/>
-              </w:rPr>
-              <w:fldChar w:fldCharType="begin"/>
-            </w:r>
-            <w:r>
-              <w:rPr>
-                <w:noProof/>
-                <w:webHidden/>
-              </w:rPr>
-              <w:instrText xml:space="preserve"> PAGEREF _Toc62391283 \h </w:instrText>
-            </w:r>
-            <w:r>
-              <w:rPr>
-                <w:noProof/>
-                <w:webHidden/>
-              </w:rPr>
-            </w:r>
-            <w:r>
-              <w:rPr>
-                <w:noProof/>
-                <w:webHidden/>
-              </w:rPr>
-              <w:fldChar w:fldCharType="separate"/>
-            </w:r>
-            <w:r>
-              <w:rPr>
-                <w:noProof/>
-                <w:webHidden/>
-              </w:rPr>
-              <w:t>3</w:t>
-            </w:r>
-            <w:r>
-              <w:rPr>
-                <w:noProof/>
-                <w:webHidden/>
-              </w:rPr>
-              <w:fldChar w:fldCharType="end"/>
-            </w:r>
-          </w:hyperlink>
-        </w:p>
-        <w:p>
-          <w:pPr>
-            <w:pStyle w:val="TOC1"/>
-            <w:tabs>
-              <w:tab w:val="left" w:pos="440"/>
-              <w:tab w:val="right" w:leader="dot" w:pos="10456"/>
-            </w:tabs>
-            <w:rPr>
-              <w:rFonts w:asciiTheme="minorHAnsi" w:eastAsiaTheme="minorEastAsia" w:hAnsiTheme="minorHAnsi" w:cstheme="minorBidi"/>
-              <w:noProof/>
-            </w:rPr>
-          </w:pPr>
-          <w:hyperlink w:anchor="_Toc62391284" w:history="1">
-            <w:r>
-              <w:rPr>
-                <w:rStyle w:val="Hyperlink"/>
-                <w:rFonts w:cstheme="minorHAnsi"/>
-                <w:b/>
-                <w:bCs/>
-                <w:noProof/>
-              </w:rPr>
-              <w:t>7.</w:t>
-            </w:r>
-            <w:r>
-              <w:rPr>
-                <w:rFonts w:asciiTheme="minorHAnsi" w:eastAsiaTheme="minorEastAsia" w:hAnsiTheme="minorHAnsi" w:cstheme="minorBidi"/>
-                <w:noProof/>
-              </w:rPr>
-              <w:tab/>
-            </w:r>
-            <w:r>
-              <w:rPr>
-                <w:rStyle w:val="Hyperlink"/>
-                <w:rFonts w:cstheme="minorHAnsi"/>
-                <w:b/>
-                <w:bCs/>
-                <w:noProof/>
-              </w:rPr>
-              <w:t>Архитектура</w:t>
-            </w:r>
-            <w:r>
-              <w:rPr>
-                <w:noProof/>
-                <w:webHidden/>
-              </w:rPr>
-              <w:tab/>
-            </w:r>
-            <w:r>
-              <w:rPr>
-                <w:noProof/>
-                <w:webHidden/>
-              </w:rPr>
-              <w:fldChar w:fldCharType="begin"/>
-            </w:r>
-            <w:r>
-              <w:rPr>
-                <w:noProof/>
-                <w:webHidden/>
-              </w:rPr>
-              <w:instrText xml:space="preserve"> PAGEREF _Toc62391284 \h </w:instrText>
-            </w:r>
-            <w:r>
-              <w:rPr>
-                <w:noProof/>
-                <w:webHidden/>
-              </w:rPr>
-            </w:r>
-            <w:r>
-              <w:rPr>
-                <w:noProof/>
-                <w:webHidden/>
-              </w:rPr>
-              <w:fldChar w:fldCharType="separate"/>
-            </w:r>
-            <w:r>
-              <w:rPr>
-                <w:noProof/>
-                <w:webHidden/>
-              </w:rPr>
-              <w:t>3</w:t>
-            </w:r>
-            <w:r>
-              <w:rPr>
-                <w:noProof/>
-                <w:webHidden/>
-              </w:rPr>
-              <w:fldChar w:fldCharType="end"/>
-            </w:r>
-          </w:hyperlink>
-        </w:p>
-        <w:p>
-          <w:pPr>
-            <w:pStyle w:val="TOC2"/>
-            <w:tabs>
-              <w:tab w:val="left" w:pos="660"/>
-              <w:tab w:val="right" w:leader="dot" w:pos="10456"/>
-            </w:tabs>
-            <w:rPr>
-              <w:rFonts w:asciiTheme="minorHAnsi" w:eastAsiaTheme="minorEastAsia" w:hAnsiTheme="minorHAnsi" w:cstheme="minorBidi"/>
-              <w:noProof/>
-            </w:rPr>
-          </w:pPr>
-          <w:hyperlink w:anchor="_Toc62391285" w:history="1">
-            <w:r>
-              <w:rPr>
-                <w:rStyle w:val="Hyperlink"/>
-                <w:rFonts w:ascii="Symbol" w:hAnsi="Symbol"/>
-                <w:noProof/>
-              </w:rPr>
-              <w:t></w:t>
-            </w:r>
-            <w:r>
-              <w:rPr>
-                <w:rFonts w:asciiTheme="minorHAnsi" w:eastAsiaTheme="minorEastAsia" w:hAnsiTheme="minorHAnsi" w:cstheme="minorBidi"/>
-                <w:noProof/>
-              </w:rPr>
-              <w:tab/>
-            </w:r>
-            <w:r>
-              <w:rPr>
-                <w:rStyle w:val="Hyperlink"/>
-                <w:noProof/>
-                <w:shd w:val="clear" w:color="auto" w:fill="FFFFFF"/>
-              </w:rPr>
-              <w:t>Архитектура на системата (+ диаграма), т.е. какво е точно вашето решение и защо така сте го подбрали. Това включва и описание на работата на смарт контракта</w:t>
-            </w:r>
-            <w:r>
-              <w:rPr>
-                <w:noProof/>
-                <w:webHidden/>
-              </w:rPr>
-              <w:tab/>
-            </w:r>
-            <w:r>
-              <w:rPr>
-                <w:noProof/>
-                <w:webHidden/>
-              </w:rPr>
-              <w:fldChar w:fldCharType="begin"/>
-            </w:r>
-            <w:r>
-              <w:rPr>
-                <w:noProof/>
-                <w:webHidden/>
-              </w:rPr>
-              <w:instrText xml:space="preserve"> PAGEREF _Toc62391285 \h </w:instrText>
-            </w:r>
-            <w:r>
-              <w:rPr>
-                <w:noProof/>
-                <w:webHidden/>
-              </w:rPr>
-            </w:r>
-            <w:r>
-              <w:rPr>
-                <w:noProof/>
-                <w:webHidden/>
-              </w:rPr>
-              <w:fldChar w:fldCharType="separate"/>
-            </w:r>
-            <w:r>
-              <w:rPr>
-                <w:noProof/>
-                <w:webHidden/>
-              </w:rPr>
-              <w:t>3</w:t>
-            </w:r>
-            <w:r>
-              <w:rPr>
-                <w:noProof/>
-                <w:webHidden/>
-              </w:rPr>
-              <w:fldChar w:fldCharType="end"/>
-            </w:r>
-          </w:hyperlink>
-        </w:p>
-        <w:p>
-          <w:pPr>
-            <w:pStyle w:val="TOC1"/>
-            <w:tabs>
-              <w:tab w:val="left" w:pos="440"/>
-              <w:tab w:val="right" w:leader="dot" w:pos="10456"/>
-            </w:tabs>
-            <w:rPr>
-              <w:rFonts w:asciiTheme="minorHAnsi" w:eastAsiaTheme="minorEastAsia" w:hAnsiTheme="minorHAnsi" w:cstheme="minorBidi"/>
-              <w:noProof/>
-            </w:rPr>
-          </w:pPr>
-          <w:hyperlink w:anchor="_Toc62391286" w:history="1">
-            <w:r>
-              <w:rPr>
-                <w:rStyle w:val="Hyperlink"/>
-                <w:rFonts w:cstheme="minorHAnsi"/>
-                <w:b/>
-                <w:bCs/>
-                <w:noProof/>
-              </w:rPr>
-              <w:t>8.</w:t>
-            </w:r>
-            <w:r>
-              <w:rPr>
-                <w:rFonts w:asciiTheme="minorHAnsi" w:eastAsiaTheme="minorEastAsia" w:hAnsiTheme="minorHAnsi" w:cstheme="minorBidi"/>
-                <w:noProof/>
-              </w:rPr>
-              <w:tab/>
-            </w:r>
-            <w:r>
-              <w:rPr>
-                <w:rStyle w:val="Hyperlink"/>
-                <w:rFonts w:cstheme="minorHAnsi"/>
-                <w:b/>
-                <w:bCs/>
-                <w:noProof/>
-              </w:rPr>
-              <w:t xml:space="preserve">Описание на дизайн на </w:t>
-            </w:r>
-            <w:r>
-              <w:rPr>
-                <w:rStyle w:val="Hyperlink"/>
-                <w:rFonts w:cstheme="minorHAnsi"/>
-                <w:b/>
-                <w:bCs/>
-                <w:noProof/>
-                <w:lang w:val="en-US"/>
-              </w:rPr>
-              <w:t>UI</w:t>
-            </w:r>
-            <w:r>
-              <w:rPr>
-                <w:noProof/>
-                <w:webHidden/>
-              </w:rPr>
-              <w:tab/>
-            </w:r>
-            <w:r>
-              <w:rPr>
-                <w:noProof/>
-                <w:webHidden/>
-              </w:rPr>
-              <w:fldChar w:fldCharType="begin"/>
-            </w:r>
-            <w:r>
-              <w:rPr>
-                <w:noProof/>
-                <w:webHidden/>
-              </w:rPr>
-              <w:instrText xml:space="preserve"> PAGEREF _Toc62391286 \h </w:instrText>
-            </w:r>
-            <w:r>
-              <w:rPr>
-                <w:noProof/>
-                <w:webHidden/>
-              </w:rPr>
-            </w:r>
-            <w:r>
-              <w:rPr>
-                <w:noProof/>
-                <w:webHidden/>
-              </w:rPr>
-              <w:fldChar w:fldCharType="separate"/>
-            </w:r>
-            <w:r>
-              <w:rPr>
-                <w:noProof/>
-                <w:webHidden/>
-              </w:rPr>
-              <w:t>3</w:t>
-            </w:r>
-            <w:r>
-              <w:rPr>
-                <w:noProof/>
-                <w:webHidden/>
-              </w:rPr>
-              <w:fldChar w:fldCharType="end"/>
-            </w:r>
-          </w:hyperlink>
-        </w:p>
-        <w:p>
-          <w:pPr>
-            <w:pStyle w:val="TOC1"/>
-            <w:tabs>
-              <w:tab w:val="left" w:pos="440"/>
-              <w:tab w:val="right" w:leader="dot" w:pos="10456"/>
-            </w:tabs>
-            <w:rPr>
-              <w:rFonts w:asciiTheme="minorHAnsi" w:eastAsiaTheme="minorEastAsia" w:hAnsiTheme="minorHAnsi" w:cstheme="minorBidi"/>
-              <w:noProof/>
-            </w:rPr>
-          </w:pPr>
-          <w:hyperlink w:anchor="_Toc62391287" w:history="1">
-            <w:r>
-              <w:rPr>
-                <w:rStyle w:val="Hyperlink"/>
-                <w:rFonts w:cstheme="minorHAnsi"/>
-                <w:b/>
-                <w:bCs/>
-                <w:noProof/>
-              </w:rPr>
-              <w:t>9.</w:t>
-            </w:r>
-            <w:r>
-              <w:rPr>
-                <w:rFonts w:asciiTheme="minorHAnsi" w:eastAsiaTheme="minorEastAsia" w:hAnsiTheme="minorHAnsi" w:cstheme="minorBidi"/>
-                <w:noProof/>
-              </w:rPr>
-              <w:tab/>
-            </w:r>
-            <w:r>
-              <w:rPr>
-                <w:rStyle w:val="Hyperlink"/>
-                <w:rFonts w:cstheme="minorHAnsi"/>
-                <w:b/>
-                <w:bCs/>
-                <w:noProof/>
-              </w:rPr>
-              <w:t>Заключение</w:t>
-            </w:r>
-            <w:r>
-              <w:rPr>
-                <w:noProof/>
-                <w:webHidden/>
-              </w:rPr>
-              <w:tab/>
-            </w:r>
-            <w:r>
-              <w:rPr>
-                <w:noProof/>
-                <w:webHidden/>
-              </w:rPr>
-              <w:fldChar w:fldCharType="begin"/>
-            </w:r>
-            <w:r>
-              <w:rPr>
-                <w:noProof/>
-                <w:webHidden/>
-              </w:rPr>
-              <w:instrText xml:space="preserve"> PAGEREF _Toc62391287 \h </w:instrText>
-            </w:r>
-            <w:r>
-              <w:rPr>
-                <w:noProof/>
-                <w:webHidden/>
-              </w:rPr>
-            </w:r>
-            <w:r>
-              <w:rPr>
-                <w:noProof/>
-                <w:webHidden/>
-              </w:rPr>
-              <w:fldChar w:fldCharType="separate"/>
-            </w:r>
-            <w:r>
-              <w:rPr>
-                <w:noProof/>
-                <w:webHidden/>
-              </w:rPr>
-              <w:t>3</w:t>
+              <w:t>4</w:t>
             </w:r>
             <w:r>
               <w:rPr>
@@ -1994,7 +2006,7 @@
           <w:szCs w:val="36"/>
         </w:rPr>
       </w:pPr>
-      <w:bookmarkStart w:id="0" w:name="_Toc62391273"/>
+      <w:bookmarkStart w:id="0" w:name="_Toc62403432"/>
       <w:r>
         <w:rPr>
           <w:rFonts w:asciiTheme="minorHAnsi" w:hAnsiTheme="minorHAnsi" w:cstheme="minorHAnsi"/>
@@ -2030,7 +2042,7 @@
           <w:szCs w:val="36"/>
         </w:rPr>
       </w:pPr>
-      <w:bookmarkStart w:id="1" w:name="_Toc62391274"/>
+      <w:bookmarkStart w:id="1" w:name="_Toc62403433"/>
       <w:r>
         <w:rPr>
           <w:rFonts w:asciiTheme="minorHAnsi" w:hAnsiTheme="minorHAnsi" w:cstheme="minorHAnsi"/>
@@ -2068,7 +2080,7 @@
           <w:shd w:val="clear" w:color="auto" w:fill="FFFFFF"/>
         </w:rPr>
       </w:pPr>
-      <w:bookmarkStart w:id="2" w:name="_Toc62391275"/>
+      <w:bookmarkStart w:id="2" w:name="_Toc62403434"/>
       <w:r>
         <w:rPr>
           <w:rFonts w:asciiTheme="minorHAnsi" w:hAnsiTheme="minorHAnsi" w:cstheme="minorHAnsi"/>
@@ -2103,7 +2115,7 @@
           <w:shd w:val="clear" w:color="auto" w:fill="FFFFFF"/>
         </w:rPr>
       </w:pPr>
-      <w:bookmarkStart w:id="3" w:name="_Toc62391276"/>
+      <w:bookmarkStart w:id="3" w:name="_Toc62403435"/>
       <w:r>
         <w:rPr>
           <w:rFonts w:asciiTheme="minorHAnsi" w:hAnsiTheme="minorHAnsi" w:cstheme="minorHAnsi"/>
@@ -2151,7 +2163,7 @@
           <w:szCs w:val="36"/>
         </w:rPr>
       </w:pPr>
-      <w:bookmarkStart w:id="4" w:name="_Toc62391277"/>
+      <w:bookmarkStart w:id="4" w:name="_Toc62403436"/>
       <w:r>
         <w:rPr>
           <w:rFonts w:asciiTheme="minorHAnsi" w:hAnsiTheme="minorHAnsi" w:cstheme="minorHAnsi"/>
@@ -2186,7 +2198,7 @@
           <w:szCs w:val="36"/>
         </w:rPr>
       </w:pPr>
-      <w:bookmarkStart w:id="5" w:name="_Toc62391278"/>
+      <w:bookmarkStart w:id="5" w:name="_Toc62403437"/>
       <w:r>
         <w:rPr>
           <w:rFonts w:asciiTheme="minorHAnsi" w:hAnsiTheme="minorHAnsi" w:cstheme="minorHAnsi"/>
@@ -2222,7 +2234,7 @@
           <w:szCs w:val="36"/>
         </w:rPr>
       </w:pPr>
-      <w:bookmarkStart w:id="6" w:name="_Toc62391279"/>
+      <w:bookmarkStart w:id="6" w:name="_Toc62403438"/>
       <w:r>
         <w:rPr>
           <w:rFonts w:asciiTheme="minorHAnsi" w:hAnsiTheme="minorHAnsi" w:cstheme="minorHAnsi"/>
@@ -2245,24 +2257,487 @@
         </w:numPr>
         <w:rPr>
           <w:rFonts w:asciiTheme="minorHAnsi" w:hAnsiTheme="minorHAnsi" w:cstheme="minorHAnsi"/>
-          <w:color w:val="auto"/>
-          <w:shd w:val="clear" w:color="auto" w:fill="FFFFFF"/>
-        </w:rPr>
-      </w:pPr>
-      <w:bookmarkStart w:id="7" w:name="_Toc62391280"/>
-      <w:r>
-        <w:rPr>
-          <w:rFonts w:asciiTheme="minorHAnsi" w:hAnsiTheme="minorHAnsi" w:cstheme="minorHAnsi"/>
           <w:b/>
           <w:bCs/>
           <w:color w:val="auto"/>
           <w:shd w:val="clear" w:color="auto" w:fill="FFFFFF"/>
         </w:rPr>
+      </w:pPr>
+      <w:bookmarkStart w:id="7" w:name="_Toc62403439"/>
+      <w:r>
+        <w:rPr>
+          <w:rFonts w:asciiTheme="minorHAnsi" w:hAnsiTheme="minorHAnsi" w:cstheme="minorHAnsi"/>
+          <w:b/>
+          <w:bCs/>
+          <w:color w:val="auto"/>
+          <w:shd w:val="clear" w:color="auto" w:fill="FFFFFF"/>
+        </w:rPr>
         <w:t>Функционални</w:t>
       </w:r>
       <w:bookmarkEnd w:id="7"/>
     </w:p>
-    <w:p/>
+    <w:p>
+      <w:pPr>
+        <w:pStyle w:val="ListParagraph"/>
+        <w:numPr>
+          <w:ilvl w:val="2"/>
+          <w:numId w:val="2"/>
+        </w:numPr>
+        <w:rPr>
+          <w:sz w:val="24"/>
+          <w:szCs w:val="24"/>
+        </w:rPr>
+      </w:pPr>
+      <w:r>
+        <w:rPr>
+          <w:sz w:val="24"/>
+          <w:szCs w:val="24"/>
+        </w:rPr>
+        <w:t>Потребителите трябва да могат да създават дарителни каузи чрез системата.</w:t>
+      </w:r>
+    </w:p>
+    <w:p>
+      <w:pPr>
+        <w:pStyle w:val="ListParagraph"/>
+        <w:numPr>
+          <w:ilvl w:val="3"/>
+          <w:numId w:val="2"/>
+        </w:numPr>
+        <w:ind w:left="2155" w:hanging="1075"/>
+        <w:rPr>
+          <w:sz w:val="24"/>
+          <w:szCs w:val="24"/>
+        </w:rPr>
+      </w:pPr>
+      <w:r>
+        <w:rPr>
+          <w:sz w:val="24"/>
+          <w:szCs w:val="24"/>
+        </w:rPr>
+        <w:t>За създаването на дарителна кауза потребителя трябва да въведе следните данни:</w:t>
+      </w:r>
+    </w:p>
+    <w:p>
+      <w:pPr>
+        <w:pStyle w:val="ListParagraph"/>
+        <w:numPr>
+          <w:ilvl w:val="4"/>
+          <w:numId w:val="6"/>
+        </w:numPr>
+        <w:rPr>
+          <w:sz w:val="24"/>
+          <w:szCs w:val="24"/>
+        </w:rPr>
+      </w:pPr>
+      <w:r>
+        <w:rPr>
+          <w:sz w:val="24"/>
+          <w:szCs w:val="24"/>
+        </w:rPr>
+        <w:t>Име на кампанията</w:t>
+      </w:r>
+    </w:p>
+    <w:p>
+      <w:pPr>
+        <w:pStyle w:val="ListParagraph"/>
+        <w:numPr>
+          <w:ilvl w:val="4"/>
+          <w:numId w:val="6"/>
+        </w:numPr>
+        <w:rPr>
+          <w:sz w:val="24"/>
+          <w:szCs w:val="24"/>
+        </w:rPr>
+      </w:pPr>
+      <w:r>
+        <w:rPr>
+          <w:sz w:val="24"/>
+          <w:szCs w:val="24"/>
+        </w:rPr>
+        <w:t>Описание на кампанията</w:t>
+      </w:r>
+    </w:p>
+    <w:p>
+      <w:pPr>
+        <w:pStyle w:val="ListParagraph"/>
+        <w:numPr>
+          <w:ilvl w:val="4"/>
+          <w:numId w:val="6"/>
+        </w:numPr>
+        <w:rPr>
+          <w:sz w:val="24"/>
+          <w:szCs w:val="24"/>
+        </w:rPr>
+      </w:pPr>
+      <w:r>
+        <w:rPr>
+          <w:sz w:val="24"/>
+          <w:szCs w:val="24"/>
+        </w:rPr>
+        <w:t>Банкова сметка, на която ще се пращат дарения</w:t>
+      </w:r>
+    </w:p>
+    <w:p>
+      <w:pPr>
+        <w:pStyle w:val="ListParagraph"/>
+        <w:numPr>
+          <w:ilvl w:val="4"/>
+          <w:numId w:val="6"/>
+        </w:numPr>
+        <w:rPr>
+          <w:sz w:val="24"/>
+          <w:szCs w:val="24"/>
+        </w:rPr>
+      </w:pPr>
+      <w:r>
+        <w:rPr>
+          <w:sz w:val="24"/>
+          <w:szCs w:val="24"/>
+        </w:rPr>
+        <w:t>Срок за изпълнение</w:t>
+      </w:r>
+    </w:p>
+    <w:p>
+      <w:pPr>
+        <w:pStyle w:val="ListParagraph"/>
+        <w:numPr>
+          <w:ilvl w:val="2"/>
+          <w:numId w:val="2"/>
+        </w:numPr>
+        <w:rPr>
+          <w:sz w:val="24"/>
+          <w:szCs w:val="24"/>
+        </w:rPr>
+      </w:pPr>
+      <w:r>
+        <w:rPr>
+          <w:sz w:val="24"/>
+          <w:szCs w:val="24"/>
+        </w:rPr>
+        <w:t>Потребителите трябва да могат да достъпват своите дарителни кампании.</w:t>
+      </w:r>
+    </w:p>
+    <w:p>
+      <w:pPr>
+        <w:pStyle w:val="ListParagraph"/>
+        <w:numPr>
+          <w:ilvl w:val="2"/>
+          <w:numId w:val="2"/>
+        </w:numPr>
+        <w:rPr>
+          <w:sz w:val="24"/>
+          <w:szCs w:val="24"/>
+        </w:rPr>
+      </w:pPr>
+      <w:r>
+        <w:rPr>
+          <w:sz w:val="24"/>
+          <w:szCs w:val="24"/>
+        </w:rPr>
+        <w:t>Потребителите трябва да</w:t>
+      </w:r>
+      <w:r>
+        <w:rPr>
+          <w:sz w:val="24"/>
+          <w:szCs w:val="24"/>
+        </w:rPr>
+        <w:t xml:space="preserve"> имат достъп до търсачка, чрез която да </w:t>
+      </w:r>
+      <w:r>
+        <w:rPr>
+          <w:sz w:val="24"/>
+          <w:szCs w:val="24"/>
+        </w:rPr>
+        <w:t>търсят дарителни</w:t>
+      </w:r>
+      <w:r>
+        <w:rPr>
+          <w:sz w:val="24"/>
+          <w:szCs w:val="24"/>
+        </w:rPr>
+        <w:t xml:space="preserve"> </w:t>
+      </w:r>
+      <w:r>
+        <w:rPr>
+          <w:sz w:val="24"/>
+          <w:szCs w:val="24"/>
+        </w:rPr>
+        <w:t>каузи</w:t>
+      </w:r>
+      <w:r>
+        <w:rPr>
+          <w:sz w:val="24"/>
+          <w:szCs w:val="24"/>
+        </w:rPr>
+        <w:t>.</w:t>
+      </w:r>
+    </w:p>
+    <w:p>
+      <w:pPr>
+        <w:pStyle w:val="ListParagraph"/>
+        <w:numPr>
+          <w:ilvl w:val="2"/>
+          <w:numId w:val="2"/>
+        </w:numPr>
+        <w:rPr>
+          <w:sz w:val="24"/>
+          <w:szCs w:val="24"/>
+        </w:rPr>
+      </w:pPr>
+      <w:r>
+        <w:rPr>
+          <w:sz w:val="24"/>
+          <w:szCs w:val="24"/>
+        </w:rPr>
+        <w:t>Потребителите трябва да могат да разглеждат информацията за селектирана дарителна кауза</w:t>
+      </w:r>
+      <w:r>
+        <w:rPr>
+          <w:sz w:val="24"/>
+          <w:szCs w:val="24"/>
+        </w:rPr>
+        <w:t>.</w:t>
+      </w:r>
+    </w:p>
+    <w:p>
+      <w:pPr>
+        <w:pStyle w:val="ListParagraph"/>
+        <w:numPr>
+          <w:ilvl w:val="3"/>
+          <w:numId w:val="2"/>
+        </w:numPr>
+        <w:ind w:left="2155" w:hanging="1075"/>
+        <w:rPr>
+          <w:sz w:val="24"/>
+          <w:szCs w:val="24"/>
+        </w:rPr>
+      </w:pPr>
+      <w:r>
+        <w:rPr>
+          <w:sz w:val="24"/>
+          <w:szCs w:val="24"/>
+        </w:rPr>
+        <w:t>Информацията, която потребителите ще виждат за селектирана кампания трябва да включва:</w:t>
+      </w:r>
+    </w:p>
+    <w:p>
+      <w:pPr>
+        <w:pStyle w:val="ListParagraph"/>
+        <w:numPr>
+          <w:ilvl w:val="4"/>
+          <w:numId w:val="6"/>
+        </w:numPr>
+        <w:rPr>
+          <w:sz w:val="24"/>
+          <w:szCs w:val="24"/>
+        </w:rPr>
+      </w:pPr>
+      <w:r>
+        <w:rPr>
+          <w:sz w:val="24"/>
+          <w:szCs w:val="24"/>
+        </w:rPr>
+        <w:t>Име на кампанията</w:t>
+      </w:r>
+    </w:p>
+    <w:p>
+      <w:pPr>
+        <w:pStyle w:val="ListParagraph"/>
+        <w:numPr>
+          <w:ilvl w:val="4"/>
+          <w:numId w:val="6"/>
+        </w:numPr>
+        <w:rPr>
+          <w:sz w:val="24"/>
+          <w:szCs w:val="24"/>
+        </w:rPr>
+      </w:pPr>
+      <w:r>
+        <w:rPr>
+          <w:sz w:val="24"/>
+          <w:szCs w:val="24"/>
+        </w:rPr>
+        <w:t>Описание на кампанията</w:t>
+      </w:r>
+    </w:p>
+    <w:p>
+      <w:pPr>
+        <w:pStyle w:val="ListParagraph"/>
+        <w:numPr>
+          <w:ilvl w:val="4"/>
+          <w:numId w:val="6"/>
+        </w:numPr>
+        <w:rPr>
+          <w:sz w:val="24"/>
+          <w:szCs w:val="24"/>
+        </w:rPr>
+      </w:pPr>
+      <w:r>
+        <w:rPr>
+          <w:sz w:val="24"/>
+          <w:szCs w:val="24"/>
+        </w:rPr>
+        <w:t>Банкова сметка, на която ще се пращат дарения</w:t>
+      </w:r>
+    </w:p>
+    <w:p>
+      <w:pPr>
+        <w:pStyle w:val="ListParagraph"/>
+        <w:numPr>
+          <w:ilvl w:val="4"/>
+          <w:numId w:val="6"/>
+        </w:numPr>
+        <w:rPr>
+          <w:sz w:val="24"/>
+          <w:szCs w:val="24"/>
+        </w:rPr>
+      </w:pPr>
+      <w:r>
+        <w:rPr>
+          <w:sz w:val="24"/>
+          <w:szCs w:val="24"/>
+        </w:rPr>
+        <w:t>Оставащо време за изпълнение на кампанията</w:t>
+      </w:r>
+    </w:p>
+    <w:p>
+      <w:pPr>
+        <w:pStyle w:val="ListParagraph"/>
+        <w:numPr>
+          <w:ilvl w:val="4"/>
+          <w:numId w:val="6"/>
+        </w:numPr>
+        <w:rPr>
+          <w:sz w:val="24"/>
+          <w:szCs w:val="24"/>
+        </w:rPr>
+      </w:pPr>
+      <w:r>
+        <w:rPr>
+          <w:sz w:val="24"/>
+          <w:szCs w:val="24"/>
+        </w:rPr>
+        <w:t>Обща стойност на всички дарения към тази кампания</w:t>
+      </w:r>
+    </w:p>
+    <w:p>
+      <w:pPr>
+        <w:pStyle w:val="ListParagraph"/>
+        <w:numPr>
+          <w:ilvl w:val="4"/>
+          <w:numId w:val="6"/>
+        </w:numPr>
+        <w:rPr>
+          <w:sz w:val="24"/>
+          <w:szCs w:val="24"/>
+        </w:rPr>
+      </w:pPr>
+      <w:r>
+        <w:rPr>
+          <w:sz w:val="24"/>
+          <w:szCs w:val="24"/>
+        </w:rPr>
+        <w:t>Списък с информация за всички дарения, ко</w:t>
+      </w:r>
+      <w:r>
+        <w:rPr>
+          <w:sz w:val="24"/>
+          <w:szCs w:val="24"/>
+        </w:rPr>
+        <w:t>и</w:t>
+      </w:r>
+      <w:r>
+        <w:rPr>
+          <w:sz w:val="24"/>
+          <w:szCs w:val="24"/>
+        </w:rPr>
+        <w:t>то включва</w:t>
+      </w:r>
+      <w:r>
+        <w:rPr>
+          <w:sz w:val="24"/>
+          <w:szCs w:val="24"/>
+        </w:rPr>
+        <w:t>т</w:t>
+      </w:r>
+      <w:r>
+        <w:rPr>
+          <w:sz w:val="24"/>
+          <w:szCs w:val="24"/>
+        </w:rPr>
+        <w:t xml:space="preserve"> адрес на дарителя и стойността на дарението</w:t>
+      </w:r>
+    </w:p>
+    <w:p>
+      <w:pPr>
+        <w:pStyle w:val="ListParagraph"/>
+        <w:numPr>
+          <w:ilvl w:val="2"/>
+          <w:numId w:val="2"/>
+        </w:numPr>
+        <w:rPr>
+          <w:sz w:val="24"/>
+          <w:szCs w:val="24"/>
+        </w:rPr>
+      </w:pPr>
+      <w:r>
+        <w:rPr>
+          <w:sz w:val="24"/>
+          <w:szCs w:val="24"/>
+        </w:rPr>
+        <w:t>Потребителите трябва да имат правото да даряват към избрана дарителна кауза.</w:t>
+      </w:r>
+    </w:p>
+    <w:p>
+      <w:pPr>
+        <w:pStyle w:val="ListParagraph"/>
+        <w:numPr>
+          <w:ilvl w:val="3"/>
+          <w:numId w:val="2"/>
+        </w:numPr>
+        <w:ind w:left="2155" w:hanging="1075"/>
+        <w:rPr>
+          <w:sz w:val="24"/>
+          <w:szCs w:val="24"/>
+        </w:rPr>
+      </w:pPr>
+      <w:r>
+        <w:rPr>
+          <w:sz w:val="24"/>
+          <w:szCs w:val="24"/>
+        </w:rPr>
+        <w:t xml:space="preserve">Потребителите трябва да имат правото да избират точно колко ще дарят. </w:t>
+      </w:r>
+    </w:p>
+    <w:p>
+      <w:pPr>
+        <w:pStyle w:val="ListParagraph"/>
+        <w:numPr>
+          <w:ilvl w:val="3"/>
+          <w:numId w:val="2"/>
+        </w:numPr>
+        <w:ind w:left="2155" w:hanging="1075"/>
+        <w:rPr>
+          <w:sz w:val="24"/>
+          <w:szCs w:val="24"/>
+        </w:rPr>
+      </w:pPr>
+      <w:r>
+        <w:rPr>
+          <w:sz w:val="24"/>
+          <w:szCs w:val="24"/>
+        </w:rPr>
+        <w:t>Потребителите не трябва да имат право да даряват към собствена кампания.</w:t>
+      </w:r>
+    </w:p>
+    <w:p>
+      <w:pPr>
+        <w:rPr>
+          <w:sz w:val="24"/>
+          <w:szCs w:val="24"/>
+        </w:rPr>
+      </w:pPr>
+    </w:p>
     <w:p>
       <w:pPr>
         <w:pStyle w:val="Heading2"/>
@@ -2276,7 +2751,7 @@
           <w:shd w:val="clear" w:color="auto" w:fill="FFFFFF"/>
         </w:rPr>
       </w:pPr>
-      <w:bookmarkStart w:id="8" w:name="_Toc62391281"/>
+      <w:bookmarkStart w:id="8" w:name="_Toc62403440"/>
       <w:r>
         <w:rPr>
           <w:rFonts w:asciiTheme="minorHAnsi" w:hAnsiTheme="minorHAnsi" w:cstheme="minorHAnsi"/>
@@ -2310,7 +2785,7 @@
           <w:szCs w:val="36"/>
         </w:rPr>
       </w:pPr>
-      <w:bookmarkStart w:id="9" w:name="_Toc62391282"/>
+      <w:bookmarkStart w:id="9" w:name="_Toc62403441"/>
       <w:r>
         <w:rPr>
           <w:rFonts w:asciiTheme="minorHAnsi" w:hAnsiTheme="minorHAnsi" w:cstheme="minorHAnsi"/>
@@ -2349,7 +2824,7 @@
           <w:shd w:val="clear" w:color="auto" w:fill="FFFFFF"/>
         </w:rPr>
       </w:pPr>
-      <w:bookmarkStart w:id="10" w:name="_Toc62391283"/>
+      <w:bookmarkStart w:id="10" w:name="_Toc62403442"/>
       <w:r>
         <w:rPr>
           <w:rFonts w:asciiTheme="minorHAnsi" w:hAnsiTheme="minorHAnsi" w:cstheme="minorHAnsi"/>
@@ -2385,7 +2860,7 @@
           <w:szCs w:val="36"/>
         </w:rPr>
       </w:pPr>
-      <w:bookmarkStart w:id="11" w:name="_Toc62391284"/>
+      <w:bookmarkStart w:id="11" w:name="_Toc62403443"/>
       <w:r>
         <w:rPr>
           <w:rFonts w:asciiTheme="minorHAnsi" w:hAnsiTheme="minorHAnsi" w:cstheme="minorHAnsi"/>
@@ -2411,7 +2886,7 @@
           <w:shd w:val="clear" w:color="auto" w:fill="FFFFFF"/>
         </w:rPr>
       </w:pPr>
-      <w:bookmarkStart w:id="12" w:name="_Toc62391285"/>
+      <w:bookmarkStart w:id="12" w:name="_Toc62403444"/>
       <w:r>
         <w:rPr>
           <w:color w:val="auto"/>
@@ -2442,7 +2917,7 @@
           <w:szCs w:val="36"/>
         </w:rPr>
       </w:pPr>
-      <w:bookmarkStart w:id="13" w:name="_Toc62391286"/>
+      <w:bookmarkStart w:id="13" w:name="_Toc62403445"/>
       <w:r>
         <w:rPr>
           <w:rFonts w:asciiTheme="minorHAnsi" w:hAnsiTheme="minorHAnsi" w:cstheme="minorHAnsi"/>
@@ -2489,7 +2964,7 @@
           <w:szCs w:val="36"/>
         </w:rPr>
       </w:pPr>
-      <w:bookmarkStart w:id="14" w:name="_Toc62391287"/>
+      <w:bookmarkStart w:id="14" w:name="_Toc62403446"/>
       <w:r>
         <w:rPr>
           <w:rFonts w:asciiTheme="minorHAnsi" w:hAnsiTheme="minorHAnsi" w:cstheme="minorHAnsi"/>
@@ -2608,6 +3083,121 @@
     </w:lvl>
   </w:abstractNum>
   <w:abstractNum w:abstractNumId="1" w15:restartNumberingAfterBreak="0">
+    <w:nsid w:val="13B24FC0"/>
+    <w:multiLevelType w:val="multilevel"/>
+    <w:tmpl w:val="F33858E2"/>
+    <w:lvl w:ilvl="0">
+      <w:start w:val="1"/>
+      <w:numFmt w:val="decimal"/>
+      <w:lvlText w:val="%1."/>
+      <w:lvlJc w:val="left"/>
+      <w:pPr>
+        <w:ind w:left="360" w:hanging="360"/>
+      </w:pPr>
+      <w:rPr>
+        <w:rFonts w:hint="default"/>
+      </w:rPr>
+    </w:lvl>
+    <w:lvl w:ilvl="1">
+      <w:start w:val="1"/>
+      <w:numFmt w:val="decimal"/>
+      <w:lvlText w:val="%1.%2."/>
+      <w:lvlJc w:val="left"/>
+      <w:pPr>
+        <w:ind w:left="792" w:hanging="432"/>
+      </w:pPr>
+      <w:rPr>
+        <w:rFonts w:hint="default"/>
+        <w:b/>
+        <w:bCs/>
+      </w:rPr>
+    </w:lvl>
+    <w:lvl w:ilvl="2">
+      <w:start w:val="1"/>
+      <w:numFmt w:val="decimal"/>
+      <w:lvlText w:val="%1.%2.%3."/>
+      <w:lvlJc w:val="left"/>
+      <w:pPr>
+        <w:ind w:left="1224" w:hanging="504"/>
+      </w:pPr>
+      <w:rPr>
+        <w:rFonts w:hint="default"/>
+      </w:rPr>
+    </w:lvl>
+    <w:lvl w:ilvl="3">
+      <w:start w:val="1"/>
+      <w:numFmt w:val="decimal"/>
+      <w:lvlText w:val="%1.%2.%3.%4."/>
+      <w:lvlJc w:val="left"/>
+      <w:pPr>
+        <w:ind w:left="1728" w:hanging="648"/>
+      </w:pPr>
+      <w:rPr>
+        <w:rFonts w:hint="default"/>
+      </w:rPr>
+    </w:lvl>
+    <w:lvl w:ilvl="4">
+      <w:start w:val="1"/>
+      <w:numFmt w:val="bullet"/>
+      <w:lvlText w:val=""/>
+      <w:lvlJc w:val="left"/>
+      <w:pPr>
+        <w:ind w:left="1871" w:firstLine="397"/>
+      </w:pPr>
+      <w:rPr>
+        <w:rFonts w:ascii="Symbol" w:hAnsi="Symbol" w:hint="default"/>
+      </w:rPr>
+    </w:lvl>
+    <w:lvl w:ilvl="5">
+      <w:start w:val="1"/>
+      <w:numFmt w:val="decimal"/>
+      <w:lvlText w:val="%1.%2.%3.%4.%5.%6."/>
+      <w:lvlJc w:val="left"/>
+      <w:pPr>
+        <w:ind w:left="2736" w:hanging="936"/>
+      </w:pPr>
+      <w:rPr>
+        <w:rFonts w:hint="default"/>
+      </w:rPr>
+    </w:lvl>
+    <w:lvl w:ilvl="6">
+      <w:start w:val="1"/>
+      <w:numFmt w:val="decimal"/>
+      <w:lvlText w:val="%1.%2.%3.%4.%5.%6.%7."/>
+      <w:lvlJc w:val="left"/>
+      <w:pPr>
+        <w:ind w:left="3240" w:hanging="1080"/>
+      </w:pPr>
+      <w:rPr>
+        <w:rFonts w:hint="default"/>
+      </w:rPr>
+    </w:lvl>
+    <w:lvl w:ilvl="7">
+      <w:start w:val="1"/>
+      <w:numFmt w:val="decimal"/>
+      <w:lvlText w:val="%1.%2.%3.%4.%5.%6.%7.%8."/>
+      <w:lvlJc w:val="left"/>
+      <w:pPr>
+        <w:ind w:left="3744" w:hanging="1224"/>
+      </w:pPr>
+      <w:rPr>
+        <w:rFonts w:hint="default"/>
+      </w:rPr>
+    </w:lvl>
+    <w:lvl w:ilvl="8">
+      <w:start w:val="1"/>
+      <w:numFmt w:val="decimal"/>
+      <w:lvlText w:val="%1.%2.%3.%4.%5.%6.%7.%8.%9."/>
+      <w:lvlJc w:val="left"/>
+      <w:pPr>
+        <w:ind w:left="4320" w:hanging="1440"/>
+      </w:pPr>
+      <w:rPr>
+        <w:rFonts w:hint="default"/>
+      </w:rPr>
+    </w:lvl>
+  </w:abstractNum>
+  <w:abstractNum w:abstractNumId="2" w15:restartNumberingAfterBreak="0">
     <w:nsid w:val="14EA7659"/>
     <w:multiLevelType w:val="hybridMultilevel"/>
     <w:tmpl w:val="082E0D7A"/>
@@ -2693,7 +3283,7 @@
       </w:pPr>
     </w:lvl>
   </w:abstractNum>
-  <w:abstractNum w:abstractNumId="2" w15:restartNumberingAfterBreak="0">
+  <w:abstractNum w:abstractNumId="3" w15:restartNumberingAfterBreak="0">
     <w:nsid w:val="1CB33917"/>
     <w:multiLevelType w:val="hybridMultilevel"/>
     <w:tmpl w:val="EA684C82"/>
@@ -2806,11 +3396,11 @@
       </w:rPr>
     </w:lvl>
   </w:abstractNum>
-  <w:abstractNum w:abstractNumId="3" w15:restartNumberingAfterBreak="0">
-    <w:nsid w:val="61CF0090"/>
-    <w:multiLevelType w:val="hybridMultilevel"/>
-    <w:tmpl w:val="6C4C0A40"/>
-    <w:lvl w:ilvl="0" w:tplc="0402000F">
+  <w:abstractNum w:abstractNumId="4" w15:restartNumberingAfterBreak="0">
+    <w:nsid w:val="343F054E"/>
+    <w:multiLevelType w:val="multilevel"/>
+    <w:tmpl w:val="0402001F"/>
+    <w:lvl w:ilvl="0">
       <w:start w:val="1"/>
       <w:numFmt w:val="decimal"/>
       <w:lvlText w:val="%1."/>
@@ -2819,90 +3409,339 @@
         <w:ind w:left="360" w:hanging="360"/>
       </w:pPr>
     </w:lvl>
-    <w:lvl w:ilvl="1" w:tplc="04020019">
-      <w:start w:val="1"/>
-      <w:numFmt w:val="lowerLetter"/>
-      <w:lvlText w:val="%2."/>
-      <w:lvlJc w:val="left"/>
-      <w:pPr>
-        <w:ind w:left="1080" w:hanging="360"/>
-      </w:pPr>
-    </w:lvl>
-    <w:lvl w:ilvl="2" w:tplc="0402001B" w:tentative="1">
-      <w:start w:val="1"/>
-      <w:numFmt w:val="lowerRoman"/>
-      <w:lvlText w:val="%3."/>
-      <w:lvlJc w:val="right"/>
-      <w:pPr>
-        <w:ind w:left="1800" w:hanging="180"/>
-      </w:pPr>
-    </w:lvl>
-    <w:lvl w:ilvl="3" w:tplc="0402000F" w:tentative="1">
+    <w:lvl w:ilvl="1">
       <w:start w:val="1"/>
       <w:numFmt w:val="decimal"/>
-      <w:lvlText w:val="%4."/>
-      <w:lvlJc w:val="left"/>
-      <w:pPr>
-        <w:ind w:left="2520" w:hanging="360"/>
-      </w:pPr>
-    </w:lvl>
-    <w:lvl w:ilvl="4" w:tplc="04020019" w:tentative="1">
-      <w:start w:val="1"/>
-      <w:numFmt w:val="lowerLetter"/>
-      <w:lvlText w:val="%5."/>
-      <w:lvlJc w:val="left"/>
-      <w:pPr>
-        <w:ind w:left="3240" w:hanging="360"/>
-      </w:pPr>
-    </w:lvl>
-    <w:lvl w:ilvl="5" w:tplc="0402001B" w:tentative="1">
-      <w:start w:val="1"/>
-      <w:numFmt w:val="lowerRoman"/>
-      <w:lvlText w:val="%6."/>
-      <w:lvlJc w:val="right"/>
-      <w:pPr>
-        <w:ind w:left="3960" w:hanging="180"/>
-      </w:pPr>
-    </w:lvl>
-    <w:lvl w:ilvl="6" w:tplc="0402000F" w:tentative="1">
+      <w:lvlText w:val="%1.%2."/>
+      <w:lvlJc w:val="left"/>
+      <w:pPr>
+        <w:ind w:left="792" w:hanging="432"/>
+      </w:pPr>
+    </w:lvl>
+    <w:lvl w:ilvl="2">
       <w:start w:val="1"/>
       <w:numFmt w:val="decimal"/>
-      <w:lvlText w:val="%7."/>
-      <w:lvlJc w:val="left"/>
-      <w:pPr>
-        <w:ind w:left="4680" w:hanging="360"/>
-      </w:pPr>
-    </w:lvl>
-    <w:lvl w:ilvl="7" w:tplc="04020019" w:tentative="1">
-      <w:start w:val="1"/>
-      <w:numFmt w:val="lowerLetter"/>
-      <w:lvlText w:val="%8."/>
-      <w:lvlJc w:val="left"/>
-      <w:pPr>
-        <w:ind w:left="5400" w:hanging="360"/>
-      </w:pPr>
-    </w:lvl>
-    <w:lvl w:ilvl="8" w:tplc="0402001B" w:tentative="1">
-      <w:start w:val="1"/>
-      <w:numFmt w:val="lowerRoman"/>
-      <w:lvlText w:val="%9."/>
-      <w:lvlJc w:val="right"/>
-      <w:pPr>
-        <w:ind w:left="6120" w:hanging="180"/>
-      </w:pPr>
+      <w:lvlText w:val="%1.%2.%3."/>
+      <w:lvlJc w:val="left"/>
+      <w:pPr>
+        <w:ind w:left="1224" w:hanging="504"/>
+      </w:pPr>
+    </w:lvl>
+    <w:lvl w:ilvl="3">
+      <w:start w:val="1"/>
+      <w:numFmt w:val="decimal"/>
+      <w:lvlText w:val="%1.%2.%3.%4."/>
+      <w:lvlJc w:val="left"/>
+      <w:pPr>
+        <w:ind w:left="1728" w:hanging="648"/>
+      </w:pPr>
+    </w:lvl>
+    <w:lvl w:ilvl="4">
+      <w:start w:val="1"/>
+      <w:numFmt w:val="decimal"/>
+      <w:lvlText w:val="%1.%2.%3.%4.%5."/>
+      <w:lvlJc w:val="left"/>
+      <w:pPr>
+        <w:ind w:left="2232" w:hanging="792"/>
+      </w:pPr>
+    </w:lvl>
+    <w:lvl w:ilvl="5">
+      <w:start w:val="1"/>
+      <w:numFmt w:val="decimal"/>
+      <w:lvlText w:val="%1.%2.%3.%4.%5.%6."/>
+      <w:lvlJc w:val="left"/>
+      <w:pPr>
+        <w:ind w:left="2736" w:hanging="936"/>
+      </w:pPr>
+    </w:lvl>
+    <w:lvl w:ilvl="6">
+      <w:start w:val="1"/>
+      <w:numFmt w:val="decimal"/>
+      <w:lvlText w:val="%1.%2.%3.%4.%5.%6.%7."/>
+      <w:lvlJc w:val="left"/>
+      <w:pPr>
+        <w:ind w:left="3240" w:hanging="1080"/>
+      </w:pPr>
+    </w:lvl>
+    <w:lvl w:ilvl="7">
+      <w:start w:val="1"/>
+      <w:numFmt w:val="decimal"/>
+      <w:lvlText w:val="%1.%2.%3.%4.%5.%6.%7.%8."/>
+      <w:lvlJc w:val="left"/>
+      <w:pPr>
+        <w:ind w:left="3744" w:hanging="1224"/>
+      </w:pPr>
+    </w:lvl>
+    <w:lvl w:ilvl="8">
+      <w:start w:val="1"/>
+      <w:numFmt w:val="decimal"/>
+      <w:lvlText w:val="%1.%2.%3.%4.%5.%6.%7.%8.%9."/>
+      <w:lvlJc w:val="left"/>
+      <w:pPr>
+        <w:ind w:left="4320" w:hanging="1440"/>
+      </w:pPr>
+    </w:lvl>
+  </w:abstractNum>
+  <w:abstractNum w:abstractNumId="5" w15:restartNumberingAfterBreak="0">
+    <w:nsid w:val="61CF0090"/>
+    <w:multiLevelType w:val="multilevel"/>
+    <w:tmpl w:val="F33858E2"/>
+    <w:lvl w:ilvl="0">
+      <w:start w:val="1"/>
+      <w:numFmt w:val="decimal"/>
+      <w:lvlText w:val="%1."/>
+      <w:lvlJc w:val="left"/>
+      <w:pPr>
+        <w:ind w:left="360" w:hanging="360"/>
+      </w:pPr>
+      <w:rPr>
+        <w:rFonts w:hint="default"/>
+      </w:rPr>
+    </w:lvl>
+    <w:lvl w:ilvl="1">
+      <w:start w:val="1"/>
+      <w:numFmt w:val="decimal"/>
+      <w:lvlText w:val="%1.%2."/>
+      <w:lvlJc w:val="left"/>
+      <w:pPr>
+        <w:ind w:left="792" w:hanging="432"/>
+      </w:pPr>
+      <w:rPr>
+        <w:rFonts w:hint="default"/>
+        <w:b/>
+        <w:bCs/>
+      </w:rPr>
+    </w:lvl>
+    <w:lvl w:ilvl="2">
+      <w:start w:val="1"/>
+      <w:numFmt w:val="decimal"/>
+      <w:lvlText w:val="%1.%2.%3."/>
+      <w:lvlJc w:val="left"/>
+      <w:pPr>
+        <w:ind w:left="1224" w:hanging="504"/>
+      </w:pPr>
+      <w:rPr>
+        <w:rFonts w:hint="default"/>
+      </w:rPr>
+    </w:lvl>
+    <w:lvl w:ilvl="3">
+      <w:start w:val="1"/>
+      <w:numFmt w:val="decimal"/>
+      <w:lvlText w:val="%1.%2.%3.%4."/>
+      <w:lvlJc w:val="left"/>
+      <w:pPr>
+        <w:ind w:left="1728" w:hanging="648"/>
+      </w:pPr>
+      <w:rPr>
+        <w:rFonts w:hint="default"/>
+      </w:rPr>
+    </w:lvl>
+    <w:lvl w:ilvl="4">
+      <w:start w:val="1"/>
+      <w:numFmt w:val="bullet"/>
+      <w:lvlText w:val=""/>
+      <w:lvlJc w:val="left"/>
+      <w:pPr>
+        <w:ind w:left="1871" w:firstLine="397"/>
+      </w:pPr>
+      <w:rPr>
+        <w:rFonts w:ascii="Symbol" w:hAnsi="Symbol" w:hint="default"/>
+      </w:rPr>
+    </w:lvl>
+    <w:lvl w:ilvl="5">
+      <w:start w:val="1"/>
+      <w:numFmt w:val="decimal"/>
+      <w:lvlText w:val="%1.%2.%3.%4.%5.%6."/>
+      <w:lvlJc w:val="left"/>
+      <w:pPr>
+        <w:ind w:left="2736" w:hanging="936"/>
+      </w:pPr>
+      <w:rPr>
+        <w:rFonts w:hint="default"/>
+      </w:rPr>
+    </w:lvl>
+    <w:lvl w:ilvl="6">
+      <w:start w:val="1"/>
+      <w:numFmt w:val="decimal"/>
+      <w:lvlText w:val="%1.%2.%3.%4.%5.%6.%7."/>
+      <w:lvlJc w:val="left"/>
+      <w:pPr>
+        <w:ind w:left="3240" w:hanging="1080"/>
+      </w:pPr>
+      <w:rPr>
+        <w:rFonts w:hint="default"/>
+      </w:rPr>
+    </w:lvl>
+    <w:lvl w:ilvl="7">
+      <w:start w:val="1"/>
+      <w:numFmt w:val="decimal"/>
+      <w:lvlText w:val="%1.%2.%3.%4.%5.%6.%7.%8."/>
+      <w:lvlJc w:val="left"/>
+      <w:pPr>
+        <w:ind w:left="3744" w:hanging="1224"/>
+      </w:pPr>
+      <w:rPr>
+        <w:rFonts w:hint="default"/>
+      </w:rPr>
+    </w:lvl>
+    <w:lvl w:ilvl="8">
+      <w:start w:val="1"/>
+      <w:numFmt w:val="decimal"/>
+      <w:lvlText w:val="%1.%2.%3.%4.%5.%6.%7.%8.%9."/>
+      <w:lvlJc w:val="left"/>
+      <w:pPr>
+        <w:ind w:left="4320" w:hanging="1440"/>
+      </w:pPr>
+      <w:rPr>
+        <w:rFonts w:hint="default"/>
+      </w:rPr>
     </w:lvl>
   </w:abstractNum>
   <w:num w:numId="1">
-    <w:abstractNumId w:val="1"/>
+    <w:abstractNumId w:val="2"/>
   </w:num>
   <w:num w:numId="2">
-    <w:abstractNumId w:val="3"/>
+    <w:abstractNumId w:val="5"/>
   </w:num>
   <w:num w:numId="3">
     <w:abstractNumId w:val="0"/>
   </w:num>
   <w:num w:numId="4">
-    <w:abstractNumId w:val="2"/>
+    <w:abstractNumId w:val="3"/>
+  </w:num>
+  <w:num w:numId="5">
+    <w:abstractNumId w:val="4"/>
+  </w:num>
+  <w:num w:numId="6">
+    <w:abstractNumId w:val="1"/>
+    <w:lvlOverride w:ilvl="0">
+      <w:lvl w:ilvl="0">
+        <w:start w:val="1"/>
+        <w:numFmt w:val="decimal"/>
+        <w:lvlText w:val="%1."/>
+        <w:lvlJc w:val="left"/>
+        <w:pPr>
+          <w:ind w:left="360" w:hanging="360"/>
+        </w:pPr>
+        <w:rPr>
+          <w:rFonts w:hint="default"/>
+        </w:rPr>
+      </w:lvl>
+    </w:lvlOverride>
+    <w:lvlOverride w:ilvl="1">
+      <w:lvl w:ilvl="1">
+        <w:start w:val="1"/>
+        <w:numFmt w:val="decimal"/>
+        <w:lvlText w:val="%1.%2."/>
+        <w:lvlJc w:val="left"/>
+        <w:pPr>
+          <w:ind w:left="792" w:hanging="432"/>
+        </w:pPr>
+        <w:rPr>
+          <w:rFonts w:hint="default"/>
+          <w:b/>
+          <w:bCs/>
+        </w:rPr>
+      </w:lvl>
+    </w:lvlOverride>
+    <w:lvlOverride w:ilvl="2">
+      <w:lvl w:ilvl="2">
+        <w:start w:val="1"/>
+        <w:numFmt w:val="decimal"/>
+        <w:lvlText w:val="%1.%2.%3."/>
+        <w:lvlJc w:val="left"/>
+        <w:pPr>
+          <w:ind w:left="1224" w:hanging="504"/>
+        </w:pPr>
+        <w:rPr>
+          <w:rFonts w:hint="default"/>
+        </w:rPr>
+      </w:lvl>
+    </w:lvlOverride>
+    <w:lvlOverride w:ilvl="3">
+      <w:lvl w:ilvl="3">
+        <w:start w:val="1"/>
+        <w:numFmt w:val="decimal"/>
+        <w:lvlText w:val="%1.%2.%3.%4."/>
+        <w:lvlJc w:val="left"/>
+        <w:pPr>
+          <w:ind w:left="1728" w:hanging="648"/>
+        </w:pPr>
+        <w:rPr>
+          <w:rFonts w:hint="default"/>
+        </w:rPr>
+      </w:lvl>
+    </w:lvlOverride>
+    <w:lvlOverride w:ilvl="4">
+      <w:lvl w:ilvl="4">
+        <w:start w:val="1"/>
+        <w:numFmt w:val="bullet"/>
+        <w:lvlText w:val=""/>
+        <w:lvlJc w:val="left"/>
+        <w:pPr>
+          <w:ind w:left="2552" w:hanging="284"/>
+        </w:pPr>
+        <w:rPr>
+          <w:rFonts w:ascii="Symbol" w:hAnsi="Symbol" w:hint="default"/>
+        </w:rPr>
+      </w:lvl>
+    </w:lvlOverride>
+    <w:lvlOverride w:ilvl="5">
+      <w:lvl w:ilvl="5">
+        <w:start w:val="1"/>
+        <w:numFmt w:val="decimal"/>
+        <w:lvlText w:val="%1.%2.%3.%4.%5.%6."/>
+        <w:lvlJc w:val="left"/>
+        <w:pPr>
+          <w:ind w:left="2736" w:hanging="936"/>
+        </w:pPr>
+        <w:rPr>
+          <w:rFonts w:hint="default"/>
+        </w:rPr>
+      </w:lvl>
+    </w:lvlOverride>
+    <w:lvlOverride w:ilvl="6">
+      <w:lvl w:ilvl="6">
+        <w:start w:val="1"/>
+        <w:numFmt w:val="decimal"/>
+        <w:lvlText w:val="%1.%2.%3.%4.%5.%6.%7."/>
+        <w:lvlJc w:val="left"/>
+        <w:pPr>
+          <w:ind w:left="3240" w:hanging="1080"/>
+        </w:pPr>
+        <w:rPr>
+          <w:rFonts w:hint="default"/>
+        </w:rPr>
+      </w:lvl>
+    </w:lvlOverride>
+    <w:lvlOverride w:ilvl="7">
+      <w:lvl w:ilvl="7">
+        <w:start w:val="1"/>
+        <w:numFmt w:val="decimal"/>
+        <w:lvlText w:val="%1.%2.%3.%4.%5.%6.%7.%8."/>
+        <w:lvlJc w:val="left"/>
+        <w:pPr>
+          <w:ind w:left="3744" w:hanging="1224"/>
+        </w:pPr>
+        <w:rPr>
+          <w:rFonts w:hint="default"/>
+        </w:rPr>
+      </w:lvl>
+    </w:lvlOverride>
+    <w:lvlOverride w:ilvl="8">
+      <w:lvl w:ilvl="8">
+        <w:start w:val="1"/>
+        <w:numFmt w:val="decimal"/>
+        <w:lvlText w:val="%1.%2.%3.%4.%5.%6.%7.%8.%9."/>
+        <w:lvlJc w:val="left"/>
+        <w:pPr>
+          <w:ind w:left="4320" w:hanging="1440"/>
+        </w:pPr>
+        <w:rPr>
+          <w:rFonts w:hint="default"/>
+        </w:rPr>
+      </w:lvl>
+    </w:lvlOverride>
   </w:num>
 </w:numbering>
 </file>
@@ -3030,6 +3869,7 @@
     <w:lsdException w:name="HTML Sample" w:semiHidden="1" w:unhideWhenUsed="1"/>
     <w:lsdException w:name="HTML Typewriter" w:semiHidden="1" w:unhideWhenUsed="1"/>
     <w:lsdException w:name="HTML Variable" w:semiHidden="1" w:unhideWhenUsed="1"/>
+    <w:lsdException w:name="Normal Table" w:semiHidden="1" w:unhideWhenUsed="1"/>
     <w:lsdException w:name="annotation subject" w:semiHidden="1" w:unhideWhenUsed="1"/>
     <w:lsdException w:name="No List" w:semiHidden="1" w:unhideWhenUsed="1"/>
     <w:lsdException w:name="Outline List 1" w:semiHidden="1" w:unhideWhenUsed="1"/>
@@ -3072,8 +3912,11 @@
     <w:lsdException w:name="Table Contemporary" w:semiHidden="1" w:unhideWhenUsed="1"/>
     <w:lsdException w:name="Table Elegant" w:semiHidden="1" w:unhideWhenUsed="1"/>
     <w:lsdException w:name="Table Professional" w:semiHidden="1" w:unhideWhenUsed="1"/>
+    <w:lsdException w:name="Table Subtle 1" w:semiHidden="1" w:unhideWhenUsed="1"/>
     <w:lsdException w:name="Table Subtle 2" w:semiHidden="1" w:unhideWhenUsed="1"/>
     <w:lsdException w:name="Table Web 1" w:semiHidden="1" w:unhideWhenUsed="1"/>
+    <w:lsdException w:name="Table Web 2" w:semiHidden="1" w:unhideWhenUsed="1"/>
+    <w:lsdException w:name="Table Web 3" w:semiHidden="1" w:unhideWhenUsed="1"/>
     <w:lsdException w:name="Balloon Text" w:semiHidden="1" w:unhideWhenUsed="1"/>
     <w:lsdException w:name="Table Grid" w:uiPriority="39"/>
     <w:lsdException w:name="Table Theme" w:semiHidden="1" w:unhideWhenUsed="1"/>

</xml_diff>

<commit_message>
Add stakeholders and more functional requirements
</commit_message>
<xml_diff>
--- a/docs/ChainFund-documentation.docx
+++ b/docs/ChainFund-documentation.docx
@@ -31,7 +31,7 @@
             <v:imagedata r:id="rId6" o:title=""/>
             <w10:wrap type="topAndBottom"/>
           </v:shape>
-          <o:OLEObject Type="Embed" ProgID="Word.Picture.8" ShapeID="_x0000_s1027" DrawAspect="Content" ObjectID="_1673016249" r:id="rId7"/>
+          <o:OLEObject Type="Embed" ProgID="Word.Picture.8" ShapeID="_x0000_s1027" DrawAspect="Content" ObjectID="_1673178986" r:id="rId7"/>
         </w:object>
       </w:r>
     </w:p>
@@ -521,7 +521,7 @@
           <w:r>
             <w:fldChar w:fldCharType="separate"/>
           </w:r>
-          <w:hyperlink w:anchor="_Toc62403432" w:history="1">
+          <w:hyperlink w:anchor="_Toc62565216" w:history="1">
             <w:r>
               <w:rPr>
                 <w:rStyle w:val="Hyperlink"/>
@@ -568,7 +568,7 @@
                 <w:noProof/>
                 <w:webHidden/>
               </w:rPr>
-              <w:instrText xml:space="preserve"> PAGEREF _Toc62403432 \h </w:instrText>
+              <w:instrText xml:space="preserve"> PAGEREF _Toc62565216 \h </w:instrText>
             </w:r>
             <w:r>
               <w:rPr>
@@ -611,7 +611,7 @@
               <w:noProof/>
             </w:rPr>
           </w:pPr>
-          <w:hyperlink w:anchor="_Toc62403433" w:history="1">
+          <w:hyperlink w:anchor="_Toc62565217" w:history="1">
             <w:r>
               <w:rPr>
                 <w:rStyle w:val="Hyperlink"/>
@@ -658,7 +658,7 @@
                 <w:noProof/>
                 <w:webHidden/>
               </w:rPr>
-              <w:instrText xml:space="preserve"> PAGEREF _Toc62403433 \h </w:instrText>
+              <w:instrText xml:space="preserve"> PAGEREF _Toc62565217 \h </w:instrText>
             </w:r>
             <w:r>
               <w:rPr>
@@ -701,7 +701,7 @@
               <w:noProof/>
             </w:rPr>
           </w:pPr>
-          <w:hyperlink w:anchor="_Toc62403434" w:history="1">
+          <w:hyperlink w:anchor="_Toc62565218" w:history="1">
             <w:r>
               <w:rPr>
                 <w:rStyle w:val="Hyperlink"/>
@@ -758,7 +758,7 @@
                 <w:noProof/>
                 <w:webHidden/>
               </w:rPr>
-              <w:instrText xml:space="preserve"> PAGEREF _Toc62403434 \h </w:instrText>
+              <w:instrText xml:space="preserve"> PAGEREF _Toc62565218 \h </w:instrText>
             </w:r>
             <w:r>
               <w:rPr>
@@ -801,7 +801,7 @@
               <w:noProof/>
             </w:rPr>
           </w:pPr>
-          <w:hyperlink w:anchor="_Toc62403435" w:history="1">
+          <w:hyperlink w:anchor="_Toc62565219" w:history="1">
             <w:r>
               <w:rPr>
                 <w:rStyle w:val="Hyperlink"/>
@@ -858,7 +858,7 @@
                 <w:noProof/>
                 <w:webHidden/>
               </w:rPr>
-              <w:instrText xml:space="preserve"> PAGEREF _Toc62403435 \h </w:instrText>
+              <w:instrText xml:space="preserve"> PAGEREF _Toc62565219 \h </w:instrText>
             </w:r>
             <w:r>
               <w:rPr>
@@ -901,7 +901,7 @@
               <w:noProof/>
             </w:rPr>
           </w:pPr>
-          <w:hyperlink w:anchor="_Toc62403436" w:history="1">
+          <w:hyperlink w:anchor="_Toc62565220" w:history="1">
             <w:r>
               <w:rPr>
                 <w:rStyle w:val="Hyperlink"/>
@@ -948,7 +948,7 @@
                 <w:noProof/>
                 <w:webHidden/>
               </w:rPr>
-              <w:instrText xml:space="preserve"> PAGEREF _Toc62403436 \h </w:instrText>
+              <w:instrText xml:space="preserve"> PAGEREF _Toc62565220 \h </w:instrText>
             </w:r>
             <w:r>
               <w:rPr>
@@ -991,7 +991,7 @@
               <w:noProof/>
             </w:rPr>
           </w:pPr>
-          <w:hyperlink w:anchor="_Toc62403437" w:history="1">
+          <w:hyperlink w:anchor="_Toc62565221" w:history="1">
             <w:r>
               <w:rPr>
                 <w:rStyle w:val="Hyperlink"/>
@@ -1039,7 +1039,7 @@
                 <w:noProof/>
                 <w:webHidden/>
               </w:rPr>
-              <w:instrText xml:space="preserve"> PAGEREF _Toc62403437 \h </w:instrText>
+              <w:instrText xml:space="preserve"> PAGEREF _Toc62565221 \h </w:instrText>
             </w:r>
             <w:r>
               <w:rPr>
@@ -1082,7 +1082,7 @@
               <w:noProof/>
             </w:rPr>
           </w:pPr>
-          <w:hyperlink w:anchor="_Toc62403438" w:history="1">
+          <w:hyperlink w:anchor="_Toc62565222" w:history="1">
             <w:r>
               <w:rPr>
                 <w:rStyle w:val="Hyperlink"/>
@@ -1129,7 +1129,7 @@
                 <w:noProof/>
                 <w:webHidden/>
               </w:rPr>
-              <w:instrText xml:space="preserve"> PAGEREF _Toc62403438 \h </w:instrText>
+              <w:instrText xml:space="preserve"> PAGEREF _Toc62565222 \h </w:instrText>
             </w:r>
             <w:r>
               <w:rPr>
@@ -1172,7 +1172,7 @@
               <w:noProof/>
             </w:rPr>
           </w:pPr>
-          <w:hyperlink w:anchor="_Toc62403439" w:history="1">
+          <w:hyperlink w:anchor="_Toc62565223" w:history="1">
             <w:r>
               <w:rPr>
                 <w:rStyle w:val="Hyperlink"/>
@@ -1220,7 +1220,7 @@
                 <w:noProof/>
                 <w:webHidden/>
               </w:rPr>
-              <w:instrText xml:space="preserve"> PAGEREF _Toc62403439 \h </w:instrText>
+              <w:instrText xml:space="preserve"> PAGEREF _Toc62565223 \h </w:instrText>
             </w:r>
             <w:r>
               <w:rPr>
@@ -1263,7 +1263,7 @@
               <w:noProof/>
             </w:rPr>
           </w:pPr>
-          <w:hyperlink w:anchor="_Toc62403440" w:history="1">
+          <w:hyperlink w:anchor="_Toc62565224" w:history="1">
             <w:r>
               <w:rPr>
                 <w:rStyle w:val="Hyperlink"/>
@@ -1311,7 +1311,7 @@
                 <w:noProof/>
                 <w:webHidden/>
               </w:rPr>
-              <w:instrText xml:space="preserve"> PAGEREF _Toc62403440 \h </w:instrText>
+              <w:instrText xml:space="preserve"> PAGEREF _Toc62565224 \h </w:instrText>
             </w:r>
             <w:r>
               <w:rPr>
@@ -1354,7 +1354,7 @@
               <w:noProof/>
             </w:rPr>
           </w:pPr>
-          <w:hyperlink w:anchor="_Toc62403441" w:history="1">
+          <w:hyperlink w:anchor="_Toc62565225" w:history="1">
             <w:r>
               <w:rPr>
                 <w:rStyle w:val="Hyperlink"/>
@@ -1412,7 +1412,7 @@
                 <w:noProof/>
                 <w:webHidden/>
               </w:rPr>
-              <w:instrText xml:space="preserve"> PAGEREF _Toc62403441 \h </w:instrText>
+              <w:instrText xml:space="preserve"> PAGEREF _Toc62565225 \h </w:instrText>
             </w:r>
             <w:r>
               <w:rPr>
@@ -1455,7 +1455,7 @@
               <w:noProof/>
             </w:rPr>
           </w:pPr>
-          <w:hyperlink w:anchor="_Toc62403442" w:history="1">
+          <w:hyperlink w:anchor="_Toc62565226" w:history="1">
             <w:r>
               <w:rPr>
                 <w:rStyle w:val="Hyperlink"/>
@@ -1504,7 +1504,7 @@
                 <w:noProof/>
                 <w:webHidden/>
               </w:rPr>
-              <w:instrText xml:space="preserve"> PAGEREF _Toc62403442 \h </w:instrText>
+              <w:instrText xml:space="preserve"> PAGEREF _Toc62565226 \h </w:instrText>
             </w:r>
             <w:r>
               <w:rPr>
@@ -1547,7 +1547,7 @@
               <w:noProof/>
             </w:rPr>
           </w:pPr>
-          <w:hyperlink w:anchor="_Toc62403443" w:history="1">
+          <w:hyperlink w:anchor="_Toc62565227" w:history="1">
             <w:r>
               <w:rPr>
                 <w:rStyle w:val="Hyperlink"/>
@@ -1594,7 +1594,7 @@
                 <w:noProof/>
                 <w:webHidden/>
               </w:rPr>
-              <w:instrText xml:space="preserve"> PAGEREF _Toc62403443 \h </w:instrText>
+              <w:instrText xml:space="preserve"> PAGEREF _Toc62565227 \h </w:instrText>
             </w:r>
             <w:r>
               <w:rPr>
@@ -1637,7 +1637,7 @@
               <w:noProof/>
             </w:rPr>
           </w:pPr>
-          <w:hyperlink w:anchor="_Toc62403444" w:history="1">
+          <w:hyperlink w:anchor="_Toc62565228" w:history="1">
             <w:r>
               <w:rPr>
                 <w:rStyle w:val="Hyperlink"/>
@@ -1680,7 +1680,7 @@
                 <w:noProof/>
                 <w:webHidden/>
               </w:rPr>
-              <w:instrText xml:space="preserve"> PAGEREF _Toc62403444 \h </w:instrText>
+              <w:instrText xml:space="preserve"> PAGEREF _Toc62565228 \h </w:instrText>
             </w:r>
             <w:r>
               <w:rPr>
@@ -1723,7 +1723,7 @@
               <w:noProof/>
             </w:rPr>
           </w:pPr>
-          <w:hyperlink w:anchor="_Toc62403445" w:history="1">
+          <w:hyperlink w:anchor="_Toc62565229" w:history="1">
             <w:r>
               <w:rPr>
                 <w:rStyle w:val="Hyperlink"/>
@@ -1781,7 +1781,7 @@
                 <w:noProof/>
                 <w:webHidden/>
               </w:rPr>
-              <w:instrText xml:space="preserve"> PAGEREF _Toc62403445 \h </w:instrText>
+              <w:instrText xml:space="preserve"> PAGEREF _Toc62565229 \h </w:instrText>
             </w:r>
             <w:r>
               <w:rPr>
@@ -1824,7 +1824,7 @@
               <w:noProof/>
             </w:rPr>
           </w:pPr>
-          <w:hyperlink w:anchor="_Toc62403446" w:history="1">
+          <w:hyperlink w:anchor="_Toc62565230" w:history="1">
             <w:r>
               <w:rPr>
                 <w:rStyle w:val="Hyperlink"/>
@@ -1871,7 +1871,7 @@
                 <w:noProof/>
                 <w:webHidden/>
               </w:rPr>
-              <w:instrText xml:space="preserve"> PAGEREF _Toc62403446 \h </w:instrText>
+              <w:instrText xml:space="preserve"> PAGEREF _Toc62565230 \h </w:instrText>
             </w:r>
             <w:r>
               <w:rPr>
@@ -2006,7 +2006,7 @@
           <w:szCs w:val="36"/>
         </w:rPr>
       </w:pPr>
-      <w:bookmarkStart w:id="0" w:name="_Toc62403432"/>
+      <w:bookmarkStart w:id="0" w:name="_Toc62565216"/>
       <w:r>
         <w:rPr>
           <w:rFonts w:asciiTheme="minorHAnsi" w:hAnsiTheme="minorHAnsi" w:cstheme="minorHAnsi"/>
@@ -2042,7 +2042,7 @@
           <w:szCs w:val="36"/>
         </w:rPr>
       </w:pPr>
-      <w:bookmarkStart w:id="1" w:name="_Toc62403433"/>
+      <w:bookmarkStart w:id="1" w:name="_Toc62565217"/>
       <w:r>
         <w:rPr>
           <w:rFonts w:asciiTheme="minorHAnsi" w:hAnsiTheme="minorHAnsi" w:cstheme="minorHAnsi"/>
@@ -2080,7 +2080,7 @@
           <w:shd w:val="clear" w:color="auto" w:fill="FFFFFF"/>
         </w:rPr>
       </w:pPr>
-      <w:bookmarkStart w:id="2" w:name="_Toc62403434"/>
+      <w:bookmarkStart w:id="2" w:name="_Toc62565218"/>
       <w:r>
         <w:rPr>
           <w:rFonts w:asciiTheme="minorHAnsi" w:hAnsiTheme="minorHAnsi" w:cstheme="minorHAnsi"/>
@@ -2115,7 +2115,7 @@
           <w:shd w:val="clear" w:color="auto" w:fill="FFFFFF"/>
         </w:rPr>
       </w:pPr>
-      <w:bookmarkStart w:id="3" w:name="_Toc62403435"/>
+      <w:bookmarkStart w:id="3" w:name="_Toc62565219"/>
       <w:r>
         <w:rPr>
           <w:rFonts w:asciiTheme="minorHAnsi" w:hAnsiTheme="minorHAnsi" w:cstheme="minorHAnsi"/>
@@ -2163,7 +2163,7 @@
           <w:szCs w:val="36"/>
         </w:rPr>
       </w:pPr>
-      <w:bookmarkStart w:id="4" w:name="_Toc62403436"/>
+      <w:bookmarkStart w:id="4" w:name="_Toc62565220"/>
       <w:r>
         <w:rPr>
           <w:rFonts w:asciiTheme="minorHAnsi" w:hAnsiTheme="minorHAnsi" w:cstheme="minorHAnsi"/>
@@ -2173,14 +2173,615 @@
           <w:sz w:val="36"/>
           <w:szCs w:val="36"/>
         </w:rPr>
-        <w:t>Заинтересовани лица</w:t>
+        <w:t>Заинтересовани лиц</w:t>
+      </w:r>
+      <w:r>
+        <w:rPr>
+          <w:rFonts w:asciiTheme="minorHAnsi" w:hAnsiTheme="minorHAnsi" w:cstheme="minorHAnsi"/>
+          <w:b/>
+          <w:bCs/>
+          <w:color w:val="auto"/>
+          <w:sz w:val="36"/>
+          <w:szCs w:val="36"/>
+        </w:rPr>
+        <w:t>а</w:t>
       </w:r>
       <w:bookmarkEnd w:id="4"/>
     </w:p>
     <w:p>
       <w:pPr>
-        <w:jc w:val="both"/>
-      </w:pPr>
+        <w:pStyle w:val="ListParagraph"/>
+        <w:numPr>
+          <w:ilvl w:val="0"/>
+          <w:numId w:val="8"/>
+        </w:numPr>
+        <w:rPr>
+          <w:b/>
+          <w:bCs/>
+          <w:sz w:val="24"/>
+          <w:szCs w:val="24"/>
+          <w:shd w:val="clear" w:color="auto" w:fill="FFFFFF"/>
+        </w:rPr>
+      </w:pPr>
+      <w:r>
+        <w:rPr>
+          <w:b/>
+          <w:bCs/>
+          <w:sz w:val="24"/>
+          <w:szCs w:val="24"/>
+          <w:shd w:val="clear" w:color="auto" w:fill="FFFFFF"/>
+        </w:rPr>
+        <w:t>Кли</w:t>
+      </w:r>
+      <w:r>
+        <w:rPr>
+          <w:b/>
+          <w:bCs/>
+          <w:sz w:val="24"/>
+          <w:szCs w:val="24"/>
+          <w:shd w:val="clear" w:color="auto" w:fill="FFFFFF"/>
+        </w:rPr>
+        <w:t>е</w:t>
+      </w:r>
+      <w:r>
+        <w:rPr>
+          <w:b/>
+          <w:bCs/>
+          <w:sz w:val="24"/>
+          <w:szCs w:val="24"/>
+          <w:shd w:val="clear" w:color="auto" w:fill="FFFFFF"/>
+        </w:rPr>
+        <w:t>нт/Спонсор (</w:t>
+      </w:r>
+      <w:r>
+        <w:rPr>
+          <w:b/>
+          <w:bCs/>
+          <w:sz w:val="24"/>
+          <w:szCs w:val="24"/>
+          <w:shd w:val="clear" w:color="auto" w:fill="FFFFFF"/>
+        </w:rPr>
+        <w:t>да се определи/дискутира кой е той</w:t>
+      </w:r>
+      <w:r>
+        <w:rPr>
+          <w:b/>
+          <w:bCs/>
+          <w:sz w:val="24"/>
+          <w:szCs w:val="24"/>
+          <w:shd w:val="clear" w:color="auto" w:fill="FFFFFF"/>
+        </w:rPr>
+        <w:t>)</w:t>
+      </w:r>
+      <w:r>
+        <w:rPr>
+          <w:b/>
+          <w:bCs/>
+          <w:sz w:val="24"/>
+          <w:szCs w:val="24"/>
+          <w:shd w:val="clear" w:color="auto" w:fill="FFFFFF"/>
+        </w:rPr>
+        <w:t xml:space="preserve"> </w:t>
+      </w:r>
+      <w:r>
+        <w:rPr>
+          <w:sz w:val="24"/>
+          <w:szCs w:val="24"/>
+          <w:shd w:val="clear" w:color="auto" w:fill="FFFFFF"/>
+        </w:rPr>
+        <w:t xml:space="preserve">– </w:t>
+      </w:r>
+      <w:r>
+        <w:rPr>
+          <w:sz w:val="24"/>
+          <w:szCs w:val="24"/>
+          <w:shd w:val="clear" w:color="auto" w:fill="FFFFFF"/>
+        </w:rPr>
+        <w:t>О</w:t>
+      </w:r>
+      <w:r>
+        <w:rPr>
+          <w:sz w:val="24"/>
+          <w:szCs w:val="24"/>
+          <w:shd w:val="clear" w:color="auto" w:fill="FFFFFF"/>
+        </w:rPr>
+        <w:t>пределят бизне</w:t>
+      </w:r>
+      <w:r>
+        <w:rPr>
+          <w:sz w:val="24"/>
+          <w:szCs w:val="24"/>
+          <w:shd w:val="clear" w:color="auto" w:fill="FFFFFF"/>
+        </w:rPr>
+        <w:t>с</w:t>
+      </w:r>
+      <w:r>
+        <w:rPr>
+          <w:sz w:val="24"/>
+          <w:szCs w:val="24"/>
+          <w:shd w:val="clear" w:color="auto" w:fill="FFFFFF"/>
+        </w:rPr>
+        <w:t xml:space="preserve"> изискванията, спрямо които ще се проектира и разработва системата и финансират изпълнението на проекта</w:t>
+      </w:r>
+    </w:p>
+    <w:p>
+      <w:pPr>
+        <w:pStyle w:val="ListParagraph"/>
+        <w:numPr>
+          <w:ilvl w:val="0"/>
+          <w:numId w:val="8"/>
+        </w:numPr>
+        <w:rPr>
+          <w:b/>
+          <w:bCs/>
+          <w:sz w:val="24"/>
+          <w:szCs w:val="24"/>
+          <w:shd w:val="clear" w:color="auto" w:fill="FFFFFF"/>
+        </w:rPr>
+      </w:pPr>
+      <w:r>
+        <w:rPr>
+          <w:b/>
+          <w:bCs/>
+          <w:sz w:val="24"/>
+          <w:szCs w:val="24"/>
+          <w:shd w:val="clear" w:color="auto" w:fill="FFFFFF"/>
+        </w:rPr>
+        <w:t>Ръководител на проекта</w:t>
+      </w:r>
+      <w:r>
+        <w:rPr>
+          <w:b/>
+          <w:bCs/>
+          <w:sz w:val="24"/>
+          <w:szCs w:val="24"/>
+          <w:shd w:val="clear" w:color="auto" w:fill="FFFFFF"/>
+        </w:rPr>
+        <w:t xml:space="preserve"> </w:t>
+      </w:r>
+      <w:r>
+        <w:rPr>
+          <w:sz w:val="24"/>
+          <w:szCs w:val="24"/>
+          <w:shd w:val="clear" w:color="auto" w:fill="FFFFFF"/>
+        </w:rPr>
+        <w:t xml:space="preserve">– </w:t>
+      </w:r>
+      <w:r>
+        <w:rPr>
+          <w:sz w:val="24"/>
+          <w:szCs w:val="24"/>
+          <w:shd w:val="clear" w:color="auto" w:fill="FFFFFF"/>
+        </w:rPr>
+        <w:t>О</w:t>
+      </w:r>
+      <w:r>
+        <w:rPr>
+          <w:sz w:val="24"/>
+          <w:szCs w:val="24"/>
+          <w:shd w:val="clear" w:color="auto" w:fill="FFFFFF"/>
+        </w:rPr>
+        <w:t xml:space="preserve">тговаря за планирането на проекта, </w:t>
+      </w:r>
+      <w:r>
+        <w:rPr>
+          <w:sz w:val="24"/>
+          <w:szCs w:val="24"/>
+          <w:shd w:val="clear" w:color="auto" w:fill="FFFFFF"/>
+        </w:rPr>
+        <w:t>декомпозиране</w:t>
+      </w:r>
+      <w:r>
+        <w:rPr>
+          <w:sz w:val="24"/>
+          <w:szCs w:val="24"/>
+          <w:shd w:val="clear" w:color="auto" w:fill="FFFFFF"/>
+        </w:rPr>
+        <w:t xml:space="preserve"> на задачите</w:t>
+      </w:r>
+      <w:r>
+        <w:rPr>
+          <w:sz w:val="24"/>
+          <w:szCs w:val="24"/>
+          <w:shd w:val="clear" w:color="auto" w:fill="FFFFFF"/>
+        </w:rPr>
+        <w:t xml:space="preserve"> на проекта</w:t>
+      </w:r>
+      <w:r>
+        <w:rPr>
+          <w:sz w:val="24"/>
+          <w:szCs w:val="24"/>
+          <w:shd w:val="clear" w:color="auto" w:fill="FFFFFF"/>
+        </w:rPr>
+        <w:t xml:space="preserve"> и разпределянето им в график за изпълнение.</w:t>
+      </w:r>
+      <w:r>
+        <w:rPr>
+          <w:sz w:val="24"/>
+          <w:szCs w:val="24"/>
+          <w:shd w:val="clear" w:color="auto" w:fill="FFFFFF"/>
+        </w:rPr>
+        <w:t xml:space="preserve"> Той ще следи също как се развива проекта и дали зададените финанси и крайни дати за всяка задача се спазват.</w:t>
+      </w:r>
+    </w:p>
+    <w:p>
+      <w:pPr>
+        <w:pStyle w:val="ListParagraph"/>
+        <w:numPr>
+          <w:ilvl w:val="0"/>
+          <w:numId w:val="8"/>
+        </w:numPr>
+        <w:rPr>
+          <w:b/>
+          <w:bCs/>
+          <w:sz w:val="24"/>
+          <w:szCs w:val="24"/>
+          <w:shd w:val="clear" w:color="auto" w:fill="FFFFFF"/>
+        </w:rPr>
+      </w:pPr>
+      <w:r>
+        <w:rPr>
+          <w:b/>
+          <w:bCs/>
+          <w:sz w:val="24"/>
+          <w:szCs w:val="24"/>
+          <w:shd w:val="clear" w:color="auto" w:fill="FFFFFF"/>
+        </w:rPr>
+        <w:t>Разработващия екип</w:t>
+      </w:r>
+      <w:r>
+        <w:rPr>
+          <w:b/>
+          <w:bCs/>
+          <w:sz w:val="24"/>
+          <w:szCs w:val="24"/>
+          <w:shd w:val="clear" w:color="auto" w:fill="FFFFFF"/>
+        </w:rPr>
+        <w:t xml:space="preserve"> </w:t>
+      </w:r>
+      <w:r>
+        <w:rPr>
+          <w:sz w:val="24"/>
+          <w:szCs w:val="24"/>
+          <w:shd w:val="clear" w:color="auto" w:fill="FFFFFF"/>
+        </w:rPr>
+        <w:t xml:space="preserve">– </w:t>
+      </w:r>
+      <w:r>
+        <w:rPr>
+          <w:sz w:val="24"/>
+          <w:szCs w:val="24"/>
+          <w:shd w:val="clear" w:color="auto" w:fill="FFFFFF"/>
+        </w:rPr>
+        <w:t>О</w:t>
+      </w:r>
+      <w:r>
+        <w:rPr>
+          <w:sz w:val="24"/>
+          <w:szCs w:val="24"/>
+          <w:shd w:val="clear" w:color="auto" w:fill="FFFFFF"/>
+        </w:rPr>
+        <w:t>тговаря за проектиране</w:t>
+      </w:r>
+      <w:r>
+        <w:rPr>
+          <w:sz w:val="24"/>
+          <w:szCs w:val="24"/>
+          <w:shd w:val="clear" w:color="auto" w:fill="FFFFFF"/>
+        </w:rPr>
+        <w:t>то</w:t>
+      </w:r>
+      <w:r>
+        <w:rPr>
+          <w:sz w:val="24"/>
+          <w:szCs w:val="24"/>
+          <w:shd w:val="clear" w:color="auto" w:fill="FFFFFF"/>
+          <w:lang w:val="en-US"/>
+        </w:rPr>
+        <w:t>,</w:t>
+      </w:r>
+      <w:r>
+        <w:rPr>
+          <w:sz w:val="24"/>
+          <w:szCs w:val="24"/>
+          <w:shd w:val="clear" w:color="auto" w:fill="FFFFFF"/>
+        </w:rPr>
+        <w:t xml:space="preserve"> разработване</w:t>
+      </w:r>
+      <w:r>
+        <w:rPr>
+          <w:sz w:val="24"/>
+          <w:szCs w:val="24"/>
+          <w:shd w:val="clear" w:color="auto" w:fill="FFFFFF"/>
+        </w:rPr>
+        <w:t>то</w:t>
+      </w:r>
+      <w:r>
+        <w:rPr>
+          <w:sz w:val="24"/>
+          <w:szCs w:val="24"/>
+          <w:shd w:val="clear" w:color="auto" w:fill="FFFFFF"/>
+        </w:rPr>
+        <w:t>, тестване</w:t>
+      </w:r>
+      <w:r>
+        <w:rPr>
+          <w:sz w:val="24"/>
+          <w:szCs w:val="24"/>
+          <w:shd w:val="clear" w:color="auto" w:fill="FFFFFF"/>
+        </w:rPr>
+        <w:t>то</w:t>
+      </w:r>
+      <w:r>
+        <w:rPr>
+          <w:sz w:val="24"/>
+          <w:szCs w:val="24"/>
+          <w:shd w:val="clear" w:color="auto" w:fill="FFFFFF"/>
+        </w:rPr>
+        <w:t xml:space="preserve"> и внедряване</w:t>
+      </w:r>
+      <w:r>
+        <w:rPr>
+          <w:sz w:val="24"/>
+          <w:szCs w:val="24"/>
+          <w:shd w:val="clear" w:color="auto" w:fill="FFFFFF"/>
+        </w:rPr>
+        <w:t>то</w:t>
+      </w:r>
+      <w:r>
+        <w:rPr>
+          <w:sz w:val="24"/>
+          <w:szCs w:val="24"/>
+          <w:shd w:val="clear" w:color="auto" w:fill="FFFFFF"/>
+        </w:rPr>
+        <w:t xml:space="preserve"> на системата.</w:t>
+      </w:r>
+    </w:p>
+    <w:p>
+      <w:pPr>
+        <w:pStyle w:val="ListParagraph"/>
+        <w:numPr>
+          <w:ilvl w:val="0"/>
+          <w:numId w:val="8"/>
+        </w:numPr>
+        <w:rPr>
+          <w:sz w:val="24"/>
+          <w:szCs w:val="24"/>
+          <w:shd w:val="clear" w:color="auto" w:fill="FFFFFF"/>
+        </w:rPr>
+      </w:pPr>
+      <w:r>
+        <w:rPr>
+          <w:b/>
+          <w:bCs/>
+          <w:sz w:val="24"/>
+          <w:szCs w:val="24"/>
+          <w:shd w:val="clear" w:color="auto" w:fill="FFFFFF"/>
+        </w:rPr>
+        <w:t>Потребители</w:t>
+      </w:r>
+      <w:r>
+        <w:rPr>
+          <w:b/>
+          <w:bCs/>
+          <w:sz w:val="24"/>
+          <w:szCs w:val="24"/>
+          <w:shd w:val="clear" w:color="auto" w:fill="FFFFFF"/>
+        </w:rPr>
+        <w:t xml:space="preserve"> </w:t>
+      </w:r>
+      <w:r>
+        <w:rPr>
+          <w:sz w:val="24"/>
+          <w:szCs w:val="24"/>
+          <w:shd w:val="clear" w:color="auto" w:fill="FFFFFF"/>
+        </w:rPr>
+        <w:t xml:space="preserve">– Основната група потребители ще бъдат хората, които създават дарителни кампании. </w:t>
+      </w:r>
+      <w:r>
+        <w:rPr>
+          <w:sz w:val="24"/>
+          <w:szCs w:val="24"/>
+          <w:shd w:val="clear" w:color="auto" w:fill="FFFFFF"/>
+        </w:rPr>
+        <w:t>Те ще могат да следят изпълнението на своите кампании, и при успешното изпълнение да ги разширя</w:t>
+      </w:r>
+      <w:r>
+        <w:rPr>
+          <w:sz w:val="24"/>
+          <w:szCs w:val="24"/>
+          <w:shd w:val="clear" w:color="auto" w:fill="FFFFFF"/>
+        </w:rPr>
+        <w:t>ва</w:t>
+      </w:r>
+      <w:r>
+        <w:rPr>
+          <w:sz w:val="24"/>
+          <w:szCs w:val="24"/>
+          <w:shd w:val="clear" w:color="auto" w:fill="FFFFFF"/>
+        </w:rPr>
+        <w:t>т чрез допълнителни цели.</w:t>
+      </w:r>
+    </w:p>
+    <w:p>
+      <w:pPr>
+        <w:pStyle w:val="ListParagraph"/>
+        <w:numPr>
+          <w:ilvl w:val="0"/>
+          <w:numId w:val="8"/>
+        </w:numPr>
+        <w:rPr>
+          <w:b/>
+          <w:bCs/>
+          <w:sz w:val="24"/>
+          <w:szCs w:val="24"/>
+          <w:shd w:val="clear" w:color="auto" w:fill="FFFFFF"/>
+        </w:rPr>
+      </w:pPr>
+      <w:r>
+        <w:rPr>
+          <w:b/>
+          <w:bCs/>
+          <w:sz w:val="24"/>
+          <w:szCs w:val="24"/>
+          <w:shd w:val="clear" w:color="auto" w:fill="FFFFFF"/>
+        </w:rPr>
+        <w:t>Дарители</w:t>
+      </w:r>
+      <w:r>
+        <w:rPr>
+          <w:b/>
+          <w:bCs/>
+          <w:sz w:val="24"/>
+          <w:szCs w:val="24"/>
+          <w:shd w:val="clear" w:color="auto" w:fill="FFFFFF"/>
+        </w:rPr>
+        <w:t xml:space="preserve"> </w:t>
+      </w:r>
+      <w:r>
+        <w:rPr>
+          <w:sz w:val="24"/>
+          <w:szCs w:val="24"/>
+          <w:shd w:val="clear" w:color="auto" w:fill="FFFFFF"/>
+        </w:rPr>
+        <w:t xml:space="preserve">- </w:t>
+      </w:r>
+      <w:r>
+        <w:rPr>
+          <w:sz w:val="24"/>
+          <w:szCs w:val="24"/>
+          <w:shd w:val="clear" w:color="auto" w:fill="FFFFFF"/>
+        </w:rPr>
+        <w:t>Другата</w:t>
+      </w:r>
+      <w:r>
+        <w:rPr>
+          <w:sz w:val="24"/>
+          <w:szCs w:val="24"/>
+          <w:shd w:val="clear" w:color="auto" w:fill="FFFFFF"/>
+        </w:rPr>
+        <w:t xml:space="preserve"> група потребители ще бъдат хората, които </w:t>
+      </w:r>
+      <w:r>
+        <w:rPr>
+          <w:sz w:val="24"/>
+          <w:szCs w:val="24"/>
+          <w:shd w:val="clear" w:color="auto" w:fill="FFFFFF"/>
+        </w:rPr>
+        <w:t xml:space="preserve">ще </w:t>
+      </w:r>
+      <w:r>
+        <w:rPr>
+          <w:sz w:val="24"/>
+          <w:szCs w:val="24"/>
+          <w:shd w:val="clear" w:color="auto" w:fill="FFFFFF"/>
+        </w:rPr>
+        <w:t>даряват</w:t>
+      </w:r>
+      <w:r>
+        <w:rPr>
+          <w:sz w:val="24"/>
+          <w:szCs w:val="24"/>
+          <w:shd w:val="clear" w:color="auto" w:fill="FFFFFF"/>
+        </w:rPr>
+        <w:t xml:space="preserve"> </w:t>
+      </w:r>
+      <w:r>
+        <w:rPr>
+          <w:sz w:val="24"/>
+          <w:szCs w:val="24"/>
+          <w:shd w:val="clear" w:color="auto" w:fill="FFFFFF"/>
+        </w:rPr>
+        <w:t>към</w:t>
+      </w:r>
+      <w:r>
+        <w:rPr>
+          <w:sz w:val="24"/>
+          <w:szCs w:val="24"/>
+          <w:shd w:val="clear" w:color="auto" w:fill="FFFFFF"/>
+        </w:rPr>
+        <w:t xml:space="preserve"> произволни </w:t>
+      </w:r>
+      <w:r>
+        <w:rPr>
+          <w:sz w:val="24"/>
+          <w:szCs w:val="24"/>
+          <w:shd w:val="clear" w:color="auto" w:fill="FFFFFF"/>
+        </w:rPr>
+        <w:t>кампании</w:t>
+      </w:r>
+      <w:r>
+        <w:rPr>
+          <w:sz w:val="24"/>
+          <w:szCs w:val="24"/>
+          <w:shd w:val="clear" w:color="auto" w:fill="FFFFFF"/>
+        </w:rPr>
+        <w:t>.</w:t>
+      </w:r>
+      <w:r>
+        <w:rPr>
+          <w:sz w:val="24"/>
+          <w:szCs w:val="24"/>
+          <w:shd w:val="clear" w:color="auto" w:fill="FFFFFF"/>
+        </w:rPr>
+        <w:t xml:space="preserve"> </w:t>
+      </w:r>
+      <w:r>
+        <w:rPr>
+          <w:sz w:val="24"/>
+          <w:szCs w:val="24"/>
+          <w:shd w:val="clear" w:color="auto" w:fill="FFFFFF"/>
+        </w:rPr>
+        <w:t>Т</w:t>
+      </w:r>
+      <w:r>
+        <w:rPr>
+          <w:sz w:val="24"/>
+          <w:szCs w:val="24"/>
+          <w:shd w:val="clear" w:color="auto" w:fill="FFFFFF"/>
+        </w:rPr>
+        <w:t>е</w:t>
+      </w:r>
+      <w:r>
+        <w:rPr>
+          <w:sz w:val="24"/>
+          <w:szCs w:val="24"/>
+          <w:shd w:val="clear" w:color="auto" w:fill="FFFFFF"/>
+        </w:rPr>
+        <w:t xml:space="preserve"> ще</w:t>
+      </w:r>
+      <w:r>
+        <w:rPr>
+          <w:sz w:val="24"/>
+          <w:szCs w:val="24"/>
+          <w:shd w:val="clear" w:color="auto" w:fill="FFFFFF"/>
+        </w:rPr>
+        <w:t xml:space="preserve"> могат да търсят </w:t>
+      </w:r>
+      <w:r>
+        <w:rPr>
+          <w:sz w:val="24"/>
+          <w:szCs w:val="24"/>
+          <w:shd w:val="clear" w:color="auto" w:fill="FFFFFF"/>
+        </w:rPr>
+        <w:t>и разглеждат дарителни каузи, като виждат подробна информаци</w:t>
+      </w:r>
+      <w:r>
+        <w:rPr>
+          <w:sz w:val="24"/>
+          <w:szCs w:val="24"/>
+          <w:shd w:val="clear" w:color="auto" w:fill="FFFFFF"/>
+        </w:rPr>
+        <w:t>я</w:t>
+      </w:r>
+      <w:r>
+        <w:rPr>
+          <w:sz w:val="24"/>
+          <w:szCs w:val="24"/>
+          <w:shd w:val="clear" w:color="auto" w:fill="FFFFFF"/>
+        </w:rPr>
+        <w:t xml:space="preserve"> при селектирането на всяка от тях.</w:t>
+      </w:r>
     </w:p>
     <w:p>
       <w:pPr>
@@ -2198,7 +2799,7 @@
           <w:szCs w:val="36"/>
         </w:rPr>
       </w:pPr>
-      <w:bookmarkStart w:id="5" w:name="_Toc62403437"/>
+      <w:bookmarkStart w:id="5" w:name="_Toc62565221"/>
       <w:r>
         <w:rPr>
           <w:rFonts w:asciiTheme="minorHAnsi" w:hAnsiTheme="minorHAnsi" w:cstheme="minorHAnsi"/>
@@ -2234,7 +2835,7 @@
           <w:szCs w:val="36"/>
         </w:rPr>
       </w:pPr>
-      <w:bookmarkStart w:id="6" w:name="_Toc62403438"/>
+      <w:bookmarkStart w:id="6" w:name="_Toc62565222"/>
       <w:r>
         <w:rPr>
           <w:rFonts w:asciiTheme="minorHAnsi" w:hAnsiTheme="minorHAnsi" w:cstheme="minorHAnsi"/>
@@ -2263,7 +2864,7 @@
           <w:shd w:val="clear" w:color="auto" w:fill="FFFFFF"/>
         </w:rPr>
       </w:pPr>
-      <w:bookmarkStart w:id="7" w:name="_Toc62403439"/>
+      <w:bookmarkStart w:id="7" w:name="_Toc62565223"/>
       <w:r>
         <w:rPr>
           <w:rFonts w:asciiTheme="minorHAnsi" w:hAnsiTheme="minorHAnsi" w:cstheme="minorHAnsi"/>
@@ -2489,6 +3090,7 @@
           <w:sz w:val="24"/>
           <w:szCs w:val="24"/>
         </w:rPr>
+        <w:lastRenderedPageBreak/>
         <w:t>Потребителите трябва да могат да разглеждат информацията за селектирана дарителна кауза</w:t>
       </w:r>
       <w:r>
@@ -2732,6 +3334,168 @@
     </w:p>
     <w:p>
       <w:pPr>
+        <w:pStyle w:val="ListParagraph"/>
+        <w:numPr>
+          <w:ilvl w:val="2"/>
+          <w:numId w:val="2"/>
+        </w:numPr>
+        <w:rPr>
+          <w:sz w:val="24"/>
+          <w:szCs w:val="24"/>
+        </w:rPr>
+      </w:pPr>
+      <w:r>
+        <w:rPr>
+          <w:sz w:val="24"/>
+          <w:szCs w:val="24"/>
+        </w:rPr>
+        <w:t xml:space="preserve">Потребителите трябва да могат да </w:t>
+      </w:r>
+      <w:r>
+        <w:rPr>
+          <w:sz w:val="24"/>
+          <w:szCs w:val="24"/>
+        </w:rPr>
+        <w:t>удължават времетраенето на своите дарителни каузи.</w:t>
+      </w:r>
+    </w:p>
+    <w:p>
+      <w:pPr>
+        <w:pStyle w:val="ListParagraph"/>
+        <w:numPr>
+          <w:ilvl w:val="3"/>
+          <w:numId w:val="2"/>
+        </w:numPr>
+        <w:rPr>
+          <w:sz w:val="24"/>
+          <w:szCs w:val="24"/>
+        </w:rPr>
+      </w:pPr>
+      <w:r>
+        <w:rPr>
+          <w:sz w:val="24"/>
+          <w:szCs w:val="24"/>
+        </w:rPr>
+        <w:t>Потребителите не трябва да могат да удължават времетраенето, ако каузата вече е приключила.</w:t>
+      </w:r>
+    </w:p>
+    <w:p>
+      <w:pPr>
+        <w:pStyle w:val="ListParagraph"/>
+        <w:numPr>
+          <w:ilvl w:val="3"/>
+          <w:numId w:val="2"/>
+        </w:numPr>
+        <w:rPr>
+          <w:sz w:val="24"/>
+          <w:szCs w:val="24"/>
+        </w:rPr>
+      </w:pPr>
+      <w:r>
+        <w:rPr>
+          <w:sz w:val="24"/>
+          <w:szCs w:val="24"/>
+        </w:rPr>
+        <w:t>Потребителите не трябва да могат да удължават времетраенето, ако каузата не е достигнала своята цел.</w:t>
+      </w:r>
+    </w:p>
+    <w:p>
+      <w:pPr>
+        <w:pStyle w:val="ListParagraph"/>
+        <w:numPr>
+          <w:ilvl w:val="2"/>
+          <w:numId w:val="2"/>
+        </w:numPr>
+        <w:rPr>
+          <w:sz w:val="24"/>
+          <w:szCs w:val="24"/>
+        </w:rPr>
+      </w:pPr>
+      <w:r>
+        <w:rPr>
+          <w:sz w:val="24"/>
+          <w:szCs w:val="24"/>
+        </w:rPr>
+        <w:t>Потребителите трябва да могат да прекратят своите дарителни каузи.</w:t>
+      </w:r>
+    </w:p>
+    <w:p>
+      <w:pPr>
+        <w:pStyle w:val="ListParagraph"/>
+        <w:numPr>
+          <w:ilvl w:val="2"/>
+          <w:numId w:val="2"/>
+        </w:numPr>
+        <w:rPr>
+          <w:sz w:val="24"/>
+          <w:szCs w:val="24"/>
+        </w:rPr>
+      </w:pPr>
+      <w:r>
+        <w:rPr>
+          <w:sz w:val="24"/>
+          <w:szCs w:val="24"/>
+        </w:rPr>
+        <w:t>Потребителите трябва да могат да</w:t>
+      </w:r>
+      <w:r>
+        <w:rPr>
+          <w:sz w:val="24"/>
+          <w:szCs w:val="24"/>
+        </w:rPr>
+        <w:t xml:space="preserve"> добавят нови цели към определена кауза</w:t>
+      </w:r>
+    </w:p>
+    <w:p>
+      <w:pPr>
+        <w:pStyle w:val="ListParagraph"/>
+        <w:numPr>
+          <w:ilvl w:val="3"/>
+          <w:numId w:val="2"/>
+        </w:numPr>
+        <w:rPr>
+          <w:sz w:val="24"/>
+          <w:szCs w:val="24"/>
+        </w:rPr>
+      </w:pPr>
+      <w:r>
+        <w:rPr>
+          <w:sz w:val="24"/>
+          <w:szCs w:val="24"/>
+        </w:rPr>
+        <w:t>Потребителите не трябва да могат</w:t>
+      </w:r>
+      <w:r>
+        <w:rPr>
+          <w:sz w:val="24"/>
+          <w:szCs w:val="24"/>
+        </w:rPr>
+        <w:t xml:space="preserve"> да</w:t>
+      </w:r>
+      <w:r>
+        <w:rPr>
+          <w:sz w:val="24"/>
+          <w:szCs w:val="24"/>
+        </w:rPr>
+        <w:t xml:space="preserve"> добавят нови цели, ако каузата не е достигнала своята</w:t>
+      </w:r>
+      <w:r>
+        <w:rPr>
+          <w:sz w:val="24"/>
+          <w:szCs w:val="24"/>
+        </w:rPr>
+        <w:t xml:space="preserve"> основна</w:t>
+      </w:r>
+      <w:r>
+        <w:rPr>
+          <w:sz w:val="24"/>
+          <w:szCs w:val="24"/>
+        </w:rPr>
+        <w:t xml:space="preserve"> цел.</w:t>
+      </w:r>
+    </w:p>
+    <w:p>
+      <w:pPr>
         <w:rPr>
           <w:sz w:val="24"/>
           <w:szCs w:val="24"/>
@@ -2751,7 +3515,7 @@
           <w:shd w:val="clear" w:color="auto" w:fill="FFFFFF"/>
         </w:rPr>
       </w:pPr>
-      <w:bookmarkStart w:id="8" w:name="_Toc62403440"/>
+      <w:bookmarkStart w:id="8" w:name="_Toc62565224"/>
       <w:r>
         <w:rPr>
           <w:rFonts w:asciiTheme="minorHAnsi" w:hAnsiTheme="minorHAnsi" w:cstheme="minorHAnsi"/>
@@ -2785,7 +3549,7 @@
           <w:szCs w:val="36"/>
         </w:rPr>
       </w:pPr>
-      <w:bookmarkStart w:id="9" w:name="_Toc62403441"/>
+      <w:bookmarkStart w:id="9" w:name="_Toc62565225"/>
       <w:r>
         <w:rPr>
           <w:rFonts w:asciiTheme="minorHAnsi" w:hAnsiTheme="minorHAnsi" w:cstheme="minorHAnsi"/>
@@ -2824,7 +3588,7 @@
           <w:shd w:val="clear" w:color="auto" w:fill="FFFFFF"/>
         </w:rPr>
       </w:pPr>
-      <w:bookmarkStart w:id="10" w:name="_Toc62403442"/>
+      <w:bookmarkStart w:id="10" w:name="_Toc62565226"/>
       <w:r>
         <w:rPr>
           <w:rFonts w:asciiTheme="minorHAnsi" w:hAnsiTheme="minorHAnsi" w:cstheme="minorHAnsi"/>
@@ -2860,7 +3624,7 @@
           <w:szCs w:val="36"/>
         </w:rPr>
       </w:pPr>
-      <w:bookmarkStart w:id="11" w:name="_Toc62403443"/>
+      <w:bookmarkStart w:id="11" w:name="_Toc62565227"/>
       <w:r>
         <w:rPr>
           <w:rFonts w:asciiTheme="minorHAnsi" w:hAnsiTheme="minorHAnsi" w:cstheme="minorHAnsi"/>
@@ -2886,7 +3650,7 @@
           <w:shd w:val="clear" w:color="auto" w:fill="FFFFFF"/>
         </w:rPr>
       </w:pPr>
-      <w:bookmarkStart w:id="12" w:name="_Toc62403444"/>
+      <w:bookmarkStart w:id="12" w:name="_Toc62565228"/>
       <w:r>
         <w:rPr>
           <w:color w:val="auto"/>
@@ -2917,7 +3681,7 @@
           <w:szCs w:val="36"/>
         </w:rPr>
       </w:pPr>
-      <w:bookmarkStart w:id="13" w:name="_Toc62403445"/>
+      <w:bookmarkStart w:id="13" w:name="_Toc62565229"/>
       <w:r>
         <w:rPr>
           <w:rFonts w:asciiTheme="minorHAnsi" w:hAnsiTheme="minorHAnsi" w:cstheme="minorHAnsi"/>
@@ -2964,7 +3728,7 @@
           <w:szCs w:val="36"/>
         </w:rPr>
       </w:pPr>
-      <w:bookmarkStart w:id="14" w:name="_Toc62403446"/>
+      <w:bookmarkStart w:id="14" w:name="_Toc62565230"/>
       <w:r>
         <w:rPr>
           <w:rFonts w:asciiTheme="minorHAnsi" w:hAnsiTheme="minorHAnsi" w:cstheme="minorHAnsi"/>
@@ -2974,6 +3738,7 @@
           <w:sz w:val="36"/>
           <w:szCs w:val="36"/>
         </w:rPr>
+        <w:lastRenderedPageBreak/>
         <w:t>Заключение</w:t>
       </w:r>
       <w:bookmarkEnd w:id="14"/>
@@ -3083,6 +3848,119 @@
     </w:lvl>
   </w:abstractNum>
   <w:abstractNum w:abstractNumId="1" w15:restartNumberingAfterBreak="0">
+    <w:nsid w:val="0D010476"/>
+    <w:multiLevelType w:val="hybridMultilevel"/>
+    <w:tmpl w:val="AE92A07E"/>
+    <w:lvl w:ilvl="0" w:tplc="04020001">
+      <w:start w:val="1"/>
+      <w:numFmt w:val="bullet"/>
+      <w:lvlText w:val=""/>
+      <w:lvlJc w:val="left"/>
+      <w:pPr>
+        <w:ind w:left="1080" w:hanging="360"/>
+      </w:pPr>
+      <w:rPr>
+        <w:rFonts w:ascii="Symbol" w:hAnsi="Symbol" w:hint="default"/>
+      </w:rPr>
+    </w:lvl>
+    <w:lvl w:ilvl="1" w:tplc="04020003" w:tentative="1">
+      <w:start w:val="1"/>
+      <w:numFmt w:val="bullet"/>
+      <w:lvlText w:val="o"/>
+      <w:lvlJc w:val="left"/>
+      <w:pPr>
+        <w:ind w:left="1800" w:hanging="360"/>
+      </w:pPr>
+      <w:rPr>
+        <w:rFonts w:ascii="Courier New" w:hAnsi="Courier New" w:cs="Courier New" w:hint="default"/>
+      </w:rPr>
+    </w:lvl>
+    <w:lvl w:ilvl="2" w:tplc="04020005" w:tentative="1">
+      <w:start w:val="1"/>
+      <w:numFmt w:val="bullet"/>
+      <w:lvlText w:val=""/>
+      <w:lvlJc w:val="left"/>
+      <w:pPr>
+        <w:ind w:left="2520" w:hanging="360"/>
+      </w:pPr>
+      <w:rPr>
+        <w:rFonts w:ascii="Wingdings" w:hAnsi="Wingdings" w:hint="default"/>
+      </w:rPr>
+    </w:lvl>
+    <w:lvl w:ilvl="3" w:tplc="04020001" w:tentative="1">
+      <w:start w:val="1"/>
+      <w:numFmt w:val="bullet"/>
+      <w:lvlText w:val=""/>
+      <w:lvlJc w:val="left"/>
+      <w:pPr>
+        <w:ind w:left="3240" w:hanging="360"/>
+      </w:pPr>
+      <w:rPr>
+        <w:rFonts w:ascii="Symbol" w:hAnsi="Symbol" w:hint="default"/>
+      </w:rPr>
+    </w:lvl>
+    <w:lvl w:ilvl="4" w:tplc="04020003" w:tentative="1">
+      <w:start w:val="1"/>
+      <w:numFmt w:val="bullet"/>
+      <w:lvlText w:val="o"/>
+      <w:lvlJc w:val="left"/>
+      <w:pPr>
+        <w:ind w:left="3960" w:hanging="360"/>
+      </w:pPr>
+      <w:rPr>
+        <w:rFonts w:ascii="Courier New" w:hAnsi="Courier New" w:cs="Courier New" w:hint="default"/>
+      </w:rPr>
+    </w:lvl>
+    <w:lvl w:ilvl="5" w:tplc="04020005" w:tentative="1">
+      <w:start w:val="1"/>
+      <w:numFmt w:val="bullet"/>
+      <w:lvlText w:val=""/>
+      <w:lvlJc w:val="left"/>
+      <w:pPr>
+        <w:ind w:left="4680" w:hanging="360"/>
+      </w:pPr>
+      <w:rPr>
+        <w:rFonts w:ascii="Wingdings" w:hAnsi="Wingdings" w:hint="default"/>
+      </w:rPr>
+    </w:lvl>
+    <w:lvl w:ilvl="6" w:tplc="04020001" w:tentative="1">
+      <w:start w:val="1"/>
+      <w:numFmt w:val="bullet"/>
+      <w:lvlText w:val=""/>
+      <w:lvlJc w:val="left"/>
+      <w:pPr>
+        <w:ind w:left="5400" w:hanging="360"/>
+      </w:pPr>
+      <w:rPr>
+        <w:rFonts w:ascii="Symbol" w:hAnsi="Symbol" w:hint="default"/>
+      </w:rPr>
+    </w:lvl>
+    <w:lvl w:ilvl="7" w:tplc="04020003" w:tentative="1">
+      <w:start w:val="1"/>
+      <w:numFmt w:val="bullet"/>
+      <w:lvlText w:val="o"/>
+      <w:lvlJc w:val="left"/>
+      <w:pPr>
+        <w:ind w:left="6120" w:hanging="360"/>
+      </w:pPr>
+      <w:rPr>
+        <w:rFonts w:ascii="Courier New" w:hAnsi="Courier New" w:cs="Courier New" w:hint="default"/>
+      </w:rPr>
+    </w:lvl>
+    <w:lvl w:ilvl="8" w:tplc="04020005" w:tentative="1">
+      <w:start w:val="1"/>
+      <w:numFmt w:val="bullet"/>
+      <w:lvlText w:val=""/>
+      <w:lvlJc w:val="left"/>
+      <w:pPr>
+        <w:ind w:left="6840" w:hanging="360"/>
+      </w:pPr>
+      <w:rPr>
+        <w:rFonts w:ascii="Wingdings" w:hAnsi="Wingdings" w:hint="default"/>
+      </w:rPr>
+    </w:lvl>
+  </w:abstractNum>
+  <w:abstractNum w:abstractNumId="2" w15:restartNumberingAfterBreak="0">
     <w:nsid w:val="13B24FC0"/>
     <w:multiLevelType w:val="multilevel"/>
     <w:tmpl w:val="F33858E2"/>
@@ -3197,7 +4075,7 @@
       </w:rPr>
     </w:lvl>
   </w:abstractNum>
-  <w:abstractNum w:abstractNumId="2" w15:restartNumberingAfterBreak="0">
+  <w:abstractNum w:abstractNumId="3" w15:restartNumberingAfterBreak="0">
     <w:nsid w:val="14EA7659"/>
     <w:multiLevelType w:val="hybridMultilevel"/>
     <w:tmpl w:val="082E0D7A"/>
@@ -3283,7 +4161,7 @@
       </w:pPr>
     </w:lvl>
   </w:abstractNum>
-  <w:abstractNum w:abstractNumId="3" w15:restartNumberingAfterBreak="0">
+  <w:abstractNum w:abstractNumId="4" w15:restartNumberingAfterBreak="0">
     <w:nsid w:val="1CB33917"/>
     <w:multiLevelType w:val="hybridMultilevel"/>
     <w:tmpl w:val="EA684C82"/>
@@ -3396,7 +4274,7 @@
       </w:rPr>
     </w:lvl>
   </w:abstractNum>
-  <w:abstractNum w:abstractNumId="4" w15:restartNumberingAfterBreak="0">
+  <w:abstractNum w:abstractNumId="5" w15:restartNumberingAfterBreak="0">
     <w:nsid w:val="343F054E"/>
     <w:multiLevelType w:val="multilevel"/>
     <w:tmpl w:val="0402001F"/>
@@ -3482,7 +4360,7 @@
       </w:pPr>
     </w:lvl>
   </w:abstractNum>
-  <w:abstractNum w:abstractNumId="5" w15:restartNumberingAfterBreak="0">
+  <w:abstractNum w:abstractNumId="6" w15:restartNumberingAfterBreak="0">
     <w:nsid w:val="61CF0090"/>
     <w:multiLevelType w:val="multilevel"/>
     <w:tmpl w:val="F33858E2"/>
@@ -3597,23 +4475,136 @@
       </w:rPr>
     </w:lvl>
   </w:abstractNum>
+  <w:abstractNum w:abstractNumId="7" w15:restartNumberingAfterBreak="0">
+    <w:nsid w:val="760B5045"/>
+    <w:multiLevelType w:val="hybridMultilevel"/>
+    <w:tmpl w:val="377861E6"/>
+    <w:lvl w:ilvl="0" w:tplc="04020001">
+      <w:start w:val="1"/>
+      <w:numFmt w:val="bullet"/>
+      <w:lvlText w:val=""/>
+      <w:lvlJc w:val="left"/>
+      <w:pPr>
+        <w:ind w:left="720" w:hanging="360"/>
+      </w:pPr>
+      <w:rPr>
+        <w:rFonts w:ascii="Symbol" w:hAnsi="Symbol" w:hint="default"/>
+      </w:rPr>
+    </w:lvl>
+    <w:lvl w:ilvl="1" w:tplc="04020003" w:tentative="1">
+      <w:start w:val="1"/>
+      <w:numFmt w:val="bullet"/>
+      <w:lvlText w:val="o"/>
+      <w:lvlJc w:val="left"/>
+      <w:pPr>
+        <w:ind w:left="1440" w:hanging="360"/>
+      </w:pPr>
+      <w:rPr>
+        <w:rFonts w:ascii="Courier New" w:hAnsi="Courier New" w:cs="Courier New" w:hint="default"/>
+      </w:rPr>
+    </w:lvl>
+    <w:lvl w:ilvl="2" w:tplc="04020005" w:tentative="1">
+      <w:start w:val="1"/>
+      <w:numFmt w:val="bullet"/>
+      <w:lvlText w:val=""/>
+      <w:lvlJc w:val="left"/>
+      <w:pPr>
+        <w:ind w:left="2160" w:hanging="360"/>
+      </w:pPr>
+      <w:rPr>
+        <w:rFonts w:ascii="Wingdings" w:hAnsi="Wingdings" w:hint="default"/>
+      </w:rPr>
+    </w:lvl>
+    <w:lvl w:ilvl="3" w:tplc="04020001" w:tentative="1">
+      <w:start w:val="1"/>
+      <w:numFmt w:val="bullet"/>
+      <w:lvlText w:val=""/>
+      <w:lvlJc w:val="left"/>
+      <w:pPr>
+        <w:ind w:left="2880" w:hanging="360"/>
+      </w:pPr>
+      <w:rPr>
+        <w:rFonts w:ascii="Symbol" w:hAnsi="Symbol" w:hint="default"/>
+      </w:rPr>
+    </w:lvl>
+    <w:lvl w:ilvl="4" w:tplc="04020003" w:tentative="1">
+      <w:start w:val="1"/>
+      <w:numFmt w:val="bullet"/>
+      <w:lvlText w:val="o"/>
+      <w:lvlJc w:val="left"/>
+      <w:pPr>
+        <w:ind w:left="3600" w:hanging="360"/>
+      </w:pPr>
+      <w:rPr>
+        <w:rFonts w:ascii="Courier New" w:hAnsi="Courier New" w:cs="Courier New" w:hint="default"/>
+      </w:rPr>
+    </w:lvl>
+    <w:lvl w:ilvl="5" w:tplc="04020005" w:tentative="1">
+      <w:start w:val="1"/>
+      <w:numFmt w:val="bullet"/>
+      <w:lvlText w:val=""/>
+      <w:lvlJc w:val="left"/>
+      <w:pPr>
+        <w:ind w:left="4320" w:hanging="360"/>
+      </w:pPr>
+      <w:rPr>
+        <w:rFonts w:ascii="Wingdings" w:hAnsi="Wingdings" w:hint="default"/>
+      </w:rPr>
+    </w:lvl>
+    <w:lvl w:ilvl="6" w:tplc="04020001" w:tentative="1">
+      <w:start w:val="1"/>
+      <w:numFmt w:val="bullet"/>
+      <w:lvlText w:val=""/>
+      <w:lvlJc w:val="left"/>
+      <w:pPr>
+        <w:ind w:left="5040" w:hanging="360"/>
+      </w:pPr>
+      <w:rPr>
+        <w:rFonts w:ascii="Symbol" w:hAnsi="Symbol" w:hint="default"/>
+      </w:rPr>
+    </w:lvl>
+    <w:lvl w:ilvl="7" w:tplc="04020003" w:tentative="1">
+      <w:start w:val="1"/>
+      <w:numFmt w:val="bullet"/>
+      <w:lvlText w:val="o"/>
+      <w:lvlJc w:val="left"/>
+      <w:pPr>
+        <w:ind w:left="5760" w:hanging="360"/>
+      </w:pPr>
+      <w:rPr>
+        <w:rFonts w:ascii="Courier New" w:hAnsi="Courier New" w:cs="Courier New" w:hint="default"/>
+      </w:rPr>
+    </w:lvl>
+    <w:lvl w:ilvl="8" w:tplc="04020005" w:tentative="1">
+      <w:start w:val="1"/>
+      <w:numFmt w:val="bullet"/>
+      <w:lvlText w:val=""/>
+      <w:lvlJc w:val="left"/>
+      <w:pPr>
+        <w:ind w:left="6480" w:hanging="360"/>
+      </w:pPr>
+      <w:rPr>
+        <w:rFonts w:ascii="Wingdings" w:hAnsi="Wingdings" w:hint="default"/>
+      </w:rPr>
+    </w:lvl>
+  </w:abstractNum>
   <w:num w:numId="1">
-    <w:abstractNumId w:val="2"/>
+    <w:abstractNumId w:val="3"/>
   </w:num>
   <w:num w:numId="2">
-    <w:abstractNumId w:val="5"/>
+    <w:abstractNumId w:val="6"/>
   </w:num>
   <w:num w:numId="3">
     <w:abstractNumId w:val="0"/>
   </w:num>
   <w:num w:numId="4">
-    <w:abstractNumId w:val="3"/>
+    <w:abstractNumId w:val="4"/>
   </w:num>
   <w:num w:numId="5">
-    <w:abstractNumId w:val="4"/>
+    <w:abstractNumId w:val="5"/>
   </w:num>
   <w:num w:numId="6">
-    <w:abstractNumId w:val="1"/>
+    <w:abstractNumId w:val="2"/>
     <w:lvlOverride w:ilvl="0">
       <w:lvl w:ilvl="0">
         <w:start w:val="1"/>
@@ -3742,6 +4733,12 @@
         </w:rPr>
       </w:lvl>
     </w:lvlOverride>
+  </w:num>
+  <w:num w:numId="7">
+    <w:abstractNumId w:val="1"/>
+  </w:num>
+  <w:num w:numId="8">
+    <w:abstractNumId w:val="7"/>
   </w:num>
 </w:numbering>
 </file>

</xml_diff>

<commit_message>
Add use case diagram and minor requirement fixes
</commit_message>
<xml_diff>
--- a/docs/ChainFund-documentation.docx
+++ b/docs/ChainFund-documentation.docx
@@ -36,7 +36,7 @@
             <v:imagedata r:id="rId6" o:title=""/>
             <w10:wrap type="topAndBottom"/>
           </v:shape>
-          <o:OLEObject Type="Embed" ProgID="Word.Picture.8" ShapeID="_x0000_s1027" DrawAspect="Content" ObjectID="_1673354847" r:id="rId7"/>
+          <o:OLEObject Type="Embed" ProgID="Word.Picture.8" ShapeID="_x0000_s1027" DrawAspect="Content" ObjectID="_1673701724" r:id="rId7"/>
         </w:object>
       </w:r>
     </w:p>
@@ -530,7 +530,7 @@
             </w:rPr>
             <w:fldChar w:fldCharType="separate"/>
           </w:r>
-          <w:hyperlink w:anchor="_Toc62741887" w:history="1">
+          <w:hyperlink w:anchor="_Toc63088866" w:history="1">
             <w:r>
               <w:rPr>
                 <w:rStyle w:val="Hyperlink"/>
@@ -577,7 +577,7 @@
                 <w:noProof/>
                 <w:webHidden/>
               </w:rPr>
-              <w:instrText xml:space="preserve"> PAGEREF _Toc62741887 \h </w:instrText>
+              <w:instrText xml:space="preserve"> PAGEREF _Toc63088866 \h </w:instrText>
             </w:r>
             <w:r>
               <w:rPr>
@@ -620,7 +620,7 @@
               <w:noProof/>
             </w:rPr>
           </w:pPr>
-          <w:hyperlink w:anchor="_Toc62741888" w:history="1">
+          <w:hyperlink w:anchor="_Toc63088867" w:history="1">
             <w:r>
               <w:rPr>
                 <w:rStyle w:val="Hyperlink"/>
@@ -667,7 +667,7 @@
                 <w:noProof/>
                 <w:webHidden/>
               </w:rPr>
-              <w:instrText xml:space="preserve"> PAGEREF _Toc62741888 \h </w:instrText>
+              <w:instrText xml:space="preserve"> PAGEREF _Toc63088867 \h </w:instrText>
             </w:r>
             <w:r>
               <w:rPr>
@@ -710,7 +710,7 @@
               <w:noProof/>
             </w:rPr>
           </w:pPr>
-          <w:hyperlink w:anchor="_Toc62741889" w:history="1">
+          <w:hyperlink w:anchor="_Toc63088868" w:history="1">
             <w:r>
               <w:rPr>
                 <w:rStyle w:val="Hyperlink"/>
@@ -767,7 +767,7 @@
                 <w:noProof/>
                 <w:webHidden/>
               </w:rPr>
-              <w:instrText xml:space="preserve"> PAGEREF _Toc62741889 \h </w:instrText>
+              <w:instrText xml:space="preserve"> PAGEREF _Toc63088868 \h </w:instrText>
             </w:r>
             <w:r>
               <w:rPr>
@@ -810,7 +810,7 @@
               <w:noProof/>
             </w:rPr>
           </w:pPr>
-          <w:hyperlink w:anchor="_Toc62741890" w:history="1">
+          <w:hyperlink w:anchor="_Toc63088869" w:history="1">
             <w:r>
               <w:rPr>
                 <w:rStyle w:val="Hyperlink"/>
@@ -867,7 +867,7 @@
                 <w:noProof/>
                 <w:webHidden/>
               </w:rPr>
-              <w:instrText xml:space="preserve"> PAGEREF _Toc62741890 \h </w:instrText>
+              <w:instrText xml:space="preserve"> PAGEREF _Toc63088869 \h </w:instrText>
             </w:r>
             <w:r>
               <w:rPr>
@@ -910,7 +910,7 @@
               <w:noProof/>
             </w:rPr>
           </w:pPr>
-          <w:hyperlink w:anchor="_Toc62741891" w:history="1">
+          <w:hyperlink w:anchor="_Toc63088870" w:history="1">
             <w:r>
               <w:rPr>
                 <w:rStyle w:val="Hyperlink"/>
@@ -957,7 +957,7 @@
                 <w:noProof/>
                 <w:webHidden/>
               </w:rPr>
-              <w:instrText xml:space="preserve"> PAGEREF _Toc62741891 \h </w:instrText>
+              <w:instrText xml:space="preserve"> PAGEREF _Toc63088870 \h </w:instrText>
             </w:r>
             <w:r>
               <w:rPr>
@@ -1000,7 +1000,7 @@
               <w:noProof/>
             </w:rPr>
           </w:pPr>
-          <w:hyperlink w:anchor="_Toc62741892" w:history="1">
+          <w:hyperlink w:anchor="_Toc63088871" w:history="1">
             <w:r>
               <w:rPr>
                 <w:rStyle w:val="Hyperlink"/>
@@ -1047,7 +1047,7 @@
                 <w:noProof/>
                 <w:webHidden/>
               </w:rPr>
-              <w:instrText xml:space="preserve"> PAGEREF _Toc62741892 \h </w:instrText>
+              <w:instrText xml:space="preserve"> PAGEREF _Toc63088871 \h </w:instrText>
             </w:r>
             <w:r>
               <w:rPr>
@@ -1090,7 +1090,7 @@
               <w:noProof/>
             </w:rPr>
           </w:pPr>
-          <w:hyperlink w:anchor="_Toc62741893" w:history="1">
+          <w:hyperlink w:anchor="_Toc63088872" w:history="1">
             <w:r>
               <w:rPr>
                 <w:rStyle w:val="Hyperlink"/>
@@ -1137,7 +1137,7 @@
                 <w:noProof/>
                 <w:webHidden/>
               </w:rPr>
-              <w:instrText xml:space="preserve"> PAGEREF _Toc62741893 \h </w:instrText>
+              <w:instrText xml:space="preserve"> PAGEREF _Toc63088872 \h </w:instrText>
             </w:r>
             <w:r>
               <w:rPr>
@@ -1180,7 +1180,7 @@
               <w:noProof/>
             </w:rPr>
           </w:pPr>
-          <w:hyperlink w:anchor="_Toc62741894" w:history="1">
+          <w:hyperlink w:anchor="_Toc63088873" w:history="1">
             <w:r>
               <w:rPr>
                 <w:rStyle w:val="Hyperlink"/>
@@ -1228,7 +1228,7 @@
                 <w:noProof/>
                 <w:webHidden/>
               </w:rPr>
-              <w:instrText xml:space="preserve"> PAGEREF _Toc62741894 \h </w:instrText>
+              <w:instrText xml:space="preserve"> PAGEREF _Toc63088873 \h </w:instrText>
             </w:r>
             <w:r>
               <w:rPr>
@@ -1271,7 +1271,7 @@
               <w:noProof/>
             </w:rPr>
           </w:pPr>
-          <w:hyperlink w:anchor="_Toc62741895" w:history="1">
+          <w:hyperlink w:anchor="_Toc63088874" w:history="1">
             <w:r>
               <w:rPr>
                 <w:rStyle w:val="Hyperlink"/>
@@ -1319,7 +1319,7 @@
                 <w:noProof/>
                 <w:webHidden/>
               </w:rPr>
-              <w:instrText xml:space="preserve"> PAGEREF _Toc62741895 \h </w:instrText>
+              <w:instrText xml:space="preserve"> PAGEREF _Toc63088874 \h </w:instrText>
             </w:r>
             <w:r>
               <w:rPr>
@@ -1362,7 +1362,7 @@
               <w:noProof/>
             </w:rPr>
           </w:pPr>
-          <w:hyperlink w:anchor="_Toc62741896" w:history="1">
+          <w:hyperlink w:anchor="_Toc63088875" w:history="1">
             <w:r>
               <w:rPr>
                 <w:rStyle w:val="Hyperlink"/>
@@ -1409,7 +1409,7 @@
                 <w:noProof/>
                 <w:webHidden/>
               </w:rPr>
-              <w:instrText xml:space="preserve"> PAGEREF _Toc62741896 \h </w:instrText>
+              <w:instrText xml:space="preserve"> PAGEREF _Toc63088875 \h </w:instrText>
             </w:r>
             <w:r>
               <w:rPr>
@@ -1429,7 +1429,7 @@
                 <w:noProof/>
                 <w:webHidden/>
               </w:rPr>
-              <w:t>4</w:t>
+              <w:t>5</w:t>
             </w:r>
             <w:r>
               <w:rPr>
@@ -1452,7 +1452,7 @@
               <w:noProof/>
             </w:rPr>
           </w:pPr>
-          <w:hyperlink w:anchor="_Toc62741897" w:history="1">
+          <w:hyperlink w:anchor="_Toc63088876" w:history="1">
             <w:r>
               <w:rPr>
                 <w:rStyle w:val="Hyperlink"/>
@@ -1500,7 +1500,7 @@
                 <w:noProof/>
                 <w:webHidden/>
               </w:rPr>
-              <w:instrText xml:space="preserve"> PAGEREF _Toc62741897 \h </w:instrText>
+              <w:instrText xml:space="preserve"> PAGEREF _Toc63088876 \h </w:instrText>
             </w:r>
             <w:r>
               <w:rPr>
@@ -1520,7 +1520,7 @@
                 <w:noProof/>
                 <w:webHidden/>
               </w:rPr>
-              <w:t>4</w:t>
+              <w:t>5</w:t>
             </w:r>
             <w:r>
               <w:rPr>
@@ -1543,7 +1543,7 @@
               <w:noProof/>
             </w:rPr>
           </w:pPr>
-          <w:hyperlink w:anchor="_Toc62741898" w:history="1">
+          <w:hyperlink w:anchor="_Toc63088877" w:history="1">
             <w:r>
               <w:rPr>
                 <w:rStyle w:val="Hyperlink"/>
@@ -1590,7 +1590,7 @@
                 <w:noProof/>
                 <w:webHidden/>
               </w:rPr>
-              <w:instrText xml:space="preserve"> PAGEREF _Toc62741898 \h </w:instrText>
+              <w:instrText xml:space="preserve"> PAGEREF _Toc63088877 \h </w:instrText>
             </w:r>
             <w:r>
               <w:rPr>
@@ -1610,7 +1610,7 @@
                 <w:noProof/>
                 <w:webHidden/>
               </w:rPr>
-              <w:t>4</w:t>
+              <w:t>5</w:t>
             </w:r>
             <w:r>
               <w:rPr>
@@ -1632,7 +1632,7 @@
               <w:noProof/>
             </w:rPr>
           </w:pPr>
-          <w:hyperlink w:anchor="_Toc62741899" w:history="1">
+          <w:hyperlink w:anchor="_Toc63088878" w:history="1">
             <w:r>
               <w:rPr>
                 <w:rStyle w:val="Hyperlink"/>
@@ -1661,7 +1661,7 @@
                 <w:noProof/>
                 <w:webHidden/>
               </w:rPr>
-              <w:instrText xml:space="preserve"> PAGEREF _Toc62741899 \h </w:instrText>
+              <w:instrText xml:space="preserve"> PAGEREF _Toc63088878 \h </w:instrText>
             </w:r>
             <w:r>
               <w:rPr>
@@ -1681,7 +1681,7 @@
                 <w:noProof/>
                 <w:webHidden/>
               </w:rPr>
-              <w:t>4</w:t>
+              <w:t>5</w:t>
             </w:r>
             <w:r>
               <w:rPr>
@@ -1704,7 +1704,7 @@
               <w:noProof/>
             </w:rPr>
           </w:pPr>
-          <w:hyperlink w:anchor="_Toc62741900" w:history="1">
+          <w:hyperlink w:anchor="_Toc63088879" w:history="1">
             <w:r>
               <w:rPr>
                 <w:rStyle w:val="Hyperlink"/>
@@ -1751,7 +1751,7 @@
                 <w:noProof/>
                 <w:webHidden/>
               </w:rPr>
-              <w:instrText xml:space="preserve"> PAGEREF _Toc62741900 \h </w:instrText>
+              <w:instrText xml:space="preserve"> PAGEREF _Toc63088879 \h </w:instrText>
             </w:r>
             <w:r>
               <w:rPr>
@@ -1771,7 +1771,7 @@
                 <w:noProof/>
                 <w:webHidden/>
               </w:rPr>
-              <w:t>5</w:t>
+              <w:t>6</w:t>
             </w:r>
             <w:r>
               <w:rPr>
@@ -1794,7 +1794,7 @@
               <w:noProof/>
             </w:rPr>
           </w:pPr>
-          <w:hyperlink w:anchor="_Toc62741901" w:history="1">
+          <w:hyperlink w:anchor="_Toc63088880" w:history="1">
             <w:r>
               <w:rPr>
                 <w:rStyle w:val="Hyperlink"/>
@@ -1842,7 +1842,7 @@
                 <w:noProof/>
                 <w:webHidden/>
               </w:rPr>
-              <w:instrText xml:space="preserve"> PAGEREF _Toc62741901 \h </w:instrText>
+              <w:instrText xml:space="preserve"> PAGEREF _Toc63088880 \h </w:instrText>
             </w:r>
             <w:r>
               <w:rPr>
@@ -1862,7 +1862,7 @@
                 <w:noProof/>
                 <w:webHidden/>
               </w:rPr>
-              <w:t>5</w:t>
+              <w:t>6</w:t>
             </w:r>
             <w:r>
               <w:rPr>
@@ -1885,7 +1885,7 @@
               <w:noProof/>
             </w:rPr>
           </w:pPr>
-          <w:hyperlink w:anchor="_Toc62741902" w:history="1">
+          <w:hyperlink w:anchor="_Toc63088881" w:history="1">
             <w:r>
               <w:rPr>
                 <w:rStyle w:val="Hyperlink"/>
@@ -1933,7 +1933,7 @@
                 <w:noProof/>
                 <w:webHidden/>
               </w:rPr>
-              <w:instrText xml:space="preserve"> PAGEREF _Toc62741902 \h </w:instrText>
+              <w:instrText xml:space="preserve"> PAGEREF _Toc63088881 \h </w:instrText>
             </w:r>
             <w:r>
               <w:rPr>
@@ -1953,7 +1953,7 @@
                 <w:noProof/>
                 <w:webHidden/>
               </w:rPr>
-              <w:t>5</w:t>
+              <w:t>6</w:t>
             </w:r>
             <w:r>
               <w:rPr>
@@ -1976,7 +1976,7 @@
               <w:noProof/>
             </w:rPr>
           </w:pPr>
-          <w:hyperlink w:anchor="_Toc62741903" w:history="1">
+          <w:hyperlink w:anchor="_Toc63088882" w:history="1">
             <w:r>
               <w:rPr>
                 <w:rStyle w:val="Hyperlink"/>
@@ -2024,7 +2024,7 @@
                 <w:noProof/>
                 <w:webHidden/>
               </w:rPr>
-              <w:instrText xml:space="preserve"> PAGEREF _Toc62741903 \h </w:instrText>
+              <w:instrText xml:space="preserve"> PAGEREF _Toc63088882 \h </w:instrText>
             </w:r>
             <w:r>
               <w:rPr>
@@ -2044,7 +2044,7 @@
                 <w:noProof/>
                 <w:webHidden/>
               </w:rPr>
-              <w:t>6</w:t>
+              <w:t>7</w:t>
             </w:r>
             <w:r>
               <w:rPr>
@@ -2067,7 +2067,7 @@
               <w:noProof/>
             </w:rPr>
           </w:pPr>
-          <w:hyperlink w:anchor="_Toc62741904" w:history="1">
+          <w:hyperlink w:anchor="_Toc63088883" w:history="1">
             <w:r>
               <w:rPr>
                 <w:rStyle w:val="Hyperlink"/>
@@ -2115,7 +2115,7 @@
                 <w:noProof/>
                 <w:webHidden/>
               </w:rPr>
-              <w:instrText xml:space="preserve"> PAGEREF _Toc62741904 \h </w:instrText>
+              <w:instrText xml:space="preserve"> PAGEREF _Toc63088883 \h </w:instrText>
             </w:r>
             <w:r>
               <w:rPr>
@@ -2135,7 +2135,7 @@
                 <w:noProof/>
                 <w:webHidden/>
               </w:rPr>
-              <w:t>6</w:t>
+              <w:t>7</w:t>
             </w:r>
             <w:r>
               <w:rPr>
@@ -2158,7 +2158,7 @@
               <w:noProof/>
             </w:rPr>
           </w:pPr>
-          <w:hyperlink w:anchor="_Toc62741905" w:history="1">
+          <w:hyperlink w:anchor="_Toc63088884" w:history="1">
             <w:r>
               <w:rPr>
                 <w:rStyle w:val="Hyperlink"/>
@@ -2205,7 +2205,7 @@
                 <w:noProof/>
                 <w:webHidden/>
               </w:rPr>
-              <w:instrText xml:space="preserve"> PAGEREF _Toc62741905 \h </w:instrText>
+              <w:instrText xml:space="preserve"> PAGEREF _Toc63088884 \h </w:instrText>
             </w:r>
             <w:r>
               <w:rPr>
@@ -2225,7 +2225,7 @@
                 <w:noProof/>
                 <w:webHidden/>
               </w:rPr>
-              <w:t>6</w:t>
+              <w:t>7</w:t>
             </w:r>
             <w:r>
               <w:rPr>
@@ -2387,7 +2387,7 @@
           <w:szCs w:val="36"/>
         </w:rPr>
       </w:pPr>
-      <w:bookmarkStart w:id="0" w:name="_Toc62741887"/>
+      <w:bookmarkStart w:id="0" w:name="_Toc63088866"/>
       <w:r>
         <w:rPr>
           <w:rFonts w:asciiTheme="minorHAnsi" w:hAnsiTheme="minorHAnsi" w:cstheme="minorHAnsi"/>
@@ -2425,7 +2425,7 @@
           <w:szCs w:val="36"/>
         </w:rPr>
       </w:pPr>
-      <w:bookmarkStart w:id="1" w:name="_Toc62741888"/>
+      <w:bookmarkStart w:id="1" w:name="_Toc63088867"/>
       <w:r>
         <w:rPr>
           <w:rFonts w:asciiTheme="minorHAnsi" w:hAnsiTheme="minorHAnsi" w:cstheme="minorHAnsi"/>
@@ -2463,7 +2463,7 @@
           <w:shd w:val="clear" w:color="auto" w:fill="FFFFFF"/>
         </w:rPr>
       </w:pPr>
-      <w:bookmarkStart w:id="2" w:name="_Toc62741889"/>
+      <w:bookmarkStart w:id="2" w:name="_Toc63088868"/>
       <w:r>
         <w:rPr>
           <w:rFonts w:asciiTheme="minorHAnsi" w:hAnsiTheme="minorHAnsi" w:cstheme="minorHAnsi"/>
@@ -2504,7 +2504,7 @@
           <w:shd w:val="clear" w:color="auto" w:fill="FFFFFF"/>
         </w:rPr>
       </w:pPr>
-      <w:bookmarkStart w:id="3" w:name="_Toc62741890"/>
+      <w:bookmarkStart w:id="3" w:name="_Toc63088869"/>
       <w:r>
         <w:rPr>
           <w:rFonts w:asciiTheme="minorHAnsi" w:hAnsiTheme="minorHAnsi" w:cstheme="minorHAnsi"/>
@@ -2552,7 +2552,7 @@
           <w:szCs w:val="36"/>
         </w:rPr>
       </w:pPr>
-      <w:bookmarkStart w:id="4" w:name="_Toc62741891"/>
+      <w:bookmarkStart w:id="4" w:name="_Toc63088870"/>
       <w:r>
         <w:rPr>
           <w:rFonts w:asciiTheme="minorHAnsi" w:hAnsiTheme="minorHAnsi" w:cstheme="minorHAnsi"/>
@@ -3188,7 +3188,7 @@
           <w:szCs w:val="36"/>
         </w:rPr>
       </w:pPr>
-      <w:bookmarkStart w:id="5" w:name="_Toc62741892"/>
+      <w:bookmarkStart w:id="5" w:name="_Toc63088871"/>
       <w:r>
         <w:rPr>
           <w:rFonts w:asciiTheme="minorHAnsi" w:hAnsiTheme="minorHAnsi" w:cstheme="minorHAnsi"/>
@@ -3226,7 +3226,7 @@
           <w:szCs w:val="36"/>
         </w:rPr>
       </w:pPr>
-      <w:bookmarkStart w:id="6" w:name="_Toc62741893"/>
+      <w:bookmarkStart w:id="6" w:name="_Toc63088872"/>
       <w:r>
         <w:rPr>
           <w:rFonts w:asciiTheme="minorHAnsi" w:hAnsiTheme="minorHAnsi" w:cstheme="minorHAnsi"/>
@@ -3255,7 +3255,7 @@
           <w:shd w:val="clear" w:color="auto" w:fill="FFFFFF"/>
         </w:rPr>
       </w:pPr>
-      <w:bookmarkStart w:id="7" w:name="_Toc62741894"/>
+      <w:bookmarkStart w:id="7" w:name="_Toc63088873"/>
       <w:r>
         <w:rPr>
           <w:rFonts w:asciiTheme="minorHAnsi" w:hAnsiTheme="minorHAnsi" w:cstheme="minorHAnsi"/>
@@ -3398,6 +3398,29 @@
           <w:sz w:val="24"/>
           <w:szCs w:val="24"/>
         </w:rPr>
+        <w:t>Обща сума, която кампанията трябва да събере</w:t>
+      </w:r>
+    </w:p>
+    <w:p>
+      <w:pPr>
+        <w:pStyle w:val="ListParagraph"/>
+        <w:numPr>
+          <w:ilvl w:val="4"/>
+          <w:numId w:val="6"/>
+        </w:numPr>
+        <w:rPr>
+          <w:rFonts w:asciiTheme="minorHAnsi" w:hAnsiTheme="minorHAnsi" w:cstheme="minorHAnsi"/>
+          <w:sz w:val="24"/>
+          <w:szCs w:val="24"/>
+        </w:rPr>
+      </w:pPr>
+      <w:r>
+        <w:rPr>
+          <w:rFonts w:asciiTheme="minorHAnsi" w:hAnsiTheme="minorHAnsi" w:cstheme="minorHAnsi"/>
+          <w:sz w:val="24"/>
+          <w:szCs w:val="24"/>
+        </w:rPr>
+        <w:lastRenderedPageBreak/>
         <w:t>Срок за изпълнение</w:t>
       </w:r>
     </w:p>
@@ -3420,7 +3443,6 @@
           <w:sz w:val="24"/>
           <w:szCs w:val="24"/>
         </w:rPr>
-        <w:lastRenderedPageBreak/>
         <w:t>Потребителите трябва да могат да достъпват своите дарителни кампании.</w:t>
       </w:r>
     </w:p>
@@ -3554,7 +3576,7 @@
           <w:sz w:val="24"/>
           <w:szCs w:val="24"/>
         </w:rPr>
-        <w:t>Блокчейн адрес, на който ще се изпращат дарения</w:t>
+        <w:t>Създател на кампанията</w:t>
       </w:r>
     </w:p>
     <w:p>
@@ -3576,7 +3598,7 @@
           <w:sz w:val="24"/>
           <w:szCs w:val="24"/>
         </w:rPr>
-        <w:t>Оставащо време за изпълнение на кампанията</w:t>
+        <w:t>Блокчейн адрес, на който ще се изпращат дарения</w:t>
       </w:r>
     </w:p>
     <w:p>
@@ -3598,7 +3620,75 @@
           <w:sz w:val="24"/>
           <w:szCs w:val="24"/>
         </w:rPr>
-        <w:t>Обща стойност на всички дарения към тази кампания</w:t>
+        <w:t>Обща сума, която</w:t>
+      </w:r>
+      <w:r>
+        <w:rPr>
+          <w:rFonts w:asciiTheme="minorHAnsi" w:hAnsiTheme="minorHAnsi" w:cstheme="minorHAnsi"/>
+          <w:sz w:val="24"/>
+          <w:szCs w:val="24"/>
+        </w:rPr>
+        <w:t xml:space="preserve"> кампанията</w:t>
+      </w:r>
+      <w:r>
+        <w:rPr>
+          <w:rFonts w:asciiTheme="minorHAnsi" w:hAnsiTheme="minorHAnsi" w:cstheme="minorHAnsi"/>
+          <w:sz w:val="24"/>
+          <w:szCs w:val="24"/>
+        </w:rPr>
+        <w:t xml:space="preserve"> трябва да събере</w:t>
+      </w:r>
+    </w:p>
+    <w:p>
+      <w:pPr>
+        <w:pStyle w:val="ListParagraph"/>
+        <w:numPr>
+          <w:ilvl w:val="4"/>
+          <w:numId w:val="6"/>
+        </w:numPr>
+        <w:rPr>
+          <w:rFonts w:asciiTheme="minorHAnsi" w:hAnsiTheme="minorHAnsi" w:cstheme="minorHAnsi"/>
+          <w:sz w:val="24"/>
+          <w:szCs w:val="24"/>
+        </w:rPr>
+      </w:pPr>
+      <w:r>
+        <w:rPr>
+          <w:rFonts w:asciiTheme="minorHAnsi" w:hAnsiTheme="minorHAnsi" w:cstheme="minorHAnsi"/>
+          <w:sz w:val="24"/>
+          <w:szCs w:val="24"/>
+        </w:rPr>
+        <w:t>Текуща сума</w:t>
+      </w:r>
+      <w:r>
+        <w:rPr>
+          <w:rFonts w:asciiTheme="minorHAnsi" w:hAnsiTheme="minorHAnsi" w:cstheme="minorHAnsi"/>
+          <w:sz w:val="24"/>
+          <w:szCs w:val="24"/>
+        </w:rPr>
+        <w:t xml:space="preserve"> на всички дарения към тази кампания</w:t>
+      </w:r>
+    </w:p>
+    <w:p>
+      <w:pPr>
+        <w:pStyle w:val="ListParagraph"/>
+        <w:numPr>
+          <w:ilvl w:val="4"/>
+          <w:numId w:val="6"/>
+        </w:numPr>
+        <w:rPr>
+          <w:rFonts w:asciiTheme="minorHAnsi" w:hAnsiTheme="minorHAnsi" w:cstheme="minorHAnsi"/>
+          <w:sz w:val="24"/>
+          <w:szCs w:val="24"/>
+        </w:rPr>
+      </w:pPr>
+      <w:r>
+        <w:rPr>
+          <w:rFonts w:asciiTheme="minorHAnsi" w:hAnsiTheme="minorHAnsi" w:cstheme="minorHAnsi"/>
+          <w:sz w:val="24"/>
+          <w:szCs w:val="24"/>
+        </w:rPr>
+        <w:t>Оставащо време за изпълнение на кампанията</w:t>
       </w:r>
     </w:p>
     <w:p>
@@ -3854,7 +3944,31 @@
           <w:sz w:val="24"/>
           <w:szCs w:val="24"/>
         </w:rPr>
-        <w:t xml:space="preserve"> добавят нови цели към определена кауза</w:t>
+        <w:t xml:space="preserve"> добавят нови цели към </w:t>
+      </w:r>
+      <w:r>
+        <w:rPr>
+          <w:rFonts w:asciiTheme="minorHAnsi" w:hAnsiTheme="minorHAnsi" w:cstheme="minorHAnsi"/>
+          <w:sz w:val="24"/>
+          <w:szCs w:val="24"/>
+        </w:rPr>
+        <w:t>своите</w:t>
+      </w:r>
+      <w:r>
+        <w:rPr>
+          <w:rFonts w:asciiTheme="minorHAnsi" w:hAnsiTheme="minorHAnsi" w:cstheme="minorHAnsi"/>
+          <w:sz w:val="24"/>
+          <w:szCs w:val="24"/>
+        </w:rPr>
+        <w:t xml:space="preserve"> кауз</w:t>
+      </w:r>
+      <w:r>
+        <w:rPr>
+          <w:rFonts w:asciiTheme="minorHAnsi" w:hAnsiTheme="minorHAnsi" w:cstheme="minorHAnsi"/>
+          <w:sz w:val="24"/>
+          <w:szCs w:val="24"/>
+        </w:rPr>
+        <w:t>и</w:t>
       </w:r>
     </w:p>
     <w:p>
@@ -3901,7 +4015,7 @@
           <w:shd w:val="clear" w:color="auto" w:fill="FFFFFF"/>
         </w:rPr>
       </w:pPr>
-      <w:bookmarkStart w:id="8" w:name="_Toc62741895"/>
+      <w:bookmarkStart w:id="8" w:name="_Toc63088874"/>
       <w:r>
         <w:rPr>
           <w:rFonts w:asciiTheme="minorHAnsi" w:hAnsiTheme="minorHAnsi" w:cstheme="minorHAnsi"/>
@@ -3938,7 +4052,7 @@
           <w:szCs w:val="36"/>
         </w:rPr>
       </w:pPr>
-      <w:bookmarkStart w:id="9" w:name="_Toc62741896"/>
+      <w:bookmarkStart w:id="9" w:name="_Toc63088875"/>
       <w:r>
         <w:rPr>
           <w:rFonts w:asciiTheme="minorHAnsi" w:hAnsiTheme="minorHAnsi" w:cstheme="minorHAnsi"/>
@@ -3948,6 +4062,7 @@
           <w:sz w:val="36"/>
           <w:szCs w:val="36"/>
         </w:rPr>
+        <w:lastRenderedPageBreak/>
         <w:t>UML диаграми</w:t>
       </w:r>
       <w:bookmarkEnd w:id="9"/>
@@ -3965,7 +4080,68 @@
           <w:shd w:val="clear" w:color="auto" w:fill="FFFFFF"/>
         </w:rPr>
       </w:pPr>
-      <w:bookmarkStart w:id="10" w:name="_Toc62741897"/>
+      <w:bookmarkStart w:id="10" w:name="_Toc63088876"/>
+      <w:r>
+        <w:rPr>
+          <w:rFonts w:asciiTheme="minorHAnsi" w:hAnsiTheme="minorHAnsi" w:cstheme="minorHAnsi"/>
+          <w:noProof/>
+        </w:rPr>
+        <w:drawing>
+          <wp:anchor distT="0" distB="0" distL="114300" distR="114300" simplePos="0" relativeHeight="251664384" behindDoc="0" locked="0" layoutInCell="1" allowOverlap="1" wp14:anchorId="307C8680" wp14:editId="2A4DD194">
+            <wp:simplePos x="0" y="0"/>
+            <wp:positionH relativeFrom="margin">
+              <wp:align>center</wp:align>
+            </wp:positionH>
+            <wp:positionV relativeFrom="paragraph">
+              <wp:posOffset>387985</wp:posOffset>
+            </wp:positionV>
+            <wp:extent cx="4010025" cy="5438775"/>
+            <wp:effectExtent l="0" t="0" r="9525" b="9525"/>
+            <wp:wrapTopAndBottom/>
+            <wp:docPr id="1" name="Picture 1"/>
+            <wp:cNvGraphicFramePr>
+              <a:graphicFrameLocks xmlns:a="http://schemas.openxmlformats.org/drawingml/2006/main" noChangeAspect="1"/>
+            </wp:cNvGraphicFramePr>
+            <a:graphic xmlns:a="http://schemas.openxmlformats.org/drawingml/2006/main">
+              <a:graphicData uri="http://schemas.openxmlformats.org/drawingml/2006/picture">
+                <pic:pic xmlns:pic="http://schemas.openxmlformats.org/drawingml/2006/picture">
+                  <pic:nvPicPr>
+                    <pic:cNvPr id="1" name="Picture 1"/>
+                    <pic:cNvPicPr/>
+                  </pic:nvPicPr>
+                  <pic:blipFill>
+                    <a:blip r:embed="rId8">
+                      <a:extLst>
+                        <a:ext uri="{28A0092B-C50C-407E-A947-70E740481C1C}">
+                          <a14:useLocalDpi xmlns:a14="http://schemas.microsoft.com/office/drawing/2010/main" val="0"/>
+                        </a:ext>
+                      </a:extLst>
+                    </a:blip>
+                    <a:stretch>
+                      <a:fillRect/>
+                    </a:stretch>
+                  </pic:blipFill>
+                  <pic:spPr>
+                    <a:xfrm>
+                      <a:off x="0" y="0"/>
+                      <a:ext cx="4010025" cy="5438775"/>
+                    </a:xfrm>
+                    <a:prstGeom prst="rect">
+                      <a:avLst/>
+                    </a:prstGeom>
+                  </pic:spPr>
+                </pic:pic>
+              </a:graphicData>
+            </a:graphic>
+            <wp14:sizeRelH relativeFrom="page">
+              <wp14:pctWidth>0</wp14:pctWidth>
+            </wp14:sizeRelH>
+            <wp14:sizeRelV relativeFrom="page">
+              <wp14:pctHeight>0</wp14:pctHeight>
+            </wp14:sizeRelV>
+          </wp:anchor>
+        </w:drawing>
+      </w:r>
       <w:r>
         <w:rPr>
           <w:rFonts w:asciiTheme="minorHAnsi" w:hAnsiTheme="minorHAnsi" w:cstheme="minorHAnsi"/>
@@ -4009,7 +4185,7 @@
           <w:szCs w:val="36"/>
         </w:rPr>
       </w:pPr>
-      <w:bookmarkStart w:id="11" w:name="_Toc62741898"/>
+      <w:bookmarkStart w:id="11" w:name="_Toc63088877"/>
       <w:r>
         <w:rPr>
           <w:rFonts w:asciiTheme="minorHAnsi" w:hAnsiTheme="minorHAnsi" w:cstheme="minorHAnsi"/>
@@ -4033,7 +4209,7 @@
           <w:shd w:val="clear" w:color="auto" w:fill="FFFFFF"/>
         </w:rPr>
       </w:pPr>
-      <w:bookmarkStart w:id="12" w:name="_Toc62741899"/>
+      <w:bookmarkStart w:id="12" w:name="_Toc63088878"/>
       <w:r>
         <w:rPr>
           <w:rFonts w:asciiTheme="minorHAnsi" w:hAnsiTheme="minorHAnsi" w:cstheme="minorHAnsi"/>
@@ -4092,7 +4268,7 @@
           <w:szCs w:val="36"/>
         </w:rPr>
       </w:pPr>
-      <w:bookmarkStart w:id="13" w:name="_Toc62741900"/>
+      <w:bookmarkStart w:id="13" w:name="_Toc63088879"/>
       <w:r>
         <w:rPr>
           <w:rFonts w:asciiTheme="minorHAnsi" w:hAnsiTheme="minorHAnsi" w:cstheme="minorHAnsi"/>
@@ -4163,23 +4339,7 @@
           <w:sz w:val="24"/>
           <w:szCs w:val="24"/>
         </w:rPr>
-        <w:t>//Ако няма да се описва дизайна как работи по-добре да сменим името на точката на „Д</w:t>
-      </w:r>
-      <w:r>
-        <w:rPr>
-          <w:rFonts w:asciiTheme="minorHAnsi" w:eastAsia="Calibri Light" w:hAnsiTheme="minorHAnsi" w:cstheme="minorHAnsi"/>
-          <w:sz w:val="24"/>
-          <w:szCs w:val="24"/>
-        </w:rPr>
-        <w:t>изайн на UI</w:t>
-      </w:r>
-      <w:r>
-        <w:rPr>
-          <w:rFonts w:asciiTheme="minorHAnsi" w:eastAsia="Calibri Light" w:hAnsiTheme="minorHAnsi" w:cstheme="minorHAnsi"/>
-          <w:sz w:val="24"/>
-          <w:szCs w:val="24"/>
-        </w:rPr>
-        <w:t>“</w:t>
+        <w:t>//Ако няма да се описва дизайна как работи по-добре да сменим името на точката на „Дизайн на UI“</w:t>
       </w:r>
     </w:p>
     <w:p>
@@ -4227,7 +4387,7 @@
         </w:rPr>
         <w:t xml:space="preserve"> </w:t>
       </w:r>
-      <w:bookmarkStart w:id="14" w:name="_Toc62741901"/>
+      <w:bookmarkStart w:id="14" w:name="_Toc63088880"/>
       <w:r>
         <w:rPr>
           <w:rFonts w:asciiTheme="minorHAnsi" w:hAnsiTheme="minorHAnsi" w:cstheme="minorHAnsi"/>
@@ -4255,13 +4415,13 @@
           <w:szCs w:val="26"/>
           <w:shd w:val="clear" w:color="auto" w:fill="FFFFFF"/>
         </w:rPr>
-        <w:object w:dxaOrig="225" w:dyaOrig="225" w14:anchorId="736F8FD7">
+        <w:object w:dxaOrig="1440" w:dyaOrig="1440" w14:anchorId="736F8FD7">
           <v:shape id="_x0000_s1028" type="#_x0000_t75" style="position:absolute;margin-left:54pt;margin-top:2.95pt;width:415.2pt;height:277.2pt;z-index:251661312;mso-position-horizontal-relative:text;mso-position-vertical-relative:text;mso-width-relative:page;mso-height-relative:page" wrapcoords="-39 0 -39 21542 21600 21542 21600 0 -39 0" filled="t">
-            <v:imagedata r:id="rId8" o:title=""/>
+            <v:imagedata r:id="rId9" o:title=""/>
             <o:lock v:ext="edit" aspectratio="f"/>
             <w10:wrap type="topAndBottom"/>
           </v:shape>
-          <o:OLEObject Type="Embed" ProgID="StaticMetafile" ShapeID="_x0000_s1028" DrawAspect="Content" ObjectID="_1673354848" r:id="rId9"/>
+          <o:OLEObject Type="Embed" ProgID="StaticMetafile" ShapeID="_x0000_s1028" DrawAspect="Content" ObjectID="_1673701725" r:id="rId10"/>
         </w:object>
       </w:r>
     </w:p>
@@ -4280,7 +4440,7 @@
           <w:shd w:val="clear" w:color="auto" w:fill="FFFFFF"/>
         </w:rPr>
       </w:pPr>
-      <w:bookmarkStart w:id="15" w:name="_Toc62741902"/>
+      <w:bookmarkStart w:id="15" w:name="_Toc63088881"/>
       <w:r>
         <w:rPr>
           <w:rFonts w:asciiTheme="minorHAnsi" w:hAnsiTheme="minorHAnsi" w:cstheme="minorHAnsi"/>
@@ -4289,13 +4449,13 @@
           <w:color w:val="auto"/>
           <w:shd w:val="clear" w:color="auto" w:fill="FFFFFF"/>
         </w:rPr>
-        <w:object w:dxaOrig="225" w:dyaOrig="225" w14:anchorId="0B1D0D05">
+        <w:object w:dxaOrig="1440" w:dyaOrig="1440" w14:anchorId="0B1D0D05">
           <v:shape id="_x0000_s1029" type="#_x0000_t75" style="position:absolute;left:0;text-align:left;margin-left:54pt;margin-top:25.7pt;width:415.2pt;height:276.6pt;z-index:251663360;mso-position-horizontal-relative:text;mso-position-vertical-relative:text;mso-width-relative:page;mso-height-relative:page" filled="t">
-            <v:imagedata r:id="rId10" o:title=""/>
+            <v:imagedata r:id="rId11" o:title=""/>
             <o:lock v:ext="edit" aspectratio="f"/>
             <w10:wrap type="topAndBottom"/>
           </v:shape>
-          <o:OLEObject Type="Embed" ProgID="StaticMetafile" ShapeID="_x0000_s1029" DrawAspect="Content" ObjectID="_1673354849" r:id="rId11"/>
+          <o:OLEObject Type="Embed" ProgID="StaticMetafile" ShapeID="_x0000_s1029" DrawAspect="Content" ObjectID="_1673701726" r:id="rId12"/>
         </w:object>
       </w:r>
       <w:r>
@@ -4332,7 +4492,7 @@
           <w:shd w:val="clear" w:color="auto" w:fill="FFFFFF"/>
         </w:rPr>
       </w:pPr>
-      <w:bookmarkStart w:id="16" w:name="_Toc62741903"/>
+      <w:bookmarkStart w:id="16" w:name="_Toc63088882"/>
       <w:r>
         <w:rPr>
           <w:rFonts w:asciiTheme="minorHAnsi" w:hAnsiTheme="minorHAnsi" w:cstheme="minorHAnsi"/>
@@ -4388,7 +4548,7 @@
           <w:shd w:val="clear" w:color="auto" w:fill="FFFFFF"/>
         </w:rPr>
       </w:pPr>
-      <w:bookmarkStart w:id="17" w:name="_Toc62741904"/>
+      <w:bookmarkStart w:id="17" w:name="_Toc63088883"/>
       <w:r>
         <w:rPr>
           <w:rFonts w:asciiTheme="minorHAnsi" w:hAnsiTheme="minorHAnsi" w:cstheme="minorHAnsi"/>
@@ -4453,7 +4613,7 @@
           <w:szCs w:val="36"/>
         </w:rPr>
       </w:pPr>
-      <w:bookmarkStart w:id="18" w:name="_Toc62741905"/>
+      <w:bookmarkStart w:id="18" w:name="_Toc63088884"/>
       <w:r>
         <w:rPr>
           <w:rFonts w:asciiTheme="minorHAnsi" w:hAnsiTheme="minorHAnsi" w:cstheme="minorHAnsi"/>

</xml_diff>

<commit_message>
Add small changes after meeting
</commit_message>
<xml_diff>
--- a/docs/ChainFund-documentation.docx
+++ b/docs/ChainFund-documentation.docx
@@ -36,7 +36,7 @@
             <v:imagedata r:id="rId6" o:title=""/>
             <w10:wrap type="topAndBottom"/>
           </v:shape>
-          <o:OLEObject Type="Embed" ProgID="Word.Picture.8" ShapeID="_x0000_s1027" DrawAspect="Content" ObjectID="_1673701724" r:id="rId7"/>
+          <o:OLEObject Type="Embed" ProgID="Word.Picture.8" ShapeID="_x0000_s1027" DrawAspect="Content" ObjectID="_1673977407" r:id="rId7"/>
         </w:object>
       </w:r>
     </w:p>
@@ -424,7 +424,7 @@
           <w:sz w:val="24"/>
           <w:szCs w:val="20"/>
         </w:rPr>
-        <w:t>Я</w:t>
+        <w:t>Февруари</w:t>
       </w:r>
       <w:r>
         <w:rPr>
@@ -432,7 +432,7 @@
           <w:sz w:val="24"/>
           <w:szCs w:val="20"/>
         </w:rPr>
-        <w:t>нуари, 20</w:t>
+        <w:t>, 20</w:t>
       </w:r>
       <w:r>
         <w:rPr>
@@ -530,7 +530,7 @@
             </w:rPr>
             <w:fldChar w:fldCharType="separate"/>
           </w:r>
-          <w:hyperlink w:anchor="_Toc63088866" w:history="1">
+          <w:hyperlink w:anchor="_Toc63364450" w:history="1">
             <w:r>
               <w:rPr>
                 <w:rStyle w:val="Hyperlink"/>
@@ -577,7 +577,7 @@
                 <w:noProof/>
                 <w:webHidden/>
               </w:rPr>
-              <w:instrText xml:space="preserve"> PAGEREF _Toc63088866 \h </w:instrText>
+              <w:instrText xml:space="preserve"> PAGEREF _Toc63364450 \h </w:instrText>
             </w:r>
             <w:r>
               <w:rPr>
@@ -620,7 +620,7 @@
               <w:noProof/>
             </w:rPr>
           </w:pPr>
-          <w:hyperlink w:anchor="_Toc63088867" w:history="1">
+          <w:hyperlink w:anchor="_Toc63364451" w:history="1">
             <w:r>
               <w:rPr>
                 <w:rStyle w:val="Hyperlink"/>
@@ -667,7 +667,7 @@
                 <w:noProof/>
                 <w:webHidden/>
               </w:rPr>
-              <w:instrText xml:space="preserve"> PAGEREF _Toc63088867 \h </w:instrText>
+              <w:instrText xml:space="preserve"> PAGEREF _Toc63364451 \h </w:instrText>
             </w:r>
             <w:r>
               <w:rPr>
@@ -710,7 +710,7 @@
               <w:noProof/>
             </w:rPr>
           </w:pPr>
-          <w:hyperlink w:anchor="_Toc63088868" w:history="1">
+          <w:hyperlink w:anchor="_Toc63364452" w:history="1">
             <w:r>
               <w:rPr>
                 <w:rStyle w:val="Hyperlink"/>
@@ -767,7 +767,7 @@
                 <w:noProof/>
                 <w:webHidden/>
               </w:rPr>
-              <w:instrText xml:space="preserve"> PAGEREF _Toc63088868 \h </w:instrText>
+              <w:instrText xml:space="preserve"> PAGEREF _Toc63364452 \h </w:instrText>
             </w:r>
             <w:r>
               <w:rPr>
@@ -810,7 +810,7 @@
               <w:noProof/>
             </w:rPr>
           </w:pPr>
-          <w:hyperlink w:anchor="_Toc63088869" w:history="1">
+          <w:hyperlink w:anchor="_Toc63364453" w:history="1">
             <w:r>
               <w:rPr>
                 <w:rStyle w:val="Hyperlink"/>
@@ -867,7 +867,7 @@
                 <w:noProof/>
                 <w:webHidden/>
               </w:rPr>
-              <w:instrText xml:space="preserve"> PAGEREF _Toc63088869 \h </w:instrText>
+              <w:instrText xml:space="preserve"> PAGEREF _Toc63364453 \h </w:instrText>
             </w:r>
             <w:r>
               <w:rPr>
@@ -910,7 +910,7 @@
               <w:noProof/>
             </w:rPr>
           </w:pPr>
-          <w:hyperlink w:anchor="_Toc63088870" w:history="1">
+          <w:hyperlink w:anchor="_Toc63364454" w:history="1">
             <w:r>
               <w:rPr>
                 <w:rStyle w:val="Hyperlink"/>
@@ -957,7 +957,7 @@
                 <w:noProof/>
                 <w:webHidden/>
               </w:rPr>
-              <w:instrText xml:space="preserve"> PAGEREF _Toc63088870 \h </w:instrText>
+              <w:instrText xml:space="preserve"> PAGEREF _Toc63364454 \h </w:instrText>
             </w:r>
             <w:r>
               <w:rPr>
@@ -1000,7 +1000,7 @@
               <w:noProof/>
             </w:rPr>
           </w:pPr>
-          <w:hyperlink w:anchor="_Toc63088871" w:history="1">
+          <w:hyperlink w:anchor="_Toc63364455" w:history="1">
             <w:r>
               <w:rPr>
                 <w:rStyle w:val="Hyperlink"/>
@@ -1047,7 +1047,7 @@
                 <w:noProof/>
                 <w:webHidden/>
               </w:rPr>
-              <w:instrText xml:space="preserve"> PAGEREF _Toc63088871 \h </w:instrText>
+              <w:instrText xml:space="preserve"> PAGEREF _Toc63364455 \h </w:instrText>
             </w:r>
             <w:r>
               <w:rPr>
@@ -1090,7 +1090,7 @@
               <w:noProof/>
             </w:rPr>
           </w:pPr>
-          <w:hyperlink w:anchor="_Toc63088872" w:history="1">
+          <w:hyperlink w:anchor="_Toc63364456" w:history="1">
             <w:r>
               <w:rPr>
                 <w:rStyle w:val="Hyperlink"/>
@@ -1137,7 +1137,7 @@
                 <w:noProof/>
                 <w:webHidden/>
               </w:rPr>
-              <w:instrText xml:space="preserve"> PAGEREF _Toc63088872 \h </w:instrText>
+              <w:instrText xml:space="preserve"> PAGEREF _Toc63364456 \h </w:instrText>
             </w:r>
             <w:r>
               <w:rPr>
@@ -1180,7 +1180,7 @@
               <w:noProof/>
             </w:rPr>
           </w:pPr>
-          <w:hyperlink w:anchor="_Toc63088873" w:history="1">
+          <w:hyperlink w:anchor="_Toc63364457" w:history="1">
             <w:r>
               <w:rPr>
                 <w:rStyle w:val="Hyperlink"/>
@@ -1228,7 +1228,7 @@
                 <w:noProof/>
                 <w:webHidden/>
               </w:rPr>
-              <w:instrText xml:space="preserve"> PAGEREF _Toc63088873 \h </w:instrText>
+              <w:instrText xml:space="preserve"> PAGEREF _Toc63364457 \h </w:instrText>
             </w:r>
             <w:r>
               <w:rPr>
@@ -1271,7 +1271,7 @@
               <w:noProof/>
             </w:rPr>
           </w:pPr>
-          <w:hyperlink w:anchor="_Toc63088874" w:history="1">
+          <w:hyperlink w:anchor="_Toc63364458" w:history="1">
             <w:r>
               <w:rPr>
                 <w:rStyle w:val="Hyperlink"/>
@@ -1319,7 +1319,7 @@
                 <w:noProof/>
                 <w:webHidden/>
               </w:rPr>
-              <w:instrText xml:space="preserve"> PAGEREF _Toc63088874 \h </w:instrText>
+              <w:instrText xml:space="preserve"> PAGEREF _Toc63364458 \h </w:instrText>
             </w:r>
             <w:r>
               <w:rPr>
@@ -1362,7 +1362,7 @@
               <w:noProof/>
             </w:rPr>
           </w:pPr>
-          <w:hyperlink w:anchor="_Toc63088875" w:history="1">
+          <w:hyperlink w:anchor="_Toc63364459" w:history="1">
             <w:r>
               <w:rPr>
                 <w:rStyle w:val="Hyperlink"/>
@@ -1409,7 +1409,7 @@
                 <w:noProof/>
                 <w:webHidden/>
               </w:rPr>
-              <w:instrText xml:space="preserve"> PAGEREF _Toc63088875 \h </w:instrText>
+              <w:instrText xml:space="preserve"> PAGEREF _Toc63364459 \h </w:instrText>
             </w:r>
             <w:r>
               <w:rPr>
@@ -1452,7 +1452,7 @@
               <w:noProof/>
             </w:rPr>
           </w:pPr>
-          <w:hyperlink w:anchor="_Toc63088876" w:history="1">
+          <w:hyperlink w:anchor="_Toc63364460" w:history="1">
             <w:r>
               <w:rPr>
                 <w:rStyle w:val="Hyperlink"/>
@@ -1500,7 +1500,7 @@
                 <w:noProof/>
                 <w:webHidden/>
               </w:rPr>
-              <w:instrText xml:space="preserve"> PAGEREF _Toc63088876 \h </w:instrText>
+              <w:instrText xml:space="preserve"> PAGEREF _Toc63364460 \h </w:instrText>
             </w:r>
             <w:r>
               <w:rPr>
@@ -1543,7 +1543,7 @@
               <w:noProof/>
             </w:rPr>
           </w:pPr>
-          <w:hyperlink w:anchor="_Toc63088877" w:history="1">
+          <w:hyperlink w:anchor="_Toc63364461" w:history="1">
             <w:r>
               <w:rPr>
                 <w:rStyle w:val="Hyperlink"/>
@@ -1590,7 +1590,7 @@
                 <w:noProof/>
                 <w:webHidden/>
               </w:rPr>
-              <w:instrText xml:space="preserve"> PAGEREF _Toc63088877 \h </w:instrText>
+              <w:instrText xml:space="preserve"> PAGEREF _Toc63364461 \h </w:instrText>
             </w:r>
             <w:r>
               <w:rPr>
@@ -1632,7 +1632,7 @@
               <w:noProof/>
             </w:rPr>
           </w:pPr>
-          <w:hyperlink w:anchor="_Toc63088878" w:history="1">
+          <w:hyperlink w:anchor="_Toc63364462" w:history="1">
             <w:r>
               <w:rPr>
                 <w:rStyle w:val="Hyperlink"/>
@@ -1661,7 +1661,7 @@
                 <w:noProof/>
                 <w:webHidden/>
               </w:rPr>
-              <w:instrText xml:space="preserve"> PAGEREF _Toc63088878 \h </w:instrText>
+              <w:instrText xml:space="preserve"> PAGEREF _Toc63364462 \h </w:instrText>
             </w:r>
             <w:r>
               <w:rPr>
@@ -1704,7 +1704,7 @@
               <w:noProof/>
             </w:rPr>
           </w:pPr>
-          <w:hyperlink w:anchor="_Toc63088879" w:history="1">
+          <w:hyperlink w:anchor="_Toc63364463" w:history="1">
             <w:r>
               <w:rPr>
                 <w:rStyle w:val="Hyperlink"/>
@@ -1751,7 +1751,7 @@
                 <w:noProof/>
                 <w:webHidden/>
               </w:rPr>
-              <w:instrText xml:space="preserve"> PAGEREF _Toc63088879 \h </w:instrText>
+              <w:instrText xml:space="preserve"> PAGEREF _Toc63364463 \h </w:instrText>
             </w:r>
             <w:r>
               <w:rPr>
@@ -1794,7 +1794,7 @@
               <w:noProof/>
             </w:rPr>
           </w:pPr>
-          <w:hyperlink w:anchor="_Toc63088880" w:history="1">
+          <w:hyperlink w:anchor="_Toc63364464" w:history="1">
             <w:r>
               <w:rPr>
                 <w:rStyle w:val="Hyperlink"/>
@@ -1842,7 +1842,7 @@
                 <w:noProof/>
                 <w:webHidden/>
               </w:rPr>
-              <w:instrText xml:space="preserve"> PAGEREF _Toc63088880 \h </w:instrText>
+              <w:instrText xml:space="preserve"> PAGEREF _Toc63364464 \h </w:instrText>
             </w:r>
             <w:r>
               <w:rPr>
@@ -1885,7 +1885,7 @@
               <w:noProof/>
             </w:rPr>
           </w:pPr>
-          <w:hyperlink w:anchor="_Toc63088881" w:history="1">
+          <w:hyperlink w:anchor="_Toc63364465" w:history="1">
             <w:r>
               <w:rPr>
                 <w:rStyle w:val="Hyperlink"/>
@@ -1933,7 +1933,7 @@
                 <w:noProof/>
                 <w:webHidden/>
               </w:rPr>
-              <w:instrText xml:space="preserve"> PAGEREF _Toc63088881 \h </w:instrText>
+              <w:instrText xml:space="preserve"> PAGEREF _Toc63364465 \h </w:instrText>
             </w:r>
             <w:r>
               <w:rPr>
@@ -1976,7 +1976,7 @@
               <w:noProof/>
             </w:rPr>
           </w:pPr>
-          <w:hyperlink w:anchor="_Toc63088882" w:history="1">
+          <w:hyperlink w:anchor="_Toc63364466" w:history="1">
             <w:r>
               <w:rPr>
                 <w:rStyle w:val="Hyperlink"/>
@@ -2024,7 +2024,7 @@
                 <w:noProof/>
                 <w:webHidden/>
               </w:rPr>
-              <w:instrText xml:space="preserve"> PAGEREF _Toc63088882 \h </w:instrText>
+              <w:instrText xml:space="preserve"> PAGEREF _Toc63364466 \h </w:instrText>
             </w:r>
             <w:r>
               <w:rPr>
@@ -2044,7 +2044,7 @@
                 <w:noProof/>
                 <w:webHidden/>
               </w:rPr>
-              <w:t>7</w:t>
+              <w:t>6</w:t>
             </w:r>
             <w:r>
               <w:rPr>
@@ -2067,7 +2067,7 @@
               <w:noProof/>
             </w:rPr>
           </w:pPr>
-          <w:hyperlink w:anchor="_Toc63088883" w:history="1">
+          <w:hyperlink w:anchor="_Toc63364467" w:history="1">
             <w:r>
               <w:rPr>
                 <w:rStyle w:val="Hyperlink"/>
@@ -2115,97 +2115,7 @@
                 <w:noProof/>
                 <w:webHidden/>
               </w:rPr>
-              <w:instrText xml:space="preserve"> PAGEREF _Toc63088883 \h </w:instrText>
-            </w:r>
-            <w:r>
-              <w:rPr>
-                <w:noProof/>
-                <w:webHidden/>
-              </w:rPr>
-            </w:r>
-            <w:r>
-              <w:rPr>
-                <w:noProof/>
-                <w:webHidden/>
-              </w:rPr>
-              <w:fldChar w:fldCharType="separate"/>
-            </w:r>
-            <w:r>
-              <w:rPr>
-                <w:noProof/>
-                <w:webHidden/>
-              </w:rPr>
-              <w:t>7</w:t>
-            </w:r>
-            <w:r>
-              <w:rPr>
-                <w:noProof/>
-                <w:webHidden/>
-              </w:rPr>
-              <w:fldChar w:fldCharType="end"/>
-            </w:r>
-          </w:hyperlink>
-        </w:p>
-        <w:p>
-          <w:pPr>
-            <w:pStyle w:val="TOC1"/>
-            <w:tabs>
-              <w:tab w:val="left" w:pos="440"/>
-              <w:tab w:val="right" w:leader="dot" w:pos="10456"/>
-            </w:tabs>
-            <w:rPr>
-              <w:rFonts w:asciiTheme="minorHAnsi" w:eastAsiaTheme="minorEastAsia" w:hAnsiTheme="minorHAnsi" w:cstheme="minorBidi"/>
-              <w:noProof/>
-            </w:rPr>
-          </w:pPr>
-          <w:hyperlink w:anchor="_Toc63088884" w:history="1">
-            <w:r>
-              <w:rPr>
-                <w:rStyle w:val="Hyperlink"/>
-                <w:rFonts w:cstheme="minorHAnsi"/>
-                <w:b/>
-                <w:bCs/>
-                <w:noProof/>
-              </w:rPr>
-              <w:t>9.</w:t>
-            </w:r>
-            <w:r>
-              <w:rPr>
-                <w:rFonts w:asciiTheme="minorHAnsi" w:eastAsiaTheme="minorEastAsia" w:hAnsiTheme="minorHAnsi" w:cstheme="minorBidi"/>
-                <w:noProof/>
-              </w:rPr>
-              <w:tab/>
-            </w:r>
-            <w:r>
-              <w:rPr>
-                <w:rStyle w:val="Hyperlink"/>
-                <w:rFonts w:cstheme="minorHAnsi"/>
-                <w:b/>
-                <w:bCs/>
-                <w:noProof/>
-              </w:rPr>
-              <w:t>Заключение</w:t>
-            </w:r>
-            <w:r>
-              <w:rPr>
-                <w:noProof/>
-                <w:webHidden/>
-              </w:rPr>
-              <w:tab/>
-            </w:r>
-            <w:r>
-              <w:rPr>
-                <w:noProof/>
-                <w:webHidden/>
-              </w:rPr>
-              <w:fldChar w:fldCharType="begin"/>
-            </w:r>
-            <w:r>
-              <w:rPr>
-                <w:noProof/>
-                <w:webHidden/>
-              </w:rPr>
-              <w:instrText xml:space="preserve"> PAGEREF _Toc63088884 \h </w:instrText>
+              <w:instrText xml:space="preserve"> PAGEREF _Toc63364467 \h </w:instrText>
             </w:r>
             <w:r>
               <w:rPr>
@@ -2387,7 +2297,7 @@
           <w:szCs w:val="36"/>
         </w:rPr>
       </w:pPr>
-      <w:bookmarkStart w:id="0" w:name="_Toc63088866"/>
+      <w:bookmarkStart w:id="0" w:name="_Toc63364450"/>
       <w:r>
         <w:rPr>
           <w:rFonts w:asciiTheme="minorHAnsi" w:hAnsiTheme="minorHAnsi" w:cstheme="minorHAnsi"/>
@@ -2425,7 +2335,7 @@
           <w:szCs w:val="36"/>
         </w:rPr>
       </w:pPr>
-      <w:bookmarkStart w:id="1" w:name="_Toc63088867"/>
+      <w:bookmarkStart w:id="1" w:name="_Toc63364451"/>
       <w:r>
         <w:rPr>
           <w:rFonts w:asciiTheme="minorHAnsi" w:hAnsiTheme="minorHAnsi" w:cstheme="minorHAnsi"/>
@@ -2463,7 +2373,7 @@
           <w:shd w:val="clear" w:color="auto" w:fill="FFFFFF"/>
         </w:rPr>
       </w:pPr>
-      <w:bookmarkStart w:id="2" w:name="_Toc63088868"/>
+      <w:bookmarkStart w:id="2" w:name="_Toc63364452"/>
       <w:r>
         <w:rPr>
           <w:rFonts w:asciiTheme="minorHAnsi" w:hAnsiTheme="minorHAnsi" w:cstheme="minorHAnsi"/>
@@ -2504,7 +2414,7 @@
           <w:shd w:val="clear" w:color="auto" w:fill="FFFFFF"/>
         </w:rPr>
       </w:pPr>
-      <w:bookmarkStart w:id="3" w:name="_Toc63088869"/>
+      <w:bookmarkStart w:id="3" w:name="_Toc63364453"/>
       <w:r>
         <w:rPr>
           <w:rFonts w:asciiTheme="minorHAnsi" w:hAnsiTheme="minorHAnsi" w:cstheme="minorHAnsi"/>
@@ -2552,7 +2462,7 @@
           <w:szCs w:val="36"/>
         </w:rPr>
       </w:pPr>
-      <w:bookmarkStart w:id="4" w:name="_Toc63088870"/>
+      <w:bookmarkStart w:id="4" w:name="_Toc63364454"/>
       <w:r>
         <w:rPr>
           <w:rFonts w:asciiTheme="minorHAnsi" w:hAnsiTheme="minorHAnsi" w:cstheme="minorHAnsi"/>
@@ -2613,29 +2523,7 @@
           <w:szCs w:val="24"/>
           <w:shd w:val="clear" w:color="auto" w:fill="FFFFFF"/>
         </w:rPr>
-        <w:t>нт/Спонсор (</w:t>
-      </w:r>
-      <w:r>
-        <w:rPr>
-          <w:rFonts w:asciiTheme="minorHAnsi" w:hAnsiTheme="minorHAnsi" w:cstheme="minorHAnsi"/>
-          <w:b/>
-          <w:bCs/>
-          <w:sz w:val="24"/>
-          <w:szCs w:val="24"/>
-          <w:shd w:val="clear" w:color="auto" w:fill="FFFFFF"/>
-        </w:rPr>
-        <w:t>да се определи/дискутира кой е той</w:t>
-      </w:r>
-      <w:r>
-        <w:rPr>
-          <w:rFonts w:asciiTheme="minorHAnsi" w:hAnsiTheme="minorHAnsi" w:cstheme="minorHAnsi"/>
-          <w:b/>
-          <w:bCs/>
-          <w:sz w:val="24"/>
-          <w:szCs w:val="24"/>
-          <w:shd w:val="clear" w:color="auto" w:fill="FFFFFF"/>
-        </w:rPr>
-        <w:t>)</w:t>
+        <w:t>нт</w:t>
       </w:r>
       <w:r>
         <w:rPr>
@@ -2957,7 +2845,7 @@
           <w:szCs w:val="24"/>
           <w:shd w:val="clear" w:color="auto" w:fill="FFFFFF"/>
         </w:rPr>
-        <w:t>Потребители</w:t>
+        <w:t>Създател на каузи</w:t>
       </w:r>
       <w:r>
         <w:rPr>
@@ -3188,7 +3076,7 @@
           <w:szCs w:val="36"/>
         </w:rPr>
       </w:pPr>
-      <w:bookmarkStart w:id="5" w:name="_Toc63088871"/>
+      <w:bookmarkStart w:id="5" w:name="_Toc63364455"/>
       <w:r>
         <w:rPr>
           <w:rFonts w:asciiTheme="minorHAnsi" w:hAnsiTheme="minorHAnsi" w:cstheme="minorHAnsi"/>
@@ -3226,7 +3114,7 @@
           <w:szCs w:val="36"/>
         </w:rPr>
       </w:pPr>
-      <w:bookmarkStart w:id="6" w:name="_Toc63088872"/>
+      <w:bookmarkStart w:id="6" w:name="_Toc63364456"/>
       <w:r>
         <w:rPr>
           <w:rFonts w:asciiTheme="minorHAnsi" w:hAnsiTheme="minorHAnsi" w:cstheme="minorHAnsi"/>
@@ -3255,7 +3143,7 @@
           <w:shd w:val="clear" w:color="auto" w:fill="FFFFFF"/>
         </w:rPr>
       </w:pPr>
-      <w:bookmarkStart w:id="7" w:name="_Toc63088873"/>
+      <w:bookmarkStart w:id="7" w:name="_Toc63364457"/>
       <w:r>
         <w:rPr>
           <w:rFonts w:asciiTheme="minorHAnsi" w:hAnsiTheme="minorHAnsi" w:cstheme="minorHAnsi"/>
@@ -3420,7 +3308,6 @@
           <w:sz w:val="24"/>
           <w:szCs w:val="24"/>
         </w:rPr>
-        <w:lastRenderedPageBreak/>
         <w:t>Срок за изпълнение</w:t>
       </w:r>
     </w:p>
@@ -3465,6 +3352,7 @@
           <w:sz w:val="24"/>
           <w:szCs w:val="24"/>
         </w:rPr>
+        <w:lastRenderedPageBreak/>
         <w:t>Потребителите трябва да имат достъп до търсачка, чрез която да търсят дарителни каузи.</w:t>
       </w:r>
     </w:p>
@@ -4015,7 +3903,7 @@
           <w:shd w:val="clear" w:color="auto" w:fill="FFFFFF"/>
         </w:rPr>
       </w:pPr>
-      <w:bookmarkStart w:id="8" w:name="_Toc63088874"/>
+      <w:bookmarkStart w:id="8" w:name="_Toc63364458"/>
       <w:r>
         <w:rPr>
           <w:rFonts w:asciiTheme="minorHAnsi" w:hAnsiTheme="minorHAnsi" w:cstheme="minorHAnsi"/>
@@ -4030,11 +3918,18 @@
     </w:p>
     <w:p>
       <w:pPr>
+        <w:ind w:firstLine="708"/>
         <w:jc w:val="both"/>
         <w:rPr>
           <w:rFonts w:asciiTheme="minorHAnsi" w:hAnsiTheme="minorHAnsi" w:cstheme="minorHAnsi"/>
         </w:rPr>
       </w:pPr>
+      <w:r>
+        <w:rPr>
+          <w:rFonts w:asciiTheme="minorHAnsi" w:hAnsiTheme="minorHAnsi" w:cstheme="minorHAnsi"/>
+        </w:rPr>
+        <w:t>//Свързани с интерфейса на системата</w:t>
+      </w:r>
     </w:p>
     <w:p>
       <w:pPr>
@@ -4052,7 +3947,7 @@
           <w:szCs w:val="36"/>
         </w:rPr>
       </w:pPr>
-      <w:bookmarkStart w:id="9" w:name="_Toc63088875"/>
+      <w:bookmarkStart w:id="9" w:name="_Toc63364459"/>
       <w:r>
         <w:rPr>
           <w:rFonts w:asciiTheme="minorHAnsi" w:hAnsiTheme="minorHAnsi" w:cstheme="minorHAnsi"/>
@@ -4080,7 +3975,7 @@
           <w:shd w:val="clear" w:color="auto" w:fill="FFFFFF"/>
         </w:rPr>
       </w:pPr>
-      <w:bookmarkStart w:id="10" w:name="_Toc63088876"/>
+      <w:bookmarkStart w:id="10" w:name="_Toc63364460"/>
       <w:r>
         <w:rPr>
           <w:rFonts w:asciiTheme="minorHAnsi" w:hAnsiTheme="minorHAnsi" w:cstheme="minorHAnsi"/>
@@ -4185,7 +4080,7 @@
           <w:szCs w:val="36"/>
         </w:rPr>
       </w:pPr>
-      <w:bookmarkStart w:id="11" w:name="_Toc63088877"/>
+      <w:bookmarkStart w:id="11" w:name="_Toc63364461"/>
       <w:r>
         <w:rPr>
           <w:rFonts w:asciiTheme="minorHAnsi" w:hAnsiTheme="minorHAnsi" w:cstheme="minorHAnsi"/>
@@ -4209,7 +4104,7 @@
           <w:shd w:val="clear" w:color="auto" w:fill="FFFFFF"/>
         </w:rPr>
       </w:pPr>
-      <w:bookmarkStart w:id="12" w:name="_Toc63088878"/>
+      <w:bookmarkStart w:id="12" w:name="_Toc63364462"/>
       <w:r>
         <w:rPr>
           <w:rFonts w:asciiTheme="minorHAnsi" w:hAnsiTheme="minorHAnsi" w:cstheme="minorHAnsi"/>
@@ -4268,7 +4163,7 @@
           <w:szCs w:val="36"/>
         </w:rPr>
       </w:pPr>
-      <w:bookmarkStart w:id="13" w:name="_Toc63088879"/>
+      <w:bookmarkStart w:id="13" w:name="_Toc63364463"/>
       <w:r>
         <w:rPr>
           <w:rFonts w:asciiTheme="minorHAnsi" w:hAnsiTheme="minorHAnsi" w:cstheme="minorHAnsi"/>
@@ -4320,26 +4215,6 @@
           <w:szCs w:val="24"/>
         </w:rPr>
         <w:t xml:space="preserve">/TODO: Update and add screenshots from the final </w:t>
-      </w:r>
-    </w:p>
-    <w:p>
-      <w:pPr>
-        <w:keepNext/>
-        <w:keepLines/>
-        <w:spacing w:before="240" w:after="0"/>
-        <w:rPr>
-          <w:rFonts w:asciiTheme="minorHAnsi" w:eastAsia="Calibri Light" w:hAnsiTheme="minorHAnsi" w:cstheme="minorHAnsi"/>
-          <w:sz w:val="24"/>
-          <w:szCs w:val="24"/>
-        </w:rPr>
-      </w:pPr>
-      <w:r>
-        <w:rPr>
-          <w:rFonts w:asciiTheme="minorHAnsi" w:eastAsia="Calibri Light" w:hAnsiTheme="minorHAnsi" w:cstheme="minorHAnsi"/>
-          <w:sz w:val="24"/>
-          <w:szCs w:val="24"/>
-        </w:rPr>
-        <w:t>//Ако няма да се описва дизайна как работи по-добре да сменим името на точката на „Дизайн на UI“</w:t>
       </w:r>
     </w:p>
     <w:p>
@@ -4387,7 +4262,7 @@
         </w:rPr>
         <w:t xml:space="preserve"> </w:t>
       </w:r>
-      <w:bookmarkStart w:id="14" w:name="_Toc63088880"/>
+      <w:bookmarkStart w:id="14" w:name="_Toc63364464"/>
       <w:r>
         <w:rPr>
           <w:rFonts w:asciiTheme="minorHAnsi" w:hAnsiTheme="minorHAnsi" w:cstheme="minorHAnsi"/>
@@ -4421,7 +4296,7 @@
             <o:lock v:ext="edit" aspectratio="f"/>
             <w10:wrap type="topAndBottom"/>
           </v:shape>
-          <o:OLEObject Type="Embed" ProgID="StaticMetafile" ShapeID="_x0000_s1028" DrawAspect="Content" ObjectID="_1673701725" r:id="rId10"/>
+          <o:OLEObject Type="Embed" ProgID="StaticMetafile" ShapeID="_x0000_s1028" DrawAspect="Content" ObjectID="_1673977408" r:id="rId10"/>
         </w:object>
       </w:r>
     </w:p>
@@ -4440,7 +4315,7 @@
           <w:shd w:val="clear" w:color="auto" w:fill="FFFFFF"/>
         </w:rPr>
       </w:pPr>
-      <w:bookmarkStart w:id="15" w:name="_Toc63088881"/>
+      <w:bookmarkStart w:id="15" w:name="_Toc63364465"/>
       <w:r>
         <w:rPr>
           <w:rFonts w:asciiTheme="minorHAnsi" w:hAnsiTheme="minorHAnsi" w:cstheme="minorHAnsi"/>
@@ -4455,7 +4330,7 @@
             <o:lock v:ext="edit" aspectratio="f"/>
             <w10:wrap type="topAndBottom"/>
           </v:shape>
-          <o:OLEObject Type="Embed" ProgID="StaticMetafile" ShapeID="_x0000_s1029" DrawAspect="Content" ObjectID="_1673701726" r:id="rId12"/>
+          <o:OLEObject Type="Embed" ProgID="StaticMetafile" ShapeID="_x0000_s1029" DrawAspect="Content" ObjectID="_1673977409" r:id="rId12"/>
         </w:object>
       </w:r>
       <w:r>
@@ -4492,7 +4367,7 @@
           <w:shd w:val="clear" w:color="auto" w:fill="FFFFFF"/>
         </w:rPr>
       </w:pPr>
-      <w:bookmarkStart w:id="16" w:name="_Toc63088882"/>
+      <w:bookmarkStart w:id="16" w:name="_Toc63364466"/>
       <w:r>
         <w:rPr>
           <w:rFonts w:asciiTheme="minorHAnsi" w:hAnsiTheme="minorHAnsi" w:cstheme="minorHAnsi"/>
@@ -4501,7 +4376,6 @@
           <w:color w:val="auto"/>
           <w:shd w:val="clear" w:color="auto" w:fill="FFFFFF"/>
         </w:rPr>
-        <w:lastRenderedPageBreak/>
         <w:t>Страница, показваща детайли за избрана дарителска кампания</w:t>
       </w:r>
       <w:bookmarkEnd w:id="16"/>
@@ -4530,6 +4404,7 @@
           <w:sz w:val="24"/>
           <w:szCs w:val="24"/>
         </w:rPr>
+        <w:lastRenderedPageBreak/>
         <w:t>// TODO</w:t>
       </w:r>
     </w:p>
@@ -4548,7 +4423,7 @@
           <w:shd w:val="clear" w:color="auto" w:fill="FFFFFF"/>
         </w:rPr>
       </w:pPr>
-      <w:bookmarkStart w:id="17" w:name="_Toc63088883"/>
+      <w:bookmarkStart w:id="17" w:name="_Toc63364467"/>
       <w:r>
         <w:rPr>
           <w:rFonts w:asciiTheme="minorHAnsi" w:hAnsiTheme="minorHAnsi" w:cstheme="minorHAnsi"/>
@@ -4588,44 +4463,6 @@
         </w:rPr>
         <w:t>// TODO</w:t>
       </w:r>
-    </w:p>
-    <w:p>
-      <w:pPr>
-        <w:jc w:val="both"/>
-        <w:rPr>
-          <w:rFonts w:asciiTheme="minorHAnsi" w:hAnsiTheme="minorHAnsi" w:cstheme="minorHAnsi"/>
-        </w:rPr>
-      </w:pPr>
-    </w:p>
-    <w:p>
-      <w:pPr>
-        <w:pStyle w:val="Heading1"/>
-        <w:numPr>
-          <w:ilvl w:val="0"/>
-          <w:numId w:val="2"/>
-        </w:numPr>
-        <w:rPr>
-          <w:rFonts w:asciiTheme="minorHAnsi" w:hAnsiTheme="minorHAnsi" w:cstheme="minorHAnsi"/>
-          <w:b/>
-          <w:bCs/>
-          <w:color w:val="auto"/>
-          <w:sz w:val="36"/>
-          <w:szCs w:val="36"/>
-        </w:rPr>
-      </w:pPr>
-      <w:bookmarkStart w:id="18" w:name="_Toc63088884"/>
-      <w:r>
-        <w:rPr>
-          <w:rFonts w:asciiTheme="minorHAnsi" w:hAnsiTheme="minorHAnsi" w:cstheme="minorHAnsi"/>
-          <w:b/>
-          <w:bCs/>
-          <w:color w:val="auto"/>
-          <w:sz w:val="36"/>
-          <w:szCs w:val="36"/>
-        </w:rPr>
-        <w:t>Заключение</w:t>
-      </w:r>
-      <w:bookmarkEnd w:id="18"/>
     </w:p>
     <w:p>
       <w:pPr>

</xml_diff>

<commit_message>
Finish point 6, add point 1 and 2 placeholders
</commit_message>
<xml_diff>
--- a/docs/ChainFund-documentation.docx
+++ b/docs/ChainFund-documentation.docx
@@ -36,7 +36,7 @@
             <v:imagedata r:id="rId6" o:title=""/>
             <w10:wrap type="topAndBottom"/>
           </v:shape>
-          <o:OLEObject Type="Embed" ProgID="Word.Picture.8" ShapeID="_x0000_s1027" DrawAspect="Content" ObjectID="_1673977407" r:id="rId7"/>
+          <o:OLEObject Type="Embed" ProgID="Word.Picture.8" ShapeID="_x0000_s1027" DrawAspect="Content" ObjectID="_1674117702" r:id="rId7"/>
         </w:object>
       </w:r>
     </w:p>
@@ -2313,9 +2313,67 @@
     </w:p>
     <w:p>
       <w:pPr>
+        <w:ind w:left="360"/>
         <w:jc w:val="both"/>
         <w:rPr>
           <w:rFonts w:asciiTheme="minorHAnsi" w:hAnsiTheme="minorHAnsi" w:cstheme="minorHAnsi"/>
+          <w:sz w:val="28"/>
+          <w:szCs w:val="28"/>
+          <w:shd w:val="clear" w:color="auto" w:fill="FFFFFF"/>
+        </w:rPr>
+      </w:pPr>
+      <w:r>
+        <w:rPr>
+          <w:sz w:val="24"/>
+          <w:szCs w:val="24"/>
+        </w:rPr>
+        <w:t>Преписано от таблицата с проекти</w:t>
+      </w:r>
+      <w:r>
+        <w:rPr>
+          <w:sz w:val="24"/>
+          <w:szCs w:val="24"/>
+        </w:rPr>
+        <w:t xml:space="preserve"> (да се развие още)</w:t>
+      </w:r>
+      <w:r>
+        <w:rPr>
+          <w:sz w:val="24"/>
+          <w:szCs w:val="24"/>
+        </w:rPr>
+        <w:t>:</w:t>
+      </w:r>
+    </w:p>
+    <w:p>
+      <w:pPr>
+        <w:ind w:left="360"/>
+        <w:jc w:val="both"/>
+        <w:rPr>
+          <w:rFonts w:asciiTheme="minorHAnsi" w:hAnsiTheme="minorHAnsi" w:cstheme="minorHAnsi"/>
+          <w:sz w:val="24"/>
+          <w:szCs w:val="24"/>
+          <w:shd w:val="clear" w:color="auto" w:fill="FFFFFF"/>
+        </w:rPr>
+      </w:pPr>
+      <w:r>
+        <w:rPr>
+          <w:rFonts w:asciiTheme="minorHAnsi" w:hAnsiTheme="minorHAnsi" w:cstheme="minorHAnsi"/>
+          <w:sz w:val="24"/>
+          <w:szCs w:val="24"/>
+          <w:shd w:val="clear" w:color="auto" w:fill="FFFFFF"/>
+        </w:rPr>
+        <w:t>Организациите за набиране на средства за благотворителни цели и събития съществуват вече дълги години, но основен проблем при тези организации е, че дарителите не могат да проследят за какви цели се използват технитедарения и ползват ли се изобщо по предназначение.</w:t>
+      </w:r>
+    </w:p>
+    <w:p>
+      <w:pPr>
+        <w:ind w:left="360"/>
+        <w:jc w:val="both"/>
+        <w:rPr>
+          <w:rFonts w:asciiTheme="minorHAnsi" w:hAnsiTheme="minorHAnsi" w:cstheme="minorHAnsi"/>
+          <w:sz w:val="24"/>
+          <w:szCs w:val="24"/>
+          <w:shd w:val="clear" w:color="auto" w:fill="FFFFFF"/>
         </w:rPr>
       </w:pPr>
     </w:p>
@@ -2362,6 +2420,64 @@
     </w:p>
     <w:p>
       <w:pPr>
+        <w:ind w:left="360"/>
+        <w:jc w:val="both"/>
+        <w:rPr>
+          <w:rFonts w:asciiTheme="minorHAnsi" w:hAnsiTheme="minorHAnsi" w:cstheme="minorHAnsi"/>
+          <w:sz w:val="28"/>
+          <w:szCs w:val="28"/>
+          <w:shd w:val="clear" w:color="auto" w:fill="FFFFFF"/>
+        </w:rPr>
+      </w:pPr>
+      <w:r>
+        <w:rPr>
+          <w:sz w:val="24"/>
+          <w:szCs w:val="24"/>
+        </w:rPr>
+        <w:t xml:space="preserve">Преписано от таблицата с </w:t>
+      </w:r>
+      <w:r>
+        <w:rPr>
+          <w:sz w:val="24"/>
+          <w:szCs w:val="24"/>
+        </w:rPr>
+        <w:t>проекти</w:t>
+      </w:r>
+      <w:r>
+        <w:rPr>
+          <w:sz w:val="24"/>
+          <w:szCs w:val="24"/>
+        </w:rPr>
+        <w:t xml:space="preserve"> (да се развие още)</w:t>
+      </w:r>
+      <w:r>
+        <w:rPr>
+          <w:sz w:val="24"/>
+          <w:szCs w:val="24"/>
+        </w:rPr>
+        <w:t>:</w:t>
+      </w:r>
+    </w:p>
+    <w:p>
+      <w:pPr>
+        <w:ind w:left="360"/>
+        <w:jc w:val="both"/>
+        <w:rPr>
+          <w:sz w:val="24"/>
+          <w:szCs w:val="24"/>
+        </w:rPr>
+      </w:pPr>
+      <w:r>
+        <w:rPr>
+          <w:sz w:val="24"/>
+          <w:szCs w:val="24"/>
+        </w:rPr>
+        <w:t>Чрез immutability на блокчейн ще можем да бъдем сигурни, че няма как да бъде променено адресирането на нашите дарения. Чрез блокчейн ще можем да проследим състоянието на нашите дарения във всеки един момент. Чрез смарт контрактите системата става trustless. Премахва се нуждата от посредник, което прави операциите по-бързи и по-евтини. Процесът се автоматизира благодарение на смарт контрактите.</w:t>
+      </w:r>
+    </w:p>
+    <w:p/>
+    <w:p>
+      <w:pPr>
         <w:pStyle w:val="Heading2"/>
         <w:numPr>
           <w:ilvl w:val="1"/>
@@ -3124,6 +3240,7 @@
           <w:sz w:val="36"/>
           <w:szCs w:val="36"/>
         </w:rPr>
+        <w:lastRenderedPageBreak/>
         <w:t>Изисквания</w:t>
       </w:r>
       <w:bookmarkEnd w:id="6"/>
@@ -3293,22 +3410,55 @@
       <w:pPr>
         <w:pStyle w:val="ListParagraph"/>
         <w:numPr>
-          <w:ilvl w:val="4"/>
-          <w:numId w:val="6"/>
+          <w:ilvl w:val="3"/>
+          <w:numId w:val="2"/>
         </w:numPr>
-        <w:rPr>
-          <w:rFonts w:asciiTheme="minorHAnsi" w:hAnsiTheme="minorHAnsi" w:cstheme="minorHAnsi"/>
-          <w:sz w:val="24"/>
-          <w:szCs w:val="24"/>
-        </w:rPr>
-      </w:pPr>
-      <w:r>
-        <w:rPr>
-          <w:rFonts w:asciiTheme="minorHAnsi" w:hAnsiTheme="minorHAnsi" w:cstheme="minorHAnsi"/>
-          <w:sz w:val="24"/>
-          <w:szCs w:val="24"/>
-        </w:rPr>
-        <w:t>Срок за изпълнение</w:t>
+        <w:ind w:left="2155" w:hanging="1075"/>
+        <w:rPr>
+          <w:rFonts w:asciiTheme="minorHAnsi" w:hAnsiTheme="minorHAnsi" w:cstheme="minorHAnsi"/>
+          <w:sz w:val="24"/>
+          <w:szCs w:val="24"/>
+        </w:rPr>
+      </w:pPr>
+      <w:r>
+        <w:rPr>
+          <w:rFonts w:asciiTheme="minorHAnsi" w:hAnsiTheme="minorHAnsi" w:cstheme="minorHAnsi"/>
+          <w:sz w:val="24"/>
+          <w:szCs w:val="24"/>
+        </w:rPr>
+        <w:t xml:space="preserve">При </w:t>
+      </w:r>
+      <w:r>
+        <w:rPr>
+          <w:rFonts w:asciiTheme="minorHAnsi" w:hAnsiTheme="minorHAnsi" w:cstheme="minorHAnsi"/>
+          <w:sz w:val="24"/>
+          <w:szCs w:val="24"/>
+        </w:rPr>
+        <w:t xml:space="preserve">създаването на дарителна кауза потребителя </w:t>
+      </w:r>
+      <w:r>
+        <w:rPr>
+          <w:rFonts w:asciiTheme="minorHAnsi" w:hAnsiTheme="minorHAnsi" w:cstheme="minorHAnsi"/>
+          <w:sz w:val="24"/>
+          <w:szCs w:val="24"/>
+        </w:rPr>
+        <w:t>трябва да може да добавя подобни</w:t>
+      </w:r>
+      <w:r>
+        <w:rPr>
+          <w:rFonts w:asciiTheme="minorHAnsi" w:hAnsiTheme="minorHAnsi" w:cstheme="minorHAnsi"/>
+          <w:sz w:val="24"/>
+          <w:szCs w:val="24"/>
+        </w:rPr>
+        <w:t xml:space="preserve"> на своята</w:t>
+      </w:r>
+      <w:r>
+        <w:rPr>
+          <w:rFonts w:asciiTheme="minorHAnsi" w:hAnsiTheme="minorHAnsi" w:cstheme="minorHAnsi"/>
+          <w:sz w:val="24"/>
+          <w:szCs w:val="24"/>
+        </w:rPr>
+        <w:t xml:space="preserve"> каузи.</w:t>
       </w:r>
     </w:p>
     <w:p>
@@ -3352,7 +3502,6 @@
           <w:sz w:val="24"/>
           <w:szCs w:val="24"/>
         </w:rPr>
-        <w:lastRenderedPageBreak/>
         <w:t>Потребителите трябва да имат достъп до търсачка, чрез която да търсят дарителни каузи.</w:t>
       </w:r>
     </w:p>
@@ -3982,18 +4131,18 @@
           <w:noProof/>
         </w:rPr>
         <w:drawing>
-          <wp:anchor distT="0" distB="0" distL="114300" distR="114300" simplePos="0" relativeHeight="251664384" behindDoc="0" locked="0" layoutInCell="1" allowOverlap="1" wp14:anchorId="307C8680" wp14:editId="2A4DD194">
+          <wp:anchor distT="0" distB="0" distL="114300" distR="114300" simplePos="0" relativeHeight="251664384" behindDoc="0" locked="0" layoutInCell="1" allowOverlap="1" wp14:anchorId="7FE10648" wp14:editId="610F1EB4">
             <wp:simplePos x="0" y="0"/>
             <wp:positionH relativeFrom="margin">
               <wp:align>center</wp:align>
             </wp:positionH>
             <wp:positionV relativeFrom="paragraph">
-              <wp:posOffset>387985</wp:posOffset>
+              <wp:posOffset>418465</wp:posOffset>
             </wp:positionV>
-            <wp:extent cx="4010025" cy="5438775"/>
+            <wp:extent cx="4010025" cy="4581525"/>
             <wp:effectExtent l="0" t="0" r="9525" b="9525"/>
             <wp:wrapTopAndBottom/>
-            <wp:docPr id="1" name="Picture 1"/>
+            <wp:docPr id="4" name="Picture 4"/>
             <wp:cNvGraphicFramePr>
               <a:graphicFrameLocks xmlns:a="http://schemas.openxmlformats.org/drawingml/2006/main" noChangeAspect="1"/>
             </wp:cNvGraphicFramePr>
@@ -4001,7 +4150,7 @@
               <a:graphicData uri="http://schemas.openxmlformats.org/drawingml/2006/picture">
                 <pic:pic xmlns:pic="http://schemas.openxmlformats.org/drawingml/2006/picture">
                   <pic:nvPicPr>
-                    <pic:cNvPr id="1" name="Picture 1"/>
+                    <pic:cNvPr id="4" name="Picture 4"/>
                     <pic:cNvPicPr/>
                   </pic:nvPicPr>
                   <pic:blipFill>
@@ -4019,7 +4168,7 @@
                   <pic:spPr>
                     <a:xfrm>
                       <a:off x="0" y="0"/>
-                      <a:ext cx="4010025" cy="5438775"/>
+                      <a:ext cx="4010025" cy="4581525"/>
                     </a:xfrm>
                     <a:prstGeom prst="rect">
                       <a:avLst/>
@@ -4045,16 +4194,229 @@
           <w:color w:val="auto"/>
           <w:shd w:val="clear" w:color="auto" w:fill="FFFFFF"/>
         </w:rPr>
+        <w:t xml:space="preserve">Общ </w:t>
+      </w:r>
+      <w:r>
+        <w:rPr>
+          <w:rFonts w:asciiTheme="minorHAnsi" w:hAnsiTheme="minorHAnsi" w:cstheme="minorHAnsi"/>
+          <w:b/>
+          <w:bCs/>
+          <w:color w:val="auto"/>
+          <w:shd w:val="clear" w:color="auto" w:fill="FFFFFF"/>
+        </w:rPr>
         <w:t>Use case</w:t>
       </w:r>
       <w:bookmarkEnd w:id="10"/>
-    </w:p>
-    <w:p>
-      <w:pPr>
-        <w:rPr>
-          <w:rFonts w:asciiTheme="minorHAnsi" w:hAnsiTheme="minorHAnsi" w:cstheme="minorHAnsi"/>
-        </w:rPr>
-      </w:pPr>
+      <w:r>
+        <w:rPr>
+          <w:rFonts w:asciiTheme="minorHAnsi" w:hAnsiTheme="minorHAnsi" w:cstheme="minorHAnsi"/>
+          <w:b/>
+          <w:bCs/>
+          <w:color w:val="auto"/>
+          <w:shd w:val="clear" w:color="auto" w:fill="FFFFFF"/>
+        </w:rPr>
+        <w:t xml:space="preserve"> за потребител</w:t>
+      </w:r>
+    </w:p>
+    <w:p>
+      <w:pPr>
+        <w:rPr>
+          <w:rFonts w:asciiTheme="minorHAnsi" w:hAnsiTheme="minorHAnsi" w:cstheme="minorHAnsi"/>
+        </w:rPr>
+      </w:pPr>
+    </w:p>
+    <w:p>
+      <w:pPr>
+        <w:pStyle w:val="Heading2"/>
+        <w:numPr>
+          <w:ilvl w:val="1"/>
+          <w:numId w:val="2"/>
+        </w:numPr>
+        <w:rPr>
+          <w:rFonts w:asciiTheme="minorHAnsi" w:hAnsiTheme="minorHAnsi" w:cstheme="minorHAnsi"/>
+          <w:b/>
+          <w:bCs/>
+          <w:color w:val="auto"/>
+          <w:shd w:val="clear" w:color="auto" w:fill="FFFFFF"/>
+        </w:rPr>
+      </w:pPr>
+      <w:r>
+        <w:rPr>
+          <w:noProof/>
+        </w:rPr>
+        <w:drawing>
+          <wp:anchor distT="0" distB="0" distL="114300" distR="114300" simplePos="0" relativeHeight="251665408" behindDoc="0" locked="0" layoutInCell="1" allowOverlap="1" wp14:anchorId="15D0E837" wp14:editId="54719DF1">
+            <wp:simplePos x="0" y="0"/>
+            <wp:positionH relativeFrom="margin">
+              <wp:align>center</wp:align>
+            </wp:positionH>
+            <wp:positionV relativeFrom="paragraph">
+              <wp:posOffset>305435</wp:posOffset>
+            </wp:positionV>
+            <wp:extent cx="4143375" cy="3248025"/>
+            <wp:effectExtent l="0" t="0" r="9525" b="9525"/>
+            <wp:wrapTopAndBottom/>
+            <wp:docPr id="5" name="Picture 5"/>
+            <wp:cNvGraphicFramePr>
+              <a:graphicFrameLocks xmlns:a="http://schemas.openxmlformats.org/drawingml/2006/main" noChangeAspect="1"/>
+            </wp:cNvGraphicFramePr>
+            <a:graphic xmlns:a="http://schemas.openxmlformats.org/drawingml/2006/main">
+              <a:graphicData uri="http://schemas.openxmlformats.org/drawingml/2006/picture">
+                <pic:pic xmlns:pic="http://schemas.openxmlformats.org/drawingml/2006/picture">
+                  <pic:nvPicPr>
+                    <pic:cNvPr id="5" name="Picture 5"/>
+                    <pic:cNvPicPr/>
+                  </pic:nvPicPr>
+                  <pic:blipFill>
+                    <a:blip r:embed="rId9">
+                      <a:extLst>
+                        <a:ext uri="{28A0092B-C50C-407E-A947-70E740481C1C}">
+                          <a14:useLocalDpi xmlns:a14="http://schemas.microsoft.com/office/drawing/2010/main" val="0"/>
+                        </a:ext>
+                      </a:extLst>
+                    </a:blip>
+                    <a:stretch>
+                      <a:fillRect/>
+                    </a:stretch>
+                  </pic:blipFill>
+                  <pic:spPr>
+                    <a:xfrm>
+                      <a:off x="0" y="0"/>
+                      <a:ext cx="4143375" cy="3248025"/>
+                    </a:xfrm>
+                    <a:prstGeom prst="rect">
+                      <a:avLst/>
+                    </a:prstGeom>
+                  </pic:spPr>
+                </pic:pic>
+              </a:graphicData>
+            </a:graphic>
+            <wp14:sizeRelH relativeFrom="page">
+              <wp14:pctWidth>0</wp14:pctWidth>
+            </wp14:sizeRelH>
+            <wp14:sizeRelV relativeFrom="page">
+              <wp14:pctHeight>0</wp14:pctHeight>
+            </wp14:sizeRelV>
+          </wp:anchor>
+        </w:drawing>
+      </w:r>
+      <w:r>
+        <w:rPr>
+          <w:rFonts w:asciiTheme="minorHAnsi" w:hAnsiTheme="minorHAnsi" w:cstheme="minorHAnsi"/>
+          <w:b/>
+          <w:bCs/>
+          <w:color w:val="auto"/>
+          <w:shd w:val="clear" w:color="auto" w:fill="FFFFFF"/>
+        </w:rPr>
+        <w:t>Use case</w:t>
+      </w:r>
+      <w:r>
+        <w:rPr>
+          <w:rFonts w:asciiTheme="minorHAnsi" w:hAnsiTheme="minorHAnsi" w:cstheme="minorHAnsi"/>
+          <w:b/>
+          <w:bCs/>
+          <w:color w:val="auto"/>
+          <w:shd w:val="clear" w:color="auto" w:fill="FFFFFF"/>
+        </w:rPr>
+        <w:t xml:space="preserve"> за създател на каузи</w:t>
+      </w:r>
+    </w:p>
+    <w:p/>
+    <w:p>
+      <w:pPr>
+        <w:pStyle w:val="Heading2"/>
+        <w:numPr>
+          <w:ilvl w:val="1"/>
+          <w:numId w:val="2"/>
+        </w:numPr>
+        <w:rPr>
+          <w:rFonts w:asciiTheme="minorHAnsi" w:hAnsiTheme="minorHAnsi" w:cstheme="minorHAnsi"/>
+          <w:color w:val="auto"/>
+          <w:shd w:val="clear" w:color="auto" w:fill="FFFFFF"/>
+        </w:rPr>
+      </w:pPr>
+      <w:r>
+        <w:rPr>
+          <w:rFonts w:asciiTheme="minorHAnsi" w:hAnsiTheme="minorHAnsi" w:cstheme="minorHAnsi"/>
+          <w:noProof/>
+        </w:rPr>
+        <w:lastRenderedPageBreak/>
+        <w:drawing>
+          <wp:anchor distT="0" distB="0" distL="114300" distR="114300" simplePos="0" relativeHeight="251666432" behindDoc="0" locked="0" layoutInCell="1" allowOverlap="1" wp14:anchorId="680525DE" wp14:editId="5356EA3F">
+            <wp:simplePos x="0" y="0"/>
+            <wp:positionH relativeFrom="margin">
+              <wp:align>center</wp:align>
+            </wp:positionH>
+            <wp:positionV relativeFrom="paragraph">
+              <wp:posOffset>373380</wp:posOffset>
+            </wp:positionV>
+            <wp:extent cx="3971925" cy="1819275"/>
+            <wp:effectExtent l="0" t="0" r="9525" b="9525"/>
+            <wp:wrapTopAndBottom/>
+            <wp:docPr id="6" name="Picture 6"/>
+            <wp:cNvGraphicFramePr>
+              <a:graphicFrameLocks xmlns:a="http://schemas.openxmlformats.org/drawingml/2006/main" noChangeAspect="1"/>
+            </wp:cNvGraphicFramePr>
+            <a:graphic xmlns:a="http://schemas.openxmlformats.org/drawingml/2006/main">
+              <a:graphicData uri="http://schemas.openxmlformats.org/drawingml/2006/picture">
+                <pic:pic xmlns:pic="http://schemas.openxmlformats.org/drawingml/2006/picture">
+                  <pic:nvPicPr>
+                    <pic:cNvPr id="6" name="Picture 6"/>
+                    <pic:cNvPicPr/>
+                  </pic:nvPicPr>
+                  <pic:blipFill>
+                    <a:blip r:embed="rId10">
+                      <a:extLst>
+                        <a:ext uri="{28A0092B-C50C-407E-A947-70E740481C1C}">
+                          <a14:useLocalDpi xmlns:a14="http://schemas.microsoft.com/office/drawing/2010/main" val="0"/>
+                        </a:ext>
+                      </a:extLst>
+                    </a:blip>
+                    <a:stretch>
+                      <a:fillRect/>
+                    </a:stretch>
+                  </pic:blipFill>
+                  <pic:spPr>
+                    <a:xfrm>
+                      <a:off x="0" y="0"/>
+                      <a:ext cx="3971925" cy="1819275"/>
+                    </a:xfrm>
+                    <a:prstGeom prst="rect">
+                      <a:avLst/>
+                    </a:prstGeom>
+                  </pic:spPr>
+                </pic:pic>
+              </a:graphicData>
+            </a:graphic>
+            <wp14:sizeRelH relativeFrom="page">
+              <wp14:pctWidth>0</wp14:pctWidth>
+            </wp14:sizeRelH>
+            <wp14:sizeRelV relativeFrom="page">
+              <wp14:pctHeight>0</wp14:pctHeight>
+            </wp14:sizeRelV>
+          </wp:anchor>
+        </w:drawing>
+      </w:r>
+      <w:r>
+        <w:rPr>
+          <w:rFonts w:asciiTheme="minorHAnsi" w:hAnsiTheme="minorHAnsi" w:cstheme="minorHAnsi"/>
+          <w:b/>
+          <w:bCs/>
+          <w:color w:val="auto"/>
+          <w:shd w:val="clear" w:color="auto" w:fill="FFFFFF"/>
+        </w:rPr>
+        <w:t>Use case</w:t>
+      </w:r>
+      <w:r>
+        <w:rPr>
+          <w:rFonts w:asciiTheme="minorHAnsi" w:hAnsiTheme="minorHAnsi" w:cstheme="minorHAnsi"/>
+          <w:b/>
+          <w:bCs/>
+          <w:color w:val="auto"/>
+          <w:shd w:val="clear" w:color="auto" w:fill="FFFFFF"/>
+        </w:rPr>
+        <w:t xml:space="preserve"> за дарител на каузи</w:t>
+      </w:r>
     </w:p>
     <w:p>
       <w:pPr>
@@ -4173,7 +4535,6 @@
           <w:sz w:val="36"/>
           <w:szCs w:val="36"/>
         </w:rPr>
-        <w:lastRenderedPageBreak/>
         <w:t xml:space="preserve">Описание на дизайн на </w:t>
       </w:r>
       <w:r>
@@ -4292,11 +4653,11 @@
         </w:rPr>
         <w:object w:dxaOrig="1440" w:dyaOrig="1440" w14:anchorId="736F8FD7">
           <v:shape id="_x0000_s1028" type="#_x0000_t75" style="position:absolute;margin-left:54pt;margin-top:2.95pt;width:415.2pt;height:277.2pt;z-index:251661312;mso-position-horizontal-relative:text;mso-position-vertical-relative:text;mso-width-relative:page;mso-height-relative:page" wrapcoords="-39 0 -39 21542 21600 21542 21600 0 -39 0" filled="t">
-            <v:imagedata r:id="rId9" o:title=""/>
+            <v:imagedata r:id="rId11" o:title=""/>
             <o:lock v:ext="edit" aspectratio="f"/>
             <w10:wrap type="topAndBottom"/>
           </v:shape>
-          <o:OLEObject Type="Embed" ProgID="StaticMetafile" ShapeID="_x0000_s1028" DrawAspect="Content" ObjectID="_1673977408" r:id="rId10"/>
+          <o:OLEObject Type="Embed" ProgID="StaticMetafile" ShapeID="_x0000_s1028" DrawAspect="Content" ObjectID="_1674117703" r:id="rId12"/>
         </w:object>
       </w:r>
     </w:p>
@@ -4324,13 +4685,14 @@
           <w:color w:val="auto"/>
           <w:shd w:val="clear" w:color="auto" w:fill="FFFFFF"/>
         </w:rPr>
+        <w:lastRenderedPageBreak/>
         <w:object w:dxaOrig="1440" w:dyaOrig="1440" w14:anchorId="0B1D0D05">
           <v:shape id="_x0000_s1029" type="#_x0000_t75" style="position:absolute;left:0;text-align:left;margin-left:54pt;margin-top:25.7pt;width:415.2pt;height:276.6pt;z-index:251663360;mso-position-horizontal-relative:text;mso-position-vertical-relative:text;mso-width-relative:page;mso-height-relative:page" filled="t">
-            <v:imagedata r:id="rId11" o:title=""/>
+            <v:imagedata r:id="rId13" o:title=""/>
             <o:lock v:ext="edit" aspectratio="f"/>
             <w10:wrap type="topAndBottom"/>
           </v:shape>
-          <o:OLEObject Type="Embed" ProgID="StaticMetafile" ShapeID="_x0000_s1029" DrawAspect="Content" ObjectID="_1673977409" r:id="rId12"/>
+          <o:OLEObject Type="Embed" ProgID="StaticMetafile" ShapeID="_x0000_s1029" DrawAspect="Content" ObjectID="_1674117704" r:id="rId14"/>
         </w:object>
       </w:r>
       <w:r>
@@ -4404,7 +4766,6 @@
           <w:sz w:val="24"/>
           <w:szCs w:val="24"/>
         </w:rPr>
-        <w:lastRenderedPageBreak/>
         <w:t>// TODO</w:t>
       </w:r>
     </w:p>

</xml_diff>

<commit_message>
Integrate point 5.2 and 7 into documentation
</commit_message>
<xml_diff>
--- a/docs/ChainFund-documentation.docx
+++ b/docs/ChainFund-documentation.docx
@@ -36,7 +36,7 @@
             <v:imagedata r:id="rId6" o:title=""/>
             <w10:wrap type="topAndBottom"/>
           </v:shape>
-          <o:OLEObject Type="Embed" ProgID="Word.Picture.8" ShapeID="_x0000_s1027" DrawAspect="Content" ObjectID="_1674117702" r:id="rId7"/>
+          <o:OLEObject Type="Embed" ProgID="Word.Picture.8" ShapeID="_x0000_s1027" DrawAspect="Content" ObjectID="_1674291017" r:id="rId7"/>
         </w:object>
       </w:r>
     </w:p>
@@ -530,7 +530,7 @@
             </w:rPr>
             <w:fldChar w:fldCharType="separate"/>
           </w:r>
-          <w:hyperlink w:anchor="_Toc63364450" w:history="1">
+          <w:hyperlink w:anchor="_Toc63677588" w:history="1">
             <w:r>
               <w:rPr>
                 <w:rStyle w:val="Hyperlink"/>
@@ -577,7 +577,7 @@
                 <w:noProof/>
                 <w:webHidden/>
               </w:rPr>
-              <w:instrText xml:space="preserve"> PAGEREF _Toc63364450 \h </w:instrText>
+              <w:instrText xml:space="preserve"> PAGEREF _Toc63677588 \h </w:instrText>
             </w:r>
             <w:r>
               <w:rPr>
@@ -620,7 +620,7 @@
               <w:noProof/>
             </w:rPr>
           </w:pPr>
-          <w:hyperlink w:anchor="_Toc63364451" w:history="1">
+          <w:hyperlink w:anchor="_Toc63677589" w:history="1">
             <w:r>
               <w:rPr>
                 <w:rStyle w:val="Hyperlink"/>
@@ -667,7 +667,7 @@
                 <w:noProof/>
                 <w:webHidden/>
               </w:rPr>
-              <w:instrText xml:space="preserve"> PAGEREF _Toc63364451 \h </w:instrText>
+              <w:instrText xml:space="preserve"> PAGEREF _Toc63677589 \h </w:instrText>
             </w:r>
             <w:r>
               <w:rPr>
@@ -710,7 +710,7 @@
               <w:noProof/>
             </w:rPr>
           </w:pPr>
-          <w:hyperlink w:anchor="_Toc63364452" w:history="1">
+          <w:hyperlink w:anchor="_Toc63677590" w:history="1">
             <w:r>
               <w:rPr>
                 <w:rStyle w:val="Hyperlink"/>
@@ -767,7 +767,7 @@
                 <w:noProof/>
                 <w:webHidden/>
               </w:rPr>
-              <w:instrText xml:space="preserve"> PAGEREF _Toc63364452 \h </w:instrText>
+              <w:instrText xml:space="preserve"> PAGEREF _Toc63677590 \h </w:instrText>
             </w:r>
             <w:r>
               <w:rPr>
@@ -810,7 +810,7 @@
               <w:noProof/>
             </w:rPr>
           </w:pPr>
-          <w:hyperlink w:anchor="_Toc63364453" w:history="1">
+          <w:hyperlink w:anchor="_Toc63677591" w:history="1">
             <w:r>
               <w:rPr>
                 <w:rStyle w:val="Hyperlink"/>
@@ -867,7 +867,7 @@
                 <w:noProof/>
                 <w:webHidden/>
               </w:rPr>
-              <w:instrText xml:space="preserve"> PAGEREF _Toc63364453 \h </w:instrText>
+              <w:instrText xml:space="preserve"> PAGEREF _Toc63677591 \h </w:instrText>
             </w:r>
             <w:r>
               <w:rPr>
@@ -910,7 +910,7 @@
               <w:noProof/>
             </w:rPr>
           </w:pPr>
-          <w:hyperlink w:anchor="_Toc63364454" w:history="1">
+          <w:hyperlink w:anchor="_Toc63677592" w:history="1">
             <w:r>
               <w:rPr>
                 <w:rStyle w:val="Hyperlink"/>
@@ -957,7 +957,7 @@
                 <w:noProof/>
                 <w:webHidden/>
               </w:rPr>
-              <w:instrText xml:space="preserve"> PAGEREF _Toc63364454 \h </w:instrText>
+              <w:instrText xml:space="preserve"> PAGEREF _Toc63677592 \h </w:instrText>
             </w:r>
             <w:r>
               <w:rPr>
@@ -1000,7 +1000,7 @@
               <w:noProof/>
             </w:rPr>
           </w:pPr>
-          <w:hyperlink w:anchor="_Toc63364455" w:history="1">
+          <w:hyperlink w:anchor="_Toc63677593" w:history="1">
             <w:r>
               <w:rPr>
                 <w:rStyle w:val="Hyperlink"/>
@@ -1047,7 +1047,7 @@
                 <w:noProof/>
                 <w:webHidden/>
               </w:rPr>
-              <w:instrText xml:space="preserve"> PAGEREF _Toc63364455 \h </w:instrText>
+              <w:instrText xml:space="preserve"> PAGEREF _Toc63677593 \h </w:instrText>
             </w:r>
             <w:r>
               <w:rPr>
@@ -1067,7 +1067,7 @@
                 <w:noProof/>
                 <w:webHidden/>
               </w:rPr>
-              <w:t>3</w:t>
+              <w:t>4</w:t>
             </w:r>
             <w:r>
               <w:rPr>
@@ -1090,7 +1090,7 @@
               <w:noProof/>
             </w:rPr>
           </w:pPr>
-          <w:hyperlink w:anchor="_Toc63364456" w:history="1">
+          <w:hyperlink w:anchor="_Toc63677594" w:history="1">
             <w:r>
               <w:rPr>
                 <w:rStyle w:val="Hyperlink"/>
@@ -1137,7 +1137,7 @@
                 <w:noProof/>
                 <w:webHidden/>
               </w:rPr>
-              <w:instrText xml:space="preserve"> PAGEREF _Toc63364456 \h </w:instrText>
+              <w:instrText xml:space="preserve"> PAGEREF _Toc63677594 \h </w:instrText>
             </w:r>
             <w:r>
               <w:rPr>
@@ -1157,7 +1157,7 @@
                 <w:noProof/>
                 <w:webHidden/>
               </w:rPr>
-              <w:t>3</w:t>
+              <w:t>4</w:t>
             </w:r>
             <w:r>
               <w:rPr>
@@ -1180,7 +1180,7 @@
               <w:noProof/>
             </w:rPr>
           </w:pPr>
-          <w:hyperlink w:anchor="_Toc63364457" w:history="1">
+          <w:hyperlink w:anchor="_Toc63677595" w:history="1">
             <w:r>
               <w:rPr>
                 <w:rStyle w:val="Hyperlink"/>
@@ -1228,7 +1228,7 @@
                 <w:noProof/>
                 <w:webHidden/>
               </w:rPr>
-              <w:instrText xml:space="preserve"> PAGEREF _Toc63364457 \h </w:instrText>
+              <w:instrText xml:space="preserve"> PAGEREF _Toc63677595 \h </w:instrText>
             </w:r>
             <w:r>
               <w:rPr>
@@ -1248,7 +1248,7 @@
                 <w:noProof/>
                 <w:webHidden/>
               </w:rPr>
-              <w:t>3</w:t>
+              <w:t>4</w:t>
             </w:r>
             <w:r>
               <w:rPr>
@@ -1271,7 +1271,7 @@
               <w:noProof/>
             </w:rPr>
           </w:pPr>
-          <w:hyperlink w:anchor="_Toc63364458" w:history="1">
+          <w:hyperlink w:anchor="_Toc63677596" w:history="1">
             <w:r>
               <w:rPr>
                 <w:rStyle w:val="Hyperlink"/>
@@ -1319,7 +1319,7 @@
                 <w:noProof/>
                 <w:webHidden/>
               </w:rPr>
-              <w:instrText xml:space="preserve"> PAGEREF _Toc63364458 \h </w:instrText>
+              <w:instrText xml:space="preserve"> PAGEREF _Toc63677596 \h </w:instrText>
             </w:r>
             <w:r>
               <w:rPr>
@@ -1339,7 +1339,7 @@
                 <w:noProof/>
                 <w:webHidden/>
               </w:rPr>
-              <w:t>4</w:t>
+              <w:t>5</w:t>
             </w:r>
             <w:r>
               <w:rPr>
@@ -1362,7 +1362,7 @@
               <w:noProof/>
             </w:rPr>
           </w:pPr>
-          <w:hyperlink w:anchor="_Toc63364459" w:history="1">
+          <w:hyperlink w:anchor="_Toc63677597" w:history="1">
             <w:r>
               <w:rPr>
                 <w:rStyle w:val="Hyperlink"/>
@@ -1409,7 +1409,7 @@
                 <w:noProof/>
                 <w:webHidden/>
               </w:rPr>
-              <w:instrText xml:space="preserve"> PAGEREF _Toc63364459 \h </w:instrText>
+              <w:instrText xml:space="preserve"> PAGEREF _Toc63677597 \h </w:instrText>
             </w:r>
             <w:r>
               <w:rPr>
@@ -1429,7 +1429,7 @@
                 <w:noProof/>
                 <w:webHidden/>
               </w:rPr>
-              <w:t>5</w:t>
+              <w:t>6</w:t>
             </w:r>
             <w:r>
               <w:rPr>
@@ -1452,7 +1452,7 @@
               <w:noProof/>
             </w:rPr>
           </w:pPr>
-          <w:hyperlink w:anchor="_Toc63364460" w:history="1">
+          <w:hyperlink w:anchor="_Toc63677598" w:history="1">
             <w:r>
               <w:rPr>
                 <w:rStyle w:val="Hyperlink"/>
@@ -1479,7 +1479,7 @@
                 <w:noProof/>
                 <w:shd w:val="clear" w:color="auto" w:fill="FFFFFF"/>
               </w:rPr>
-              <w:t>Use case</w:t>
+              <w:t>Общ Use case за потребител</w:t>
             </w:r>
             <w:r>
               <w:rPr>
@@ -1500,7 +1500,7 @@
                 <w:noProof/>
                 <w:webHidden/>
               </w:rPr>
-              <w:instrText xml:space="preserve"> PAGEREF _Toc63364460 \h </w:instrText>
+              <w:instrText xml:space="preserve"> PAGEREF _Toc63677598 \h </w:instrText>
             </w:r>
             <w:r>
               <w:rPr>
@@ -1520,7 +1520,189 @@
                 <w:noProof/>
                 <w:webHidden/>
               </w:rPr>
-              <w:t>5</w:t>
+              <w:t>6</w:t>
+            </w:r>
+            <w:r>
+              <w:rPr>
+                <w:noProof/>
+                <w:webHidden/>
+              </w:rPr>
+              <w:fldChar w:fldCharType="end"/>
+            </w:r>
+          </w:hyperlink>
+        </w:p>
+        <w:p>
+          <w:pPr>
+            <w:pStyle w:val="TOC2"/>
+            <w:tabs>
+              <w:tab w:val="left" w:pos="880"/>
+              <w:tab w:val="right" w:leader="dot" w:pos="10456"/>
+            </w:tabs>
+            <w:rPr>
+              <w:rFonts w:asciiTheme="minorHAnsi" w:eastAsiaTheme="minorEastAsia" w:hAnsiTheme="minorHAnsi" w:cstheme="minorBidi"/>
+              <w:noProof/>
+            </w:rPr>
+          </w:pPr>
+          <w:hyperlink w:anchor="_Toc63677599" w:history="1">
+            <w:r>
+              <w:rPr>
+                <w:rStyle w:val="Hyperlink"/>
+                <w:rFonts w:cstheme="minorHAnsi"/>
+                <w:b/>
+                <w:bCs/>
+                <w:noProof/>
+              </w:rPr>
+              <w:t>6.2.</w:t>
+            </w:r>
+            <w:r>
+              <w:rPr>
+                <w:rFonts w:asciiTheme="minorHAnsi" w:eastAsiaTheme="minorEastAsia" w:hAnsiTheme="minorHAnsi" w:cstheme="minorBidi"/>
+                <w:noProof/>
+              </w:rPr>
+              <w:tab/>
+            </w:r>
+            <w:r>
+              <w:rPr>
+                <w:rStyle w:val="Hyperlink"/>
+                <w:rFonts w:cstheme="minorHAnsi"/>
+                <w:b/>
+                <w:bCs/>
+                <w:noProof/>
+                <w:shd w:val="clear" w:color="auto" w:fill="FFFFFF"/>
+              </w:rPr>
+              <w:t>Use case за създател на каузи</w:t>
+            </w:r>
+            <w:r>
+              <w:rPr>
+                <w:noProof/>
+                <w:webHidden/>
+              </w:rPr>
+              <w:tab/>
+            </w:r>
+            <w:r>
+              <w:rPr>
+                <w:noProof/>
+                <w:webHidden/>
+              </w:rPr>
+              <w:fldChar w:fldCharType="begin"/>
+            </w:r>
+            <w:r>
+              <w:rPr>
+                <w:noProof/>
+                <w:webHidden/>
+              </w:rPr>
+              <w:instrText xml:space="preserve"> PAGEREF _Toc63677599 \h </w:instrText>
+            </w:r>
+            <w:r>
+              <w:rPr>
+                <w:noProof/>
+                <w:webHidden/>
+              </w:rPr>
+            </w:r>
+            <w:r>
+              <w:rPr>
+                <w:noProof/>
+                <w:webHidden/>
+              </w:rPr>
+              <w:fldChar w:fldCharType="separate"/>
+            </w:r>
+            <w:r>
+              <w:rPr>
+                <w:noProof/>
+                <w:webHidden/>
+              </w:rPr>
+              <w:t>6</w:t>
+            </w:r>
+            <w:r>
+              <w:rPr>
+                <w:noProof/>
+                <w:webHidden/>
+              </w:rPr>
+              <w:fldChar w:fldCharType="end"/>
+            </w:r>
+          </w:hyperlink>
+        </w:p>
+        <w:p>
+          <w:pPr>
+            <w:pStyle w:val="TOC2"/>
+            <w:tabs>
+              <w:tab w:val="left" w:pos="880"/>
+              <w:tab w:val="right" w:leader="dot" w:pos="10456"/>
+            </w:tabs>
+            <w:rPr>
+              <w:rFonts w:asciiTheme="minorHAnsi" w:eastAsiaTheme="minorEastAsia" w:hAnsiTheme="minorHAnsi" w:cstheme="minorBidi"/>
+              <w:noProof/>
+            </w:rPr>
+          </w:pPr>
+          <w:hyperlink w:anchor="_Toc63677600" w:history="1">
+            <w:r>
+              <w:rPr>
+                <w:rStyle w:val="Hyperlink"/>
+                <w:rFonts w:cstheme="minorHAnsi"/>
+                <w:b/>
+                <w:bCs/>
+                <w:noProof/>
+              </w:rPr>
+              <w:t>6.3.</w:t>
+            </w:r>
+            <w:r>
+              <w:rPr>
+                <w:rFonts w:asciiTheme="minorHAnsi" w:eastAsiaTheme="minorEastAsia" w:hAnsiTheme="minorHAnsi" w:cstheme="minorBidi"/>
+                <w:noProof/>
+              </w:rPr>
+              <w:tab/>
+            </w:r>
+            <w:r>
+              <w:rPr>
+                <w:rStyle w:val="Hyperlink"/>
+                <w:rFonts w:cstheme="minorHAnsi"/>
+                <w:b/>
+                <w:bCs/>
+                <w:noProof/>
+                <w:shd w:val="clear" w:color="auto" w:fill="FFFFFF"/>
+              </w:rPr>
+              <w:t>Use case за дарител на каузи</w:t>
+            </w:r>
+            <w:r>
+              <w:rPr>
+                <w:noProof/>
+                <w:webHidden/>
+              </w:rPr>
+              <w:tab/>
+            </w:r>
+            <w:r>
+              <w:rPr>
+                <w:noProof/>
+                <w:webHidden/>
+              </w:rPr>
+              <w:fldChar w:fldCharType="begin"/>
+            </w:r>
+            <w:r>
+              <w:rPr>
+                <w:noProof/>
+                <w:webHidden/>
+              </w:rPr>
+              <w:instrText xml:space="preserve"> PAGEREF _Toc63677600 \h </w:instrText>
+            </w:r>
+            <w:r>
+              <w:rPr>
+                <w:noProof/>
+                <w:webHidden/>
+              </w:rPr>
+            </w:r>
+            <w:r>
+              <w:rPr>
+                <w:noProof/>
+                <w:webHidden/>
+              </w:rPr>
+              <w:fldChar w:fldCharType="separate"/>
+            </w:r>
+            <w:r>
+              <w:rPr>
+                <w:noProof/>
+                <w:webHidden/>
+              </w:rPr>
+              <w:t>7</w:t>
             </w:r>
             <w:r>
               <w:rPr>
@@ -1543,7 +1725,7 @@
               <w:noProof/>
             </w:rPr>
           </w:pPr>
-          <w:hyperlink w:anchor="_Toc63364461" w:history="1">
+          <w:hyperlink w:anchor="_Toc63677601" w:history="1">
             <w:r>
               <w:rPr>
                 <w:rStyle w:val="Hyperlink"/>
@@ -1590,7 +1772,7 @@
                 <w:noProof/>
                 <w:webHidden/>
               </w:rPr>
-              <w:instrText xml:space="preserve"> PAGEREF _Toc63364461 \h </w:instrText>
+              <w:instrText xml:space="preserve"> PAGEREF _Toc63677601 \h </w:instrText>
             </w:r>
             <w:r>
               <w:rPr>
@@ -1610,78 +1792,7 @@
                 <w:noProof/>
                 <w:webHidden/>
               </w:rPr>
-              <w:t>5</w:t>
-            </w:r>
-            <w:r>
-              <w:rPr>
-                <w:noProof/>
-                <w:webHidden/>
-              </w:rPr>
-              <w:fldChar w:fldCharType="end"/>
-            </w:r>
-          </w:hyperlink>
-        </w:p>
-        <w:p>
-          <w:pPr>
-            <w:pStyle w:val="TOC2"/>
-            <w:tabs>
-              <w:tab w:val="right" w:leader="dot" w:pos="10456"/>
-            </w:tabs>
-            <w:rPr>
-              <w:rFonts w:asciiTheme="minorHAnsi" w:eastAsiaTheme="minorEastAsia" w:hAnsiTheme="minorHAnsi" w:cstheme="minorBidi"/>
-              <w:noProof/>
-            </w:rPr>
-          </w:pPr>
-          <w:hyperlink w:anchor="_Toc63364462" w:history="1">
-            <w:r>
-              <w:rPr>
-                <w:rStyle w:val="Hyperlink"/>
-                <w:rFonts w:cstheme="minorHAnsi"/>
-                <w:noProof/>
-                <w:shd w:val="clear" w:color="auto" w:fill="FFFFFF"/>
-              </w:rPr>
-              <w:t>//Архитектура на системата (+ диаграма), т.е. какво е точно вашето решение и защо така //сте го подбрали. Това включва и описание на работата на смарт контракта</w:t>
-            </w:r>
-            <w:r>
-              <w:rPr>
-                <w:noProof/>
-                <w:webHidden/>
-              </w:rPr>
-              <w:tab/>
-            </w:r>
-            <w:r>
-              <w:rPr>
-                <w:noProof/>
-                <w:webHidden/>
-              </w:rPr>
-              <w:fldChar w:fldCharType="begin"/>
-            </w:r>
-            <w:r>
-              <w:rPr>
-                <w:noProof/>
-                <w:webHidden/>
-              </w:rPr>
-              <w:instrText xml:space="preserve"> PAGEREF _Toc63364462 \h </w:instrText>
-            </w:r>
-            <w:r>
-              <w:rPr>
-                <w:noProof/>
-                <w:webHidden/>
-              </w:rPr>
-            </w:r>
-            <w:r>
-              <w:rPr>
-                <w:noProof/>
-                <w:webHidden/>
-              </w:rPr>
-              <w:fldChar w:fldCharType="separate"/>
-            </w:r>
-            <w:r>
-              <w:rPr>
-                <w:noProof/>
-                <w:webHidden/>
-              </w:rPr>
-              <w:t>5</w:t>
+              <w:t>7</w:t>
             </w:r>
             <w:r>
               <w:rPr>
@@ -1704,7 +1815,7 @@
               <w:noProof/>
             </w:rPr>
           </w:pPr>
-          <w:hyperlink w:anchor="_Toc63364463" w:history="1">
+          <w:hyperlink w:anchor="_Toc63677602" w:history="1">
             <w:r>
               <w:rPr>
                 <w:rStyle w:val="Hyperlink"/>
@@ -1751,7 +1862,7 @@
                 <w:noProof/>
                 <w:webHidden/>
               </w:rPr>
-              <w:instrText xml:space="preserve"> PAGEREF _Toc63364463 \h </w:instrText>
+              <w:instrText xml:space="preserve"> PAGEREF _Toc63677602 \h </w:instrText>
             </w:r>
             <w:r>
               <w:rPr>
@@ -1771,7 +1882,7 @@
                 <w:noProof/>
                 <w:webHidden/>
               </w:rPr>
-              <w:t>6</w:t>
+              <w:t>8</w:t>
             </w:r>
             <w:r>
               <w:rPr>
@@ -1794,7 +1905,7 @@
               <w:noProof/>
             </w:rPr>
           </w:pPr>
-          <w:hyperlink w:anchor="_Toc63364464" w:history="1">
+          <w:hyperlink w:anchor="_Toc63677603" w:history="1">
             <w:r>
               <w:rPr>
                 <w:rStyle w:val="Hyperlink"/>
@@ -1842,7 +1953,7 @@
                 <w:noProof/>
                 <w:webHidden/>
               </w:rPr>
-              <w:instrText xml:space="preserve"> PAGEREF _Toc63364464 \h </w:instrText>
+              <w:instrText xml:space="preserve"> PAGEREF _Toc63677603 \h </w:instrText>
             </w:r>
             <w:r>
               <w:rPr>
@@ -1862,7 +1973,7 @@
                 <w:noProof/>
                 <w:webHidden/>
               </w:rPr>
-              <w:t>6</w:t>
+              <w:t>8</w:t>
             </w:r>
             <w:r>
               <w:rPr>
@@ -1885,7 +1996,7 @@
               <w:noProof/>
             </w:rPr>
           </w:pPr>
-          <w:hyperlink w:anchor="_Toc63364465" w:history="1">
+          <w:hyperlink w:anchor="_Toc63677604" w:history="1">
             <w:r>
               <w:rPr>
                 <w:rStyle w:val="Hyperlink"/>
@@ -1933,7 +2044,7 @@
                 <w:noProof/>
                 <w:webHidden/>
               </w:rPr>
-              <w:instrText xml:space="preserve"> PAGEREF _Toc63364465 \h </w:instrText>
+              <w:instrText xml:space="preserve"> PAGEREF _Toc63677604 \h </w:instrText>
             </w:r>
             <w:r>
               <w:rPr>
@@ -1953,7 +2064,7 @@
                 <w:noProof/>
                 <w:webHidden/>
               </w:rPr>
-              <w:t>6</w:t>
+              <w:t>8</w:t>
             </w:r>
             <w:r>
               <w:rPr>
@@ -1976,7 +2087,7 @@
               <w:noProof/>
             </w:rPr>
           </w:pPr>
-          <w:hyperlink w:anchor="_Toc63364466" w:history="1">
+          <w:hyperlink w:anchor="_Toc63677605" w:history="1">
             <w:r>
               <w:rPr>
                 <w:rStyle w:val="Hyperlink"/>
@@ -2024,7 +2135,7 @@
                 <w:noProof/>
                 <w:webHidden/>
               </w:rPr>
-              <w:instrText xml:space="preserve"> PAGEREF _Toc63364466 \h </w:instrText>
+              <w:instrText xml:space="preserve"> PAGEREF _Toc63677605 \h </w:instrText>
             </w:r>
             <w:r>
               <w:rPr>
@@ -2044,7 +2155,7 @@
                 <w:noProof/>
                 <w:webHidden/>
               </w:rPr>
-              <w:t>6</w:t>
+              <w:t>9</w:t>
             </w:r>
             <w:r>
               <w:rPr>
@@ -2067,7 +2178,7 @@
               <w:noProof/>
             </w:rPr>
           </w:pPr>
-          <w:hyperlink w:anchor="_Toc63364467" w:history="1">
+          <w:hyperlink w:anchor="_Toc63677606" w:history="1">
             <w:r>
               <w:rPr>
                 <w:rStyle w:val="Hyperlink"/>
@@ -2115,7 +2226,7 @@
                 <w:noProof/>
                 <w:webHidden/>
               </w:rPr>
-              <w:instrText xml:space="preserve"> PAGEREF _Toc63364467 \h </w:instrText>
+              <w:instrText xml:space="preserve"> PAGEREF _Toc63677606 \h </w:instrText>
             </w:r>
             <w:r>
               <w:rPr>
@@ -2135,7 +2246,7 @@
                 <w:noProof/>
                 <w:webHidden/>
               </w:rPr>
-              <w:t>7</w:t>
+              <w:t>9</w:t>
             </w:r>
             <w:r>
               <w:rPr>
@@ -2297,7 +2408,7 @@
           <w:szCs w:val="36"/>
         </w:rPr>
       </w:pPr>
-      <w:bookmarkStart w:id="0" w:name="_Toc63364450"/>
+      <w:bookmarkStart w:id="0" w:name="_Toc63677588"/>
       <w:r>
         <w:rPr>
           <w:rFonts w:asciiTheme="minorHAnsi" w:hAnsiTheme="minorHAnsi" w:cstheme="minorHAnsi"/>
@@ -2322,6 +2433,13 @@
           <w:shd w:val="clear" w:color="auto" w:fill="FFFFFF"/>
         </w:rPr>
       </w:pPr>
+      <w:r>
+        <w:rPr>
+          <w:sz w:val="24"/>
+          <w:szCs w:val="24"/>
+        </w:rPr>
+        <w:t>//</w:t>
+      </w:r>
       <w:r>
         <w:rPr>
           <w:sz w:val="24"/>
@@ -2393,7 +2511,7 @@
           <w:szCs w:val="36"/>
         </w:rPr>
       </w:pPr>
-      <w:bookmarkStart w:id="1" w:name="_Toc63364451"/>
+      <w:bookmarkStart w:id="1" w:name="_Toc63677589"/>
       <w:r>
         <w:rPr>
           <w:rFonts w:asciiTheme="minorHAnsi" w:hAnsiTheme="minorHAnsi" w:cstheme="minorHAnsi"/>
@@ -2429,6 +2547,13 @@
           <w:shd w:val="clear" w:color="auto" w:fill="FFFFFF"/>
         </w:rPr>
       </w:pPr>
+      <w:r>
+        <w:rPr>
+          <w:sz w:val="24"/>
+          <w:szCs w:val="24"/>
+        </w:rPr>
+        <w:t>//</w:t>
+      </w:r>
       <w:r>
         <w:rPr>
           <w:sz w:val="24"/>
@@ -2489,7 +2614,7 @@
           <w:shd w:val="clear" w:color="auto" w:fill="FFFFFF"/>
         </w:rPr>
       </w:pPr>
-      <w:bookmarkStart w:id="2" w:name="_Toc63364452"/>
+      <w:bookmarkStart w:id="2" w:name="_Toc63677590"/>
       <w:r>
         <w:rPr>
           <w:rFonts w:asciiTheme="minorHAnsi" w:hAnsiTheme="minorHAnsi" w:cstheme="minorHAnsi"/>
@@ -2530,7 +2655,7 @@
           <w:shd w:val="clear" w:color="auto" w:fill="FFFFFF"/>
         </w:rPr>
       </w:pPr>
-      <w:bookmarkStart w:id="3" w:name="_Toc63364453"/>
+      <w:bookmarkStart w:id="3" w:name="_Toc63677591"/>
       <w:r>
         <w:rPr>
           <w:rFonts w:asciiTheme="minorHAnsi" w:hAnsiTheme="minorHAnsi" w:cstheme="minorHAnsi"/>
@@ -2578,7 +2703,7 @@
           <w:szCs w:val="36"/>
         </w:rPr>
       </w:pPr>
-      <w:bookmarkStart w:id="4" w:name="_Toc63364454"/>
+      <w:bookmarkStart w:id="4" w:name="_Toc63677592"/>
       <w:r>
         <w:rPr>
           <w:rFonts w:asciiTheme="minorHAnsi" w:hAnsiTheme="minorHAnsi" w:cstheme="minorHAnsi"/>
@@ -3178,6 +3303,19 @@
     </w:p>
     <w:p>
       <w:pPr>
+        <w:pStyle w:val="ListParagraph"/>
+        <w:rPr>
+          <w:rFonts w:asciiTheme="minorHAnsi" w:hAnsiTheme="minorHAnsi" w:cstheme="minorHAnsi"/>
+          <w:b/>
+          <w:bCs/>
+          <w:sz w:val="24"/>
+          <w:szCs w:val="24"/>
+          <w:shd w:val="clear" w:color="auto" w:fill="FFFFFF"/>
+        </w:rPr>
+      </w:pPr>
+    </w:p>
+    <w:p>
+      <w:pPr>
         <w:pStyle w:val="Heading1"/>
         <w:numPr>
           <w:ilvl w:val="0"/>
@@ -3192,7 +3330,7 @@
           <w:szCs w:val="36"/>
         </w:rPr>
       </w:pPr>
-      <w:bookmarkStart w:id="5" w:name="_Toc63364455"/>
+      <w:bookmarkStart w:id="5" w:name="_Toc63677593"/>
       <w:r>
         <w:rPr>
           <w:rFonts w:asciiTheme="minorHAnsi" w:hAnsiTheme="minorHAnsi" w:cstheme="minorHAnsi"/>
@@ -3202,6 +3340,7 @@
           <w:sz w:val="36"/>
           <w:szCs w:val="36"/>
         </w:rPr>
+        <w:lastRenderedPageBreak/>
         <w:t>User stories</w:t>
       </w:r>
       <w:bookmarkEnd w:id="5"/>
@@ -3230,7 +3369,7 @@
           <w:szCs w:val="36"/>
         </w:rPr>
       </w:pPr>
-      <w:bookmarkStart w:id="6" w:name="_Toc63364456"/>
+      <w:bookmarkStart w:id="6" w:name="_Toc63677594"/>
       <w:r>
         <w:rPr>
           <w:rFonts w:asciiTheme="minorHAnsi" w:hAnsiTheme="minorHAnsi" w:cstheme="minorHAnsi"/>
@@ -3240,7 +3379,6 @@
           <w:sz w:val="36"/>
           <w:szCs w:val="36"/>
         </w:rPr>
-        <w:lastRenderedPageBreak/>
         <w:t>Изисквания</w:t>
       </w:r>
       <w:bookmarkEnd w:id="6"/>
@@ -3260,7 +3398,7 @@
           <w:shd w:val="clear" w:color="auto" w:fill="FFFFFF"/>
         </w:rPr>
       </w:pPr>
-      <w:bookmarkStart w:id="7" w:name="_Toc63364457"/>
+      <w:bookmarkStart w:id="7" w:name="_Toc63677595"/>
       <w:r>
         <w:rPr>
           <w:rFonts w:asciiTheme="minorHAnsi" w:hAnsiTheme="minorHAnsi" w:cstheme="minorHAnsi"/>
@@ -3381,7 +3519,7 @@
           <w:sz w:val="24"/>
           <w:szCs w:val="24"/>
         </w:rPr>
-        <w:t>Блокчейн адрес, на който ще се изпращат дарения</w:t>
+        <w:t>Създател на каузата</w:t>
       </w:r>
     </w:p>
     <w:p>
@@ -3403,8 +3541,71 @@
           <w:sz w:val="24"/>
           <w:szCs w:val="24"/>
         </w:rPr>
+        <w:t>Блокчейн адрес, на който ще се изпращат дарения</w:t>
+      </w:r>
+    </w:p>
+    <w:p>
+      <w:pPr>
+        <w:pStyle w:val="ListParagraph"/>
+        <w:numPr>
+          <w:ilvl w:val="4"/>
+          <w:numId w:val="6"/>
+        </w:numPr>
+        <w:rPr>
+          <w:rFonts w:asciiTheme="minorHAnsi" w:hAnsiTheme="minorHAnsi" w:cstheme="minorHAnsi"/>
+          <w:sz w:val="24"/>
+          <w:szCs w:val="24"/>
+        </w:rPr>
+      </w:pPr>
+      <w:r>
+        <w:rPr>
+          <w:rFonts w:asciiTheme="minorHAnsi" w:hAnsiTheme="minorHAnsi" w:cstheme="minorHAnsi"/>
+          <w:sz w:val="24"/>
+          <w:szCs w:val="24"/>
+        </w:rPr>
         <w:t>Обща сума, която кампанията трябва да събере</w:t>
       </w:r>
+    </w:p>
+    <w:p>
+      <w:pPr>
+        <w:pStyle w:val="ListParagraph"/>
+        <w:numPr>
+          <w:ilvl w:val="4"/>
+          <w:numId w:val="6"/>
+        </w:numPr>
+        <w:rPr>
+          <w:rFonts w:asciiTheme="minorHAnsi" w:hAnsiTheme="minorHAnsi" w:cstheme="minorHAnsi"/>
+          <w:sz w:val="24"/>
+          <w:szCs w:val="24"/>
+        </w:rPr>
+      </w:pPr>
+      <w:r>
+        <w:rPr>
+          <w:rFonts w:asciiTheme="minorHAnsi" w:hAnsiTheme="minorHAnsi" w:cstheme="minorHAnsi"/>
+          <w:sz w:val="24"/>
+          <w:szCs w:val="24"/>
+        </w:rPr>
+        <w:t xml:space="preserve">Краен срок за събиране на </w:t>
+      </w:r>
+      <w:r>
+        <w:rPr>
+          <w:rFonts w:asciiTheme="minorHAnsi" w:hAnsiTheme="minorHAnsi" w:cstheme="minorHAnsi"/>
+          <w:sz w:val="24"/>
+          <w:szCs w:val="24"/>
+        </w:rPr>
+        <w:t>дарения</w:t>
+      </w:r>
+    </w:p>
+    <w:p>
+      <w:pPr>
+        <w:pStyle w:val="ListParagraph"/>
+        <w:ind w:left="2552"/>
+        <w:rPr>
+          <w:rFonts w:asciiTheme="minorHAnsi" w:hAnsiTheme="minorHAnsi" w:cstheme="minorHAnsi"/>
+          <w:sz w:val="24"/>
+          <w:szCs w:val="24"/>
+        </w:rPr>
+      </w:pPr>
     </w:p>
     <w:p>
       <w:pPr>
@@ -3785,6 +3986,17 @@
     <w:p>
       <w:pPr>
         <w:pStyle w:val="ListParagraph"/>
+        <w:ind w:left="2552"/>
+        <w:rPr>
+          <w:rFonts w:asciiTheme="minorHAnsi" w:hAnsiTheme="minorHAnsi" w:cstheme="minorHAnsi"/>
+          <w:sz w:val="24"/>
+          <w:szCs w:val="24"/>
+        </w:rPr>
+      </w:pPr>
+    </w:p>
+    <w:p>
+      <w:pPr>
+        <w:pStyle w:val="ListParagraph"/>
         <w:numPr>
           <w:ilvl w:val="2"/>
           <w:numId w:val="2"/>
@@ -3973,6 +4185,7 @@
           <w:sz w:val="24"/>
           <w:szCs w:val="24"/>
         </w:rPr>
+        <w:lastRenderedPageBreak/>
         <w:t>Потребителите трябва да могат да</w:t>
       </w:r>
       <w:r>
@@ -4032,6 +4245,8 @@
     </w:p>
     <w:p>
       <w:pPr>
+        <w:pStyle w:val="ListParagraph"/>
+        <w:ind w:left="1728"/>
         <w:rPr>
           <w:rFonts w:asciiTheme="minorHAnsi" w:hAnsiTheme="minorHAnsi" w:cstheme="minorHAnsi"/>
           <w:sz w:val="24"/>
@@ -4048,36 +4263,643 @@
         </w:numPr>
         <w:rPr>
           <w:rFonts w:asciiTheme="minorHAnsi" w:hAnsiTheme="minorHAnsi" w:cstheme="minorHAnsi"/>
-          <w:color w:val="auto"/>
-          <w:shd w:val="clear" w:color="auto" w:fill="FFFFFF"/>
-        </w:rPr>
-      </w:pPr>
-      <w:bookmarkStart w:id="8" w:name="_Toc63364458"/>
-      <w:r>
-        <w:rPr>
-          <w:rFonts w:asciiTheme="minorHAnsi" w:hAnsiTheme="minorHAnsi" w:cstheme="minorHAnsi"/>
           <w:b/>
           <w:bCs/>
           <w:color w:val="auto"/>
           <w:shd w:val="clear" w:color="auto" w:fill="FFFFFF"/>
         </w:rPr>
+      </w:pPr>
+      <w:bookmarkStart w:id="8" w:name="_Toc63677596"/>
+      <w:r>
+        <w:rPr>
+          <w:rFonts w:asciiTheme="minorHAnsi" w:hAnsiTheme="minorHAnsi" w:cstheme="minorHAnsi"/>
+          <w:b/>
+          <w:bCs/>
+          <w:color w:val="auto"/>
+          <w:shd w:val="clear" w:color="auto" w:fill="FFFFFF"/>
+        </w:rPr>
         <w:t>Технически</w:t>
       </w:r>
       <w:bookmarkEnd w:id="8"/>
     </w:p>
     <w:p>
       <w:pPr>
-        <w:ind w:firstLine="708"/>
-        <w:jc w:val="both"/>
-        <w:rPr>
-          <w:rFonts w:asciiTheme="minorHAnsi" w:hAnsiTheme="minorHAnsi" w:cstheme="minorHAnsi"/>
-        </w:rPr>
-      </w:pPr>
-      <w:r>
-        <w:rPr>
-          <w:rFonts w:asciiTheme="minorHAnsi" w:hAnsiTheme="minorHAnsi" w:cstheme="minorHAnsi"/>
-        </w:rPr>
-        <w:t>//Свързани с интерфейса на системата</w:t>
+        <w:pStyle w:val="ListParagraph"/>
+        <w:numPr>
+          <w:ilvl w:val="2"/>
+          <w:numId w:val="2"/>
+        </w:numPr>
+        <w:rPr>
+          <w:rFonts w:asciiTheme="minorHAnsi" w:hAnsiTheme="minorHAnsi" w:cstheme="minorHAnsi"/>
+          <w:sz w:val="24"/>
+          <w:szCs w:val="24"/>
+        </w:rPr>
+      </w:pPr>
+      <w:bookmarkStart w:id="9" w:name="_Hlk63676817"/>
+      <w:r>
+        <w:rPr>
+          <w:rFonts w:cstheme="minorHAnsi"/>
+          <w:sz w:val="24"/>
+          <w:szCs w:val="24"/>
+        </w:rPr>
+        <w:t>Системата трябва да предоставя изглед за добавяне на кауза.</w:t>
+      </w:r>
+    </w:p>
+    <w:bookmarkEnd w:id="9"/>
+    <w:p>
+      <w:pPr>
+        <w:pStyle w:val="ListParagraph"/>
+        <w:numPr>
+          <w:ilvl w:val="3"/>
+          <w:numId w:val="2"/>
+        </w:numPr>
+        <w:rPr>
+          <w:rFonts w:cstheme="minorHAnsi"/>
+          <w:sz w:val="24"/>
+          <w:szCs w:val="24"/>
+        </w:rPr>
+      </w:pPr>
+      <w:r>
+        <w:rPr>
+          <w:rFonts w:cstheme="minorHAnsi"/>
+          <w:sz w:val="24"/>
+          <w:szCs w:val="24"/>
+        </w:rPr>
+        <w:t>В</w:t>
+      </w:r>
+      <w:r>
+        <w:rPr>
+          <w:rFonts w:cstheme="minorHAnsi"/>
+          <w:sz w:val="24"/>
+          <w:szCs w:val="24"/>
+        </w:rPr>
+        <w:t xml:space="preserve"> този</w:t>
+      </w:r>
+      <w:r>
+        <w:rPr>
+          <w:rFonts w:cstheme="minorHAnsi"/>
+          <w:sz w:val="24"/>
+          <w:szCs w:val="24"/>
+        </w:rPr>
+        <w:t xml:space="preserve"> изглед трябва да се посочат следните данни: </w:t>
+      </w:r>
+    </w:p>
+    <w:p>
+      <w:pPr>
+        <w:pStyle w:val="ListParagraph"/>
+        <w:numPr>
+          <w:ilvl w:val="0"/>
+          <w:numId w:val="9"/>
+        </w:numPr>
+        <w:rPr>
+          <w:rFonts w:cstheme="minorHAnsi"/>
+          <w:sz w:val="24"/>
+          <w:szCs w:val="24"/>
+        </w:rPr>
+      </w:pPr>
+      <w:bookmarkStart w:id="10" w:name="_Hlk63677897"/>
+      <w:r>
+        <w:rPr>
+          <w:rFonts w:cstheme="minorHAnsi"/>
+          <w:sz w:val="24"/>
+          <w:szCs w:val="24"/>
+        </w:rPr>
+        <w:t>З</w:t>
+      </w:r>
+      <w:r>
+        <w:rPr>
+          <w:rFonts w:cstheme="minorHAnsi"/>
+          <w:sz w:val="24"/>
+          <w:szCs w:val="24"/>
+        </w:rPr>
+        <w:t>аглавие на каузата</w:t>
+      </w:r>
+    </w:p>
+    <w:p>
+      <w:pPr>
+        <w:pStyle w:val="ListParagraph"/>
+        <w:numPr>
+          <w:ilvl w:val="0"/>
+          <w:numId w:val="9"/>
+        </w:numPr>
+        <w:rPr>
+          <w:rFonts w:cstheme="minorHAnsi"/>
+          <w:sz w:val="24"/>
+          <w:szCs w:val="24"/>
+        </w:rPr>
+      </w:pPr>
+      <w:r>
+        <w:rPr>
+          <w:rFonts w:cstheme="minorHAnsi"/>
+          <w:sz w:val="24"/>
+          <w:szCs w:val="24"/>
+        </w:rPr>
+        <w:t>О</w:t>
+      </w:r>
+      <w:r>
+        <w:rPr>
+          <w:rFonts w:cstheme="minorHAnsi"/>
+          <w:sz w:val="24"/>
+          <w:szCs w:val="24"/>
+        </w:rPr>
+        <w:t>писание</w:t>
+      </w:r>
+    </w:p>
+    <w:p>
+      <w:pPr>
+        <w:pStyle w:val="ListParagraph"/>
+        <w:numPr>
+          <w:ilvl w:val="0"/>
+          <w:numId w:val="9"/>
+        </w:numPr>
+        <w:rPr>
+          <w:rFonts w:cstheme="minorHAnsi"/>
+          <w:sz w:val="24"/>
+          <w:szCs w:val="24"/>
+        </w:rPr>
+      </w:pPr>
+      <w:r>
+        <w:rPr>
+          <w:rFonts w:cstheme="minorHAnsi"/>
+          <w:sz w:val="24"/>
+          <w:szCs w:val="24"/>
+        </w:rPr>
+        <w:t>С</w:t>
+      </w:r>
+      <w:r>
+        <w:rPr>
+          <w:rFonts w:cstheme="minorHAnsi"/>
+          <w:sz w:val="24"/>
+          <w:szCs w:val="24"/>
+        </w:rPr>
+        <w:t>ъздател на каузата</w:t>
+      </w:r>
+    </w:p>
+    <w:p>
+      <w:pPr>
+        <w:pStyle w:val="ListParagraph"/>
+        <w:numPr>
+          <w:ilvl w:val="0"/>
+          <w:numId w:val="9"/>
+        </w:numPr>
+        <w:rPr>
+          <w:rFonts w:cstheme="minorHAnsi"/>
+          <w:sz w:val="24"/>
+          <w:szCs w:val="24"/>
+        </w:rPr>
+      </w:pPr>
+      <w:r>
+        <w:rPr>
+          <w:rFonts w:cstheme="minorHAnsi"/>
+          <w:sz w:val="24"/>
+          <w:szCs w:val="24"/>
+        </w:rPr>
+        <w:t xml:space="preserve">Блокчейн адрес, на който ще се изпращат дарения </w:t>
+      </w:r>
+    </w:p>
+    <w:p>
+      <w:pPr>
+        <w:pStyle w:val="ListParagraph"/>
+        <w:numPr>
+          <w:ilvl w:val="0"/>
+          <w:numId w:val="9"/>
+        </w:numPr>
+        <w:rPr>
+          <w:rFonts w:cstheme="minorHAnsi"/>
+          <w:sz w:val="24"/>
+          <w:szCs w:val="24"/>
+        </w:rPr>
+      </w:pPr>
+      <w:r>
+        <w:rPr>
+          <w:rFonts w:cstheme="minorHAnsi"/>
+          <w:sz w:val="24"/>
+          <w:szCs w:val="24"/>
+        </w:rPr>
+        <w:t>Ф</w:t>
+      </w:r>
+      <w:r>
+        <w:rPr>
+          <w:rFonts w:cstheme="minorHAnsi"/>
+          <w:sz w:val="24"/>
+          <w:szCs w:val="24"/>
+        </w:rPr>
+        <w:t>инансова цел, която да се достигне чрез дарения</w:t>
+      </w:r>
+      <w:bookmarkEnd w:id="10"/>
+      <w:r>
+        <w:rPr>
+          <w:rFonts w:cstheme="minorHAnsi"/>
+          <w:sz w:val="24"/>
+          <w:szCs w:val="24"/>
+        </w:rPr>
+        <w:t xml:space="preserve"> </w:t>
+      </w:r>
+    </w:p>
+    <w:p>
+      <w:pPr>
+        <w:pStyle w:val="ListParagraph"/>
+        <w:numPr>
+          <w:ilvl w:val="0"/>
+          <w:numId w:val="9"/>
+        </w:numPr>
+        <w:rPr>
+          <w:rFonts w:cstheme="minorHAnsi"/>
+          <w:sz w:val="24"/>
+          <w:szCs w:val="24"/>
+        </w:rPr>
+      </w:pPr>
+      <w:r>
+        <w:rPr>
+          <w:rFonts w:cstheme="minorHAnsi"/>
+          <w:sz w:val="24"/>
+          <w:szCs w:val="24"/>
+        </w:rPr>
+        <w:t>К</w:t>
+      </w:r>
+      <w:r>
+        <w:rPr>
+          <w:rFonts w:cstheme="minorHAnsi"/>
+          <w:sz w:val="24"/>
+          <w:szCs w:val="24"/>
+        </w:rPr>
+        <w:t>раен срок за събиране на средствата</w:t>
+      </w:r>
+    </w:p>
+    <w:p>
+      <w:pPr>
+        <w:pStyle w:val="ListParagraph"/>
+        <w:ind w:left="1800"/>
+        <w:rPr>
+          <w:rFonts w:cstheme="minorHAnsi"/>
+          <w:sz w:val="24"/>
+          <w:szCs w:val="24"/>
+        </w:rPr>
+      </w:pPr>
+    </w:p>
+    <w:p>
+      <w:pPr>
+        <w:pStyle w:val="ListParagraph"/>
+        <w:numPr>
+          <w:ilvl w:val="2"/>
+          <w:numId w:val="2"/>
+        </w:numPr>
+        <w:rPr>
+          <w:rFonts w:asciiTheme="minorHAnsi" w:hAnsiTheme="minorHAnsi" w:cstheme="minorHAnsi"/>
+          <w:sz w:val="24"/>
+          <w:szCs w:val="24"/>
+        </w:rPr>
+      </w:pPr>
+      <w:r>
+        <w:rPr>
+          <w:rFonts w:cstheme="minorHAnsi"/>
+          <w:sz w:val="24"/>
+          <w:szCs w:val="24"/>
+        </w:rPr>
+        <w:t>Системата трябва да предоставя изглед със списък на наличните кауз</w:t>
+      </w:r>
+      <w:r>
+        <w:rPr>
+          <w:rFonts w:cstheme="minorHAnsi"/>
+          <w:sz w:val="24"/>
+          <w:szCs w:val="24"/>
+        </w:rPr>
+        <w:t>и</w:t>
+      </w:r>
+      <w:r>
+        <w:rPr>
+          <w:rFonts w:cstheme="minorHAnsi"/>
+          <w:sz w:val="24"/>
+          <w:szCs w:val="24"/>
+        </w:rPr>
+        <w:t>.</w:t>
+      </w:r>
+    </w:p>
+    <w:p>
+      <w:pPr>
+        <w:pStyle w:val="ListParagraph"/>
+        <w:numPr>
+          <w:ilvl w:val="3"/>
+          <w:numId w:val="2"/>
+        </w:numPr>
+        <w:rPr>
+          <w:rFonts w:asciiTheme="minorHAnsi" w:hAnsiTheme="minorHAnsi" w:cstheme="minorHAnsi"/>
+          <w:sz w:val="24"/>
+          <w:szCs w:val="24"/>
+        </w:rPr>
+      </w:pPr>
+      <w:r>
+        <w:rPr>
+          <w:rFonts w:cstheme="minorHAnsi"/>
+          <w:sz w:val="24"/>
+          <w:szCs w:val="24"/>
+        </w:rPr>
+        <w:t>В този изглед системата трябва да показва следната информация за всяка кауза:</w:t>
+      </w:r>
+    </w:p>
+    <w:p>
+      <w:pPr>
+        <w:pStyle w:val="ListParagraph"/>
+        <w:numPr>
+          <w:ilvl w:val="0"/>
+          <w:numId w:val="9"/>
+        </w:numPr>
+        <w:rPr>
+          <w:rFonts w:cstheme="minorHAnsi"/>
+          <w:sz w:val="24"/>
+          <w:szCs w:val="24"/>
+        </w:rPr>
+      </w:pPr>
+      <w:r>
+        <w:rPr>
+          <w:rFonts w:cstheme="minorHAnsi"/>
+          <w:sz w:val="24"/>
+          <w:szCs w:val="24"/>
+        </w:rPr>
+        <w:t>Заглавие на каузата</w:t>
+      </w:r>
+    </w:p>
+    <w:p>
+      <w:pPr>
+        <w:pStyle w:val="ListParagraph"/>
+        <w:numPr>
+          <w:ilvl w:val="0"/>
+          <w:numId w:val="9"/>
+        </w:numPr>
+        <w:rPr>
+          <w:rFonts w:cstheme="minorHAnsi"/>
+          <w:sz w:val="24"/>
+          <w:szCs w:val="24"/>
+        </w:rPr>
+      </w:pPr>
+      <w:r>
+        <w:rPr>
+          <w:rFonts w:cstheme="minorHAnsi"/>
+          <w:sz w:val="24"/>
+          <w:szCs w:val="24"/>
+        </w:rPr>
+        <w:t>Описание</w:t>
+      </w:r>
+    </w:p>
+    <w:p>
+      <w:pPr>
+        <w:pStyle w:val="ListParagraph"/>
+        <w:numPr>
+          <w:ilvl w:val="0"/>
+          <w:numId w:val="9"/>
+        </w:numPr>
+        <w:rPr>
+          <w:rFonts w:cstheme="minorHAnsi"/>
+          <w:sz w:val="24"/>
+          <w:szCs w:val="24"/>
+        </w:rPr>
+      </w:pPr>
+      <w:r>
+        <w:rPr>
+          <w:rFonts w:cstheme="minorHAnsi"/>
+          <w:sz w:val="24"/>
+          <w:szCs w:val="24"/>
+        </w:rPr>
+        <w:t>Текущо състояние</w:t>
+      </w:r>
+    </w:p>
+    <w:p>
+      <w:pPr>
+        <w:pStyle w:val="ListParagraph"/>
+        <w:ind w:left="1981"/>
+        <w:rPr>
+          <w:rFonts w:asciiTheme="minorHAnsi" w:hAnsiTheme="minorHAnsi" w:cstheme="minorHAnsi"/>
+          <w:sz w:val="24"/>
+          <w:szCs w:val="24"/>
+        </w:rPr>
+      </w:pPr>
+    </w:p>
+    <w:p>
+      <w:pPr>
+        <w:pStyle w:val="ListParagraph"/>
+        <w:numPr>
+          <w:ilvl w:val="2"/>
+          <w:numId w:val="2"/>
+        </w:numPr>
+        <w:rPr>
+          <w:rFonts w:asciiTheme="minorHAnsi" w:hAnsiTheme="minorHAnsi" w:cstheme="minorHAnsi"/>
+          <w:sz w:val="24"/>
+          <w:szCs w:val="24"/>
+        </w:rPr>
+      </w:pPr>
+      <w:r>
+        <w:rPr>
+          <w:rFonts w:cstheme="minorHAnsi"/>
+          <w:sz w:val="24"/>
+          <w:szCs w:val="24"/>
+        </w:rPr>
+        <w:t>Системата трябва да предоставя възможност за избиране на кауза от множеството показани каузи</w:t>
+      </w:r>
+      <w:r>
+        <w:rPr>
+          <w:rFonts w:cstheme="minorHAnsi"/>
+          <w:sz w:val="24"/>
+          <w:szCs w:val="24"/>
+        </w:rPr>
+        <w:t>.</w:t>
+      </w:r>
+    </w:p>
+    <w:p>
+      <w:pPr>
+        <w:pStyle w:val="ListParagraph"/>
+        <w:numPr>
+          <w:ilvl w:val="2"/>
+          <w:numId w:val="2"/>
+        </w:numPr>
+        <w:rPr>
+          <w:rFonts w:asciiTheme="minorHAnsi" w:hAnsiTheme="minorHAnsi" w:cstheme="minorHAnsi"/>
+          <w:sz w:val="24"/>
+          <w:szCs w:val="24"/>
+        </w:rPr>
+      </w:pPr>
+      <w:r>
+        <w:rPr>
+          <w:rFonts w:cstheme="minorHAnsi"/>
+          <w:sz w:val="24"/>
+          <w:szCs w:val="24"/>
+        </w:rPr>
+        <w:t xml:space="preserve">Системата трябва </w:t>
+      </w:r>
+      <w:r>
+        <w:rPr>
+          <w:rFonts w:cstheme="minorHAnsi"/>
+          <w:sz w:val="24"/>
+          <w:szCs w:val="24"/>
+        </w:rPr>
+        <w:t xml:space="preserve">да показва изглед с повече информация за </w:t>
+      </w:r>
+      <w:r>
+        <w:rPr>
+          <w:rFonts w:cstheme="minorHAnsi"/>
+          <w:sz w:val="24"/>
+          <w:szCs w:val="24"/>
+        </w:rPr>
+        <w:t>избрана</w:t>
+      </w:r>
+      <w:r>
+        <w:rPr>
+          <w:rFonts w:cstheme="minorHAnsi"/>
+          <w:sz w:val="24"/>
+          <w:szCs w:val="24"/>
+        </w:rPr>
+        <w:t xml:space="preserve"> кауза</w:t>
+      </w:r>
+      <w:r>
+        <w:rPr>
+          <w:rFonts w:cstheme="minorHAnsi"/>
+          <w:sz w:val="24"/>
+          <w:szCs w:val="24"/>
+        </w:rPr>
+        <w:t xml:space="preserve"> и с възможност за даряване на средства</w:t>
+      </w:r>
+      <w:r>
+        <w:rPr>
+          <w:rFonts w:cstheme="minorHAnsi"/>
+          <w:sz w:val="24"/>
+          <w:szCs w:val="24"/>
+        </w:rPr>
+        <w:t>.</w:t>
+      </w:r>
+    </w:p>
+    <w:p>
+      <w:pPr>
+        <w:pStyle w:val="ListParagraph"/>
+        <w:numPr>
+          <w:ilvl w:val="2"/>
+          <w:numId w:val="2"/>
+        </w:numPr>
+        <w:rPr>
+          <w:rFonts w:asciiTheme="minorHAnsi" w:hAnsiTheme="minorHAnsi" w:cstheme="minorHAnsi"/>
+          <w:sz w:val="24"/>
+          <w:szCs w:val="24"/>
+        </w:rPr>
+      </w:pPr>
+      <w:r>
+        <w:rPr>
+          <w:rFonts w:cstheme="minorHAnsi"/>
+          <w:sz w:val="24"/>
+          <w:szCs w:val="24"/>
+        </w:rPr>
+        <w:t>Системата трябва да позволява на създателя на дадена кауза да може да спре каузата чрез натискане на бутон</w:t>
+      </w:r>
+      <w:r>
+        <w:rPr>
+          <w:rFonts w:cstheme="minorHAnsi"/>
+          <w:sz w:val="24"/>
+          <w:szCs w:val="24"/>
+        </w:rPr>
+        <w:t>.</w:t>
+      </w:r>
+    </w:p>
+    <w:p>
+      <w:pPr>
+        <w:pStyle w:val="ListParagraph"/>
+        <w:numPr>
+          <w:ilvl w:val="3"/>
+          <w:numId w:val="2"/>
+        </w:numPr>
+        <w:rPr>
+          <w:rFonts w:asciiTheme="minorHAnsi" w:hAnsiTheme="minorHAnsi" w:cstheme="minorHAnsi"/>
+          <w:sz w:val="24"/>
+          <w:szCs w:val="24"/>
+        </w:rPr>
+      </w:pPr>
+      <w:r>
+        <w:rPr>
+          <w:rFonts w:cstheme="minorHAnsi"/>
+          <w:sz w:val="24"/>
+          <w:szCs w:val="24"/>
+        </w:rPr>
+        <w:t>Бутонът трябва да е достъпен чрез изглед</w:t>
+      </w:r>
+      <w:r>
+        <w:rPr>
+          <w:rFonts w:cstheme="minorHAnsi"/>
+          <w:sz w:val="24"/>
+          <w:szCs w:val="24"/>
+        </w:rPr>
+        <w:t>а, показващ детайлите за каузата</w:t>
+      </w:r>
+      <w:r>
+        <w:rPr>
+          <w:rFonts w:cstheme="minorHAnsi"/>
+          <w:sz w:val="24"/>
+          <w:szCs w:val="24"/>
+        </w:rPr>
+        <w:t>.</w:t>
+      </w:r>
+    </w:p>
+    <w:p>
+      <w:pPr>
+        <w:pStyle w:val="ListParagraph"/>
+        <w:numPr>
+          <w:ilvl w:val="3"/>
+          <w:numId w:val="2"/>
+        </w:numPr>
+        <w:rPr>
+          <w:rFonts w:asciiTheme="minorHAnsi" w:hAnsiTheme="minorHAnsi" w:cstheme="minorHAnsi"/>
+          <w:sz w:val="24"/>
+          <w:szCs w:val="24"/>
+        </w:rPr>
+      </w:pPr>
+      <w:r>
+        <w:rPr>
+          <w:rFonts w:asciiTheme="minorHAnsi" w:hAnsiTheme="minorHAnsi" w:cstheme="minorHAnsi"/>
+          <w:sz w:val="24"/>
+          <w:szCs w:val="24"/>
+        </w:rPr>
+        <w:t xml:space="preserve">Системата трябва да позволява на създателя на дадена кауза да може да спре каузата </w:t>
+      </w:r>
+      <w:r>
+        <w:rPr>
+          <w:rFonts w:asciiTheme="minorHAnsi" w:hAnsiTheme="minorHAnsi" w:cstheme="minorHAnsi"/>
+          <w:sz w:val="24"/>
+          <w:szCs w:val="24"/>
+        </w:rPr>
+        <w:t xml:space="preserve">преди да е </w:t>
+      </w:r>
+      <w:r>
+        <w:rPr>
+          <w:rFonts w:cstheme="minorHAnsi"/>
+          <w:sz w:val="24"/>
+          <w:szCs w:val="24"/>
+        </w:rPr>
+        <w:t>достината нейната финансова цел</w:t>
+      </w:r>
+      <w:r>
+        <w:rPr>
+          <w:rFonts w:asciiTheme="minorHAnsi" w:hAnsiTheme="minorHAnsi" w:cstheme="minorHAnsi"/>
+          <w:sz w:val="24"/>
+          <w:szCs w:val="24"/>
+        </w:rPr>
+        <w:t>.</w:t>
+      </w:r>
+    </w:p>
+    <w:p>
+      <w:pPr>
+        <w:pStyle w:val="ListParagraph"/>
+        <w:numPr>
+          <w:ilvl w:val="2"/>
+          <w:numId w:val="2"/>
+        </w:numPr>
+        <w:rPr>
+          <w:rFonts w:asciiTheme="minorHAnsi" w:hAnsiTheme="minorHAnsi" w:cstheme="minorHAnsi"/>
+          <w:sz w:val="24"/>
+          <w:szCs w:val="24"/>
+        </w:rPr>
+      </w:pPr>
+      <w:r>
+        <w:rPr>
+          <w:rFonts w:cstheme="minorHAnsi"/>
+          <w:sz w:val="24"/>
+          <w:szCs w:val="24"/>
+        </w:rPr>
+        <w:t>Създателят на дарителската кампания трябва да може, чрез изглед за редакция на каузата, да увеличава крайната финансова цел и срока на дарителката кампания.</w:t>
       </w:r>
     </w:p>
     <w:p>
@@ -4096,7 +4918,7 @@
           <w:szCs w:val="36"/>
         </w:rPr>
       </w:pPr>
-      <w:bookmarkStart w:id="9" w:name="_Toc63364459"/>
+      <w:bookmarkStart w:id="11" w:name="_Toc63677597"/>
       <w:r>
         <w:rPr>
           <w:rFonts w:asciiTheme="minorHAnsi" w:hAnsiTheme="minorHAnsi" w:cstheme="minorHAnsi"/>
@@ -4109,7 +4931,7 @@
         <w:lastRenderedPageBreak/>
         <w:t>UML диаграми</w:t>
       </w:r>
-      <w:bookmarkEnd w:id="9"/>
+      <w:bookmarkEnd w:id="11"/>
     </w:p>
     <w:p>
       <w:pPr>
@@ -4124,7 +4946,7 @@
           <w:shd w:val="clear" w:color="auto" w:fill="FFFFFF"/>
         </w:rPr>
       </w:pPr>
-      <w:bookmarkStart w:id="10" w:name="_Toc63364460"/>
+      <w:bookmarkStart w:id="12" w:name="_Toc63677598"/>
       <w:r>
         <w:rPr>
           <w:rFonts w:asciiTheme="minorHAnsi" w:hAnsiTheme="minorHAnsi" w:cstheme="minorHAnsi"/>
@@ -4206,7 +5028,6 @@
         </w:rPr>
         <w:t>Use case</w:t>
       </w:r>
-      <w:bookmarkEnd w:id="10"/>
       <w:r>
         <w:rPr>
           <w:rFonts w:asciiTheme="minorHAnsi" w:hAnsiTheme="minorHAnsi" w:cstheme="minorHAnsi"/>
@@ -4217,6 +5038,7 @@
         </w:rPr>
         <w:t xml:space="preserve"> за потребител</w:t>
       </w:r>
+      <w:bookmarkEnd w:id="12"/>
     </w:p>
     <w:p>
       <w:pPr>
@@ -4240,6 +5062,7 @@
           <w:shd w:val="clear" w:color="auto" w:fill="FFFFFF"/>
         </w:rPr>
       </w:pPr>
+      <w:bookmarkStart w:id="13" w:name="_Toc63677599"/>
       <w:r>
         <w:rPr>
           <w:noProof/>
@@ -4320,6 +5143,7 @@
         </w:rPr>
         <w:t xml:space="preserve"> за създател на каузи</w:t>
       </w:r>
+      <w:bookmarkEnd w:id="13"/>
     </w:p>
     <w:p/>
     <w:p>
@@ -4335,6 +5159,7 @@
           <w:shd w:val="clear" w:color="auto" w:fill="FFFFFF"/>
         </w:rPr>
       </w:pPr>
+      <w:bookmarkStart w:id="14" w:name="_Toc63677600"/>
       <w:r>
         <w:rPr>
           <w:rFonts w:asciiTheme="minorHAnsi" w:hAnsiTheme="minorHAnsi" w:cstheme="minorHAnsi"/>
@@ -4342,7 +5167,7 @@
         </w:rPr>
         <w:lastRenderedPageBreak/>
         <w:drawing>
-          <wp:anchor distT="0" distB="0" distL="114300" distR="114300" simplePos="0" relativeHeight="251666432" behindDoc="0" locked="0" layoutInCell="1" allowOverlap="1" wp14:anchorId="680525DE" wp14:editId="5356EA3F">
+          <wp:anchor distT="0" distB="0" distL="114300" distR="114300" simplePos="0" relativeHeight="251666432" behindDoc="0" locked="0" layoutInCell="1" allowOverlap="1" wp14:anchorId="680525DE" wp14:editId="2A94BBBD">
             <wp:simplePos x="0" y="0"/>
             <wp:positionH relativeFrom="margin">
               <wp:align>center</wp:align>
@@ -4417,6 +5242,7 @@
         </w:rPr>
         <w:t xml:space="preserve"> за дарител на каузи</w:t>
       </w:r>
+      <w:bookmarkEnd w:id="14"/>
     </w:p>
     <w:p>
       <w:pPr>
@@ -4442,7 +5268,7 @@
           <w:szCs w:val="36"/>
         </w:rPr>
       </w:pPr>
-      <w:bookmarkStart w:id="11" w:name="_Toc63364461"/>
+      <w:bookmarkStart w:id="15" w:name="_Toc63677601"/>
       <w:r>
         <w:rPr>
           <w:rFonts w:asciiTheme="minorHAnsi" w:hAnsiTheme="minorHAnsi" w:cstheme="minorHAnsi"/>
@@ -4454,58 +5280,110 @@
         </w:rPr>
         <w:t>Архитектура</w:t>
       </w:r>
-      <w:bookmarkEnd w:id="11"/>
-    </w:p>
-    <w:p>
-      <w:pPr>
-        <w:pStyle w:val="Heading2"/>
+      <w:bookmarkEnd w:id="15"/>
+    </w:p>
+    <w:p>
+      <w:pPr>
         <w:ind w:left="360"/>
         <w:rPr>
-          <w:rFonts w:asciiTheme="minorHAnsi" w:hAnsiTheme="minorHAnsi" w:cstheme="minorHAnsi"/>
-          <w:color w:val="auto"/>
-          <w:shd w:val="clear" w:color="auto" w:fill="FFFFFF"/>
-        </w:rPr>
-      </w:pPr>
-      <w:bookmarkStart w:id="12" w:name="_Toc63364462"/>
-      <w:r>
-        <w:rPr>
-          <w:rFonts w:asciiTheme="minorHAnsi" w:hAnsiTheme="minorHAnsi" w:cstheme="minorHAnsi"/>
-          <w:color w:val="auto"/>
-          <w:shd w:val="clear" w:color="auto" w:fill="FFFFFF"/>
-        </w:rPr>
-        <w:t>//</w:t>
-      </w:r>
-      <w:r>
-        <w:rPr>
-          <w:rFonts w:asciiTheme="minorHAnsi" w:hAnsiTheme="minorHAnsi" w:cstheme="minorHAnsi"/>
-          <w:color w:val="auto"/>
-          <w:shd w:val="clear" w:color="auto" w:fill="FFFFFF"/>
-        </w:rPr>
-        <w:t xml:space="preserve">Архитектура на системата (+ диаграма), т.е. какво е точно вашето решение и защо така </w:t>
-      </w:r>
-      <w:r>
-        <w:rPr>
-          <w:rFonts w:asciiTheme="minorHAnsi" w:hAnsiTheme="minorHAnsi" w:cstheme="minorHAnsi"/>
-          <w:color w:val="auto"/>
-          <w:shd w:val="clear" w:color="auto" w:fill="FFFFFF"/>
-        </w:rPr>
-        <w:t>//</w:t>
-      </w:r>
-      <w:r>
-        <w:rPr>
-          <w:rFonts w:asciiTheme="minorHAnsi" w:hAnsiTheme="minorHAnsi" w:cstheme="minorHAnsi"/>
-          <w:color w:val="auto"/>
-          <w:shd w:val="clear" w:color="auto" w:fill="FFFFFF"/>
-        </w:rPr>
-        <w:t>сте го подбрали. Това включва и описание на работата на смарт контракта</w:t>
-      </w:r>
-      <w:bookmarkEnd w:id="12"/>
-    </w:p>
-    <w:p>
-      <w:pPr>
-        <w:jc w:val="both"/>
-        <w:rPr>
-          <w:rFonts w:asciiTheme="minorHAnsi" w:hAnsiTheme="minorHAnsi" w:cstheme="minorHAnsi"/>
+          <w:rFonts w:cstheme="minorHAnsi"/>
+          <w:sz w:val="24"/>
+          <w:szCs w:val="24"/>
+        </w:rPr>
+      </w:pPr>
+      <w:r>
+        <w:rPr>
+          <w:rFonts w:cstheme="minorHAnsi"/>
+          <w:sz w:val="24"/>
+          <w:szCs w:val="24"/>
+        </w:rPr>
+        <w:tab/>
+        <w:t>Смарт контракта предоставя набор от функционалности, чрез които може да се добавят дарителски каузи в блокчейн мрежата, да се извлича информация за тях и да се прави транзакция при събирането на необходимото количество средства. Може да се спира набирането на средства от създателя на дарителската кампания, чрез проверка на неговия адрес. Също ще има възможност да се увеличава крайния срок и финансовата цел на дарителската кампания. Смарт контракта предоставя функционалност за следене на прогреса на каузата, за извличане на отделна информация като финансова цел, краен срок, описание, брой регистрирани каузи, брой завършили каузи, както и функционалност за добавяне на сходна по тип кауза.</w:t>
+      </w:r>
+    </w:p>
+    <w:p>
+      <w:pPr>
+        <w:ind w:left="360" w:firstLine="348"/>
+        <w:rPr>
+          <w:rFonts w:cstheme="minorHAnsi"/>
+          <w:sz w:val="24"/>
+          <w:szCs w:val="24"/>
+        </w:rPr>
+      </w:pPr>
+      <w:r>
+        <w:rPr>
+          <w:noProof/>
+        </w:rPr>
+        <w:drawing>
+          <wp:anchor distT="0" distB="0" distL="114300" distR="114300" simplePos="0" relativeHeight="251667456" behindDoc="0" locked="0" layoutInCell="1" allowOverlap="1" wp14:anchorId="785A0008" wp14:editId="7CB21A04">
+            <wp:simplePos x="0" y="0"/>
+            <wp:positionH relativeFrom="margin">
+              <wp:align>center</wp:align>
+            </wp:positionH>
+            <wp:positionV relativeFrom="paragraph">
+              <wp:posOffset>1918970</wp:posOffset>
+            </wp:positionV>
+            <wp:extent cx="5341620" cy="3139440"/>
+            <wp:effectExtent l="0" t="0" r="3810" b="3810"/>
+            <wp:wrapTopAndBottom/>
+            <wp:docPr id="1" name="Image1"/>
+            <wp:cNvGraphicFramePr/>
+            <a:graphic xmlns:a="http://schemas.openxmlformats.org/drawingml/2006/main">
+              <a:graphicData uri="http://schemas.openxmlformats.org/drawingml/2006/picture">
+                <pic:pic xmlns:pic="http://schemas.openxmlformats.org/drawingml/2006/picture">
+                  <pic:nvPicPr>
+                    <pic:cNvPr id="4" name="Image1"/>
+                    <pic:cNvPicPr/>
+                  </pic:nvPicPr>
+                  <pic:blipFill>
+                    <a:blip r:embed="rId11">
+                      <a:extLst>
+                        <a:ext uri="{28A0092B-C50C-407E-A947-70E740481C1C}">
+                          <a14:useLocalDpi xmlns:a14="http://schemas.microsoft.com/office/drawing/2010/main" val="0"/>
+                        </a:ext>
+                      </a:extLst>
+                    </a:blip>
+                    <a:stretch>
+                      <a:fillRect/>
+                    </a:stretch>
+                  </pic:blipFill>
+                  <pic:spPr bwMode="auto">
+                    <a:xfrm>
+                      <a:off x="0" y="0"/>
+                      <a:ext cx="5341620" cy="3139440"/>
+                    </a:xfrm>
+                    <a:prstGeom prst="rect">
+                      <a:avLst/>
+                    </a:prstGeom>
+                  </pic:spPr>
+                </pic:pic>
+              </a:graphicData>
+            </a:graphic>
+            <wp14:sizeRelH relativeFrom="page">
+              <wp14:pctWidth>0</wp14:pctWidth>
+            </wp14:sizeRelH>
+            <wp14:sizeRelV relativeFrom="page">
+              <wp14:pctHeight>0</wp14:pctHeight>
+            </wp14:sizeRelV>
+          </wp:anchor>
+        </w:drawing>
+      </w:r>
+      <w:r>
+        <w:rPr>
+          <w:rFonts w:cstheme="minorHAnsi"/>
+          <w:sz w:val="24"/>
+          <w:szCs w:val="24"/>
+        </w:rPr>
+        <w:t>Идеята на нашия проект е – да създадем смарт контракт, който да е написан на Solidity. Компилираме и го мигрираме (деплойваме локално на ganache) с помощта на truffle framework. След това първоначалната ни идея беше да използваме web3.js с цел да успеем да свържем реакт приложението ни, в което да визуализираме информация за каузите и споменатите фунционалности, които са имплементирани в смарт контракта. Но тъй като MetaMask вече не изполва web3.js не успяхме да го направим. Идеята на приложението ни е, чрез JSON RPC calls да успеем да извлечем необходимата информация, която да покажем в интерфейса на приложението, който е имплементиран с ReactJS Framework и е деплойнат локално.</w:t>
+      </w:r>
+    </w:p>
+    <w:p>
+      <w:pPr>
+        <w:ind w:left="360"/>
+        <w:rPr>
+          <w:rFonts w:cstheme="minorHAnsi"/>
+          <w:sz w:val="24"/>
+          <w:szCs w:val="24"/>
         </w:rPr>
       </w:pPr>
     </w:p>
@@ -4525,7 +5403,7 @@
           <w:szCs w:val="36"/>
         </w:rPr>
       </w:pPr>
-      <w:bookmarkStart w:id="13" w:name="_Toc63364463"/>
+      <w:bookmarkStart w:id="16" w:name="_Toc63677602"/>
       <w:r>
         <w:rPr>
           <w:rFonts w:asciiTheme="minorHAnsi" w:hAnsiTheme="minorHAnsi" w:cstheme="minorHAnsi"/>
@@ -4548,7 +5426,7 @@
         </w:rPr>
         <w:t>UI</w:t>
       </w:r>
-      <w:bookmarkEnd w:id="13"/>
+      <w:bookmarkEnd w:id="16"/>
     </w:p>
     <w:p>
       <w:pPr>
@@ -4623,7 +5501,7 @@
         </w:rPr>
         <w:t xml:space="preserve"> </w:t>
       </w:r>
-      <w:bookmarkStart w:id="14" w:name="_Toc63364464"/>
+      <w:bookmarkStart w:id="17" w:name="_Toc63677603"/>
       <w:r>
         <w:rPr>
           <w:rFonts w:asciiTheme="minorHAnsi" w:hAnsiTheme="minorHAnsi" w:cstheme="minorHAnsi"/>
@@ -4634,7 +5512,7 @@
         </w:rPr>
         <w:t>Начална страница</w:t>
       </w:r>
-      <w:bookmarkEnd w:id="14"/>
+      <w:bookmarkEnd w:id="17"/>
     </w:p>
     <w:p>
       <w:pPr>
@@ -4653,11 +5531,11 @@
         </w:rPr>
         <w:object w:dxaOrig="1440" w:dyaOrig="1440" w14:anchorId="736F8FD7">
           <v:shape id="_x0000_s1028" type="#_x0000_t75" style="position:absolute;margin-left:54pt;margin-top:2.95pt;width:415.2pt;height:277.2pt;z-index:251661312;mso-position-horizontal-relative:text;mso-position-vertical-relative:text;mso-width-relative:page;mso-height-relative:page" wrapcoords="-39 0 -39 21542 21600 21542 21600 0 -39 0" filled="t">
-            <v:imagedata r:id="rId11" o:title=""/>
+            <v:imagedata r:id="rId12" o:title=""/>
             <o:lock v:ext="edit" aspectratio="f"/>
             <w10:wrap type="topAndBottom"/>
           </v:shape>
-          <o:OLEObject Type="Embed" ProgID="StaticMetafile" ShapeID="_x0000_s1028" DrawAspect="Content" ObjectID="_1674117703" r:id="rId12"/>
+          <o:OLEObject Type="Embed" ProgID="StaticMetafile" ShapeID="_x0000_s1028" DrawAspect="Content" ObjectID="_1674291018" r:id="rId13"/>
         </w:object>
       </w:r>
     </w:p>
@@ -4676,7 +5554,7 @@
           <w:shd w:val="clear" w:color="auto" w:fill="FFFFFF"/>
         </w:rPr>
       </w:pPr>
-      <w:bookmarkStart w:id="15" w:name="_Toc63364465"/>
+      <w:bookmarkStart w:id="18" w:name="_Toc63677604"/>
       <w:r>
         <w:rPr>
           <w:rFonts w:asciiTheme="minorHAnsi" w:hAnsiTheme="minorHAnsi" w:cstheme="minorHAnsi"/>
@@ -4685,14 +5563,13 @@
           <w:color w:val="auto"/>
           <w:shd w:val="clear" w:color="auto" w:fill="FFFFFF"/>
         </w:rPr>
-        <w:lastRenderedPageBreak/>
         <w:object w:dxaOrig="1440" w:dyaOrig="1440" w14:anchorId="0B1D0D05">
           <v:shape id="_x0000_s1029" type="#_x0000_t75" style="position:absolute;left:0;text-align:left;margin-left:54pt;margin-top:25.7pt;width:415.2pt;height:276.6pt;z-index:251663360;mso-position-horizontal-relative:text;mso-position-vertical-relative:text;mso-width-relative:page;mso-height-relative:page" filled="t">
-            <v:imagedata r:id="rId13" o:title=""/>
+            <v:imagedata r:id="rId14" o:title=""/>
             <o:lock v:ext="edit" aspectratio="f"/>
             <w10:wrap type="topAndBottom"/>
           </v:shape>
-          <o:OLEObject Type="Embed" ProgID="StaticMetafile" ShapeID="_x0000_s1029" DrawAspect="Content" ObjectID="_1674117704" r:id="rId14"/>
+          <o:OLEObject Type="Embed" ProgID="StaticMetafile" ShapeID="_x0000_s1029" DrawAspect="Content" ObjectID="_1674291019" r:id="rId15"/>
         </w:object>
       </w:r>
       <w:r>
@@ -4705,7 +5582,7 @@
         </w:rPr>
         <w:t>Страница, показваща всички активни дарителски кампании</w:t>
       </w:r>
-      <w:bookmarkEnd w:id="15"/>
+      <w:bookmarkEnd w:id="18"/>
     </w:p>
     <w:p>
       <w:pPr>
@@ -4729,7 +5606,7 @@
           <w:shd w:val="clear" w:color="auto" w:fill="FFFFFF"/>
         </w:rPr>
       </w:pPr>
-      <w:bookmarkStart w:id="16" w:name="_Toc63364466"/>
+      <w:bookmarkStart w:id="19" w:name="_Toc63677605"/>
       <w:r>
         <w:rPr>
           <w:rFonts w:asciiTheme="minorHAnsi" w:hAnsiTheme="minorHAnsi" w:cstheme="minorHAnsi"/>
@@ -4738,9 +5615,10 @@
           <w:color w:val="auto"/>
           <w:shd w:val="clear" w:color="auto" w:fill="FFFFFF"/>
         </w:rPr>
+        <w:lastRenderedPageBreak/>
         <w:t>Страница, показваща детайли за избрана дарителска кампания</w:t>
       </w:r>
-      <w:bookmarkEnd w:id="16"/>
+      <w:bookmarkEnd w:id="19"/>
     </w:p>
     <w:p>
       <w:pPr>
@@ -4784,7 +5662,7 @@
           <w:shd w:val="clear" w:color="auto" w:fill="FFFFFF"/>
         </w:rPr>
       </w:pPr>
-      <w:bookmarkStart w:id="17" w:name="_Toc63364467"/>
+      <w:bookmarkStart w:id="20" w:name="_Toc63677606"/>
       <w:r>
         <w:rPr>
           <w:rFonts w:asciiTheme="minorHAnsi" w:hAnsiTheme="minorHAnsi" w:cstheme="minorHAnsi"/>
@@ -4795,7 +5673,7 @@
         </w:rPr>
         <w:t>Страница, позволяваща създаването на нова кауза</w:t>
       </w:r>
-      <w:bookmarkEnd w:id="17"/>
+      <w:bookmarkEnd w:id="20"/>
     </w:p>
     <w:p>
       <w:pPr>
@@ -5366,6 +6244,119 @@
     </w:lvl>
   </w:abstractNum>
   <w:abstractNum w:abstractNumId="5" w15:restartNumberingAfterBreak="0">
+    <w:nsid w:val="2D3E6429"/>
+    <w:multiLevelType w:val="hybridMultilevel"/>
+    <w:tmpl w:val="64F22170"/>
+    <w:lvl w:ilvl="0" w:tplc="04020001">
+      <w:start w:val="1"/>
+      <w:numFmt w:val="bullet"/>
+      <w:lvlText w:val=""/>
+      <w:lvlJc w:val="left"/>
+      <w:pPr>
+        <w:ind w:left="2988" w:hanging="360"/>
+      </w:pPr>
+      <w:rPr>
+        <w:rFonts w:ascii="Symbol" w:hAnsi="Symbol" w:hint="default"/>
+      </w:rPr>
+    </w:lvl>
+    <w:lvl w:ilvl="1" w:tplc="04020003" w:tentative="1">
+      <w:start w:val="1"/>
+      <w:numFmt w:val="bullet"/>
+      <w:lvlText w:val="o"/>
+      <w:lvlJc w:val="left"/>
+      <w:pPr>
+        <w:ind w:left="3708" w:hanging="360"/>
+      </w:pPr>
+      <w:rPr>
+        <w:rFonts w:ascii="Courier New" w:hAnsi="Courier New" w:cs="Courier New" w:hint="default"/>
+      </w:rPr>
+    </w:lvl>
+    <w:lvl w:ilvl="2" w:tplc="04020005" w:tentative="1">
+      <w:start w:val="1"/>
+      <w:numFmt w:val="bullet"/>
+      <w:lvlText w:val=""/>
+      <w:lvlJc w:val="left"/>
+      <w:pPr>
+        <w:ind w:left="4428" w:hanging="360"/>
+      </w:pPr>
+      <w:rPr>
+        <w:rFonts w:ascii="Wingdings" w:hAnsi="Wingdings" w:hint="default"/>
+      </w:rPr>
+    </w:lvl>
+    <w:lvl w:ilvl="3" w:tplc="04020001" w:tentative="1">
+      <w:start w:val="1"/>
+      <w:numFmt w:val="bullet"/>
+      <w:lvlText w:val=""/>
+      <w:lvlJc w:val="left"/>
+      <w:pPr>
+        <w:ind w:left="5148" w:hanging="360"/>
+      </w:pPr>
+      <w:rPr>
+        <w:rFonts w:ascii="Symbol" w:hAnsi="Symbol" w:hint="default"/>
+      </w:rPr>
+    </w:lvl>
+    <w:lvl w:ilvl="4" w:tplc="04020003" w:tentative="1">
+      <w:start w:val="1"/>
+      <w:numFmt w:val="bullet"/>
+      <w:lvlText w:val="o"/>
+      <w:lvlJc w:val="left"/>
+      <w:pPr>
+        <w:ind w:left="5868" w:hanging="360"/>
+      </w:pPr>
+      <w:rPr>
+        <w:rFonts w:ascii="Courier New" w:hAnsi="Courier New" w:cs="Courier New" w:hint="default"/>
+      </w:rPr>
+    </w:lvl>
+    <w:lvl w:ilvl="5" w:tplc="04020005" w:tentative="1">
+      <w:start w:val="1"/>
+      <w:numFmt w:val="bullet"/>
+      <w:lvlText w:val=""/>
+      <w:lvlJc w:val="left"/>
+      <w:pPr>
+        <w:ind w:left="6588" w:hanging="360"/>
+      </w:pPr>
+      <w:rPr>
+        <w:rFonts w:ascii="Wingdings" w:hAnsi="Wingdings" w:hint="default"/>
+      </w:rPr>
+    </w:lvl>
+    <w:lvl w:ilvl="6" w:tplc="04020001" w:tentative="1">
+      <w:start w:val="1"/>
+      <w:numFmt w:val="bullet"/>
+      <w:lvlText w:val=""/>
+      <w:lvlJc w:val="left"/>
+      <w:pPr>
+        <w:ind w:left="7308" w:hanging="360"/>
+      </w:pPr>
+      <w:rPr>
+        <w:rFonts w:ascii="Symbol" w:hAnsi="Symbol" w:hint="default"/>
+      </w:rPr>
+    </w:lvl>
+    <w:lvl w:ilvl="7" w:tplc="04020003" w:tentative="1">
+      <w:start w:val="1"/>
+      <w:numFmt w:val="bullet"/>
+      <w:lvlText w:val="o"/>
+      <w:lvlJc w:val="left"/>
+      <w:pPr>
+        <w:ind w:left="8028" w:hanging="360"/>
+      </w:pPr>
+      <w:rPr>
+        <w:rFonts w:ascii="Courier New" w:hAnsi="Courier New" w:cs="Courier New" w:hint="default"/>
+      </w:rPr>
+    </w:lvl>
+    <w:lvl w:ilvl="8" w:tplc="04020005" w:tentative="1">
+      <w:start w:val="1"/>
+      <w:numFmt w:val="bullet"/>
+      <w:lvlText w:val=""/>
+      <w:lvlJc w:val="left"/>
+      <w:pPr>
+        <w:ind w:left="8748" w:hanging="360"/>
+      </w:pPr>
+      <w:rPr>
+        <w:rFonts w:ascii="Wingdings" w:hAnsi="Wingdings" w:hint="default"/>
+      </w:rPr>
+    </w:lvl>
+  </w:abstractNum>
+  <w:abstractNum w:abstractNumId="6" w15:restartNumberingAfterBreak="0">
     <w:nsid w:val="343F054E"/>
     <w:multiLevelType w:val="multilevel"/>
     <w:tmpl w:val="0402001F"/>
@@ -5451,7 +6442,7 @@
       </w:pPr>
     </w:lvl>
   </w:abstractNum>
-  <w:abstractNum w:abstractNumId="6" w15:restartNumberingAfterBreak="0">
+  <w:abstractNum w:abstractNumId="7" w15:restartNumberingAfterBreak="0">
     <w:nsid w:val="61CF0090"/>
     <w:multiLevelType w:val="multilevel"/>
     <w:tmpl w:val="F33858E2"/>
@@ -5566,7 +6557,7 @@
       </w:rPr>
     </w:lvl>
   </w:abstractNum>
-  <w:abstractNum w:abstractNumId="7" w15:restartNumberingAfterBreak="0">
+  <w:abstractNum w:abstractNumId="8" w15:restartNumberingAfterBreak="0">
     <w:nsid w:val="760B5045"/>
     <w:multiLevelType w:val="hybridMultilevel"/>
     <w:tmpl w:val="377861E6"/>
@@ -5673,6 +6664,118 @@
       <w:lvlJc w:val="left"/>
       <w:pPr>
         <w:ind w:left="6480" w:hanging="360"/>
+      </w:pPr>
+      <w:rPr>
+        <w:rFonts w:ascii="Wingdings" w:hAnsi="Wingdings" w:hint="default"/>
+      </w:rPr>
+    </w:lvl>
+  </w:abstractNum>
+  <w:abstractNum w:abstractNumId="9" w15:restartNumberingAfterBreak="0">
+    <w:nsid w:val="7E3C1455"/>
+    <w:multiLevelType w:val="hybridMultilevel"/>
+    <w:tmpl w:val="171AC5FC"/>
+    <w:lvl w:ilvl="0" w:tplc="04020001">
+      <w:start w:val="1"/>
+      <w:numFmt w:val="bullet"/>
+      <w:lvlText w:val=""/>
+      <w:lvlJc w:val="left"/>
+      <w:pPr>
+        <w:ind w:left="2628" w:hanging="360"/>
+      </w:pPr>
+      <w:rPr>
+        <w:rFonts w:ascii="Symbol" w:hAnsi="Symbol" w:hint="default"/>
+      </w:rPr>
+    </w:lvl>
+    <w:lvl w:ilvl="1" w:tplc="ED5209E0">
+      <w:numFmt w:val="bullet"/>
+      <w:lvlText w:val="•"/>
+      <w:lvlJc w:val="left"/>
+      <w:pPr>
+        <w:ind w:left="2809" w:hanging="564"/>
+      </w:pPr>
+      <w:rPr>
+        <w:rFonts w:ascii="Calibri" w:eastAsia="Times New Roman" w:hAnsi="Calibri" w:cs="Calibri" w:hint="default"/>
+      </w:rPr>
+    </w:lvl>
+    <w:lvl w:ilvl="2" w:tplc="04020005">
+      <w:start w:val="1"/>
+      <w:numFmt w:val="bullet"/>
+      <w:lvlText w:val=""/>
+      <w:lvlJc w:val="left"/>
+      <w:pPr>
+        <w:ind w:left="4068" w:hanging="360"/>
+      </w:pPr>
+      <w:rPr>
+        <w:rFonts w:ascii="Wingdings" w:hAnsi="Wingdings" w:hint="default"/>
+      </w:rPr>
+    </w:lvl>
+    <w:lvl w:ilvl="3" w:tplc="04020001" w:tentative="1">
+      <w:start w:val="1"/>
+      <w:numFmt w:val="bullet"/>
+      <w:lvlText w:val=""/>
+      <w:lvlJc w:val="left"/>
+      <w:pPr>
+        <w:ind w:left="4788" w:hanging="360"/>
+      </w:pPr>
+      <w:rPr>
+        <w:rFonts w:ascii="Symbol" w:hAnsi="Symbol" w:hint="default"/>
+      </w:rPr>
+    </w:lvl>
+    <w:lvl w:ilvl="4" w:tplc="04020003" w:tentative="1">
+      <w:start w:val="1"/>
+      <w:numFmt w:val="bullet"/>
+      <w:lvlText w:val="o"/>
+      <w:lvlJc w:val="left"/>
+      <w:pPr>
+        <w:ind w:left="5508" w:hanging="360"/>
+      </w:pPr>
+      <w:rPr>
+        <w:rFonts w:ascii="Courier New" w:hAnsi="Courier New" w:cs="Courier New" w:hint="default"/>
+      </w:rPr>
+    </w:lvl>
+    <w:lvl w:ilvl="5" w:tplc="04020005" w:tentative="1">
+      <w:start w:val="1"/>
+      <w:numFmt w:val="bullet"/>
+      <w:lvlText w:val=""/>
+      <w:lvlJc w:val="left"/>
+      <w:pPr>
+        <w:ind w:left="6228" w:hanging="360"/>
+      </w:pPr>
+      <w:rPr>
+        <w:rFonts w:ascii="Wingdings" w:hAnsi="Wingdings" w:hint="default"/>
+      </w:rPr>
+    </w:lvl>
+    <w:lvl w:ilvl="6" w:tplc="04020001" w:tentative="1">
+      <w:start w:val="1"/>
+      <w:numFmt w:val="bullet"/>
+      <w:lvlText w:val=""/>
+      <w:lvlJc w:val="left"/>
+      <w:pPr>
+        <w:ind w:left="6948" w:hanging="360"/>
+      </w:pPr>
+      <w:rPr>
+        <w:rFonts w:ascii="Symbol" w:hAnsi="Symbol" w:hint="default"/>
+      </w:rPr>
+    </w:lvl>
+    <w:lvl w:ilvl="7" w:tplc="04020003" w:tentative="1">
+      <w:start w:val="1"/>
+      <w:numFmt w:val="bullet"/>
+      <w:lvlText w:val="o"/>
+      <w:lvlJc w:val="left"/>
+      <w:pPr>
+        <w:ind w:left="7668" w:hanging="360"/>
+      </w:pPr>
+      <w:rPr>
+        <w:rFonts w:ascii="Courier New" w:hAnsi="Courier New" w:cs="Courier New" w:hint="default"/>
+      </w:rPr>
+    </w:lvl>
+    <w:lvl w:ilvl="8" w:tplc="04020005" w:tentative="1">
+      <w:start w:val="1"/>
+      <w:numFmt w:val="bullet"/>
+      <w:lvlText w:val=""/>
+      <w:lvlJc w:val="left"/>
+      <w:pPr>
+        <w:ind w:left="8388" w:hanging="360"/>
       </w:pPr>
       <w:rPr>
         <w:rFonts w:ascii="Wingdings" w:hAnsi="Wingdings" w:hint="default"/>
@@ -5683,7 +6786,7 @@
     <w:abstractNumId w:val="3"/>
   </w:num>
   <w:num w:numId="2">
-    <w:abstractNumId w:val="6"/>
+    <w:abstractNumId w:val="7"/>
   </w:num>
   <w:num w:numId="3">
     <w:abstractNumId w:val="0"/>
@@ -5692,7 +6795,7 @@
     <w:abstractNumId w:val="4"/>
   </w:num>
   <w:num w:numId="5">
-    <w:abstractNumId w:val="5"/>
+    <w:abstractNumId w:val="6"/>
   </w:num>
   <w:num w:numId="6">
     <w:abstractNumId w:val="2"/>
@@ -5829,7 +6932,13 @@
     <w:abstractNumId w:val="1"/>
   </w:num>
   <w:num w:numId="8">
-    <w:abstractNumId w:val="7"/>
+    <w:abstractNumId w:val="8"/>
+  </w:num>
+  <w:num w:numId="9">
+    <w:abstractNumId w:val="9"/>
+  </w:num>
+  <w:num w:numId="10">
+    <w:abstractNumId w:val="5"/>
   </w:num>
 </w:numbering>
 </file>

</xml_diff>

<commit_message>
Add point 4 to documentation
</commit_message>
<xml_diff>
--- a/docs/ChainFund-documentation.docx
+++ b/docs/ChainFund-documentation.docx
@@ -36,7 +36,7 @@
             <v:imagedata r:id="rId6" o:title=""/>
             <w10:wrap type="topAndBottom"/>
           </v:shape>
-          <o:OLEObject Type="Embed" ProgID="Word.Picture.8" ShapeID="_x0000_s1027" DrawAspect="Content" ObjectID="_1674291017" r:id="rId7"/>
+          <o:OLEObject Type="Embed" ProgID="Word.Picture.8" ShapeID="_x0000_s1027" DrawAspect="Content" ObjectID="_1674298374" r:id="rId7"/>
         </w:object>
       </w:r>
     </w:p>
@@ -530,7 +530,7 @@
             </w:rPr>
             <w:fldChar w:fldCharType="separate"/>
           </w:r>
-          <w:hyperlink w:anchor="_Toc63677588" w:history="1">
+          <w:hyperlink w:anchor="_Toc63685552" w:history="1">
             <w:r>
               <w:rPr>
                 <w:rStyle w:val="Hyperlink"/>
@@ -577,7 +577,7 @@
                 <w:noProof/>
                 <w:webHidden/>
               </w:rPr>
-              <w:instrText xml:space="preserve"> PAGEREF _Toc63677588 \h </w:instrText>
+              <w:instrText xml:space="preserve"> PAGEREF _Toc63685552 \h </w:instrText>
             </w:r>
             <w:r>
               <w:rPr>
@@ -620,7 +620,7 @@
               <w:noProof/>
             </w:rPr>
           </w:pPr>
-          <w:hyperlink w:anchor="_Toc63677589" w:history="1">
+          <w:hyperlink w:anchor="_Toc63685553" w:history="1">
             <w:r>
               <w:rPr>
                 <w:rStyle w:val="Hyperlink"/>
@@ -667,7 +667,7 @@
                 <w:noProof/>
                 <w:webHidden/>
               </w:rPr>
-              <w:instrText xml:space="preserve"> PAGEREF _Toc63677589 \h </w:instrText>
+              <w:instrText xml:space="preserve"> PAGEREF _Toc63685553 \h </w:instrText>
             </w:r>
             <w:r>
               <w:rPr>
@@ -710,7 +710,22 @@
               <w:noProof/>
             </w:rPr>
           </w:pPr>
-          <w:hyperlink w:anchor="_Toc63677590" w:history="1">
+          <w:hyperlink w:anchor="_Toc63685554" w:history="1">
+            <w:r>
+              <w:rPr>
+                <w:rStyle w:val="Hyperlink"/>
+                <w:rFonts w:cstheme="minorHAnsi"/>
+                <w:noProof/>
+              </w:rPr>
+              <w:t>2.1.</w:t>
+            </w:r>
+            <w:r>
+              <w:rPr>
+                <w:rFonts w:asciiTheme="minorHAnsi" w:eastAsiaTheme="minorEastAsia" w:hAnsiTheme="minorHAnsi" w:cstheme="minorBidi"/>
+                <w:noProof/>
+              </w:rPr>
+              <w:tab/>
+            </w:r>
             <w:r>
               <w:rPr>
                 <w:rStyle w:val="Hyperlink"/>
@@ -718,34 +733,17 @@
                 <w:b/>
                 <w:bCs/>
                 <w:noProof/>
-              </w:rPr>
-              <w:t>2.1.</w:t>
-            </w:r>
-            <w:r>
-              <w:rPr>
-                <w:rFonts w:asciiTheme="minorHAnsi" w:eastAsiaTheme="minorEastAsia" w:hAnsiTheme="minorHAnsi" w:cstheme="minorBidi"/>
-                <w:noProof/>
-              </w:rPr>
-              <w:tab/>
+                <w:shd w:val="clear" w:color="auto" w:fill="FFFFFF"/>
+              </w:rPr>
+              <w:t>Как блокчейн решава този проблем</w:t>
             </w:r>
             <w:r>
               <w:rPr>
                 <w:rStyle w:val="Hyperlink"/>
                 <w:rFonts w:cstheme="minorHAnsi"/>
-                <w:b/>
-                <w:bCs/>
                 <w:noProof/>
                 <w:shd w:val="clear" w:color="auto" w:fill="FFFFFF"/>
               </w:rPr>
-              <w:t>Как блокчейн решава този проблем</w:t>
-            </w:r>
-            <w:r>
-              <w:rPr>
-                <w:rStyle w:val="Hyperlink"/>
-                <w:rFonts w:cstheme="minorHAnsi"/>
-                <w:noProof/>
-                <w:shd w:val="clear" w:color="auto" w:fill="FFFFFF"/>
-              </w:rPr>
               <w:t xml:space="preserve"> (или помага за решаването му, акцент върху силните страни на блокчейн)</w:t>
             </w:r>
             <w:r>
@@ -767,7 +765,7 @@
                 <w:noProof/>
                 <w:webHidden/>
               </w:rPr>
-              <w:instrText xml:space="preserve"> PAGEREF _Toc63677590 \h </w:instrText>
+              <w:instrText xml:space="preserve"> PAGEREF _Toc63685554 \h </w:instrText>
             </w:r>
             <w:r>
               <w:rPr>
@@ -810,7 +808,22 @@
               <w:noProof/>
             </w:rPr>
           </w:pPr>
-          <w:hyperlink w:anchor="_Toc63677591" w:history="1">
+          <w:hyperlink w:anchor="_Toc63685555" w:history="1">
+            <w:r>
+              <w:rPr>
+                <w:rStyle w:val="Hyperlink"/>
+                <w:rFonts w:cstheme="minorHAnsi"/>
+                <w:noProof/>
+              </w:rPr>
+              <w:t>2.2.</w:t>
+            </w:r>
+            <w:r>
+              <w:rPr>
+                <w:rFonts w:asciiTheme="minorHAnsi" w:eastAsiaTheme="minorEastAsia" w:hAnsiTheme="minorHAnsi" w:cstheme="minorBidi"/>
+                <w:noProof/>
+              </w:rPr>
+              <w:tab/>
+            </w:r>
             <w:r>
               <w:rPr>
                 <w:rStyle w:val="Hyperlink"/>
@@ -818,34 +831,17 @@
                 <w:b/>
                 <w:bCs/>
                 <w:noProof/>
-              </w:rPr>
-              <w:t>2.2.</w:t>
-            </w:r>
-            <w:r>
-              <w:rPr>
-                <w:rFonts w:asciiTheme="minorHAnsi" w:eastAsiaTheme="minorEastAsia" w:hAnsiTheme="minorHAnsi" w:cstheme="minorBidi"/>
-                <w:noProof/>
-              </w:rPr>
-              <w:tab/>
+                <w:shd w:val="clear" w:color="auto" w:fill="FFFFFF"/>
+              </w:rPr>
+              <w:t>Предимства на блокчейн спрямо сегашното състояние</w:t>
             </w:r>
             <w:r>
               <w:rPr>
                 <w:rStyle w:val="Hyperlink"/>
                 <w:rFonts w:cstheme="minorHAnsi"/>
-                <w:b/>
-                <w:bCs/>
                 <w:noProof/>
                 <w:shd w:val="clear" w:color="auto" w:fill="FFFFFF"/>
               </w:rPr>
-              <w:t>Предимства на блокчейн спрямо сегашното състояние</w:t>
-            </w:r>
-            <w:r>
-              <w:rPr>
-                <w:rStyle w:val="Hyperlink"/>
-                <w:rFonts w:cstheme="minorHAnsi"/>
-                <w:noProof/>
-                <w:shd w:val="clear" w:color="auto" w:fill="FFFFFF"/>
-              </w:rPr>
               <w:t xml:space="preserve"> (сравнение с подход с използване на бази данни)</w:t>
             </w:r>
             <w:r>
@@ -867,7 +863,7 @@
                 <w:noProof/>
                 <w:webHidden/>
               </w:rPr>
-              <w:instrText xml:space="preserve"> PAGEREF _Toc63677591 \h </w:instrText>
+              <w:instrText xml:space="preserve"> PAGEREF _Toc63685555 \h </w:instrText>
             </w:r>
             <w:r>
               <w:rPr>
@@ -910,7 +906,7 @@
               <w:noProof/>
             </w:rPr>
           </w:pPr>
-          <w:hyperlink w:anchor="_Toc63677592" w:history="1">
+          <w:hyperlink w:anchor="_Toc63685556" w:history="1">
             <w:r>
               <w:rPr>
                 <w:rStyle w:val="Hyperlink"/>
@@ -957,7 +953,7 @@
                 <w:noProof/>
                 <w:webHidden/>
               </w:rPr>
-              <w:instrText xml:space="preserve"> PAGEREF _Toc63677592 \h </w:instrText>
+              <w:instrText xml:space="preserve"> PAGEREF _Toc63685556 \h </w:instrText>
             </w:r>
             <w:r>
               <w:rPr>
@@ -1000,7 +996,7 @@
               <w:noProof/>
             </w:rPr>
           </w:pPr>
-          <w:hyperlink w:anchor="_Toc63677593" w:history="1">
+          <w:hyperlink w:anchor="_Toc63685557" w:history="1">
             <w:r>
               <w:rPr>
                 <w:rStyle w:val="Hyperlink"/>
@@ -1047,7 +1043,7 @@
                 <w:noProof/>
                 <w:webHidden/>
               </w:rPr>
-              <w:instrText xml:space="preserve"> PAGEREF _Toc63677593 \h </w:instrText>
+              <w:instrText xml:space="preserve"> PAGEREF _Toc63685557 \h </w:instrText>
             </w:r>
             <w:r>
               <w:rPr>
@@ -1090,7 +1086,7 @@
               <w:noProof/>
             </w:rPr>
           </w:pPr>
-          <w:hyperlink w:anchor="_Toc63677594" w:history="1">
+          <w:hyperlink w:anchor="_Toc63685558" w:history="1">
             <w:r>
               <w:rPr>
                 <w:rStyle w:val="Hyperlink"/>
@@ -1137,7 +1133,7 @@
                 <w:noProof/>
                 <w:webHidden/>
               </w:rPr>
-              <w:instrText xml:space="preserve"> PAGEREF _Toc63677594 \h </w:instrText>
+              <w:instrText xml:space="preserve"> PAGEREF _Toc63685558 \h </w:instrText>
             </w:r>
             <w:r>
               <w:rPr>
@@ -1180,7 +1176,22 @@
               <w:noProof/>
             </w:rPr>
           </w:pPr>
-          <w:hyperlink w:anchor="_Toc63677595" w:history="1">
+          <w:hyperlink w:anchor="_Toc63685559" w:history="1">
+            <w:r>
+              <w:rPr>
+                <w:rStyle w:val="Hyperlink"/>
+                <w:rFonts w:cstheme="minorHAnsi"/>
+                <w:noProof/>
+              </w:rPr>
+              <w:t>5.1.</w:t>
+            </w:r>
+            <w:r>
+              <w:rPr>
+                <w:rFonts w:asciiTheme="minorHAnsi" w:eastAsiaTheme="minorEastAsia" w:hAnsiTheme="minorHAnsi" w:cstheme="minorBidi"/>
+                <w:noProof/>
+              </w:rPr>
+              <w:tab/>
+            </w:r>
             <w:r>
               <w:rPr>
                 <w:rStyle w:val="Hyperlink"/>
@@ -1188,36 +1199,19 @@
                 <w:b/>
                 <w:bCs/>
                 <w:noProof/>
-              </w:rPr>
-              <w:t>5.1.</w:t>
-            </w:r>
-            <w:r>
-              <w:rPr>
-                <w:rFonts w:asciiTheme="minorHAnsi" w:eastAsiaTheme="minorEastAsia" w:hAnsiTheme="minorHAnsi" w:cstheme="minorBidi"/>
-                <w:noProof/>
+                <w:shd w:val="clear" w:color="auto" w:fill="FFFFFF"/>
+              </w:rPr>
+              <w:t>Функционални</w:t>
+            </w:r>
+            <w:r>
+              <w:rPr>
+                <w:noProof/>
+                <w:webHidden/>
               </w:rPr>
               <w:tab/>
             </w:r>
             <w:r>
               <w:rPr>
-                <w:rStyle w:val="Hyperlink"/>
-                <w:rFonts w:cstheme="minorHAnsi"/>
-                <w:b/>
-                <w:bCs/>
-                <w:noProof/>
-                <w:shd w:val="clear" w:color="auto" w:fill="FFFFFF"/>
-              </w:rPr>
-              <w:t>Функционални</w:t>
-            </w:r>
-            <w:r>
-              <w:rPr>
-                <w:noProof/>
-                <w:webHidden/>
-              </w:rPr>
-              <w:tab/>
-            </w:r>
-            <w:r>
-              <w:rPr>
                 <w:noProof/>
                 <w:webHidden/>
               </w:rPr>
@@ -1228,7 +1222,7 @@
                 <w:noProof/>
                 <w:webHidden/>
               </w:rPr>
-              <w:instrText xml:space="preserve"> PAGEREF _Toc63677595 \h </w:instrText>
+              <w:instrText xml:space="preserve"> PAGEREF _Toc63685559 \h </w:instrText>
             </w:r>
             <w:r>
               <w:rPr>
@@ -1271,7 +1265,22 @@
               <w:noProof/>
             </w:rPr>
           </w:pPr>
-          <w:hyperlink w:anchor="_Toc63677596" w:history="1">
+          <w:hyperlink w:anchor="_Toc63685560" w:history="1">
+            <w:r>
+              <w:rPr>
+                <w:rStyle w:val="Hyperlink"/>
+                <w:rFonts w:cstheme="minorHAnsi"/>
+                <w:noProof/>
+              </w:rPr>
+              <w:t>5.2.</w:t>
+            </w:r>
+            <w:r>
+              <w:rPr>
+                <w:rFonts w:asciiTheme="minorHAnsi" w:eastAsiaTheme="minorEastAsia" w:hAnsiTheme="minorHAnsi" w:cstheme="minorBidi"/>
+                <w:noProof/>
+              </w:rPr>
+              <w:tab/>
+            </w:r>
             <w:r>
               <w:rPr>
                 <w:rStyle w:val="Hyperlink"/>
@@ -1279,36 +1288,19 @@
                 <w:b/>
                 <w:bCs/>
                 <w:noProof/>
-              </w:rPr>
-              <w:t>5.2.</w:t>
-            </w:r>
-            <w:r>
-              <w:rPr>
-                <w:rFonts w:asciiTheme="minorHAnsi" w:eastAsiaTheme="minorEastAsia" w:hAnsiTheme="minorHAnsi" w:cstheme="minorBidi"/>
-                <w:noProof/>
+                <w:shd w:val="clear" w:color="auto" w:fill="FFFFFF"/>
+              </w:rPr>
+              <w:t>Технически</w:t>
+            </w:r>
+            <w:r>
+              <w:rPr>
+                <w:noProof/>
+                <w:webHidden/>
               </w:rPr>
               <w:tab/>
             </w:r>
             <w:r>
               <w:rPr>
-                <w:rStyle w:val="Hyperlink"/>
-                <w:rFonts w:cstheme="minorHAnsi"/>
-                <w:b/>
-                <w:bCs/>
-                <w:noProof/>
-                <w:shd w:val="clear" w:color="auto" w:fill="FFFFFF"/>
-              </w:rPr>
-              <w:t>Технически</w:t>
-            </w:r>
-            <w:r>
-              <w:rPr>
-                <w:noProof/>
-                <w:webHidden/>
-              </w:rPr>
-              <w:tab/>
-            </w:r>
-            <w:r>
-              <w:rPr>
                 <w:noProof/>
                 <w:webHidden/>
               </w:rPr>
@@ -1319,7 +1311,7 @@
                 <w:noProof/>
                 <w:webHidden/>
               </w:rPr>
-              <w:instrText xml:space="preserve"> PAGEREF _Toc63677596 \h </w:instrText>
+              <w:instrText xml:space="preserve"> PAGEREF _Toc63685560 \h </w:instrText>
             </w:r>
             <w:r>
               <w:rPr>
@@ -1362,7 +1354,7 @@
               <w:noProof/>
             </w:rPr>
           </w:pPr>
-          <w:hyperlink w:anchor="_Toc63677597" w:history="1">
+          <w:hyperlink w:anchor="_Toc63685561" w:history="1">
             <w:r>
               <w:rPr>
                 <w:rStyle w:val="Hyperlink"/>
@@ -1409,7 +1401,7 @@
                 <w:noProof/>
                 <w:webHidden/>
               </w:rPr>
-              <w:instrText xml:space="preserve"> PAGEREF _Toc63677597 \h </w:instrText>
+              <w:instrText xml:space="preserve"> PAGEREF _Toc63685561 \h </w:instrText>
             </w:r>
             <w:r>
               <w:rPr>
@@ -1452,7 +1444,22 @@
               <w:noProof/>
             </w:rPr>
           </w:pPr>
-          <w:hyperlink w:anchor="_Toc63677598" w:history="1">
+          <w:hyperlink w:anchor="_Toc63685562" w:history="1">
+            <w:r>
+              <w:rPr>
+                <w:rStyle w:val="Hyperlink"/>
+                <w:rFonts w:cstheme="minorHAnsi"/>
+                <w:noProof/>
+              </w:rPr>
+              <w:t>6.1.</w:t>
+            </w:r>
+            <w:r>
+              <w:rPr>
+                <w:rFonts w:asciiTheme="minorHAnsi" w:eastAsiaTheme="minorEastAsia" w:hAnsiTheme="minorHAnsi" w:cstheme="minorBidi"/>
+                <w:noProof/>
+              </w:rPr>
+              <w:tab/>
+            </w:r>
             <w:r>
               <w:rPr>
                 <w:rStyle w:val="Hyperlink"/>
@@ -1460,36 +1467,19 @@
                 <w:b/>
                 <w:bCs/>
                 <w:noProof/>
-              </w:rPr>
-              <w:t>6.1.</w:t>
-            </w:r>
-            <w:r>
-              <w:rPr>
-                <w:rFonts w:asciiTheme="minorHAnsi" w:eastAsiaTheme="minorEastAsia" w:hAnsiTheme="minorHAnsi" w:cstheme="minorBidi"/>
-                <w:noProof/>
+                <w:shd w:val="clear" w:color="auto" w:fill="FFFFFF"/>
+              </w:rPr>
+              <w:t>Общ Use case за потребител</w:t>
+            </w:r>
+            <w:r>
+              <w:rPr>
+                <w:noProof/>
+                <w:webHidden/>
               </w:rPr>
               <w:tab/>
             </w:r>
             <w:r>
               <w:rPr>
-                <w:rStyle w:val="Hyperlink"/>
-                <w:rFonts w:cstheme="minorHAnsi"/>
-                <w:b/>
-                <w:bCs/>
-                <w:noProof/>
-                <w:shd w:val="clear" w:color="auto" w:fill="FFFFFF"/>
-              </w:rPr>
-              <w:t>Общ Use case за потребител</w:t>
-            </w:r>
-            <w:r>
-              <w:rPr>
-                <w:noProof/>
-                <w:webHidden/>
-              </w:rPr>
-              <w:tab/>
-            </w:r>
-            <w:r>
-              <w:rPr>
                 <w:noProof/>
                 <w:webHidden/>
               </w:rPr>
@@ -1500,7 +1490,7 @@
                 <w:noProof/>
                 <w:webHidden/>
               </w:rPr>
-              <w:instrText xml:space="preserve"> PAGEREF _Toc63677598 \h </w:instrText>
+              <w:instrText xml:space="preserve"> PAGEREF _Toc63685562 \h </w:instrText>
             </w:r>
             <w:r>
               <w:rPr>
@@ -1543,7 +1533,22 @@
               <w:noProof/>
             </w:rPr>
           </w:pPr>
-          <w:hyperlink w:anchor="_Toc63677599" w:history="1">
+          <w:hyperlink w:anchor="_Toc63685563" w:history="1">
+            <w:r>
+              <w:rPr>
+                <w:rStyle w:val="Hyperlink"/>
+                <w:rFonts w:cstheme="minorHAnsi"/>
+                <w:noProof/>
+              </w:rPr>
+              <w:t>6.2.</w:t>
+            </w:r>
+            <w:r>
+              <w:rPr>
+                <w:rFonts w:asciiTheme="minorHAnsi" w:eastAsiaTheme="minorEastAsia" w:hAnsiTheme="minorHAnsi" w:cstheme="minorBidi"/>
+                <w:noProof/>
+              </w:rPr>
+              <w:tab/>
+            </w:r>
             <w:r>
               <w:rPr>
                 <w:rStyle w:val="Hyperlink"/>
@@ -1551,36 +1556,19 @@
                 <w:b/>
                 <w:bCs/>
                 <w:noProof/>
-              </w:rPr>
-              <w:t>6.2.</w:t>
-            </w:r>
-            <w:r>
-              <w:rPr>
-                <w:rFonts w:asciiTheme="minorHAnsi" w:eastAsiaTheme="minorEastAsia" w:hAnsiTheme="minorHAnsi" w:cstheme="minorBidi"/>
-                <w:noProof/>
+                <w:shd w:val="clear" w:color="auto" w:fill="FFFFFF"/>
+              </w:rPr>
+              <w:t>Use case за създател на каузи</w:t>
+            </w:r>
+            <w:r>
+              <w:rPr>
+                <w:noProof/>
+                <w:webHidden/>
               </w:rPr>
               <w:tab/>
             </w:r>
             <w:r>
               <w:rPr>
-                <w:rStyle w:val="Hyperlink"/>
-                <w:rFonts w:cstheme="minorHAnsi"/>
-                <w:b/>
-                <w:bCs/>
-                <w:noProof/>
-                <w:shd w:val="clear" w:color="auto" w:fill="FFFFFF"/>
-              </w:rPr>
-              <w:t>Use case за създател на каузи</w:t>
-            </w:r>
-            <w:r>
-              <w:rPr>
-                <w:noProof/>
-                <w:webHidden/>
-              </w:rPr>
-              <w:tab/>
-            </w:r>
-            <w:r>
-              <w:rPr>
                 <w:noProof/>
                 <w:webHidden/>
               </w:rPr>
@@ -1591,7 +1579,7 @@
                 <w:noProof/>
                 <w:webHidden/>
               </w:rPr>
-              <w:instrText xml:space="preserve"> PAGEREF _Toc63677599 \h </w:instrText>
+              <w:instrText xml:space="preserve"> PAGEREF _Toc63685563 \h </w:instrText>
             </w:r>
             <w:r>
               <w:rPr>
@@ -1611,7 +1599,7 @@
                 <w:noProof/>
                 <w:webHidden/>
               </w:rPr>
-              <w:t>6</w:t>
+              <w:t>7</w:t>
             </w:r>
             <w:r>
               <w:rPr>
@@ -1634,7 +1622,22 @@
               <w:noProof/>
             </w:rPr>
           </w:pPr>
-          <w:hyperlink w:anchor="_Toc63677600" w:history="1">
+          <w:hyperlink w:anchor="_Toc63685564" w:history="1">
+            <w:r>
+              <w:rPr>
+                <w:rStyle w:val="Hyperlink"/>
+                <w:rFonts w:cstheme="minorHAnsi"/>
+                <w:noProof/>
+              </w:rPr>
+              <w:t>6.3.</w:t>
+            </w:r>
+            <w:r>
+              <w:rPr>
+                <w:rFonts w:asciiTheme="minorHAnsi" w:eastAsiaTheme="minorEastAsia" w:hAnsiTheme="minorHAnsi" w:cstheme="minorBidi"/>
+                <w:noProof/>
+              </w:rPr>
+              <w:tab/>
+            </w:r>
             <w:r>
               <w:rPr>
                 <w:rStyle w:val="Hyperlink"/>
@@ -1642,36 +1645,19 @@
                 <w:b/>
                 <w:bCs/>
                 <w:noProof/>
-              </w:rPr>
-              <w:t>6.3.</w:t>
-            </w:r>
-            <w:r>
-              <w:rPr>
-                <w:rFonts w:asciiTheme="minorHAnsi" w:eastAsiaTheme="minorEastAsia" w:hAnsiTheme="minorHAnsi" w:cstheme="minorBidi"/>
-                <w:noProof/>
+                <w:shd w:val="clear" w:color="auto" w:fill="FFFFFF"/>
+              </w:rPr>
+              <w:t>Use case за дарител на каузи</w:t>
+            </w:r>
+            <w:r>
+              <w:rPr>
+                <w:noProof/>
+                <w:webHidden/>
               </w:rPr>
               <w:tab/>
             </w:r>
             <w:r>
               <w:rPr>
-                <w:rStyle w:val="Hyperlink"/>
-                <w:rFonts w:cstheme="minorHAnsi"/>
-                <w:b/>
-                <w:bCs/>
-                <w:noProof/>
-                <w:shd w:val="clear" w:color="auto" w:fill="FFFFFF"/>
-              </w:rPr>
-              <w:t>Use case за дарител на каузи</w:t>
-            </w:r>
-            <w:r>
-              <w:rPr>
-                <w:noProof/>
-                <w:webHidden/>
-              </w:rPr>
-              <w:tab/>
-            </w:r>
-            <w:r>
-              <w:rPr>
                 <w:noProof/>
                 <w:webHidden/>
               </w:rPr>
@@ -1682,7 +1668,7 @@
                 <w:noProof/>
                 <w:webHidden/>
               </w:rPr>
-              <w:instrText xml:space="preserve"> PAGEREF _Toc63677600 \h </w:instrText>
+              <w:instrText xml:space="preserve"> PAGEREF _Toc63685564 \h </w:instrText>
             </w:r>
             <w:r>
               <w:rPr>
@@ -1725,7 +1711,7 @@
               <w:noProof/>
             </w:rPr>
           </w:pPr>
-          <w:hyperlink w:anchor="_Toc63677601" w:history="1">
+          <w:hyperlink w:anchor="_Toc63685565" w:history="1">
             <w:r>
               <w:rPr>
                 <w:rStyle w:val="Hyperlink"/>
@@ -1772,7 +1758,7 @@
                 <w:noProof/>
                 <w:webHidden/>
               </w:rPr>
-              <w:instrText xml:space="preserve"> PAGEREF _Toc63677601 \h </w:instrText>
+              <w:instrText xml:space="preserve"> PAGEREF _Toc63685565 \h </w:instrText>
             </w:r>
             <w:r>
               <w:rPr>
@@ -1815,7 +1801,7 @@
               <w:noProof/>
             </w:rPr>
           </w:pPr>
-          <w:hyperlink w:anchor="_Toc63677602" w:history="1">
+          <w:hyperlink w:anchor="_Toc63685566" w:history="1">
             <w:r>
               <w:rPr>
                 <w:rStyle w:val="Hyperlink"/>
@@ -1862,7 +1848,7 @@
                 <w:noProof/>
                 <w:webHidden/>
               </w:rPr>
-              <w:instrText xml:space="preserve"> PAGEREF _Toc63677602 \h </w:instrText>
+              <w:instrText xml:space="preserve"> PAGEREF _Toc63685566 \h </w:instrText>
             </w:r>
             <w:r>
               <w:rPr>
@@ -1882,7 +1868,7 @@
                 <w:noProof/>
                 <w:webHidden/>
               </w:rPr>
-              <w:t>8</w:t>
+              <w:t>9</w:t>
             </w:r>
             <w:r>
               <w:rPr>
@@ -1905,7 +1891,22 @@
               <w:noProof/>
             </w:rPr>
           </w:pPr>
-          <w:hyperlink w:anchor="_Toc63677603" w:history="1">
+          <w:hyperlink w:anchor="_Toc63685567" w:history="1">
+            <w:r>
+              <w:rPr>
+                <w:rStyle w:val="Hyperlink"/>
+                <w:rFonts w:cstheme="minorHAnsi"/>
+                <w:noProof/>
+              </w:rPr>
+              <w:t>8.1.</w:t>
+            </w:r>
+            <w:r>
+              <w:rPr>
+                <w:rFonts w:asciiTheme="minorHAnsi" w:eastAsiaTheme="minorEastAsia" w:hAnsiTheme="minorHAnsi" w:cstheme="minorBidi"/>
+                <w:noProof/>
+              </w:rPr>
+              <w:tab/>
+            </w:r>
             <w:r>
               <w:rPr>
                 <w:rStyle w:val="Hyperlink"/>
@@ -1913,36 +1914,19 @@
                 <w:b/>
                 <w:bCs/>
                 <w:noProof/>
-              </w:rPr>
-              <w:t>8.1.</w:t>
-            </w:r>
-            <w:r>
-              <w:rPr>
-                <w:rFonts w:asciiTheme="minorHAnsi" w:eastAsiaTheme="minorEastAsia" w:hAnsiTheme="minorHAnsi" w:cstheme="minorBidi"/>
-                <w:noProof/>
+                <w:shd w:val="clear" w:color="auto" w:fill="FFFFFF"/>
+              </w:rPr>
+              <w:t>Начална страница</w:t>
+            </w:r>
+            <w:r>
+              <w:rPr>
+                <w:noProof/>
+                <w:webHidden/>
               </w:rPr>
               <w:tab/>
             </w:r>
             <w:r>
               <w:rPr>
-                <w:rStyle w:val="Hyperlink"/>
-                <w:rFonts w:cstheme="minorHAnsi"/>
-                <w:b/>
-                <w:bCs/>
-                <w:noProof/>
-                <w:shd w:val="clear" w:color="auto" w:fill="FFFFFF"/>
-              </w:rPr>
-              <w:t>Начална страница</w:t>
-            </w:r>
-            <w:r>
-              <w:rPr>
-                <w:noProof/>
-                <w:webHidden/>
-              </w:rPr>
-              <w:tab/>
-            </w:r>
-            <w:r>
-              <w:rPr>
                 <w:noProof/>
                 <w:webHidden/>
               </w:rPr>
@@ -1953,7 +1937,7 @@
                 <w:noProof/>
                 <w:webHidden/>
               </w:rPr>
-              <w:instrText xml:space="preserve"> PAGEREF _Toc63677603 \h </w:instrText>
+              <w:instrText xml:space="preserve"> PAGEREF _Toc63685567 \h </w:instrText>
             </w:r>
             <w:r>
               <w:rPr>
@@ -1973,7 +1957,7 @@
                 <w:noProof/>
                 <w:webHidden/>
               </w:rPr>
-              <w:t>8</w:t>
+              <w:t>9</w:t>
             </w:r>
             <w:r>
               <w:rPr>
@@ -1996,7 +1980,22 @@
               <w:noProof/>
             </w:rPr>
           </w:pPr>
-          <w:hyperlink w:anchor="_Toc63677604" w:history="1">
+          <w:hyperlink w:anchor="_Toc63685568" w:history="1">
+            <w:r>
+              <w:rPr>
+                <w:rStyle w:val="Hyperlink"/>
+                <w:rFonts w:cstheme="minorHAnsi"/>
+                <w:noProof/>
+              </w:rPr>
+              <w:t>8.2.</w:t>
+            </w:r>
+            <w:r>
+              <w:rPr>
+                <w:rFonts w:asciiTheme="minorHAnsi" w:eastAsiaTheme="minorEastAsia" w:hAnsiTheme="minorHAnsi" w:cstheme="minorBidi"/>
+                <w:noProof/>
+              </w:rPr>
+              <w:tab/>
+            </w:r>
             <w:r>
               <w:rPr>
                 <w:rStyle w:val="Hyperlink"/>
@@ -2004,36 +2003,19 @@
                 <w:b/>
                 <w:bCs/>
                 <w:noProof/>
-              </w:rPr>
-              <w:t>8.2.</w:t>
-            </w:r>
-            <w:r>
-              <w:rPr>
-                <w:rFonts w:asciiTheme="minorHAnsi" w:eastAsiaTheme="minorEastAsia" w:hAnsiTheme="minorHAnsi" w:cstheme="minorBidi"/>
-                <w:noProof/>
+                <w:shd w:val="clear" w:color="auto" w:fill="FFFFFF"/>
+              </w:rPr>
+              <w:t>Страница, показваща всички активни дарителски кампании</w:t>
+            </w:r>
+            <w:r>
+              <w:rPr>
+                <w:noProof/>
+                <w:webHidden/>
               </w:rPr>
               <w:tab/>
             </w:r>
             <w:r>
               <w:rPr>
-                <w:rStyle w:val="Hyperlink"/>
-                <w:rFonts w:cstheme="minorHAnsi"/>
-                <w:b/>
-                <w:bCs/>
-                <w:noProof/>
-                <w:shd w:val="clear" w:color="auto" w:fill="FFFFFF"/>
-              </w:rPr>
-              <w:t>Страница, показваща всички активни дарителски кампании</w:t>
-            </w:r>
-            <w:r>
-              <w:rPr>
-                <w:noProof/>
-                <w:webHidden/>
-              </w:rPr>
-              <w:tab/>
-            </w:r>
-            <w:r>
-              <w:rPr>
                 <w:noProof/>
                 <w:webHidden/>
               </w:rPr>
@@ -2044,7 +2026,7 @@
                 <w:noProof/>
                 <w:webHidden/>
               </w:rPr>
-              <w:instrText xml:space="preserve"> PAGEREF _Toc63677604 \h </w:instrText>
+              <w:instrText xml:space="preserve"> PAGEREF _Toc63685568 \h </w:instrText>
             </w:r>
             <w:r>
               <w:rPr>
@@ -2064,7 +2046,7 @@
                 <w:noProof/>
                 <w:webHidden/>
               </w:rPr>
-              <w:t>8</w:t>
+              <w:t>9</w:t>
             </w:r>
             <w:r>
               <w:rPr>
@@ -2087,7 +2069,22 @@
               <w:noProof/>
             </w:rPr>
           </w:pPr>
-          <w:hyperlink w:anchor="_Toc63677605" w:history="1">
+          <w:hyperlink w:anchor="_Toc63685569" w:history="1">
+            <w:r>
+              <w:rPr>
+                <w:rStyle w:val="Hyperlink"/>
+                <w:rFonts w:cstheme="minorHAnsi"/>
+                <w:noProof/>
+              </w:rPr>
+              <w:t>8.3.</w:t>
+            </w:r>
+            <w:r>
+              <w:rPr>
+                <w:rFonts w:asciiTheme="minorHAnsi" w:eastAsiaTheme="minorEastAsia" w:hAnsiTheme="minorHAnsi" w:cstheme="minorBidi"/>
+                <w:noProof/>
+              </w:rPr>
+              <w:tab/>
+            </w:r>
             <w:r>
               <w:rPr>
                 <w:rStyle w:val="Hyperlink"/>
@@ -2095,36 +2092,19 @@
                 <w:b/>
                 <w:bCs/>
                 <w:noProof/>
-              </w:rPr>
-              <w:t>8.3.</w:t>
-            </w:r>
-            <w:r>
-              <w:rPr>
-                <w:rFonts w:asciiTheme="minorHAnsi" w:eastAsiaTheme="minorEastAsia" w:hAnsiTheme="minorHAnsi" w:cstheme="minorBidi"/>
-                <w:noProof/>
+                <w:shd w:val="clear" w:color="auto" w:fill="FFFFFF"/>
+              </w:rPr>
+              <w:t>Страница, показваща детайли за избрана дарителска кампания</w:t>
+            </w:r>
+            <w:r>
+              <w:rPr>
+                <w:noProof/>
+                <w:webHidden/>
               </w:rPr>
               <w:tab/>
             </w:r>
             <w:r>
               <w:rPr>
-                <w:rStyle w:val="Hyperlink"/>
-                <w:rFonts w:cstheme="minorHAnsi"/>
-                <w:b/>
-                <w:bCs/>
-                <w:noProof/>
-                <w:shd w:val="clear" w:color="auto" w:fill="FFFFFF"/>
-              </w:rPr>
-              <w:t>Страница, показваща детайли за избрана дарителска кампания</w:t>
-            </w:r>
-            <w:r>
-              <w:rPr>
-                <w:noProof/>
-                <w:webHidden/>
-              </w:rPr>
-              <w:tab/>
-            </w:r>
-            <w:r>
-              <w:rPr>
                 <w:noProof/>
                 <w:webHidden/>
               </w:rPr>
@@ -2135,7 +2115,7 @@
                 <w:noProof/>
                 <w:webHidden/>
               </w:rPr>
-              <w:instrText xml:space="preserve"> PAGEREF _Toc63677605 \h </w:instrText>
+              <w:instrText xml:space="preserve"> PAGEREF _Toc63685569 \h </w:instrText>
             </w:r>
             <w:r>
               <w:rPr>
@@ -2178,7 +2158,22 @@
               <w:noProof/>
             </w:rPr>
           </w:pPr>
-          <w:hyperlink w:anchor="_Toc63677606" w:history="1">
+          <w:hyperlink w:anchor="_Toc63685570" w:history="1">
+            <w:r>
+              <w:rPr>
+                <w:rStyle w:val="Hyperlink"/>
+                <w:rFonts w:cstheme="minorHAnsi"/>
+                <w:noProof/>
+              </w:rPr>
+              <w:t>8.4.</w:t>
+            </w:r>
+            <w:r>
+              <w:rPr>
+                <w:rFonts w:asciiTheme="minorHAnsi" w:eastAsiaTheme="minorEastAsia" w:hAnsiTheme="minorHAnsi" w:cstheme="minorBidi"/>
+                <w:noProof/>
+              </w:rPr>
+              <w:tab/>
+            </w:r>
             <w:r>
               <w:rPr>
                 <w:rStyle w:val="Hyperlink"/>
@@ -2186,36 +2181,19 @@
                 <w:b/>
                 <w:bCs/>
                 <w:noProof/>
-              </w:rPr>
-              <w:t>8.4.</w:t>
-            </w:r>
-            <w:r>
-              <w:rPr>
-                <w:rFonts w:asciiTheme="minorHAnsi" w:eastAsiaTheme="minorEastAsia" w:hAnsiTheme="minorHAnsi" w:cstheme="minorBidi"/>
-                <w:noProof/>
+                <w:shd w:val="clear" w:color="auto" w:fill="FFFFFF"/>
+              </w:rPr>
+              <w:t>Страница, позволяваща създаването на нова кауза</w:t>
+            </w:r>
+            <w:r>
+              <w:rPr>
+                <w:noProof/>
+                <w:webHidden/>
               </w:rPr>
               <w:tab/>
             </w:r>
             <w:r>
               <w:rPr>
-                <w:rStyle w:val="Hyperlink"/>
-                <w:rFonts w:cstheme="minorHAnsi"/>
-                <w:b/>
-                <w:bCs/>
-                <w:noProof/>
-                <w:shd w:val="clear" w:color="auto" w:fill="FFFFFF"/>
-              </w:rPr>
-              <w:t>Страница, позволяваща създаването на нова кауза</w:t>
-            </w:r>
-            <w:r>
-              <w:rPr>
-                <w:noProof/>
-                <w:webHidden/>
-              </w:rPr>
-              <w:tab/>
-            </w:r>
-            <w:r>
-              <w:rPr>
                 <w:noProof/>
                 <w:webHidden/>
               </w:rPr>
@@ -2226,7 +2204,7 @@
                 <w:noProof/>
                 <w:webHidden/>
               </w:rPr>
-              <w:instrText xml:space="preserve"> PAGEREF _Toc63677606 \h </w:instrText>
+              <w:instrText xml:space="preserve"> PAGEREF _Toc63685570 \h </w:instrText>
             </w:r>
             <w:r>
               <w:rPr>
@@ -2246,7 +2224,7 @@
                 <w:noProof/>
                 <w:webHidden/>
               </w:rPr>
-              <w:t>9</w:t>
+              <w:t>10</w:t>
             </w:r>
             <w:r>
               <w:rPr>
@@ -2408,7 +2386,7 @@
           <w:szCs w:val="36"/>
         </w:rPr>
       </w:pPr>
-      <w:bookmarkStart w:id="0" w:name="_Toc63677588"/>
+      <w:bookmarkStart w:id="0" w:name="_Toc63685552"/>
       <w:r>
         <w:rPr>
           <w:rFonts w:asciiTheme="minorHAnsi" w:hAnsiTheme="minorHAnsi" w:cstheme="minorHAnsi"/>
@@ -2480,7 +2458,25 @@
           <w:szCs w:val="24"/>
           <w:shd w:val="clear" w:color="auto" w:fill="FFFFFF"/>
         </w:rPr>
-        <w:t>Организациите за набиране на средства за благотворителни цели и събития съществуват вече дълги години, но основен проблем при тези организации е, че дарителите не могат да проследят за какви цели се използват технитедарения и ползват ли се изобщо по предназначение.</w:t>
+        <w:t>Организациите за набиране на средства за благотворителни цели и събития съществуват вече дълги години, но основен проблем при тези организации е, че дарителите не могат да проследят за какви цели се използват техните</w:t>
+      </w:r>
+      <w:r>
+        <w:rPr>
+          <w:rFonts w:asciiTheme="minorHAnsi" w:hAnsiTheme="minorHAnsi" w:cstheme="minorHAnsi"/>
+          <w:sz w:val="24"/>
+          <w:szCs w:val="24"/>
+          <w:shd w:val="clear" w:color="auto" w:fill="FFFFFF"/>
+        </w:rPr>
+        <w:t xml:space="preserve"> </w:t>
+      </w:r>
+      <w:r>
+        <w:rPr>
+          <w:rFonts w:asciiTheme="minorHAnsi" w:hAnsiTheme="minorHAnsi" w:cstheme="minorHAnsi"/>
+          <w:sz w:val="24"/>
+          <w:szCs w:val="24"/>
+          <w:shd w:val="clear" w:color="auto" w:fill="FFFFFF"/>
+        </w:rPr>
+        <w:t>дарения и ползват ли се изобщо по предназначение.</w:t>
       </w:r>
     </w:p>
     <w:p>
@@ -2511,7 +2507,7 @@
           <w:szCs w:val="36"/>
         </w:rPr>
       </w:pPr>
-      <w:bookmarkStart w:id="1" w:name="_Toc63677589"/>
+      <w:bookmarkStart w:id="1" w:name="_Toc63685553"/>
       <w:r>
         <w:rPr>
           <w:rFonts w:asciiTheme="minorHAnsi" w:hAnsiTheme="minorHAnsi" w:cstheme="minorHAnsi"/>
@@ -2614,7 +2610,7 @@
           <w:shd w:val="clear" w:color="auto" w:fill="FFFFFF"/>
         </w:rPr>
       </w:pPr>
-      <w:bookmarkStart w:id="2" w:name="_Toc63677590"/>
+      <w:bookmarkStart w:id="2" w:name="_Toc63685554"/>
       <w:r>
         <w:rPr>
           <w:rFonts w:asciiTheme="minorHAnsi" w:hAnsiTheme="minorHAnsi" w:cstheme="minorHAnsi"/>
@@ -2655,7 +2651,7 @@
           <w:shd w:val="clear" w:color="auto" w:fill="FFFFFF"/>
         </w:rPr>
       </w:pPr>
-      <w:bookmarkStart w:id="3" w:name="_Toc63677591"/>
+      <w:bookmarkStart w:id="3" w:name="_Toc63685555"/>
       <w:r>
         <w:rPr>
           <w:rFonts w:asciiTheme="minorHAnsi" w:hAnsiTheme="minorHAnsi" w:cstheme="minorHAnsi"/>
@@ -2703,7 +2699,7 @@
           <w:szCs w:val="36"/>
         </w:rPr>
       </w:pPr>
-      <w:bookmarkStart w:id="4" w:name="_Toc63677592"/>
+      <w:bookmarkStart w:id="4" w:name="_Toc63685556"/>
       <w:r>
         <w:rPr>
           <w:rFonts w:asciiTheme="minorHAnsi" w:hAnsiTheme="minorHAnsi" w:cstheme="minorHAnsi"/>
@@ -3330,7 +3326,7 @@
           <w:szCs w:val="36"/>
         </w:rPr>
       </w:pPr>
-      <w:bookmarkStart w:id="5" w:name="_Toc63677593"/>
+      <w:bookmarkStart w:id="5" w:name="_Toc63685557"/>
       <w:r>
         <w:rPr>
           <w:rFonts w:asciiTheme="minorHAnsi" w:hAnsiTheme="minorHAnsi" w:cstheme="minorHAnsi"/>
@@ -3347,9 +3343,425 @@
     </w:p>
     <w:p>
       <w:pPr>
-        <w:jc w:val="both"/>
-        <w:rPr>
-          <w:rFonts w:asciiTheme="minorHAnsi" w:hAnsiTheme="minorHAnsi" w:cstheme="minorHAnsi"/>
+        <w:pStyle w:val="ListParagraph"/>
+        <w:numPr>
+          <w:ilvl w:val="1"/>
+          <w:numId w:val="2"/>
+        </w:numPr>
+        <w:rPr>
+          <w:rFonts w:asciiTheme="minorHAnsi" w:hAnsiTheme="minorHAnsi" w:cstheme="minorHAnsi"/>
+          <w:sz w:val="24"/>
+          <w:szCs w:val="24"/>
+        </w:rPr>
+      </w:pPr>
+      <w:r>
+        <w:rPr>
+          <w:rFonts w:asciiTheme="minorHAnsi" w:hAnsiTheme="minorHAnsi" w:cstheme="minorHAnsi"/>
+          <w:sz w:val="24"/>
+          <w:szCs w:val="24"/>
+        </w:rPr>
+        <w:t>Като потр</w:t>
+      </w:r>
+      <w:r>
+        <w:rPr>
+          <w:rFonts w:asciiTheme="minorHAnsi" w:hAnsiTheme="minorHAnsi" w:cstheme="minorHAnsi"/>
+          <w:sz w:val="24"/>
+          <w:szCs w:val="24"/>
+          <w:lang w:val="en-US"/>
+        </w:rPr>
+        <w:t>e</w:t>
+      </w:r>
+      <w:r>
+        <w:rPr>
+          <w:rFonts w:asciiTheme="minorHAnsi" w:hAnsiTheme="minorHAnsi" w:cstheme="minorHAnsi"/>
+          <w:sz w:val="24"/>
+          <w:szCs w:val="24"/>
+        </w:rPr>
+        <w:t>бител, искам да мога да регистрирам дарителна кампания, за да мога да събера средства за моя конкретна цел</w:t>
+      </w:r>
+      <w:r>
+        <w:rPr>
+          <w:rFonts w:asciiTheme="minorHAnsi" w:hAnsiTheme="minorHAnsi" w:cstheme="minorHAnsi"/>
+          <w:sz w:val="24"/>
+          <w:szCs w:val="24"/>
+        </w:rPr>
+        <w:t>.</w:t>
+      </w:r>
+    </w:p>
+    <w:p>
+      <w:pPr>
+        <w:pStyle w:val="ListParagraph"/>
+        <w:numPr>
+          <w:ilvl w:val="1"/>
+          <w:numId w:val="2"/>
+        </w:numPr>
+        <w:rPr>
+          <w:rFonts w:asciiTheme="minorHAnsi" w:hAnsiTheme="minorHAnsi" w:cstheme="minorHAnsi"/>
+          <w:sz w:val="24"/>
+          <w:szCs w:val="24"/>
+        </w:rPr>
+      </w:pPr>
+      <w:r>
+        <w:rPr>
+          <w:rFonts w:asciiTheme="minorHAnsi" w:hAnsiTheme="minorHAnsi" w:cstheme="minorHAnsi"/>
+          <w:sz w:val="24"/>
+          <w:szCs w:val="24"/>
+        </w:rPr>
+        <w:t>Като потр</w:t>
+      </w:r>
+      <w:r>
+        <w:rPr>
+          <w:rFonts w:asciiTheme="minorHAnsi" w:hAnsiTheme="minorHAnsi" w:cstheme="minorHAnsi"/>
+          <w:sz w:val="24"/>
+          <w:szCs w:val="24"/>
+          <w:lang w:val="en-US"/>
+        </w:rPr>
+        <w:t>e</w:t>
+      </w:r>
+      <w:r>
+        <w:rPr>
+          <w:rFonts w:asciiTheme="minorHAnsi" w:hAnsiTheme="minorHAnsi" w:cstheme="minorHAnsi"/>
+          <w:sz w:val="24"/>
+          <w:szCs w:val="24"/>
+        </w:rPr>
+        <w:t>бител, искам да мога да търся и разглеждам дарителни каузи, за да мога да открия нови каузи и да мога да преценя кои каузи повече се нуждаят от дарения</w:t>
+      </w:r>
+      <w:r>
+        <w:rPr>
+          <w:rFonts w:asciiTheme="minorHAnsi" w:hAnsiTheme="minorHAnsi" w:cstheme="minorHAnsi"/>
+          <w:sz w:val="24"/>
+          <w:szCs w:val="24"/>
+        </w:rPr>
+        <w:t>.</w:t>
+      </w:r>
+    </w:p>
+    <w:p>
+      <w:pPr>
+        <w:pStyle w:val="ListParagraph"/>
+        <w:numPr>
+          <w:ilvl w:val="1"/>
+          <w:numId w:val="2"/>
+        </w:numPr>
+        <w:rPr>
+          <w:rFonts w:asciiTheme="minorHAnsi" w:hAnsiTheme="minorHAnsi" w:cstheme="minorHAnsi"/>
+          <w:sz w:val="24"/>
+          <w:szCs w:val="24"/>
+        </w:rPr>
+      </w:pPr>
+      <w:r>
+        <w:rPr>
+          <w:rFonts w:asciiTheme="minorHAnsi" w:hAnsiTheme="minorHAnsi" w:cstheme="minorHAnsi"/>
+          <w:sz w:val="24"/>
+          <w:szCs w:val="24"/>
+        </w:rPr>
+        <w:t>Като потр</w:t>
+      </w:r>
+      <w:r>
+        <w:rPr>
+          <w:rFonts w:asciiTheme="minorHAnsi" w:hAnsiTheme="minorHAnsi" w:cstheme="minorHAnsi"/>
+          <w:sz w:val="24"/>
+          <w:szCs w:val="24"/>
+          <w:lang w:val="en-US"/>
+        </w:rPr>
+        <w:t>e</w:t>
+      </w:r>
+      <w:r>
+        <w:rPr>
+          <w:rFonts w:asciiTheme="minorHAnsi" w:hAnsiTheme="minorHAnsi" w:cstheme="minorHAnsi"/>
+          <w:sz w:val="24"/>
+          <w:szCs w:val="24"/>
+        </w:rPr>
+        <w:t xml:space="preserve">бител, искам </w:t>
+      </w:r>
+      <w:r>
+        <w:rPr>
+          <w:rFonts w:asciiTheme="minorHAnsi" w:hAnsiTheme="minorHAnsi" w:cstheme="minorHAnsi"/>
+          <w:sz w:val="24"/>
+          <w:szCs w:val="24"/>
+        </w:rPr>
+        <w:t>при</w:t>
+      </w:r>
+      <w:r>
+        <w:rPr>
+          <w:rFonts w:asciiTheme="minorHAnsi" w:hAnsiTheme="minorHAnsi" w:cstheme="minorHAnsi"/>
+          <w:sz w:val="24"/>
+          <w:szCs w:val="24"/>
+        </w:rPr>
+        <w:t xml:space="preserve"> търс</w:t>
+      </w:r>
+      <w:r>
+        <w:rPr>
+          <w:rFonts w:asciiTheme="minorHAnsi" w:hAnsiTheme="minorHAnsi" w:cstheme="minorHAnsi"/>
+          <w:sz w:val="24"/>
+          <w:szCs w:val="24"/>
+        </w:rPr>
+        <w:t>ене на каузи да се вижда само най-важната информация за тях</w:t>
+      </w:r>
+      <w:r>
+        <w:rPr>
+          <w:rFonts w:asciiTheme="minorHAnsi" w:hAnsiTheme="minorHAnsi" w:cstheme="minorHAnsi"/>
+          <w:sz w:val="24"/>
+          <w:szCs w:val="24"/>
+        </w:rPr>
+        <w:t xml:space="preserve">, за да </w:t>
+      </w:r>
+      <w:r>
+        <w:rPr>
+          <w:rFonts w:asciiTheme="minorHAnsi" w:hAnsiTheme="minorHAnsi" w:cstheme="minorHAnsi"/>
+          <w:sz w:val="24"/>
+          <w:szCs w:val="24"/>
+        </w:rPr>
+        <w:t xml:space="preserve">мога </w:t>
+      </w:r>
+      <w:r>
+        <w:rPr>
+          <w:rFonts w:asciiTheme="minorHAnsi" w:hAnsiTheme="minorHAnsi" w:cstheme="minorHAnsi"/>
+          <w:sz w:val="24"/>
+          <w:szCs w:val="24"/>
+        </w:rPr>
+        <w:t>по-</w:t>
+      </w:r>
+      <w:r>
+        <w:rPr>
+          <w:rFonts w:asciiTheme="minorHAnsi" w:hAnsiTheme="minorHAnsi" w:cstheme="minorHAnsi"/>
+          <w:sz w:val="24"/>
+          <w:szCs w:val="24"/>
+        </w:rPr>
+        <w:t>бързо</w:t>
+      </w:r>
+      <w:r>
+        <w:rPr>
+          <w:rFonts w:asciiTheme="minorHAnsi" w:hAnsiTheme="minorHAnsi" w:cstheme="minorHAnsi"/>
+          <w:sz w:val="24"/>
+          <w:szCs w:val="24"/>
+        </w:rPr>
+        <w:t xml:space="preserve"> да разбирам </w:t>
+      </w:r>
+      <w:r>
+        <w:rPr>
+          <w:rFonts w:asciiTheme="minorHAnsi" w:hAnsiTheme="minorHAnsi" w:cstheme="minorHAnsi"/>
+          <w:sz w:val="24"/>
+          <w:szCs w:val="24"/>
+        </w:rPr>
+        <w:t>техните цели</w:t>
+      </w:r>
+      <w:r>
+        <w:rPr>
+          <w:rFonts w:asciiTheme="minorHAnsi" w:hAnsiTheme="minorHAnsi" w:cstheme="minorHAnsi"/>
+          <w:sz w:val="24"/>
+          <w:szCs w:val="24"/>
+        </w:rPr>
+        <w:t>.</w:t>
+      </w:r>
+    </w:p>
+    <w:p>
+      <w:pPr>
+        <w:pStyle w:val="ListParagraph"/>
+        <w:numPr>
+          <w:ilvl w:val="1"/>
+          <w:numId w:val="2"/>
+        </w:numPr>
+        <w:rPr>
+          <w:rFonts w:asciiTheme="minorHAnsi" w:hAnsiTheme="minorHAnsi" w:cstheme="minorHAnsi"/>
+          <w:sz w:val="24"/>
+          <w:szCs w:val="24"/>
+        </w:rPr>
+      </w:pPr>
+      <w:r>
+        <w:rPr>
+          <w:rFonts w:asciiTheme="minorHAnsi" w:hAnsiTheme="minorHAnsi" w:cstheme="minorHAnsi"/>
+          <w:sz w:val="24"/>
+          <w:szCs w:val="24"/>
+        </w:rPr>
+        <w:t>Като притежател на кауза, искам да мога предварително да прекратя изпълнението на каузата си, за да мога по-бързо да получ</w:t>
+      </w:r>
+      <w:r>
+        <w:rPr>
+          <w:rFonts w:asciiTheme="minorHAnsi" w:hAnsiTheme="minorHAnsi" w:cstheme="minorHAnsi"/>
+          <w:sz w:val="24"/>
+          <w:szCs w:val="24"/>
+        </w:rPr>
+        <w:t>а</w:t>
+      </w:r>
+      <w:r>
+        <w:rPr>
+          <w:rFonts w:asciiTheme="minorHAnsi" w:hAnsiTheme="minorHAnsi" w:cstheme="minorHAnsi"/>
+          <w:sz w:val="24"/>
+          <w:szCs w:val="24"/>
+        </w:rPr>
+        <w:t xml:space="preserve"> достъп до събраните средства</w:t>
+      </w:r>
+      <w:r>
+        <w:rPr>
+          <w:rFonts w:asciiTheme="minorHAnsi" w:hAnsiTheme="minorHAnsi" w:cstheme="minorHAnsi"/>
+          <w:sz w:val="24"/>
+          <w:szCs w:val="24"/>
+        </w:rPr>
+        <w:t>.</w:t>
+      </w:r>
+    </w:p>
+    <w:p>
+      <w:pPr>
+        <w:pStyle w:val="ListParagraph"/>
+        <w:numPr>
+          <w:ilvl w:val="1"/>
+          <w:numId w:val="2"/>
+        </w:numPr>
+        <w:rPr>
+          <w:rFonts w:asciiTheme="minorHAnsi" w:hAnsiTheme="minorHAnsi" w:cstheme="minorHAnsi"/>
+          <w:sz w:val="24"/>
+          <w:szCs w:val="24"/>
+        </w:rPr>
+      </w:pPr>
+      <w:r>
+        <w:rPr>
+          <w:rFonts w:asciiTheme="minorHAnsi" w:hAnsiTheme="minorHAnsi" w:cstheme="minorHAnsi"/>
+          <w:sz w:val="24"/>
+          <w:szCs w:val="24"/>
+        </w:rPr>
+        <w:t xml:space="preserve">Като притежател на кауза, искам да мога да добавям допълнителни цели към своя кауза, за да мога най-ефективно да се възползвам от събраните средства, които надвишават моята цел, </w:t>
+      </w:r>
+      <w:r>
+        <w:rPr>
+          <w:rFonts w:asciiTheme="minorHAnsi" w:hAnsiTheme="minorHAnsi" w:cstheme="minorHAnsi"/>
+          <w:sz w:val="24"/>
+          <w:szCs w:val="24"/>
+        </w:rPr>
+        <w:t xml:space="preserve">както </w:t>
+      </w:r>
+      <w:r>
+        <w:rPr>
+          <w:rFonts w:asciiTheme="minorHAnsi" w:hAnsiTheme="minorHAnsi" w:cstheme="minorHAnsi"/>
+          <w:sz w:val="24"/>
+          <w:szCs w:val="24"/>
+        </w:rPr>
+        <w:t>и оставащото време на каузата</w:t>
+      </w:r>
+      <w:r>
+        <w:rPr>
+          <w:rFonts w:asciiTheme="minorHAnsi" w:hAnsiTheme="minorHAnsi" w:cstheme="minorHAnsi"/>
+          <w:sz w:val="24"/>
+          <w:szCs w:val="24"/>
+        </w:rPr>
+        <w:t>.</w:t>
+      </w:r>
+    </w:p>
+    <w:p>
+      <w:pPr>
+        <w:pStyle w:val="ListParagraph"/>
+        <w:numPr>
+          <w:ilvl w:val="1"/>
+          <w:numId w:val="2"/>
+        </w:numPr>
+        <w:rPr>
+          <w:rFonts w:asciiTheme="minorHAnsi" w:hAnsiTheme="minorHAnsi" w:cstheme="minorHAnsi"/>
+          <w:sz w:val="24"/>
+          <w:szCs w:val="24"/>
+        </w:rPr>
+      </w:pPr>
+      <w:r>
+        <w:rPr>
+          <w:rFonts w:asciiTheme="minorHAnsi" w:hAnsiTheme="minorHAnsi" w:cstheme="minorHAnsi"/>
+          <w:sz w:val="24"/>
+          <w:szCs w:val="24"/>
+        </w:rPr>
+        <w:t>Като притежател на кауза, искам да мога да удължавам времетраенето на своята кауза, за да имам допълнително време да получа малкото нужни дарения за постигане на целта на каузата</w:t>
+      </w:r>
+      <w:r>
+        <w:rPr>
+          <w:rFonts w:asciiTheme="minorHAnsi" w:hAnsiTheme="minorHAnsi" w:cstheme="minorHAnsi"/>
+          <w:sz w:val="24"/>
+          <w:szCs w:val="24"/>
+        </w:rPr>
+        <w:t>.</w:t>
+      </w:r>
+    </w:p>
+    <w:p>
+      <w:pPr>
+        <w:pStyle w:val="ListParagraph"/>
+        <w:numPr>
+          <w:ilvl w:val="1"/>
+          <w:numId w:val="2"/>
+        </w:numPr>
+        <w:rPr>
+          <w:rFonts w:asciiTheme="minorHAnsi" w:hAnsiTheme="minorHAnsi" w:cstheme="minorHAnsi"/>
+          <w:sz w:val="24"/>
+          <w:szCs w:val="24"/>
+        </w:rPr>
+      </w:pPr>
+      <w:r>
+        <w:rPr>
+          <w:rFonts w:asciiTheme="minorHAnsi" w:hAnsiTheme="minorHAnsi" w:cstheme="minorHAnsi"/>
+          <w:sz w:val="24"/>
+          <w:szCs w:val="24"/>
+        </w:rPr>
+        <w:t xml:space="preserve">Като </w:t>
+      </w:r>
+      <w:r>
+        <w:rPr>
+          <w:rFonts w:asciiTheme="minorHAnsi" w:hAnsiTheme="minorHAnsi" w:cstheme="minorHAnsi"/>
+          <w:sz w:val="24"/>
+          <w:szCs w:val="24"/>
+        </w:rPr>
+        <w:t>дарител</w:t>
+      </w:r>
+      <w:r>
+        <w:rPr>
+          <w:rFonts w:asciiTheme="minorHAnsi" w:hAnsiTheme="minorHAnsi" w:cstheme="minorHAnsi"/>
+          <w:sz w:val="24"/>
+          <w:szCs w:val="24"/>
+        </w:rPr>
+        <w:t xml:space="preserve">, искам да мога да </w:t>
+      </w:r>
+      <w:r>
+        <w:rPr>
+          <w:rFonts w:asciiTheme="minorHAnsi" w:hAnsiTheme="minorHAnsi" w:cstheme="minorHAnsi"/>
+          <w:sz w:val="24"/>
+          <w:szCs w:val="24"/>
+        </w:rPr>
+        <w:t>избирам колко точно да даря към определена кауза</w:t>
+      </w:r>
+      <w:r>
+        <w:rPr>
+          <w:rFonts w:asciiTheme="minorHAnsi" w:hAnsiTheme="minorHAnsi" w:cstheme="minorHAnsi"/>
+          <w:sz w:val="24"/>
+          <w:szCs w:val="24"/>
+        </w:rPr>
+        <w:t xml:space="preserve">, за да </w:t>
+      </w:r>
+      <w:r>
+        <w:rPr>
+          <w:rFonts w:asciiTheme="minorHAnsi" w:hAnsiTheme="minorHAnsi" w:cstheme="minorHAnsi"/>
+          <w:sz w:val="24"/>
+          <w:szCs w:val="24"/>
+        </w:rPr>
+        <w:t>не се налага да дарявам повече или по-малко отколко</w:t>
+      </w:r>
+      <w:r>
+        <w:rPr>
+          <w:rFonts w:asciiTheme="minorHAnsi" w:hAnsiTheme="minorHAnsi" w:cstheme="minorHAnsi"/>
+          <w:sz w:val="24"/>
+          <w:szCs w:val="24"/>
+        </w:rPr>
+        <w:t>то</w:t>
+      </w:r>
+      <w:r>
+        <w:rPr>
+          <w:rFonts w:asciiTheme="minorHAnsi" w:hAnsiTheme="minorHAnsi" w:cstheme="minorHAnsi"/>
+          <w:sz w:val="24"/>
+          <w:szCs w:val="24"/>
+        </w:rPr>
+        <w:t xml:space="preserve"> желая.</w:t>
+      </w:r>
+    </w:p>
+    <w:p>
+      <w:pPr>
+        <w:pStyle w:val="ListParagraph"/>
+        <w:ind w:left="715"/>
+        <w:rPr>
+          <w:rFonts w:asciiTheme="minorHAnsi" w:hAnsiTheme="minorHAnsi" w:cstheme="minorHAnsi"/>
+          <w:sz w:val="24"/>
+          <w:szCs w:val="24"/>
         </w:rPr>
       </w:pPr>
     </w:p>
@@ -3369,7 +3781,7 @@
           <w:szCs w:val="36"/>
         </w:rPr>
       </w:pPr>
-      <w:bookmarkStart w:id="6" w:name="_Toc63677594"/>
+      <w:bookmarkStart w:id="6" w:name="_Toc63685558"/>
       <w:r>
         <w:rPr>
           <w:rFonts w:asciiTheme="minorHAnsi" w:hAnsiTheme="minorHAnsi" w:cstheme="minorHAnsi"/>
@@ -3398,7 +3810,7 @@
           <w:shd w:val="clear" w:color="auto" w:fill="FFFFFF"/>
         </w:rPr>
       </w:pPr>
-      <w:bookmarkStart w:id="7" w:name="_Toc63677595"/>
+      <w:bookmarkStart w:id="7" w:name="_Toc63685559"/>
       <w:r>
         <w:rPr>
           <w:rFonts w:asciiTheme="minorHAnsi" w:hAnsiTheme="minorHAnsi" w:cstheme="minorHAnsi"/>
@@ -3858,6 +4270,7 @@
           <w:sz w:val="24"/>
           <w:szCs w:val="24"/>
         </w:rPr>
+        <w:lastRenderedPageBreak/>
         <w:t>Обща сума, която</w:t>
       </w:r>
       <w:r>
@@ -4103,7 +4516,23 @@
           <w:sz w:val="24"/>
           <w:szCs w:val="24"/>
         </w:rPr>
-        <w:t>Потребителите не трябва да могат да удължават времетраенето, ако каузата вече е приключила.</w:t>
+        <w:t xml:space="preserve">Потребителите не трябва да могат да удължават времетраенето, ако каузата вече е </w:t>
+      </w:r>
+      <w:r>
+        <w:rPr>
+          <w:rFonts w:asciiTheme="minorHAnsi" w:hAnsiTheme="minorHAnsi" w:cstheme="minorHAnsi"/>
+          <w:sz w:val="24"/>
+          <w:szCs w:val="24"/>
+        </w:rPr>
+        <w:t>прекратена</w:t>
+      </w:r>
+      <w:r>
+        <w:rPr>
+          <w:rFonts w:asciiTheme="minorHAnsi" w:hAnsiTheme="minorHAnsi" w:cstheme="minorHAnsi"/>
+          <w:sz w:val="24"/>
+          <w:szCs w:val="24"/>
+        </w:rPr>
+        <w:t>.</w:t>
       </w:r>
     </w:p>
     <w:p>
@@ -4185,7 +4614,6 @@
           <w:sz w:val="24"/>
           <w:szCs w:val="24"/>
         </w:rPr>
-        <w:lastRenderedPageBreak/>
         <w:t>Потребителите трябва да могат да</w:t>
       </w:r>
       <w:r>
@@ -4269,7 +4697,7 @@
           <w:shd w:val="clear" w:color="auto" w:fill="FFFFFF"/>
         </w:rPr>
       </w:pPr>
-      <w:bookmarkStart w:id="8" w:name="_Toc63677596"/>
+      <w:bookmarkStart w:id="8" w:name="_Toc63685560"/>
       <w:r>
         <w:rPr>
           <w:rFonts w:asciiTheme="minorHAnsi" w:hAnsiTheme="minorHAnsi" w:cstheme="minorHAnsi"/>
@@ -4853,6 +5281,7 @@
           <w:sz w:val="24"/>
           <w:szCs w:val="24"/>
         </w:rPr>
+        <w:lastRenderedPageBreak/>
         <w:t xml:space="preserve">Системата трябва да позволява на създателя на дадена кауза да може да спре каузата </w:t>
       </w:r>
       <w:r>
@@ -4869,7 +5298,23 @@
           <w:sz w:val="24"/>
           <w:szCs w:val="24"/>
         </w:rPr>
-        <w:t>достината нейната финансова цел</w:t>
+        <w:t>дости</w:t>
+      </w:r>
+      <w:r>
+        <w:rPr>
+          <w:rFonts w:cstheme="minorHAnsi"/>
+          <w:sz w:val="24"/>
+          <w:szCs w:val="24"/>
+        </w:rPr>
+        <w:t>г</w:t>
+      </w:r>
+      <w:r>
+        <w:rPr>
+          <w:rFonts w:cstheme="minorHAnsi"/>
+          <w:sz w:val="24"/>
+          <w:szCs w:val="24"/>
+        </w:rPr>
+        <w:t>ната нейната финансова цел</w:t>
       </w:r>
       <w:r>
         <w:rPr>
@@ -4899,7 +5344,23 @@
           <w:sz w:val="24"/>
           <w:szCs w:val="24"/>
         </w:rPr>
-        <w:t>Създателят на дарителската кампания трябва да може, чрез изглед за редакция на каузата, да увеличава крайната финансова цел и срока на дарителката кампания.</w:t>
+        <w:t xml:space="preserve">Създателят на </w:t>
+      </w:r>
+      <w:r>
+        <w:rPr>
+          <w:rFonts w:cstheme="minorHAnsi"/>
+          <w:sz w:val="24"/>
+          <w:szCs w:val="24"/>
+        </w:rPr>
+        <w:t>дарителната</w:t>
+      </w:r>
+      <w:r>
+        <w:rPr>
+          <w:rFonts w:cstheme="minorHAnsi"/>
+          <w:sz w:val="24"/>
+          <w:szCs w:val="24"/>
+        </w:rPr>
+        <w:t xml:space="preserve"> кампания трябва да може, чрез изглед за редакция на каузата, да увеличава крайната финансова цел и срока на дарителката кампания.</w:t>
       </w:r>
     </w:p>
     <w:p>
@@ -4918,7 +5379,7 @@
           <w:szCs w:val="36"/>
         </w:rPr>
       </w:pPr>
-      <w:bookmarkStart w:id="11" w:name="_Toc63677597"/>
+      <w:bookmarkStart w:id="11" w:name="_Toc63685561"/>
       <w:r>
         <w:rPr>
           <w:rFonts w:asciiTheme="minorHAnsi" w:hAnsiTheme="minorHAnsi" w:cstheme="minorHAnsi"/>
@@ -4928,7 +5389,6 @@
           <w:sz w:val="36"/>
           <w:szCs w:val="36"/>
         </w:rPr>
-        <w:lastRenderedPageBreak/>
         <w:t>UML диаграми</w:t>
       </w:r>
       <w:bookmarkEnd w:id="11"/>
@@ -4946,7 +5406,7 @@
           <w:shd w:val="clear" w:color="auto" w:fill="FFFFFF"/>
         </w:rPr>
       </w:pPr>
-      <w:bookmarkStart w:id="12" w:name="_Toc63677598"/>
+      <w:bookmarkStart w:id="12" w:name="_Toc63685562"/>
       <w:r>
         <w:rPr>
           <w:rFonts w:asciiTheme="minorHAnsi" w:hAnsiTheme="minorHAnsi" w:cstheme="minorHAnsi"/>
@@ -5062,11 +5522,12 @@
           <w:shd w:val="clear" w:color="auto" w:fill="FFFFFF"/>
         </w:rPr>
       </w:pPr>
-      <w:bookmarkStart w:id="13" w:name="_Toc63677599"/>
+      <w:bookmarkStart w:id="13" w:name="_Toc63685563"/>
       <w:r>
         <w:rPr>
           <w:noProof/>
         </w:rPr>
+        <w:lastRenderedPageBreak/>
         <w:drawing>
           <wp:anchor distT="0" distB="0" distL="114300" distR="114300" simplePos="0" relativeHeight="251665408" behindDoc="0" locked="0" layoutInCell="1" allowOverlap="1" wp14:anchorId="15D0E837" wp14:editId="54719DF1">
             <wp:simplePos x="0" y="0"/>
@@ -5159,13 +5620,12 @@
           <w:shd w:val="clear" w:color="auto" w:fill="FFFFFF"/>
         </w:rPr>
       </w:pPr>
-      <w:bookmarkStart w:id="14" w:name="_Toc63677600"/>
+      <w:bookmarkStart w:id="14" w:name="_Toc63685564"/>
       <w:r>
         <w:rPr>
           <w:rFonts w:asciiTheme="minorHAnsi" w:hAnsiTheme="minorHAnsi" w:cstheme="minorHAnsi"/>
           <w:noProof/>
         </w:rPr>
-        <w:lastRenderedPageBreak/>
         <w:drawing>
           <wp:anchor distT="0" distB="0" distL="114300" distR="114300" simplePos="0" relativeHeight="251666432" behindDoc="0" locked="0" layoutInCell="1" allowOverlap="1" wp14:anchorId="680525DE" wp14:editId="2A94BBBD">
             <wp:simplePos x="0" y="0"/>
@@ -5268,7 +5728,7 @@
           <w:szCs w:val="36"/>
         </w:rPr>
       </w:pPr>
-      <w:bookmarkStart w:id="15" w:name="_Toc63677601"/>
+      <w:bookmarkStart w:id="15" w:name="_Toc63685565"/>
       <w:r>
         <w:rPr>
           <w:rFonts w:asciiTheme="minorHAnsi" w:hAnsiTheme="minorHAnsi" w:cstheme="minorHAnsi"/>
@@ -5314,6 +5774,7 @@
         <w:rPr>
           <w:noProof/>
         </w:rPr>
+        <w:lastRenderedPageBreak/>
         <w:drawing>
           <wp:anchor distT="0" distB="0" distL="114300" distR="114300" simplePos="0" relativeHeight="251667456" behindDoc="0" locked="0" layoutInCell="1" allowOverlap="1" wp14:anchorId="785A0008" wp14:editId="7CB21A04">
             <wp:simplePos x="0" y="0"/>
@@ -5374,7 +5835,23 @@
           <w:sz w:val="24"/>
           <w:szCs w:val="24"/>
         </w:rPr>
-        <w:t>Идеята на нашия проект е – да създадем смарт контракт, който да е написан на Solidity. Компилираме и го мигрираме (деплойваме локално на ganache) с помощта на truffle framework. След това първоначалната ни идея беше да използваме web3.js с цел да успеем да свържем реакт приложението ни, в което да визуализираме информация за каузите и споменатите фунционалности, които са имплементирани в смарт контракта. Но тъй като MetaMask вече не изполва web3.js не успяхме да го направим. Идеята на приложението ни е, чрез JSON RPC calls да успеем да извлечем необходимата информация, която да покажем в интерфейса на приложението, който е имплементиран с ReactJS Framework и е деплойнат локално.</w:t>
+        <w:t>Идеята на нашия проект е – да създадем смарт контракт, който да е написан на Solidity. Компилираме и го мигрираме (деплойваме локално на ganache) с помощта на truffle framework. След това първоначалната ни идея беше да използваме web3.js с цел да успеем да свържем реакт приложението ни, в което да визуализираме информация за каузите и споменатите фун</w:t>
+      </w:r>
+      <w:r>
+        <w:rPr>
+          <w:rFonts w:cstheme="minorHAnsi"/>
+          <w:sz w:val="24"/>
+          <w:szCs w:val="24"/>
+        </w:rPr>
+        <w:t>к</w:t>
+      </w:r>
+      <w:r>
+        <w:rPr>
+          <w:rFonts w:cstheme="minorHAnsi"/>
+          <w:sz w:val="24"/>
+          <w:szCs w:val="24"/>
+        </w:rPr>
+        <w:t>ционалности, които са имплементирани в смарт контракта. Но тъй като MetaMask вече не изполва web3.js не успяхме да го направим. Идеята на приложението ни е, чрез JSON RPC calls да успеем да извлечем необходимата информация, която да покажем в интерфейса на приложението, който е имплементиран с ReactJS Framework и е деплойнат локално.</w:t>
       </w:r>
     </w:p>
     <w:p>
@@ -5403,7 +5880,7 @@
           <w:szCs w:val="36"/>
         </w:rPr>
       </w:pPr>
-      <w:bookmarkStart w:id="16" w:name="_Toc63677602"/>
+      <w:bookmarkStart w:id="16" w:name="_Toc63685566"/>
       <w:r>
         <w:rPr>
           <w:rFonts w:asciiTheme="minorHAnsi" w:hAnsiTheme="minorHAnsi" w:cstheme="minorHAnsi"/>
@@ -5413,6 +5890,7 @@
           <w:sz w:val="36"/>
           <w:szCs w:val="36"/>
         </w:rPr>
+        <w:lastRenderedPageBreak/>
         <w:t xml:space="preserve">Описание на дизайн на </w:t>
       </w:r>
       <w:r>
@@ -5501,7 +5979,7 @@
         </w:rPr>
         <w:t xml:space="preserve"> </w:t>
       </w:r>
-      <w:bookmarkStart w:id="17" w:name="_Toc63677603"/>
+      <w:bookmarkStart w:id="17" w:name="_Toc63685567"/>
       <w:r>
         <w:rPr>
           <w:rFonts w:asciiTheme="minorHAnsi" w:hAnsiTheme="minorHAnsi" w:cstheme="minorHAnsi"/>
@@ -5535,7 +6013,7 @@
             <o:lock v:ext="edit" aspectratio="f"/>
             <w10:wrap type="topAndBottom"/>
           </v:shape>
-          <o:OLEObject Type="Embed" ProgID="StaticMetafile" ShapeID="_x0000_s1028" DrawAspect="Content" ObjectID="_1674291018" r:id="rId13"/>
+          <o:OLEObject Type="Embed" ProgID="StaticMetafile" ShapeID="_x0000_s1028" DrawAspect="Content" ObjectID="_1674298375" r:id="rId13"/>
         </w:object>
       </w:r>
     </w:p>
@@ -5554,7 +6032,7 @@
           <w:shd w:val="clear" w:color="auto" w:fill="FFFFFF"/>
         </w:rPr>
       </w:pPr>
-      <w:bookmarkStart w:id="18" w:name="_Toc63677604"/>
+      <w:bookmarkStart w:id="18" w:name="_Toc63685568"/>
       <w:r>
         <w:rPr>
           <w:rFonts w:asciiTheme="minorHAnsi" w:hAnsiTheme="minorHAnsi" w:cstheme="minorHAnsi"/>
@@ -5569,7 +6047,7 @@
             <o:lock v:ext="edit" aspectratio="f"/>
             <w10:wrap type="topAndBottom"/>
           </v:shape>
-          <o:OLEObject Type="Embed" ProgID="StaticMetafile" ShapeID="_x0000_s1029" DrawAspect="Content" ObjectID="_1674291019" r:id="rId15"/>
+          <o:OLEObject Type="Embed" ProgID="StaticMetafile" ShapeID="_x0000_s1029" DrawAspect="Content" ObjectID="_1674298376" r:id="rId15"/>
         </w:object>
       </w:r>
       <w:r>
@@ -5606,7 +6084,7 @@
           <w:shd w:val="clear" w:color="auto" w:fill="FFFFFF"/>
         </w:rPr>
       </w:pPr>
-      <w:bookmarkStart w:id="19" w:name="_Toc63677605"/>
+      <w:bookmarkStart w:id="19" w:name="_Toc63685569"/>
       <w:r>
         <w:rPr>
           <w:rFonts w:asciiTheme="minorHAnsi" w:hAnsiTheme="minorHAnsi" w:cstheme="minorHAnsi"/>
@@ -5615,7 +6093,6 @@
           <w:color w:val="auto"/>
           <w:shd w:val="clear" w:color="auto" w:fill="FFFFFF"/>
         </w:rPr>
-        <w:lastRenderedPageBreak/>
         <w:t>Страница, показваща детайли за избрана дарителска кампания</w:t>
       </w:r>
       <w:bookmarkEnd w:id="19"/>
@@ -5644,6 +6121,7 @@
           <w:sz w:val="24"/>
           <w:szCs w:val="24"/>
         </w:rPr>
+        <w:lastRenderedPageBreak/>
         <w:t>// TODO</w:t>
       </w:r>
     </w:p>
@@ -5662,7 +6140,7 @@
           <w:shd w:val="clear" w:color="auto" w:fill="FFFFFF"/>
         </w:rPr>
       </w:pPr>
-      <w:bookmarkStart w:id="20" w:name="_Toc63677606"/>
+      <w:bookmarkStart w:id="20" w:name="_Toc63685570"/>
       <w:r>
         <w:rPr>
           <w:rFonts w:asciiTheme="minorHAnsi" w:hAnsiTheme="minorHAnsi" w:cstheme="minorHAnsi"/>
@@ -6131,6 +6609,92 @@
     </w:lvl>
   </w:abstractNum>
   <w:abstractNum w:abstractNumId="4" w15:restartNumberingAfterBreak="0">
+    <w:nsid w:val="15DA704E"/>
+    <w:multiLevelType w:val="hybridMultilevel"/>
+    <w:tmpl w:val="58448236"/>
+    <w:lvl w:ilvl="0" w:tplc="04020011">
+      <w:start w:val="1"/>
+      <w:numFmt w:val="decimal"/>
+      <w:lvlText w:val="%1)"/>
+      <w:lvlJc w:val="left"/>
+      <w:pPr>
+        <w:ind w:left="720" w:hanging="360"/>
+      </w:pPr>
+    </w:lvl>
+    <w:lvl w:ilvl="1" w:tplc="04020019" w:tentative="1">
+      <w:start w:val="1"/>
+      <w:numFmt w:val="lowerLetter"/>
+      <w:lvlText w:val="%2."/>
+      <w:lvlJc w:val="left"/>
+      <w:pPr>
+        <w:ind w:left="1440" w:hanging="360"/>
+      </w:pPr>
+    </w:lvl>
+    <w:lvl w:ilvl="2" w:tplc="0402001B" w:tentative="1">
+      <w:start w:val="1"/>
+      <w:numFmt w:val="lowerRoman"/>
+      <w:lvlText w:val="%3."/>
+      <w:lvlJc w:val="right"/>
+      <w:pPr>
+        <w:ind w:left="2160" w:hanging="180"/>
+      </w:pPr>
+    </w:lvl>
+    <w:lvl w:ilvl="3" w:tplc="0402000F" w:tentative="1">
+      <w:start w:val="1"/>
+      <w:numFmt w:val="decimal"/>
+      <w:lvlText w:val="%4."/>
+      <w:lvlJc w:val="left"/>
+      <w:pPr>
+        <w:ind w:left="2880" w:hanging="360"/>
+      </w:pPr>
+    </w:lvl>
+    <w:lvl w:ilvl="4" w:tplc="04020019" w:tentative="1">
+      <w:start w:val="1"/>
+      <w:numFmt w:val="lowerLetter"/>
+      <w:lvlText w:val="%5."/>
+      <w:lvlJc w:val="left"/>
+      <w:pPr>
+        <w:ind w:left="3600" w:hanging="360"/>
+      </w:pPr>
+    </w:lvl>
+    <w:lvl w:ilvl="5" w:tplc="0402001B" w:tentative="1">
+      <w:start w:val="1"/>
+      <w:numFmt w:val="lowerRoman"/>
+      <w:lvlText w:val="%6."/>
+      <w:lvlJc w:val="right"/>
+      <w:pPr>
+        <w:ind w:left="4320" w:hanging="180"/>
+      </w:pPr>
+    </w:lvl>
+    <w:lvl w:ilvl="6" w:tplc="0402000F" w:tentative="1">
+      <w:start w:val="1"/>
+      <w:numFmt w:val="decimal"/>
+      <w:lvlText w:val="%7."/>
+      <w:lvlJc w:val="left"/>
+      <w:pPr>
+        <w:ind w:left="5040" w:hanging="360"/>
+      </w:pPr>
+    </w:lvl>
+    <w:lvl w:ilvl="7" w:tplc="04020019" w:tentative="1">
+      <w:start w:val="1"/>
+      <w:numFmt w:val="lowerLetter"/>
+      <w:lvlText w:val="%8."/>
+      <w:lvlJc w:val="left"/>
+      <w:pPr>
+        <w:ind w:left="5760" w:hanging="360"/>
+      </w:pPr>
+    </w:lvl>
+    <w:lvl w:ilvl="8" w:tplc="0402001B" w:tentative="1">
+      <w:start w:val="1"/>
+      <w:numFmt w:val="lowerRoman"/>
+      <w:lvlText w:val="%9."/>
+      <w:lvlJc w:val="right"/>
+      <w:pPr>
+        <w:ind w:left="6480" w:hanging="180"/>
+      </w:pPr>
+    </w:lvl>
+  </w:abstractNum>
+  <w:abstractNum w:abstractNumId="5" w15:restartNumberingAfterBreak="0">
     <w:nsid w:val="1CB33917"/>
     <w:multiLevelType w:val="hybridMultilevel"/>
     <w:tmpl w:val="EA684C82"/>
@@ -6243,7 +6807,7 @@
       </w:rPr>
     </w:lvl>
   </w:abstractNum>
-  <w:abstractNum w:abstractNumId="5" w15:restartNumberingAfterBreak="0">
+  <w:abstractNum w:abstractNumId="6" w15:restartNumberingAfterBreak="0">
     <w:nsid w:val="2D3E6429"/>
     <w:multiLevelType w:val="hybridMultilevel"/>
     <w:tmpl w:val="64F22170"/>
@@ -6356,7 +6920,7 @@
       </w:rPr>
     </w:lvl>
   </w:abstractNum>
-  <w:abstractNum w:abstractNumId="6" w15:restartNumberingAfterBreak="0">
+  <w:abstractNum w:abstractNumId="7" w15:restartNumberingAfterBreak="0">
     <w:nsid w:val="343F054E"/>
     <w:multiLevelType w:val="multilevel"/>
     <w:tmpl w:val="0402001F"/>
@@ -6442,10 +7006,182 @@
       </w:pPr>
     </w:lvl>
   </w:abstractNum>
-  <w:abstractNum w:abstractNumId="7" w15:restartNumberingAfterBreak="0">
+  <w:abstractNum w:abstractNumId="8" w15:restartNumberingAfterBreak="0">
+    <w:nsid w:val="423C359F"/>
+    <w:multiLevelType w:val="hybridMultilevel"/>
+    <w:tmpl w:val="88A22876"/>
+    <w:lvl w:ilvl="0" w:tplc="0402000F">
+      <w:start w:val="1"/>
+      <w:numFmt w:val="decimal"/>
+      <w:lvlText w:val="%1."/>
+      <w:lvlJc w:val="left"/>
+      <w:pPr>
+        <w:ind w:left="720" w:hanging="360"/>
+      </w:pPr>
+    </w:lvl>
+    <w:lvl w:ilvl="1" w:tplc="04020019" w:tentative="1">
+      <w:start w:val="1"/>
+      <w:numFmt w:val="lowerLetter"/>
+      <w:lvlText w:val="%2."/>
+      <w:lvlJc w:val="left"/>
+      <w:pPr>
+        <w:ind w:left="1440" w:hanging="360"/>
+      </w:pPr>
+    </w:lvl>
+    <w:lvl w:ilvl="2" w:tplc="0402001B" w:tentative="1">
+      <w:start w:val="1"/>
+      <w:numFmt w:val="lowerRoman"/>
+      <w:lvlText w:val="%3."/>
+      <w:lvlJc w:val="right"/>
+      <w:pPr>
+        <w:ind w:left="2160" w:hanging="180"/>
+      </w:pPr>
+    </w:lvl>
+    <w:lvl w:ilvl="3" w:tplc="0402000F" w:tentative="1">
+      <w:start w:val="1"/>
+      <w:numFmt w:val="decimal"/>
+      <w:lvlText w:val="%4."/>
+      <w:lvlJc w:val="left"/>
+      <w:pPr>
+        <w:ind w:left="2880" w:hanging="360"/>
+      </w:pPr>
+    </w:lvl>
+    <w:lvl w:ilvl="4" w:tplc="04020019" w:tentative="1">
+      <w:start w:val="1"/>
+      <w:numFmt w:val="lowerLetter"/>
+      <w:lvlText w:val="%5."/>
+      <w:lvlJc w:val="left"/>
+      <w:pPr>
+        <w:ind w:left="3600" w:hanging="360"/>
+      </w:pPr>
+    </w:lvl>
+    <w:lvl w:ilvl="5" w:tplc="0402001B" w:tentative="1">
+      <w:start w:val="1"/>
+      <w:numFmt w:val="lowerRoman"/>
+      <w:lvlText w:val="%6."/>
+      <w:lvlJc w:val="right"/>
+      <w:pPr>
+        <w:ind w:left="4320" w:hanging="180"/>
+      </w:pPr>
+    </w:lvl>
+    <w:lvl w:ilvl="6" w:tplc="0402000F" w:tentative="1">
+      <w:start w:val="1"/>
+      <w:numFmt w:val="decimal"/>
+      <w:lvlText w:val="%7."/>
+      <w:lvlJc w:val="left"/>
+      <w:pPr>
+        <w:ind w:left="5040" w:hanging="360"/>
+      </w:pPr>
+    </w:lvl>
+    <w:lvl w:ilvl="7" w:tplc="04020019" w:tentative="1">
+      <w:start w:val="1"/>
+      <w:numFmt w:val="lowerLetter"/>
+      <w:lvlText w:val="%8."/>
+      <w:lvlJc w:val="left"/>
+      <w:pPr>
+        <w:ind w:left="5760" w:hanging="360"/>
+      </w:pPr>
+    </w:lvl>
+    <w:lvl w:ilvl="8" w:tplc="0402001B" w:tentative="1">
+      <w:start w:val="1"/>
+      <w:numFmt w:val="lowerRoman"/>
+      <w:lvlText w:val="%9."/>
+      <w:lvlJc w:val="right"/>
+      <w:pPr>
+        <w:ind w:left="6480" w:hanging="180"/>
+      </w:pPr>
+    </w:lvl>
+  </w:abstractNum>
+  <w:abstractNum w:abstractNumId="9" w15:restartNumberingAfterBreak="0">
+    <w:nsid w:val="4DA625B3"/>
+    <w:multiLevelType w:val="multilevel"/>
+    <w:tmpl w:val="0402001F"/>
+    <w:lvl w:ilvl="0">
+      <w:start w:val="1"/>
+      <w:numFmt w:val="decimal"/>
+      <w:lvlText w:val="%1."/>
+      <w:lvlJc w:val="left"/>
+      <w:pPr>
+        <w:ind w:left="360" w:hanging="360"/>
+      </w:pPr>
+    </w:lvl>
+    <w:lvl w:ilvl="1">
+      <w:start w:val="1"/>
+      <w:numFmt w:val="decimal"/>
+      <w:lvlText w:val="%1.%2."/>
+      <w:lvlJc w:val="left"/>
+      <w:pPr>
+        <w:ind w:left="792" w:hanging="432"/>
+      </w:pPr>
+    </w:lvl>
+    <w:lvl w:ilvl="2">
+      <w:start w:val="1"/>
+      <w:numFmt w:val="decimal"/>
+      <w:lvlText w:val="%1.%2.%3."/>
+      <w:lvlJc w:val="left"/>
+      <w:pPr>
+        <w:ind w:left="1224" w:hanging="504"/>
+      </w:pPr>
+    </w:lvl>
+    <w:lvl w:ilvl="3">
+      <w:start w:val="1"/>
+      <w:numFmt w:val="decimal"/>
+      <w:lvlText w:val="%1.%2.%3.%4."/>
+      <w:lvlJc w:val="left"/>
+      <w:pPr>
+        <w:ind w:left="1728" w:hanging="648"/>
+      </w:pPr>
+    </w:lvl>
+    <w:lvl w:ilvl="4">
+      <w:start w:val="1"/>
+      <w:numFmt w:val="decimal"/>
+      <w:lvlText w:val="%1.%2.%3.%4.%5."/>
+      <w:lvlJc w:val="left"/>
+      <w:pPr>
+        <w:ind w:left="2232" w:hanging="792"/>
+      </w:pPr>
+    </w:lvl>
+    <w:lvl w:ilvl="5">
+      <w:start w:val="1"/>
+      <w:numFmt w:val="decimal"/>
+      <w:lvlText w:val="%1.%2.%3.%4.%5.%6."/>
+      <w:lvlJc w:val="left"/>
+      <w:pPr>
+        <w:ind w:left="2736" w:hanging="936"/>
+      </w:pPr>
+    </w:lvl>
+    <w:lvl w:ilvl="6">
+      <w:start w:val="1"/>
+      <w:numFmt w:val="decimal"/>
+      <w:lvlText w:val="%1.%2.%3.%4.%5.%6.%7."/>
+      <w:lvlJc w:val="left"/>
+      <w:pPr>
+        <w:ind w:left="3240" w:hanging="1080"/>
+      </w:pPr>
+    </w:lvl>
+    <w:lvl w:ilvl="7">
+      <w:start w:val="1"/>
+      <w:numFmt w:val="decimal"/>
+      <w:lvlText w:val="%1.%2.%3.%4.%5.%6.%7.%8."/>
+      <w:lvlJc w:val="left"/>
+      <w:pPr>
+        <w:ind w:left="3744" w:hanging="1224"/>
+      </w:pPr>
+    </w:lvl>
+    <w:lvl w:ilvl="8">
+      <w:start w:val="1"/>
+      <w:numFmt w:val="decimal"/>
+      <w:lvlText w:val="%1.%2.%3.%4.%5.%6.%7.%8.%9."/>
+      <w:lvlJc w:val="left"/>
+      <w:pPr>
+        <w:ind w:left="4320" w:hanging="1440"/>
+      </w:pPr>
+    </w:lvl>
+  </w:abstractNum>
+  <w:abstractNum w:abstractNumId="10" w15:restartNumberingAfterBreak="0">
     <w:nsid w:val="61CF0090"/>
     <w:multiLevelType w:val="multilevel"/>
-    <w:tmpl w:val="F33858E2"/>
+    <w:tmpl w:val="563CD192"/>
     <w:lvl w:ilvl="0">
       <w:start w:val="1"/>
       <w:numFmt w:val="decimal"/>
@@ -6464,12 +7200,12 @@
       <w:lvlText w:val="%1.%2."/>
       <w:lvlJc w:val="left"/>
       <w:pPr>
-        <w:ind w:left="792" w:hanging="432"/>
+        <w:ind w:left="715" w:hanging="432"/>
       </w:pPr>
       <w:rPr>
         <w:rFonts w:hint="default"/>
-        <w:b/>
-        <w:bCs/>
+        <w:b w:val="0"/>
+        <w:bCs w:val="0"/>
       </w:rPr>
     </w:lvl>
     <w:lvl w:ilvl="2">
@@ -6557,7 +7293,93 @@
       </w:rPr>
     </w:lvl>
   </w:abstractNum>
-  <w:abstractNum w:abstractNumId="8" w15:restartNumberingAfterBreak="0">
+  <w:abstractNum w:abstractNumId="11" w15:restartNumberingAfterBreak="0">
+    <w:nsid w:val="65FC4894"/>
+    <w:multiLevelType w:val="hybridMultilevel"/>
+    <w:tmpl w:val="1AA21DE6"/>
+    <w:lvl w:ilvl="0" w:tplc="04020011">
+      <w:start w:val="1"/>
+      <w:numFmt w:val="decimal"/>
+      <w:lvlText w:val="%1)"/>
+      <w:lvlJc w:val="left"/>
+      <w:pPr>
+        <w:ind w:left="643" w:hanging="360"/>
+      </w:pPr>
+    </w:lvl>
+    <w:lvl w:ilvl="1" w:tplc="04020019" w:tentative="1">
+      <w:start w:val="1"/>
+      <w:numFmt w:val="lowerLetter"/>
+      <w:lvlText w:val="%2."/>
+      <w:lvlJc w:val="left"/>
+      <w:pPr>
+        <w:ind w:left="1363" w:hanging="360"/>
+      </w:pPr>
+    </w:lvl>
+    <w:lvl w:ilvl="2" w:tplc="0402001B" w:tentative="1">
+      <w:start w:val="1"/>
+      <w:numFmt w:val="lowerRoman"/>
+      <w:lvlText w:val="%3."/>
+      <w:lvlJc w:val="right"/>
+      <w:pPr>
+        <w:ind w:left="2083" w:hanging="180"/>
+      </w:pPr>
+    </w:lvl>
+    <w:lvl w:ilvl="3" w:tplc="0402000F" w:tentative="1">
+      <w:start w:val="1"/>
+      <w:numFmt w:val="decimal"/>
+      <w:lvlText w:val="%4."/>
+      <w:lvlJc w:val="left"/>
+      <w:pPr>
+        <w:ind w:left="2803" w:hanging="360"/>
+      </w:pPr>
+    </w:lvl>
+    <w:lvl w:ilvl="4" w:tplc="04020019" w:tentative="1">
+      <w:start w:val="1"/>
+      <w:numFmt w:val="lowerLetter"/>
+      <w:lvlText w:val="%5."/>
+      <w:lvlJc w:val="left"/>
+      <w:pPr>
+        <w:ind w:left="3523" w:hanging="360"/>
+      </w:pPr>
+    </w:lvl>
+    <w:lvl w:ilvl="5" w:tplc="0402001B" w:tentative="1">
+      <w:start w:val="1"/>
+      <w:numFmt w:val="lowerRoman"/>
+      <w:lvlText w:val="%6."/>
+      <w:lvlJc w:val="right"/>
+      <w:pPr>
+        <w:ind w:left="4243" w:hanging="180"/>
+      </w:pPr>
+    </w:lvl>
+    <w:lvl w:ilvl="6" w:tplc="0402000F" w:tentative="1">
+      <w:start w:val="1"/>
+      <w:numFmt w:val="decimal"/>
+      <w:lvlText w:val="%7."/>
+      <w:lvlJc w:val="left"/>
+      <w:pPr>
+        <w:ind w:left="4963" w:hanging="360"/>
+      </w:pPr>
+    </w:lvl>
+    <w:lvl w:ilvl="7" w:tplc="04020019" w:tentative="1">
+      <w:start w:val="1"/>
+      <w:numFmt w:val="lowerLetter"/>
+      <w:lvlText w:val="%8."/>
+      <w:lvlJc w:val="left"/>
+      <w:pPr>
+        <w:ind w:left="5683" w:hanging="360"/>
+      </w:pPr>
+    </w:lvl>
+    <w:lvl w:ilvl="8" w:tplc="0402001B" w:tentative="1">
+      <w:start w:val="1"/>
+      <w:numFmt w:val="lowerRoman"/>
+      <w:lvlText w:val="%9."/>
+      <w:lvlJc w:val="right"/>
+      <w:pPr>
+        <w:ind w:left="6403" w:hanging="180"/>
+      </w:pPr>
+    </w:lvl>
+  </w:abstractNum>
+  <w:abstractNum w:abstractNumId="12" w15:restartNumberingAfterBreak="0">
     <w:nsid w:val="760B5045"/>
     <w:multiLevelType w:val="hybridMultilevel"/>
     <w:tmpl w:val="377861E6"/>
@@ -6670,7 +7492,7 @@
       </w:rPr>
     </w:lvl>
   </w:abstractNum>
-  <w:abstractNum w:abstractNumId="9" w15:restartNumberingAfterBreak="0">
+  <w:abstractNum w:abstractNumId="13" w15:restartNumberingAfterBreak="0">
     <w:nsid w:val="7E3C1455"/>
     <w:multiLevelType w:val="hybridMultilevel"/>
     <w:tmpl w:val="171AC5FC"/>
@@ -6786,16 +7608,16 @@
     <w:abstractNumId w:val="3"/>
   </w:num>
   <w:num w:numId="2">
-    <w:abstractNumId w:val="7"/>
+    <w:abstractNumId w:val="10"/>
   </w:num>
   <w:num w:numId="3">
     <w:abstractNumId w:val="0"/>
   </w:num>
   <w:num w:numId="4">
-    <w:abstractNumId w:val="4"/>
+    <w:abstractNumId w:val="5"/>
   </w:num>
   <w:num w:numId="5">
-    <w:abstractNumId w:val="6"/>
+    <w:abstractNumId w:val="7"/>
   </w:num>
   <w:num w:numId="6">
     <w:abstractNumId w:val="2"/>
@@ -6932,13 +7754,25 @@
     <w:abstractNumId w:val="1"/>
   </w:num>
   <w:num w:numId="8">
+    <w:abstractNumId w:val="12"/>
+  </w:num>
+  <w:num w:numId="9">
+    <w:abstractNumId w:val="13"/>
+  </w:num>
+  <w:num w:numId="10">
+    <w:abstractNumId w:val="6"/>
+  </w:num>
+  <w:num w:numId="11">
     <w:abstractNumId w:val="8"/>
   </w:num>
-  <w:num w:numId="9">
+  <w:num w:numId="12">
+    <w:abstractNumId w:val="4"/>
+  </w:num>
+  <w:num w:numId="13">
+    <w:abstractNumId w:val="11"/>
+  </w:num>
+  <w:num w:numId="14">
     <w:abstractNumId w:val="9"/>
-  </w:num>
-  <w:num w:numId="10">
-    <w:abstractNumId w:val="5"/>
   </w:num>
 </w:numbering>
 </file>

</xml_diff>

<commit_message>
Fix point 8 view
</commit_message>
<xml_diff>
--- a/docs/ChainFund-documentation.docx
+++ b/docs/ChainFund-documentation.docx
@@ -36,7 +36,7 @@
             <v:imagedata r:id="rId6" o:title=""/>
             <w10:wrap type="topAndBottom"/>
           </v:shape>
-          <o:OLEObject Type="Embed" ProgID="Word.Picture.8" ShapeID="_x0000_s1027" DrawAspect="Content" ObjectID="_1674335905" r:id="rId7"/>
+          <o:OLEObject Type="Embed" ProgID="Word.Picture.8" ShapeID="_x0000_s1027" DrawAspect="Content" ObjectID="_1674338479" r:id="rId7"/>
         </w:object>
       </w:r>
     </w:p>
@@ -530,7 +530,7 @@
             </w:rPr>
             <w:fldChar w:fldCharType="separate"/>
           </w:r>
-          <w:hyperlink w:anchor="_Toc63723132" w:history="1">
+          <w:hyperlink w:anchor="_Toc63725724" w:history="1">
             <w:r>
               <w:rPr>
                 <w:rStyle w:val="Hyperlink"/>
@@ -577,7 +577,7 @@
                 <w:noProof/>
                 <w:webHidden/>
               </w:rPr>
-              <w:instrText xml:space="preserve"> PAGEREF _Toc63723132 \h </w:instrText>
+              <w:instrText xml:space="preserve"> PAGEREF _Toc63725724 \h </w:instrText>
             </w:r>
             <w:r>
               <w:rPr>
@@ -620,7 +620,7 @@
               <w:noProof/>
             </w:rPr>
           </w:pPr>
-          <w:hyperlink w:anchor="_Toc63723133" w:history="1">
+          <w:hyperlink w:anchor="_Toc63725725" w:history="1">
             <w:r>
               <w:rPr>
                 <w:rStyle w:val="Hyperlink"/>
@@ -667,7 +667,7 @@
                 <w:noProof/>
                 <w:webHidden/>
               </w:rPr>
-              <w:instrText xml:space="preserve"> PAGEREF _Toc63723133 \h </w:instrText>
+              <w:instrText xml:space="preserve"> PAGEREF _Toc63725725 \h </w:instrText>
             </w:r>
             <w:r>
               <w:rPr>
@@ -710,7 +710,7 @@
               <w:noProof/>
             </w:rPr>
           </w:pPr>
-          <w:hyperlink w:anchor="_Toc63723134" w:history="1">
+          <w:hyperlink w:anchor="_Toc63725726" w:history="1">
             <w:r>
               <w:rPr>
                 <w:rStyle w:val="Hyperlink"/>
@@ -767,7 +767,7 @@
                 <w:noProof/>
                 <w:webHidden/>
               </w:rPr>
-              <w:instrText xml:space="preserve"> PAGEREF _Toc63723134 \h </w:instrText>
+              <w:instrText xml:space="preserve"> PAGEREF _Toc63725726 \h </w:instrText>
             </w:r>
             <w:r>
               <w:rPr>
@@ -810,7 +810,7 @@
               <w:noProof/>
             </w:rPr>
           </w:pPr>
-          <w:hyperlink w:anchor="_Toc63723135" w:history="1">
+          <w:hyperlink w:anchor="_Toc63725727" w:history="1">
             <w:r>
               <w:rPr>
                 <w:rStyle w:val="Hyperlink"/>
@@ -867,7 +867,7 @@
                 <w:noProof/>
                 <w:webHidden/>
               </w:rPr>
-              <w:instrText xml:space="preserve"> PAGEREF _Toc63723135 \h </w:instrText>
+              <w:instrText xml:space="preserve"> PAGEREF _Toc63725727 \h </w:instrText>
             </w:r>
             <w:r>
               <w:rPr>
@@ -910,7 +910,7 @@
               <w:noProof/>
             </w:rPr>
           </w:pPr>
-          <w:hyperlink w:anchor="_Toc63723136" w:history="1">
+          <w:hyperlink w:anchor="_Toc63725728" w:history="1">
             <w:r>
               <w:rPr>
                 <w:rStyle w:val="Hyperlink"/>
@@ -957,7 +957,7 @@
                 <w:noProof/>
                 <w:webHidden/>
               </w:rPr>
-              <w:instrText xml:space="preserve"> PAGEREF _Toc63723136 \h </w:instrText>
+              <w:instrText xml:space="preserve"> PAGEREF _Toc63725728 \h </w:instrText>
             </w:r>
             <w:r>
               <w:rPr>
@@ -1000,7 +1000,7 @@
               <w:noProof/>
             </w:rPr>
           </w:pPr>
-          <w:hyperlink w:anchor="_Toc63723137" w:history="1">
+          <w:hyperlink w:anchor="_Toc63725729" w:history="1">
             <w:r>
               <w:rPr>
                 <w:rStyle w:val="Hyperlink"/>
@@ -1047,7 +1047,7 @@
                 <w:noProof/>
                 <w:webHidden/>
               </w:rPr>
-              <w:instrText xml:space="preserve"> PAGEREF _Toc63723137 \h </w:instrText>
+              <w:instrText xml:space="preserve"> PAGEREF _Toc63725729 \h </w:instrText>
             </w:r>
             <w:r>
               <w:rPr>
@@ -1090,7 +1090,7 @@
               <w:noProof/>
             </w:rPr>
           </w:pPr>
-          <w:hyperlink w:anchor="_Toc63723138" w:history="1">
+          <w:hyperlink w:anchor="_Toc63725730" w:history="1">
             <w:r>
               <w:rPr>
                 <w:rStyle w:val="Hyperlink"/>
@@ -1137,7 +1137,7 @@
                 <w:noProof/>
                 <w:webHidden/>
               </w:rPr>
-              <w:instrText xml:space="preserve"> PAGEREF _Toc63723138 \h </w:instrText>
+              <w:instrText xml:space="preserve"> PAGEREF _Toc63725730 \h </w:instrText>
             </w:r>
             <w:r>
               <w:rPr>
@@ -1180,7 +1180,7 @@
               <w:noProof/>
             </w:rPr>
           </w:pPr>
-          <w:hyperlink w:anchor="_Toc63723139" w:history="1">
+          <w:hyperlink w:anchor="_Toc63725731" w:history="1">
             <w:r>
               <w:rPr>
                 <w:rStyle w:val="Hyperlink"/>
@@ -1228,7 +1228,7 @@
                 <w:noProof/>
                 <w:webHidden/>
               </w:rPr>
-              <w:instrText xml:space="preserve"> PAGEREF _Toc63723139 \h </w:instrText>
+              <w:instrText xml:space="preserve"> PAGEREF _Toc63725731 \h </w:instrText>
             </w:r>
             <w:r>
               <w:rPr>
@@ -1271,7 +1271,7 @@
               <w:noProof/>
             </w:rPr>
           </w:pPr>
-          <w:hyperlink w:anchor="_Toc63723140" w:history="1">
+          <w:hyperlink w:anchor="_Toc63725732" w:history="1">
             <w:r>
               <w:rPr>
                 <w:rStyle w:val="Hyperlink"/>
@@ -1319,7 +1319,7 @@
                 <w:noProof/>
                 <w:webHidden/>
               </w:rPr>
-              <w:instrText xml:space="preserve"> PAGEREF _Toc63723140 \h </w:instrText>
+              <w:instrText xml:space="preserve"> PAGEREF _Toc63725732 \h </w:instrText>
             </w:r>
             <w:r>
               <w:rPr>
@@ -1362,7 +1362,7 @@
               <w:noProof/>
             </w:rPr>
           </w:pPr>
-          <w:hyperlink w:anchor="_Toc63723141" w:history="1">
+          <w:hyperlink w:anchor="_Toc63725733" w:history="1">
             <w:r>
               <w:rPr>
                 <w:rStyle w:val="Hyperlink"/>
@@ -1409,7 +1409,7 @@
                 <w:noProof/>
                 <w:webHidden/>
               </w:rPr>
-              <w:instrText xml:space="preserve"> PAGEREF _Toc63723141 \h </w:instrText>
+              <w:instrText xml:space="preserve"> PAGEREF _Toc63725733 \h </w:instrText>
             </w:r>
             <w:r>
               <w:rPr>
@@ -1452,7 +1452,7 @@
               <w:noProof/>
             </w:rPr>
           </w:pPr>
-          <w:hyperlink w:anchor="_Toc63723142" w:history="1">
+          <w:hyperlink w:anchor="_Toc63725734" w:history="1">
             <w:r>
               <w:rPr>
                 <w:rStyle w:val="Hyperlink"/>
@@ -1500,7 +1500,7 @@
                 <w:noProof/>
                 <w:webHidden/>
               </w:rPr>
-              <w:instrText xml:space="preserve"> PAGEREF _Toc63723142 \h </w:instrText>
+              <w:instrText xml:space="preserve"> PAGEREF _Toc63725734 \h </w:instrText>
             </w:r>
             <w:r>
               <w:rPr>
@@ -1543,7 +1543,7 @@
               <w:noProof/>
             </w:rPr>
           </w:pPr>
-          <w:hyperlink w:anchor="_Toc63723143" w:history="1">
+          <w:hyperlink w:anchor="_Toc63725735" w:history="1">
             <w:r>
               <w:rPr>
                 <w:rStyle w:val="Hyperlink"/>
@@ -1591,7 +1591,7 @@
                 <w:noProof/>
                 <w:webHidden/>
               </w:rPr>
-              <w:instrText xml:space="preserve"> PAGEREF _Toc63723143 \h </w:instrText>
+              <w:instrText xml:space="preserve"> PAGEREF _Toc63725735 \h </w:instrText>
             </w:r>
             <w:r>
               <w:rPr>
@@ -1634,7 +1634,7 @@
               <w:noProof/>
             </w:rPr>
           </w:pPr>
-          <w:hyperlink w:anchor="_Toc63723144" w:history="1">
+          <w:hyperlink w:anchor="_Toc63725736" w:history="1">
             <w:r>
               <w:rPr>
                 <w:rStyle w:val="Hyperlink"/>
@@ -1682,7 +1682,7 @@
                 <w:noProof/>
                 <w:webHidden/>
               </w:rPr>
-              <w:instrText xml:space="preserve"> PAGEREF _Toc63723144 \h </w:instrText>
+              <w:instrText xml:space="preserve"> PAGEREF _Toc63725736 \h </w:instrText>
             </w:r>
             <w:r>
               <w:rPr>
@@ -1725,7 +1725,7 @@
               <w:noProof/>
             </w:rPr>
           </w:pPr>
-          <w:hyperlink w:anchor="_Toc63723145" w:history="1">
+          <w:hyperlink w:anchor="_Toc63725737" w:history="1">
             <w:r>
               <w:rPr>
                 <w:rStyle w:val="Hyperlink"/>
@@ -1772,7 +1772,7 @@
                 <w:noProof/>
                 <w:webHidden/>
               </w:rPr>
-              <w:instrText xml:space="preserve"> PAGEREF _Toc63723145 \h </w:instrText>
+              <w:instrText xml:space="preserve"> PAGEREF _Toc63725737 \h </w:instrText>
             </w:r>
             <w:r>
               <w:rPr>
@@ -1815,7 +1815,7 @@
               <w:noProof/>
             </w:rPr>
           </w:pPr>
-          <w:hyperlink w:anchor="_Toc63723146" w:history="1">
+          <w:hyperlink w:anchor="_Toc63725738" w:history="1">
             <w:r>
               <w:rPr>
                 <w:rStyle w:val="Hyperlink"/>
@@ -1862,7 +1862,7 @@
                 <w:noProof/>
                 <w:webHidden/>
               </w:rPr>
-              <w:instrText xml:space="preserve"> PAGEREF _Toc63723146 \h </w:instrText>
+              <w:instrText xml:space="preserve"> PAGEREF _Toc63725738 \h </w:instrText>
             </w:r>
             <w:r>
               <w:rPr>
@@ -1905,7 +1905,7 @@
               <w:noProof/>
             </w:rPr>
           </w:pPr>
-          <w:hyperlink w:anchor="_Toc63723147" w:history="1">
+          <w:hyperlink w:anchor="_Toc63725739" w:history="1">
             <w:r>
               <w:rPr>
                 <w:rStyle w:val="Hyperlink"/>
@@ -1953,7 +1953,7 @@
                 <w:noProof/>
                 <w:webHidden/>
               </w:rPr>
-              <w:instrText xml:space="preserve"> PAGEREF _Toc63723147 \h </w:instrText>
+              <w:instrText xml:space="preserve"> PAGEREF _Toc63725739 \h </w:instrText>
             </w:r>
             <w:r>
               <w:rPr>
@@ -1996,7 +1996,7 @@
               <w:noProof/>
             </w:rPr>
           </w:pPr>
-          <w:hyperlink w:anchor="_Toc63723148" w:history="1">
+          <w:hyperlink w:anchor="_Toc63725740" w:history="1">
             <w:r>
               <w:rPr>
                 <w:rStyle w:val="Hyperlink"/>
@@ -2044,7 +2044,7 @@
                 <w:noProof/>
                 <w:webHidden/>
               </w:rPr>
-              <w:instrText xml:space="preserve"> PAGEREF _Toc63723148 \h </w:instrText>
+              <w:instrText xml:space="preserve"> PAGEREF _Toc63725740 \h </w:instrText>
             </w:r>
             <w:r>
               <w:rPr>
@@ -2087,7 +2087,7 @@
               <w:noProof/>
             </w:rPr>
           </w:pPr>
-          <w:hyperlink w:anchor="_Toc63723149" w:history="1">
+          <w:hyperlink w:anchor="_Toc63725741" w:history="1">
             <w:r>
               <w:rPr>
                 <w:rStyle w:val="Hyperlink"/>
@@ -2135,7 +2135,7 @@
                 <w:noProof/>
                 <w:webHidden/>
               </w:rPr>
-              <w:instrText xml:space="preserve"> PAGEREF _Toc63723149 \h </w:instrText>
+              <w:instrText xml:space="preserve"> PAGEREF _Toc63725741 \h </w:instrText>
             </w:r>
             <w:r>
               <w:rPr>
@@ -2178,7 +2178,7 @@
               <w:noProof/>
             </w:rPr>
           </w:pPr>
-          <w:hyperlink w:anchor="_Toc63723150" w:history="1">
+          <w:hyperlink w:anchor="_Toc63725742" w:history="1">
             <w:r>
               <w:rPr>
                 <w:rStyle w:val="Hyperlink"/>
@@ -2226,7 +2226,7 @@
                 <w:noProof/>
                 <w:webHidden/>
               </w:rPr>
-              <w:instrText xml:space="preserve"> PAGEREF _Toc63723150 \h </w:instrText>
+              <w:instrText xml:space="preserve"> PAGEREF _Toc63725742 \h </w:instrText>
             </w:r>
             <w:r>
               <w:rPr>
@@ -2408,7 +2408,7 @@
           <w:szCs w:val="36"/>
         </w:rPr>
       </w:pPr>
-      <w:bookmarkStart w:id="0" w:name="_Toc63723132"/>
+      <w:bookmarkStart w:id="0" w:name="_Toc63725724"/>
       <w:r>
         <w:rPr>
           <w:rFonts w:asciiTheme="minorHAnsi" w:hAnsiTheme="minorHAnsi" w:cstheme="minorHAnsi"/>
@@ -2529,7 +2529,7 @@
           <w:szCs w:val="36"/>
         </w:rPr>
       </w:pPr>
-      <w:bookmarkStart w:id="1" w:name="_Toc63723133"/>
+      <w:bookmarkStart w:id="1" w:name="_Toc63725725"/>
       <w:r>
         <w:rPr>
           <w:rFonts w:asciiTheme="minorHAnsi" w:hAnsiTheme="minorHAnsi" w:cstheme="minorHAnsi"/>
@@ -2632,7 +2632,7 @@
           <w:shd w:val="clear" w:color="auto" w:fill="FFFFFF"/>
         </w:rPr>
       </w:pPr>
-      <w:bookmarkStart w:id="2" w:name="_Toc63723134"/>
+      <w:bookmarkStart w:id="2" w:name="_Toc63725726"/>
       <w:r>
         <w:rPr>
           <w:rFonts w:asciiTheme="minorHAnsi" w:hAnsiTheme="minorHAnsi" w:cstheme="minorHAnsi"/>
@@ -2673,7 +2673,7 @@
           <w:shd w:val="clear" w:color="auto" w:fill="FFFFFF"/>
         </w:rPr>
       </w:pPr>
-      <w:bookmarkStart w:id="3" w:name="_Toc63723135"/>
+      <w:bookmarkStart w:id="3" w:name="_Toc63725727"/>
       <w:r>
         <w:rPr>
           <w:rFonts w:asciiTheme="minorHAnsi" w:hAnsiTheme="minorHAnsi" w:cstheme="minorHAnsi"/>
@@ -2721,7 +2721,7 @@
           <w:szCs w:val="36"/>
         </w:rPr>
       </w:pPr>
-      <w:bookmarkStart w:id="4" w:name="_Toc63723136"/>
+      <w:bookmarkStart w:id="4" w:name="_Toc63725728"/>
       <w:r>
         <w:rPr>
           <w:rFonts w:asciiTheme="minorHAnsi" w:hAnsiTheme="minorHAnsi" w:cstheme="minorHAnsi"/>
@@ -3348,7 +3348,7 @@
           <w:szCs w:val="36"/>
         </w:rPr>
       </w:pPr>
-      <w:bookmarkStart w:id="5" w:name="_Toc63723137"/>
+      <w:bookmarkStart w:id="5" w:name="_Toc63725729"/>
       <w:r>
         <w:rPr>
           <w:rFonts w:asciiTheme="minorHAnsi" w:hAnsiTheme="minorHAnsi" w:cstheme="minorHAnsi"/>
@@ -3763,7 +3763,7 @@
           <w:szCs w:val="36"/>
         </w:rPr>
       </w:pPr>
-      <w:bookmarkStart w:id="6" w:name="_Toc63723138"/>
+      <w:bookmarkStart w:id="6" w:name="_Toc63725730"/>
       <w:r>
         <w:rPr>
           <w:rFonts w:asciiTheme="minorHAnsi" w:hAnsiTheme="minorHAnsi" w:cstheme="minorHAnsi"/>
@@ -3792,7 +3792,7 @@
           <w:shd w:val="clear" w:color="auto" w:fill="FFFFFF"/>
         </w:rPr>
       </w:pPr>
-      <w:bookmarkStart w:id="7" w:name="_Toc63723139"/>
+      <w:bookmarkStart w:id="7" w:name="_Toc63725731"/>
       <w:r>
         <w:rPr>
           <w:rFonts w:asciiTheme="minorHAnsi" w:hAnsiTheme="minorHAnsi" w:cstheme="minorHAnsi"/>
@@ -4679,7 +4679,7 @@
           <w:shd w:val="clear" w:color="auto" w:fill="FFFFFF"/>
         </w:rPr>
       </w:pPr>
-      <w:bookmarkStart w:id="8" w:name="_Toc63723140"/>
+      <w:bookmarkStart w:id="8" w:name="_Toc63725732"/>
       <w:r>
         <w:rPr>
           <w:rFonts w:asciiTheme="minorHAnsi" w:hAnsiTheme="minorHAnsi" w:cstheme="minorHAnsi"/>
@@ -5361,7 +5361,7 @@
           <w:szCs w:val="36"/>
         </w:rPr>
       </w:pPr>
-      <w:bookmarkStart w:id="11" w:name="_Toc63723141"/>
+      <w:bookmarkStart w:id="11" w:name="_Toc63725733"/>
       <w:r>
         <w:rPr>
           <w:rFonts w:asciiTheme="minorHAnsi" w:hAnsiTheme="minorHAnsi" w:cstheme="minorHAnsi"/>
@@ -5388,7 +5388,7 @@
           <w:shd w:val="clear" w:color="auto" w:fill="FFFFFF"/>
         </w:rPr>
       </w:pPr>
-      <w:bookmarkStart w:id="12" w:name="_Toc63723142"/>
+      <w:bookmarkStart w:id="12" w:name="_Toc63725734"/>
       <w:r>
         <w:rPr>
           <w:rFonts w:asciiTheme="minorHAnsi" w:hAnsiTheme="minorHAnsi" w:cstheme="minorHAnsi"/>
@@ -5504,7 +5504,7 @@
           <w:shd w:val="clear" w:color="auto" w:fill="FFFFFF"/>
         </w:rPr>
       </w:pPr>
-      <w:bookmarkStart w:id="13" w:name="_Toc63723143"/>
+      <w:bookmarkStart w:id="13" w:name="_Toc63725735"/>
       <w:r>
         <w:rPr>
           <w:noProof/>
@@ -5602,7 +5602,7 @@
           <w:shd w:val="clear" w:color="auto" w:fill="FFFFFF"/>
         </w:rPr>
       </w:pPr>
-      <w:bookmarkStart w:id="14" w:name="_Toc63723144"/>
+      <w:bookmarkStart w:id="14" w:name="_Toc63725736"/>
       <w:r>
         <w:rPr>
           <w:rFonts w:asciiTheme="minorHAnsi" w:hAnsiTheme="minorHAnsi" w:cstheme="minorHAnsi"/>
@@ -5710,7 +5710,7 @@
           <w:szCs w:val="36"/>
         </w:rPr>
       </w:pPr>
-      <w:bookmarkStart w:id="15" w:name="_Toc63723145"/>
+      <w:bookmarkStart w:id="15" w:name="_Toc63725737"/>
       <w:r>
         <w:rPr>
           <w:rFonts w:asciiTheme="minorHAnsi" w:hAnsiTheme="minorHAnsi" w:cstheme="minorHAnsi"/>
@@ -5862,7 +5862,7 @@
           <w:szCs w:val="36"/>
         </w:rPr>
       </w:pPr>
-      <w:bookmarkStart w:id="16" w:name="_Toc63723146"/>
+      <w:bookmarkStart w:id="16" w:name="_Toc63725738"/>
       <w:r>
         <w:rPr>
           <w:rFonts w:asciiTheme="minorHAnsi" w:hAnsiTheme="minorHAnsi" w:cstheme="minorHAnsi"/>
@@ -5905,16 +5905,16 @@
           <w:noProof/>
         </w:rPr>
         <w:drawing>
-          <wp:anchor distT="0" distB="0" distL="0" distR="0" simplePos="0" relativeHeight="251669504" behindDoc="0" locked="0" layoutInCell="1" allowOverlap="1" wp14:anchorId="08516EE1" wp14:editId="6B04132C">
+          <wp:anchor distT="0" distB="0" distL="0" distR="0" simplePos="0" relativeHeight="251669504" behindDoc="0" locked="0" layoutInCell="1" allowOverlap="1" wp14:anchorId="08516EE1" wp14:editId="723455B7">
             <wp:simplePos x="0" y="0"/>
             <wp:positionH relativeFrom="margin">
               <wp:align>center</wp:align>
             </wp:positionH>
             <wp:positionV relativeFrom="paragraph">
-              <wp:posOffset>1210945</wp:posOffset>
+              <wp:posOffset>1142365</wp:posOffset>
             </wp:positionV>
             <wp:extent cx="3545205" cy="2598420"/>
-            <wp:effectExtent l="0" t="0" r="0" b="0"/>
+            <wp:effectExtent l="190500" t="114300" r="188595" b="182880"/>
             <wp:wrapTopAndBottom/>
             <wp:docPr id="2" name="Image6"/>
             <wp:cNvGraphicFramePr>
@@ -5943,6 +5943,16 @@
                     <a:prstGeom prst="rect">
                       <a:avLst/>
                     </a:prstGeom>
+                    <a:ln>
+                      <a:noFill/>
+                    </a:ln>
+                    <a:effectLst>
+                      <a:outerShdw blurRad="190500" algn="tl" rotWithShape="0">
+                        <a:srgbClr val="000000">
+                          <a:alpha val="70000"/>
+                        </a:srgbClr>
+                      </a:outerShdw>
+                    </a:effectLst>
                   </pic:spPr>
                 </pic:pic>
               </a:graphicData>
@@ -6010,7 +6020,7 @@
         </w:rPr>
         <w:t xml:space="preserve"> </w:t>
       </w:r>
-      <w:bookmarkStart w:id="17" w:name="_Toc63723147"/>
+      <w:bookmarkStart w:id="17" w:name="_Toc63725739"/>
       <w:r>
         <w:rPr>
           <w:rFonts w:asciiTheme="minorHAnsi" w:hAnsiTheme="minorHAnsi" w:cstheme="minorHAnsi"/>
@@ -6034,13 +6044,13 @@
           <w:rFonts w:eastAsia="Calibri" w:cstheme="minorHAnsi"/>
           <w:noProof/>
         </w:rPr>
-        <w:object w:dxaOrig="225" w:dyaOrig="225" w14:anchorId="30BFEE06">
+        <w:object w:dxaOrig="1440" w:dyaOrig="1440" w14:anchorId="30BFEE06">
           <v:shape id="_x0000_s1031" type="#_x0000_t75" style="position:absolute;margin-left:20.4pt;margin-top:10.25pt;width:482.4pt;height:316.2pt;z-index:251677696;mso-position-horizontal-relative:text;mso-position-vertical-relative:text;mso-width-relative:page;mso-height-relative:page" o:preferrelative="f" filled="t">
             <v:imagedata r:id="rId13" o:title=""/>
             <o:lock v:ext="edit" aspectratio="f"/>
             <w10:wrap type="topAndBottom"/>
           </v:shape>
-          <o:OLEObject Type="Embed" ProgID="StaticMetafile" ShapeID="_x0000_s1031" DrawAspect="Content" ObjectID="_1674335906" r:id="rId14"/>
+          <o:OLEObject Type="Embed" ProgID="StaticMetafile" ShapeID="_x0000_s1031" DrawAspect="Content" ObjectID="_1674338480" r:id="rId14"/>
         </w:object>
       </w:r>
     </w:p>
@@ -6059,26 +6069,26 @@
           <w:shd w:val="clear" w:color="auto" w:fill="FFFFFF"/>
         </w:rPr>
       </w:pPr>
-      <w:bookmarkStart w:id="18" w:name="_Toc63723148"/>
-      <w:r>
-        <w:rPr>
-          <w:rFonts w:eastAsia="Calibri" w:cstheme="minorHAnsi"/>
+      <w:bookmarkStart w:id="18" w:name="_Toc63725740"/>
+      <w:r>
+        <w:rPr>
+          <w:rFonts w:asciiTheme="minorHAnsi" w:eastAsia="Calibri" w:hAnsiTheme="minorHAnsi" w:cstheme="minorHAnsi"/>
           <w:noProof/>
         </w:rPr>
         <w:lastRenderedPageBreak/>
         <w:drawing>
-          <wp:anchor distT="0" distB="0" distL="0" distR="0" simplePos="0" relativeHeight="251675648" behindDoc="0" locked="0" layoutInCell="1" allowOverlap="1" wp14:anchorId="68DCB0CF" wp14:editId="60C8A8E9">
+          <wp:anchor distT="0" distB="0" distL="114300" distR="114300" simplePos="0" relativeHeight="251680768" behindDoc="0" locked="0" layoutInCell="1" allowOverlap="1" wp14:anchorId="0AD9C0FF" wp14:editId="20282247">
             <wp:simplePos x="0" y="0"/>
             <wp:positionH relativeFrom="margin">
-              <wp:posOffset>227330</wp:posOffset>
+              <wp:align>center</wp:align>
             </wp:positionH>
             <wp:positionV relativeFrom="paragraph">
-              <wp:posOffset>368300</wp:posOffset>
+              <wp:posOffset>350520</wp:posOffset>
             </wp:positionV>
-            <wp:extent cx="6186805" cy="4139565"/>
+            <wp:extent cx="6187240" cy="4140000"/>
             <wp:effectExtent l="0" t="0" r="4445" b="0"/>
             <wp:wrapTopAndBottom/>
-            <wp:docPr id="3" name="Image2"/>
+            <wp:docPr id="9" name="Picture 9"/>
             <wp:cNvGraphicFramePr>
               <a:graphicFrameLocks xmlns:a="http://schemas.openxmlformats.org/drawingml/2006/main" noChangeAspect="1"/>
             </wp:cNvGraphicFramePr>
@@ -6086,21 +6096,25 @@
               <a:graphicData uri="http://schemas.openxmlformats.org/drawingml/2006/picture">
                 <pic:pic xmlns:pic="http://schemas.openxmlformats.org/drawingml/2006/picture">
                   <pic:nvPicPr>
-                    <pic:cNvPr id="6" name="Image2"/>
-                    <pic:cNvPicPr>
-                      <a:picLocks noChangeAspect="1" noChangeArrowheads="1"/>
-                    </pic:cNvPicPr>
+                    <pic:cNvPr id="9" name="Picture 9"/>
+                    <pic:cNvPicPr/>
                   </pic:nvPicPr>
                   <pic:blipFill>
-                    <a:blip r:embed="rId15"/>
+                    <a:blip r:embed="rId15">
+                      <a:extLst>
+                        <a:ext uri="{28A0092B-C50C-407E-A947-70E740481C1C}">
+                          <a14:useLocalDpi xmlns:a14="http://schemas.microsoft.com/office/drawing/2010/main" val="0"/>
+                        </a:ext>
+                      </a:extLst>
+                    </a:blip>
                     <a:stretch>
                       <a:fillRect/>
                     </a:stretch>
                   </pic:blipFill>
-                  <pic:spPr bwMode="auto">
+                  <pic:spPr>
                     <a:xfrm>
                       <a:off x="0" y="0"/>
-                      <a:ext cx="6186805" cy="4139565"/>
+                      <a:ext cx="6187240" cy="4140000"/>
                     </a:xfrm>
                     <a:prstGeom prst="rect">
                       <a:avLst/>
@@ -6109,6 +6123,12 @@
                 </pic:pic>
               </a:graphicData>
             </a:graphic>
+            <wp14:sizeRelH relativeFrom="page">
+              <wp14:pctWidth>0</wp14:pctWidth>
+            </wp14:sizeRelH>
+            <wp14:sizeRelV relativeFrom="page">
+              <wp14:pctHeight>0</wp14:pctHeight>
+            </wp14:sizeRelV>
           </wp:anchor>
         </w:drawing>
       </w:r>
@@ -6146,7 +6166,7 @@
           <w:shd w:val="clear" w:color="auto" w:fill="FFFFFF"/>
         </w:rPr>
       </w:pPr>
-      <w:bookmarkStart w:id="19" w:name="_Toc63723149"/>
+      <w:bookmarkStart w:id="19" w:name="_Toc63725741"/>
       <w:r>
         <w:rPr>
           <w:rFonts w:asciiTheme="minorHAnsi" w:hAnsiTheme="minorHAnsi" w:cstheme="minorHAnsi"/>
@@ -6238,7 +6258,7 @@
           <w:shd w:val="clear" w:color="auto" w:fill="FFFFFF"/>
         </w:rPr>
       </w:pPr>
-      <w:bookmarkStart w:id="20" w:name="_Toc63723150"/>
+      <w:bookmarkStart w:id="20" w:name="_Toc63725742"/>
       <w:r>
         <w:rPr>
           <w:noProof/>

</xml_diff>

<commit_message>
Write section 2.2 in chainFund document
</commit_message>
<xml_diff>
--- a/docs/ChainFund-documentation.docx
+++ b/docs/ChainFund-documentation.docx
@@ -18,7 +18,7 @@
             <v:imagedata r:id="rId3" o:title=""/>
             <w10:wrap type="topAndBottom"/>
           </v:shape>
-          <o:OLEObject Type="Embed" ProgID="Word.Picture.8" ShapeID="ole_rId2" DrawAspect="Content" ObjectID="_1256698803" r:id="rId2"/>
+          <o:OLEObject Type="Embed" ProgID="Word.Picture.8" ShapeID="ole_rId2" DrawAspect="Content" ObjectID="_1631113599" r:id="rId2"/>
         </w:object>
       </w:r>
     </w:p>
@@ -443,6 +443,7 @@
               <w:rStyle w:val="IndexLink"/>
               <w:b/>
               <w:bCs/>
+              <w:vanish w:val="false"/>
               <w:rFonts w:cs="Calibri"/>
             </w:rPr>
             <w:instrText> TOC \z \o "1-3" \u \h</w:instrText>
@@ -453,6 +454,7 @@
               <w:rStyle w:val="IndexLink"/>
               <w:b/>
               <w:bCs/>
+              <w:vanish w:val="false"/>
               <w:rFonts w:cs="Calibri"/>
             </w:rPr>
             <w:fldChar w:fldCharType="separate"/>
@@ -465,6 +467,7 @@
                 <w:rFonts w:cs="Calibri" w:cstheme="minorHAnsi"/>
                 <w:b/>
                 <w:bCs/>
+                <w:vanish w:val="false"/>
               </w:rPr>
               <w:t>1.</w:t>
             </w:r>
@@ -538,6 +541,7 @@
                 <w:rFonts w:cs="Calibri" w:cstheme="minorHAnsi"/>
                 <w:b/>
                 <w:bCs/>
+                <w:vanish w:val="false"/>
               </w:rPr>
               <w:t>2.</w:t>
             </w:r>
@@ -611,6 +615,7 @@
                 <w:rFonts w:cs="Calibri" w:cstheme="minorHAnsi"/>
                 <w:b/>
                 <w:bCs/>
+                <w:vanish w:val="false"/>
               </w:rPr>
               <w:t>2.1.</w:t>
             </w:r>
@@ -693,6 +698,7 @@
                 <w:rFonts w:cs="Calibri" w:cstheme="minorHAnsi"/>
                 <w:b/>
                 <w:bCs/>
+                <w:vanish w:val="false"/>
               </w:rPr>
               <w:t>2.2.</w:t>
             </w:r>
@@ -775,6 +781,7 @@
                 <w:rFonts w:cs="Calibri" w:cstheme="minorHAnsi"/>
                 <w:b/>
                 <w:bCs/>
+                <w:vanish w:val="false"/>
               </w:rPr>
               <w:t>3.</w:t>
             </w:r>
@@ -848,6 +855,7 @@
                 <w:rFonts w:cs="Calibri" w:cstheme="minorHAnsi"/>
                 <w:b/>
                 <w:bCs/>
+                <w:vanish w:val="false"/>
               </w:rPr>
               <w:t>4.</w:t>
             </w:r>
@@ -921,6 +929,7 @@
                 <w:rFonts w:cs="Calibri" w:cstheme="minorHAnsi"/>
                 <w:b/>
                 <w:bCs/>
+                <w:vanish w:val="false"/>
               </w:rPr>
               <w:t>5.</w:t>
             </w:r>
@@ -994,6 +1003,7 @@
                 <w:rFonts w:cs="Calibri" w:cstheme="minorHAnsi"/>
                 <w:b/>
                 <w:bCs/>
+                <w:vanish w:val="false"/>
               </w:rPr>
               <w:t>5.1.</w:t>
             </w:r>
@@ -1068,6 +1078,7 @@
                 <w:rFonts w:cs="Calibri" w:cstheme="minorHAnsi"/>
                 <w:b/>
                 <w:bCs/>
+                <w:vanish w:val="false"/>
               </w:rPr>
               <w:t>5.2.</w:t>
             </w:r>
@@ -1142,6 +1153,7 @@
                 <w:rFonts w:cs="Calibri" w:cstheme="minorHAnsi"/>
                 <w:b/>
                 <w:bCs/>
+                <w:vanish w:val="false"/>
               </w:rPr>
               <w:t>6.</w:t>
             </w:r>
@@ -1215,6 +1227,7 @@
                 <w:rFonts w:cs="Calibri" w:cstheme="minorHAnsi"/>
                 <w:b/>
                 <w:bCs/>
+                <w:vanish w:val="false"/>
               </w:rPr>
               <w:t>6.1.</w:t>
             </w:r>
@@ -1289,6 +1302,7 @@
                 <w:rFonts w:cs="Calibri" w:cstheme="minorHAnsi"/>
                 <w:b/>
                 <w:bCs/>
+                <w:vanish w:val="false"/>
               </w:rPr>
               <w:t>6.2.</w:t>
             </w:r>
@@ -1363,6 +1377,7 @@
                 <w:rFonts w:cs="Calibri" w:cstheme="minorHAnsi"/>
                 <w:b/>
                 <w:bCs/>
+                <w:vanish w:val="false"/>
               </w:rPr>
               <w:t>6.3.</w:t>
             </w:r>
@@ -1437,6 +1452,7 @@
                 <w:rFonts w:cs="Calibri" w:cstheme="minorHAnsi"/>
                 <w:b/>
                 <w:bCs/>
+                <w:vanish w:val="false"/>
               </w:rPr>
               <w:t>7.</w:t>
             </w:r>
@@ -1510,6 +1526,7 @@
                 <w:rFonts w:cs="Calibri" w:cstheme="minorHAnsi"/>
                 <w:b/>
                 <w:bCs/>
+                <w:vanish w:val="false"/>
               </w:rPr>
               <w:t>8.</w:t>
             </w:r>
@@ -1583,6 +1600,7 @@
                 <w:rFonts w:cs="Calibri" w:cstheme="minorHAnsi"/>
                 <w:b/>
                 <w:bCs/>
+                <w:vanish w:val="false"/>
               </w:rPr>
               <w:t>8.1.</w:t>
             </w:r>
@@ -1657,6 +1675,7 @@
                 <w:rFonts w:cs="Calibri" w:cstheme="minorHAnsi"/>
                 <w:b/>
                 <w:bCs/>
+                <w:vanish w:val="false"/>
               </w:rPr>
               <w:t>8.2.</w:t>
             </w:r>
@@ -1731,6 +1750,7 @@
                 <w:rFonts w:cs="Calibri" w:cstheme="minorHAnsi"/>
                 <w:b/>
                 <w:bCs/>
+                <w:vanish w:val="false"/>
               </w:rPr>
               <w:t>8.3.</w:t>
             </w:r>
@@ -1805,6 +1825,7 @@
                 <w:rFonts w:cs="Calibri" w:cstheme="minorHAnsi"/>
                 <w:b/>
                 <w:bCs/>
+                <w:vanish w:val="false"/>
               </w:rPr>
               <w:t>8.4.</w:t>
             </w:r>
@@ -2239,7 +2260,39 @@
           <w:sz w:val="24"/>
           <w:szCs w:val="24"/>
         </w:rPr>
-        <w:t>Чрез immutability на блокчейн ще можем да бъдем сигурни, че няма как да бъде променено адресирането на нашите дарения. Чрез блокчейн ще можем да проследим състоянието на нашите дарения във всеки един момент. Чрез смарт контрактите системата става trustless. Премахва се нуждата от посредник, което прави операциите по-бързи и по-евтини. Процесът се автоматизира благодарение на смарт контрактите.</w:t>
+        <w:t xml:space="preserve">Чрез </w:t>
+      </w:r>
+      <w:r>
+        <w:rPr>
+          <w:b/>
+          <w:bCs/>
+          <w:sz w:val="24"/>
+          <w:szCs w:val="24"/>
+        </w:rPr>
+        <w:t>immutability</w:t>
+      </w:r>
+      <w:r>
+        <w:rPr>
+          <w:sz w:val="24"/>
+          <w:szCs w:val="24"/>
+        </w:rPr>
+        <w:t xml:space="preserve"> на блокчейн ще можем да бъдем сигурни, че няма как да бъде променено адресирането на нашите дарения. Чрез блокчейн ще можем да проследим състоянието на нашите дарения във всеки един момент. Чрез смарт контрактите системата става </w:t>
+      </w:r>
+      <w:r>
+        <w:rPr>
+          <w:b/>
+          <w:bCs/>
+          <w:sz w:val="24"/>
+          <w:szCs w:val="24"/>
+        </w:rPr>
+        <w:t>trustless</w:t>
+      </w:r>
+      <w:r>
+        <w:rPr>
+          <w:sz w:val="24"/>
+          <w:szCs w:val="24"/>
+        </w:rPr>
+        <w:t>. Премахва се нуждата от посредник, което прави операциите по-бързи и по-евтини. Процесът се автоматизира благодарение на смарт контрактите.</w:t>
       </w:r>
     </w:p>
     <w:p>
@@ -2365,11 +2418,20 @@
       <w:r>
         <w:rPr>
           <w:rFonts w:cs="Calibri" w:cstheme="minorHAnsi"/>
+          <w:b/>
+          <w:bCs/>
+          <w:lang w:val="en-US"/>
+        </w:rPr>
+        <w:t>trustless</w:t>
+      </w:r>
+      <w:r>
+        <w:rPr>
+          <w:rFonts w:cs="Calibri" w:cstheme="minorHAnsi"/>
           <w:b w:val="false"/>
           <w:bCs w:val="false"/>
           <w:lang w:val="en-US"/>
         </w:rPr>
-        <w:t xml:space="preserve">trustless </w:t>
+        <w:t xml:space="preserve"> </w:t>
       </w:r>
       <w:r>
         <w:rPr>
@@ -2450,14 +2512,7 @@
         </w:rPr>
         <w:t xml:space="preserve">система, то се премахва нуждата от посредник и неудобствата, които той </w:t>
         <w:tab/>
-        <w:t xml:space="preserve">налага. </w:t>
-      </w:r>
-      <w:r>
-        <w:rPr>
-          <w:rFonts w:cs="Calibri" w:cstheme="minorHAnsi"/>
-          <w:lang w:val="bg-BG"/>
-        </w:rPr>
-        <w:t xml:space="preserve">В блокчейн системата транзакциите могат да се изпълняват по всяко време. Премахването на </w:t>
+        <w:t xml:space="preserve">налага. В блокчейн системата транзакциите могат да се изпълняват по всяко време. Премахването на </w:t>
         <w:tab/>
         <w:t xml:space="preserve">трети лица от транзакциите също значи, че се намаля риска от мошеничество. </w:t>
       </w:r>
@@ -2477,21 +2532,7 @@
         <w:tab/>
         <w:t xml:space="preserve">събират като такса около 5% от даренията, докато в блокчейн таксата е в пъти по-малка и </w:t>
         <w:tab/>
-        <w:t xml:space="preserve">транзакциите </w:t>
-      </w:r>
-      <w:r>
-        <w:rPr>
-          <w:rFonts w:cs="Calibri" w:cstheme="minorHAnsi"/>
-          <w:lang w:val="bg-BG"/>
-        </w:rPr>
-        <w:t>се изпълняват</w:t>
-      </w:r>
-      <w:r>
-        <w:rPr>
-          <w:rFonts w:cs="Calibri" w:cstheme="minorHAnsi"/>
-          <w:lang w:val="bg-BG"/>
-        </w:rPr>
-        <w:t xml:space="preserve"> за приемлив период от време.</w:t>
+        <w:t>транзакциите се изпълняват за приемлив период от време.</w:t>
       </w:r>
     </w:p>
     <w:p>
@@ -2542,7 +2583,71 @@
         </w:rPr>
         <w:t xml:space="preserve">Автоматизацията в системата се постига чрез смарт контрактите, като те премахват нуждата от </w:t>
         <w:tab/>
-        <w:t xml:space="preserve">потвърждение от някой представител от трето лице. </w:t>
+        <w:t xml:space="preserve">потвърждение от някой представител от трето лице. Чрез смарт контрактите, когато се изпълни </w:t>
+        <w:tab/>
+        <w:t>определено условие транзакцията се изпълнява на момента.</w:t>
+      </w:r>
+    </w:p>
+    <w:p>
+      <w:pPr>
+        <w:pStyle w:val="Normal"/>
+        <w:rPr>
+          <w:rFonts w:ascii="Calibri" w:hAnsi="Calibri" w:cs="Calibri" w:asciiTheme="minorHAnsi" w:cstheme="minorHAnsi" w:hAnsiTheme="minorHAnsi"/>
+        </w:rPr>
+      </w:pPr>
+      <w:r>
+        <w:rPr>
+          <w:rFonts w:cs="Calibri" w:cstheme="minorHAnsi"/>
+        </w:rPr>
+        <w:tab/>
+      </w:r>
+    </w:p>
+    <w:p>
+      <w:pPr>
+        <w:pStyle w:val="Normal"/>
+        <w:rPr>
+          <w:rFonts w:ascii="Calibri" w:hAnsi="Calibri" w:cs="Calibri" w:asciiTheme="minorHAnsi" w:cstheme="minorHAnsi" w:hAnsiTheme="minorHAnsi"/>
+        </w:rPr>
+      </w:pPr>
+      <w:r>
+        <w:rPr>
+          <w:rFonts w:cs="Calibri" w:cstheme="minorHAnsi"/>
+        </w:rPr>
+      </w:r>
+    </w:p>
+    <w:p>
+      <w:pPr>
+        <w:pStyle w:val="Normal"/>
+        <w:rPr>
+          <w:rFonts w:ascii="Calibri" w:hAnsi="Calibri" w:cs="Calibri" w:asciiTheme="minorHAnsi" w:cstheme="minorHAnsi" w:hAnsiTheme="minorHAnsi"/>
+        </w:rPr>
+      </w:pPr>
+      <w:r>
+        <w:rPr>
+          <w:rFonts w:cs="Calibri" w:cstheme="minorHAnsi"/>
+          <w:b/>
+          <w:bCs/>
+          <w:lang w:val="bg-BG"/>
+        </w:rPr>
+        <w:tab/>
+        <w:t>Скорост</w:t>
+      </w:r>
+    </w:p>
+    <w:p>
+      <w:pPr>
+        <w:pStyle w:val="Normal"/>
+        <w:rPr>
+          <w:rFonts w:ascii="Calibri" w:hAnsi="Calibri" w:cs="Calibri" w:asciiTheme="minorHAnsi" w:cstheme="minorHAnsi" w:hAnsiTheme="minorHAnsi"/>
+        </w:rPr>
+      </w:pPr>
+      <w:r>
+        <w:rPr>
+          <w:rFonts w:cs="Calibri" w:cstheme="minorHAnsi"/>
+          <w:b/>
+          <w:bCs/>
+          <w:lang w:val="bg-BG"/>
+        </w:rPr>
+        <w:tab/>
       </w:r>
       <w:r>
         <w:rPr>
@@ -2551,9 +2656,9 @@
           <w:bCs w:val="false"/>
           <w:lang w:val="bg-BG"/>
         </w:rPr>
-        <w:t xml:space="preserve">Чрез смарт контрактите, когато се изпълни </w:t>
+        <w:t xml:space="preserve">Премахването на посредника и автоматизацията на процеса водят до по-бърз и прост процес </w:t>
         <w:tab/>
-        <w:t>определено условие транзакцията се изпълнява на момента.</w:t>
+        <w:t>отколкото при традиционните методи за събиране на средства.</w:t>
       </w:r>
     </w:p>
     <w:p>
@@ -2569,27 +2674,6 @@
         </w:rPr>
         <w:tab/>
       </w:r>
-    </w:p>
-    <w:p>
-      <w:pPr>
-        <w:pStyle w:val="Normal"/>
-        <w:rPr>
-          <w:rFonts w:ascii="Calibri" w:hAnsi="Calibri" w:cs="Calibri" w:asciiTheme="minorHAnsi" w:cstheme="minorHAnsi" w:hAnsiTheme="minorHAnsi"/>
-        </w:rPr>
-      </w:pPr>
-      <w:r>
-        <w:rPr>
-          <w:rFonts w:cs="Calibri" w:cstheme="minorHAnsi"/>
-        </w:rPr>
-      </w:r>
-    </w:p>
-    <w:p>
-      <w:pPr>
-        <w:pStyle w:val="Normal"/>
-        <w:rPr>
-          <w:rFonts w:ascii="Calibri" w:hAnsi="Calibri" w:cs="Calibri" w:asciiTheme="minorHAnsi" w:cstheme="minorHAnsi" w:hAnsiTheme="minorHAnsi"/>
-        </w:rPr>
-      </w:pPr>
       <w:r>
         <w:rPr>
           <w:rFonts w:cs="Calibri" w:cstheme="minorHAnsi"/>
@@ -2597,8 +2681,7 @@
           <w:bCs/>
           <w:lang w:val="bg-BG"/>
         </w:rPr>
-        <w:tab/>
-        <w:t>Скорост</w:t>
+        <w:t>Ефективност</w:t>
       </w:r>
     </w:p>
     <w:p>
@@ -2624,78 +2707,9 @@
           <w:bCs w:val="false"/>
           <w:lang w:val="bg-BG"/>
         </w:rPr>
-        <w:t xml:space="preserve">Премахването на посредника и автоматизацията на процеса водят до по-бърз и прост процес </w:t>
-        <w:tab/>
-        <w:t xml:space="preserve">отколкото при традиционните методи за събиране на </w:t>
-      </w:r>
-      <w:r>
-        <w:rPr>
-          <w:rFonts w:cs="Calibri" w:cstheme="minorHAnsi"/>
-          <w:b w:val="false"/>
-          <w:bCs w:val="false"/>
-          <w:lang w:val="bg-BG"/>
-        </w:rPr>
-        <w:t>средства.</w:t>
-      </w:r>
-    </w:p>
-    <w:p>
-      <w:pPr>
-        <w:pStyle w:val="Normal"/>
-        <w:rPr>
-          <w:rFonts w:ascii="Calibri" w:hAnsi="Calibri" w:cs="Calibri" w:asciiTheme="minorHAnsi" w:cstheme="minorHAnsi" w:hAnsiTheme="minorHAnsi"/>
-        </w:rPr>
-      </w:pPr>
-      <w:r>
-        <w:rPr>
-          <w:rFonts w:cs="Calibri" w:cstheme="minorHAnsi"/>
-        </w:rPr>
-        <w:tab/>
-      </w:r>
-      <w:r>
-        <w:rPr>
-          <w:rFonts w:cs="Calibri" w:cstheme="minorHAnsi"/>
-          <w:b/>
-          <w:bCs/>
-          <w:lang w:val="bg-BG"/>
-        </w:rPr>
-        <w:t>Ефективност</w:t>
-      </w:r>
-    </w:p>
-    <w:p>
-      <w:pPr>
-        <w:pStyle w:val="Normal"/>
-        <w:rPr>
-          <w:rFonts w:ascii="Calibri" w:hAnsi="Calibri" w:cs="Calibri" w:asciiTheme="minorHAnsi" w:cstheme="minorHAnsi" w:hAnsiTheme="minorHAnsi"/>
-        </w:rPr>
-      </w:pPr>
-      <w:r>
-        <w:rPr>
-          <w:rFonts w:cs="Calibri" w:cstheme="minorHAnsi"/>
-          <w:b/>
-          <w:bCs/>
-          <w:lang w:val="bg-BG"/>
-        </w:rPr>
-        <w:tab/>
-      </w:r>
-      <w:r>
-        <w:rPr>
-          <w:rFonts w:cs="Calibri" w:cstheme="minorHAnsi"/>
-          <w:b w:val="false"/>
-          <w:bCs w:val="false"/>
-          <w:lang w:val="bg-BG"/>
-        </w:rPr>
         <w:t xml:space="preserve">Премахването на посредника и автоматизацията на процеса също води до по-голяма ефективност като </w:t>
         <w:tab/>
-        <w:t xml:space="preserve">намаля драстично разходите за </w:t>
-      </w:r>
-      <w:r>
-        <w:rPr>
-          <w:rFonts w:cs="Calibri" w:cstheme="minorHAnsi"/>
-          <w:b w:val="false"/>
-          <w:bCs w:val="false"/>
-          <w:lang w:val="bg-BG"/>
-        </w:rPr>
-        <w:t>даренията.</w:t>
+        <w:t>намаля драстично разходите за даренията.</w:t>
       </w:r>
     </w:p>
     <w:p>
@@ -2832,6 +2846,1130 @@
           <w:szCs w:val="26"/>
           <w:shd w:fill="FFFFFF" w:val="clear"/>
         </w:rPr>
+      </w:r>
+    </w:p>
+    <w:p>
+      <w:pPr>
+        <w:pStyle w:val="Normal"/>
+        <w:rPr>
+          <w:rFonts w:ascii="Calibri" w:hAnsi="Calibri" w:eastAsia="" w:cs="Calibri" w:asciiTheme="minorHAnsi" w:cstheme="minorHAnsi" w:eastAsiaTheme="majorEastAsia" w:hAnsiTheme="minorHAnsi"/>
+          <w:color w:val="2E74B5" w:themeColor="accent1" w:themeShade="bf"/>
+          <w:sz w:val="26"/>
+          <w:szCs w:val="26"/>
+          <w:shd w:fill="FFFFFF" w:val="clear"/>
+        </w:rPr>
+      </w:pPr>
+      <w:r>
+        <w:rPr>
+          <w:rFonts w:eastAsia="" w:cs="Calibri" w:cstheme="minorHAnsi" w:eastAsiaTheme="majorEastAsia"/>
+          <w:color w:val="2E74B5" w:themeColor="accent1" w:themeShade="bf"/>
+          <w:sz w:val="26"/>
+          <w:szCs w:val="26"/>
+          <w:shd w:fill="FFFFFF" w:val="clear"/>
+        </w:rPr>
+        <w:tab/>
+      </w:r>
+      <w:r>
+        <w:rPr>
+          <w:rFonts w:eastAsia="Tahoma" w:cs="Liberation Sans" w:ascii="Century Gothic" w:hAnsi="Century Gothic"/>
+          <w:b/>
+          <w:bCs/>
+          <w:i w:val="false"/>
+          <w:strike w:val="false"/>
+          <w:dstrike w:val="false"/>
+          <w:outline w:val="false"/>
+          <w:shadow w:val="false"/>
+          <w:color w:val="000000" w:themeColor="accent1" w:themeShade="bf"/>
+          <w:spacing w:val="0"/>
+          <w:kern w:val="2"/>
+          <w:sz w:val="22"/>
+          <w:szCs w:val="22"/>
+          <w:u w:val="none"/>
+          <w:shd w:fill="FFFFFF" w:val="clear"/>
+          <w:em w:val="none"/>
+          <w:lang w:val="en-US" w:eastAsia="bg-BG" w:bidi="ar-SA"/>
+        </w:rPr>
+        <w:t>Transparency</w:t>
+      </w:r>
+    </w:p>
+    <w:p>
+      <w:pPr>
+        <w:pStyle w:val="Normal"/>
+        <w:rPr>
+          <w:rFonts w:ascii="Century Gothic" w:hAnsi="Century Gothic" w:eastAsia="Tahoma" w:cs="Liberation Sans"/>
+          <w:b w:val="false"/>
+          <w:b w:val="false"/>
+          <w:bCs w:val="false"/>
+          <w:i w:val="false"/>
+          <w:i w:val="false"/>
+          <w:strike w:val="false"/>
+          <w:dstrike w:val="false"/>
+          <w:outline w:val="false"/>
+          <w:shadow w:val="false"/>
+          <w:color w:val="000000"/>
+          <w:spacing w:val="0"/>
+          <w:kern w:val="2"/>
+          <w:sz w:val="22"/>
+          <w:szCs w:val="22"/>
+          <w:u w:val="none"/>
+          <w:shd w:fill="FFFFFF" w:val="clear"/>
+          <w:em w:val="none"/>
+          <w:lang w:val="bg-BG"/>
+        </w:rPr>
+      </w:pPr>
+      <w:r>
+        <w:rPr>
+          <w:rFonts w:eastAsia="Tahoma" w:cs="Liberation Sans" w:ascii="Century Gothic" w:hAnsi="Century Gothic"/>
+          <w:b w:val="false"/>
+          <w:bCs w:val="false"/>
+          <w:i w:val="false"/>
+          <w:strike w:val="false"/>
+          <w:dstrike w:val="false"/>
+          <w:outline w:val="false"/>
+          <w:shadow w:val="false"/>
+          <w:color w:val="000000"/>
+          <w:spacing w:val="0"/>
+          <w:kern w:val="2"/>
+          <w:sz w:val="22"/>
+          <w:szCs w:val="22"/>
+          <w:u w:val="none"/>
+          <w:shd w:fill="FFFFFF" w:val="clear"/>
+          <w:em w:val="none"/>
+          <w:lang w:val="bg-BG"/>
+        </w:rPr>
+        <w:tab/>
+        <w:t xml:space="preserve">В блокчейн всички транзакции са публични и в същото време потребителите на </w:t>
+        <w:tab/>
+        <w:t xml:space="preserve">системата са анонимни. </w:t>
+      </w:r>
+      <w:r>
+        <w:rPr>
+          <w:rFonts w:eastAsia="Tahoma" w:cs="Liberation Sans" w:ascii="Century Gothic" w:hAnsi="Century Gothic"/>
+          <w:b w:val="false"/>
+          <w:bCs w:val="false"/>
+          <w:i w:val="false"/>
+          <w:strike w:val="false"/>
+          <w:dstrike w:val="false"/>
+          <w:outline w:val="false"/>
+          <w:shadow w:val="false"/>
+          <w:color w:val="000000"/>
+          <w:spacing w:val="0"/>
+          <w:kern w:val="2"/>
+          <w:sz w:val="22"/>
+          <w:szCs w:val="22"/>
+          <w:u w:val="none"/>
+          <w:shd w:fill="FFFFFF" w:val="clear"/>
+          <w:em w:val="none"/>
+          <w:lang w:val="bg-BG"/>
+        </w:rPr>
+        <w:t xml:space="preserve">Всеки потребител има достъп до всички транзакции, които </w:t>
+        <w:tab/>
+        <w:t xml:space="preserve">са се изпълнили до момента в блокчейн. </w:t>
+      </w:r>
+      <w:r>
+        <w:rPr>
+          <w:rFonts w:eastAsia="Tahoma" w:cs="Liberation Sans" w:ascii="Century Gothic" w:hAnsi="Century Gothic"/>
+          <w:b w:val="false"/>
+          <w:bCs w:val="false"/>
+          <w:i w:val="false"/>
+          <w:strike w:val="false"/>
+          <w:dstrike w:val="false"/>
+          <w:outline w:val="false"/>
+          <w:shadow w:val="false"/>
+          <w:color w:val="000000"/>
+          <w:spacing w:val="0"/>
+          <w:kern w:val="2"/>
+          <w:sz w:val="22"/>
+          <w:szCs w:val="22"/>
+          <w:u w:val="none"/>
+          <w:shd w:fill="FFFFFF" w:val="clear"/>
+          <w:em w:val="none"/>
+          <w:lang w:val="bg-BG"/>
+        </w:rPr>
+        <w:t xml:space="preserve">За да може двама потребители в блокчейн </w:t>
+        <w:tab/>
+        <w:t xml:space="preserve">да извършват транзакции помежду си е достатъчно да знаят своите публични адреси. </w:t>
+        <w:tab/>
+        <w:t xml:space="preserve">Блокчейн позволява потребителите за взаимодействат помежду си </w:t>
+      </w:r>
+      <w:r>
+        <w:rPr>
+          <w:rFonts w:eastAsia="Tahoma" w:cs="Liberation Sans" w:ascii="Century Gothic" w:hAnsi="Century Gothic"/>
+          <w:b/>
+          <w:bCs/>
+          <w:i w:val="false"/>
+          <w:strike w:val="false"/>
+          <w:dstrike w:val="false"/>
+          <w:outline w:val="false"/>
+          <w:shadow w:val="false"/>
+          <w:color w:val="000000"/>
+          <w:spacing w:val="0"/>
+          <w:kern w:val="2"/>
+          <w:sz w:val="22"/>
+          <w:szCs w:val="22"/>
+          <w:u w:val="none"/>
+          <w:shd w:fill="FFFFFF" w:val="clear"/>
+          <w:em w:val="none"/>
+          <w:lang w:val="en-US"/>
+        </w:rPr>
+        <w:t>trustless</w:t>
+      </w:r>
+      <w:r>
+        <w:rPr>
+          <w:rFonts w:eastAsia="Tahoma" w:cs="Liberation Sans" w:ascii="Century Gothic" w:hAnsi="Century Gothic"/>
+          <w:b w:val="false"/>
+          <w:bCs w:val="false"/>
+          <w:i w:val="false"/>
+          <w:strike w:val="false"/>
+          <w:dstrike w:val="false"/>
+          <w:outline w:val="false"/>
+          <w:shadow w:val="false"/>
+          <w:color w:val="000000"/>
+          <w:spacing w:val="0"/>
+          <w:kern w:val="2"/>
+          <w:sz w:val="22"/>
+          <w:szCs w:val="22"/>
+          <w:u w:val="none"/>
+          <w:shd w:fill="FFFFFF" w:val="clear"/>
+          <w:em w:val="none"/>
+          <w:lang w:val="en-US"/>
+        </w:rPr>
+        <w:t xml:space="preserve"> </w:t>
+      </w:r>
+      <w:r>
+        <w:rPr>
+          <w:rFonts w:eastAsia="Tahoma" w:cs="Liberation Sans" w:ascii="Century Gothic" w:hAnsi="Century Gothic"/>
+          <w:b w:val="false"/>
+          <w:bCs w:val="false"/>
+          <w:i w:val="false"/>
+          <w:strike w:val="false"/>
+          <w:dstrike w:val="false"/>
+          <w:outline w:val="false"/>
+          <w:shadow w:val="false"/>
+          <w:color w:val="000000"/>
+          <w:spacing w:val="0"/>
+          <w:kern w:val="2"/>
+          <w:sz w:val="22"/>
+          <w:szCs w:val="22"/>
+          <w:u w:val="none"/>
+          <w:shd w:fill="FFFFFF" w:val="clear"/>
+          <w:em w:val="none"/>
+          <w:lang w:val="bg-BG"/>
+        </w:rPr>
+        <w:t xml:space="preserve">и това се </w:t>
+        <w:tab/>
+        <w:t xml:space="preserve">постига чрез консенсус. </w:t>
+      </w:r>
+      <w:r>
+        <w:rPr>
+          <w:rFonts w:eastAsia="Tahoma" w:cs="Liberation Sans" w:ascii="Century Gothic" w:hAnsi="Century Gothic"/>
+          <w:b w:val="false"/>
+          <w:bCs w:val="false"/>
+          <w:i w:val="false"/>
+          <w:strike w:val="false"/>
+          <w:dstrike w:val="false"/>
+          <w:outline w:val="false"/>
+          <w:shadow w:val="false"/>
+          <w:color w:val="000000"/>
+          <w:spacing w:val="0"/>
+          <w:kern w:val="2"/>
+          <w:sz w:val="22"/>
+          <w:szCs w:val="22"/>
+          <w:u w:val="none"/>
+          <w:shd w:fill="FFFFFF" w:val="clear"/>
+          <w:em w:val="none"/>
+          <w:lang w:val="bg-BG"/>
+        </w:rPr>
+        <w:t xml:space="preserve">В една </w:t>
+      </w:r>
+      <w:r>
+        <w:rPr>
+          <w:rFonts w:eastAsia="Tahoma" w:cs="Liberation Sans" w:ascii="Century Gothic" w:hAnsi="Century Gothic"/>
+          <w:b/>
+          <w:bCs/>
+          <w:i w:val="false"/>
+          <w:strike w:val="false"/>
+          <w:dstrike w:val="false"/>
+          <w:outline w:val="false"/>
+          <w:shadow w:val="false"/>
+          <w:color w:val="000000"/>
+          <w:spacing w:val="0"/>
+          <w:kern w:val="2"/>
+          <w:sz w:val="22"/>
+          <w:szCs w:val="22"/>
+          <w:u w:val="none"/>
+          <w:shd w:fill="FFFFFF" w:val="clear"/>
+          <w:em w:val="none"/>
+          <w:lang w:val="en-US"/>
+        </w:rPr>
+        <w:t>crowdfuning</w:t>
+      </w:r>
+      <w:r>
+        <w:rPr>
+          <w:rFonts w:eastAsia="Tahoma" w:cs="Liberation Sans" w:ascii="Century Gothic" w:hAnsi="Century Gothic"/>
+          <w:b w:val="false"/>
+          <w:bCs w:val="false"/>
+          <w:i w:val="false"/>
+          <w:strike w:val="false"/>
+          <w:dstrike w:val="false"/>
+          <w:outline w:val="false"/>
+          <w:shadow w:val="false"/>
+          <w:color w:val="000000"/>
+          <w:spacing w:val="0"/>
+          <w:kern w:val="2"/>
+          <w:sz w:val="22"/>
+          <w:szCs w:val="22"/>
+          <w:u w:val="none"/>
+          <w:shd w:fill="FFFFFF" w:val="clear"/>
+          <w:em w:val="none"/>
+          <w:lang w:val="en-US"/>
+        </w:rPr>
+        <w:t xml:space="preserve"> </w:t>
+      </w:r>
+      <w:r>
+        <w:rPr>
+          <w:rFonts w:eastAsia="Tahoma" w:cs="Liberation Sans" w:ascii="Century Gothic" w:hAnsi="Century Gothic"/>
+          <w:b w:val="false"/>
+          <w:bCs w:val="false"/>
+          <w:i w:val="false"/>
+          <w:strike w:val="false"/>
+          <w:dstrike w:val="false"/>
+          <w:outline w:val="false"/>
+          <w:shadow w:val="false"/>
+          <w:color w:val="000000"/>
+          <w:spacing w:val="0"/>
+          <w:kern w:val="2"/>
+          <w:sz w:val="22"/>
+          <w:szCs w:val="22"/>
+          <w:u w:val="none"/>
+          <w:shd w:fill="FFFFFF" w:val="clear"/>
+          <w:em w:val="none"/>
+          <w:lang w:val="bg-BG"/>
+        </w:rPr>
+        <w:t xml:space="preserve">система е важно всяка транзакция да е </w:t>
+        <w:tab/>
+        <w:t xml:space="preserve">проследима за да може дарителите да са сигурни, че не се злоупотребява с техните </w:t>
+        <w:tab/>
+        <w:t>дарения.</w:t>
+      </w:r>
+    </w:p>
+    <w:p>
+      <w:pPr>
+        <w:pStyle w:val="Normal"/>
+        <w:rPr>
+          <w:rFonts w:ascii="Calibri" w:hAnsi="Calibri" w:eastAsia="" w:cs="Calibri" w:asciiTheme="minorHAnsi" w:cstheme="minorHAnsi" w:eastAsiaTheme="majorEastAsia" w:hAnsiTheme="minorHAnsi"/>
+          <w:color w:val="2E74B5" w:themeColor="accent1" w:themeShade="bf"/>
+          <w:sz w:val="22"/>
+          <w:szCs w:val="22"/>
+          <w:shd w:fill="FFFFFF" w:val="clear"/>
+        </w:rPr>
+      </w:pPr>
+      <w:r>
+        <w:rPr>
+          <w:rFonts w:eastAsia="" w:cs="Calibri" w:cstheme="minorHAnsi" w:eastAsiaTheme="majorEastAsia"/>
+          <w:color w:val="2E74B5" w:themeColor="accent1" w:themeShade="bf"/>
+          <w:sz w:val="22"/>
+          <w:szCs w:val="22"/>
+          <w:shd w:fill="FFFFFF" w:val="clear"/>
+        </w:rPr>
+        <w:tab/>
+      </w:r>
+      <w:r>
+        <w:rPr>
+          <w:rFonts w:eastAsia="Tahoma" w:cs="Liberation Sans" w:ascii="Century Gothic" w:hAnsi="Century Gothic"/>
+          <w:b/>
+          <w:bCs/>
+          <w:i w:val="false"/>
+          <w:strike w:val="false"/>
+          <w:dstrike w:val="false"/>
+          <w:outline w:val="false"/>
+          <w:shadow w:val="false"/>
+          <w:color w:val="000000" w:themeColor="accent1" w:themeShade="bf"/>
+          <w:spacing w:val="0"/>
+          <w:kern w:val="2"/>
+          <w:sz w:val="22"/>
+          <w:szCs w:val="22"/>
+          <w:u w:val="none"/>
+          <w:shd w:fill="FFFFFF" w:val="clear"/>
+          <w:em w:val="none"/>
+          <w:lang w:val="bg-BG"/>
+        </w:rPr>
+        <w:t>Fault tolerance</w:t>
+      </w:r>
+    </w:p>
+    <w:p>
+      <w:pPr>
+        <w:pStyle w:val="Normal"/>
+        <w:rPr>
+          <w:rFonts w:ascii="Century Gothic" w:hAnsi="Century Gothic" w:eastAsia="Tahoma" w:cs="Liberation Sans"/>
+          <w:b w:val="false"/>
+          <w:b w:val="false"/>
+          <w:bCs w:val="false"/>
+          <w:i w:val="false"/>
+          <w:i w:val="false"/>
+          <w:strike w:val="false"/>
+          <w:dstrike w:val="false"/>
+          <w:outline w:val="false"/>
+          <w:shadow w:val="false"/>
+          <w:color w:val="000000"/>
+          <w:spacing w:val="0"/>
+          <w:kern w:val="2"/>
+          <w:sz w:val="22"/>
+          <w:szCs w:val="22"/>
+          <w:u w:val="none"/>
+          <w:shd w:fill="FFFFFF" w:val="clear"/>
+          <w:em w:val="none"/>
+          <w:lang w:val="bg-BG"/>
+        </w:rPr>
+      </w:pPr>
+      <w:r>
+        <w:rPr>
+          <w:rFonts w:eastAsia="Tahoma" w:cs="Liberation Sans" w:ascii="Century Gothic" w:hAnsi="Century Gothic"/>
+          <w:b w:val="false"/>
+          <w:bCs w:val="false"/>
+          <w:i w:val="false"/>
+          <w:strike w:val="false"/>
+          <w:dstrike w:val="false"/>
+          <w:outline w:val="false"/>
+          <w:shadow w:val="false"/>
+          <w:color w:val="000000"/>
+          <w:spacing w:val="0"/>
+          <w:kern w:val="2"/>
+          <w:sz w:val="22"/>
+          <w:szCs w:val="22"/>
+          <w:u w:val="none"/>
+          <w:shd w:fill="FFFFFF" w:val="clear"/>
+          <w:em w:val="none"/>
+          <w:lang w:val="bg-BG"/>
+        </w:rPr>
+        <w:tab/>
+        <w:t xml:space="preserve">Блокчейн е децентрализирана система и при срив на някой от възлите в системата </w:t>
+        <w:tab/>
+        <w:t xml:space="preserve">няма никакъв проблем понеже всички възли имат цялата история на </w:t>
+        <w:tab/>
+        <w:t xml:space="preserve">транзакциите </w:t>
+        <w:tab/>
+        <w:t xml:space="preserve">докато при базите данни е </w:t>
+      </w:r>
+      <w:r>
+        <w:rPr>
+          <w:rFonts w:eastAsia="Tahoma" w:cs="Liberation Sans" w:ascii="Century Gothic" w:hAnsi="Century Gothic"/>
+          <w:b/>
+          <w:bCs/>
+          <w:i w:val="false"/>
+          <w:strike w:val="false"/>
+          <w:dstrike w:val="false"/>
+          <w:outline w:val="false"/>
+          <w:shadow w:val="false"/>
+          <w:color w:val="000000"/>
+          <w:spacing w:val="0"/>
+          <w:kern w:val="2"/>
+          <w:sz w:val="22"/>
+          <w:szCs w:val="22"/>
+          <w:u w:val="none"/>
+          <w:shd w:fill="FFFFFF" w:val="clear"/>
+          <w:em w:val="none"/>
+          <w:lang w:val="en-US"/>
+        </w:rPr>
+        <w:t>single point of failure</w:t>
+      </w:r>
+      <w:r>
+        <w:rPr>
+          <w:rFonts w:eastAsia="Tahoma" w:cs="Liberation Sans" w:ascii="Century Gothic" w:hAnsi="Century Gothic"/>
+          <w:b w:val="false"/>
+          <w:bCs w:val="false"/>
+          <w:i w:val="false"/>
+          <w:strike w:val="false"/>
+          <w:dstrike w:val="false"/>
+          <w:outline w:val="false"/>
+          <w:shadow w:val="false"/>
+          <w:color w:val="000000"/>
+          <w:spacing w:val="0"/>
+          <w:kern w:val="2"/>
+          <w:sz w:val="22"/>
+          <w:szCs w:val="22"/>
+          <w:u w:val="none"/>
+          <w:shd w:fill="FFFFFF" w:val="clear"/>
+          <w:em w:val="none"/>
+          <w:lang w:val="en-US"/>
+        </w:rPr>
+        <w:t xml:space="preserve">. </w:t>
+      </w:r>
+    </w:p>
+    <w:p>
+      <w:pPr>
+        <w:pStyle w:val="Normal"/>
+        <w:rPr>
+          <w:rFonts w:ascii="Century Gothic" w:hAnsi="Century Gothic" w:eastAsia="Tahoma" w:cs="Liberation Sans"/>
+          <w:b w:val="false"/>
+          <w:b w:val="false"/>
+          <w:bCs w:val="false"/>
+          <w:i w:val="false"/>
+          <w:i w:val="false"/>
+          <w:strike w:val="false"/>
+          <w:dstrike w:val="false"/>
+          <w:outline w:val="false"/>
+          <w:shadow w:val="false"/>
+          <w:color w:val="000000"/>
+          <w:spacing w:val="0"/>
+          <w:kern w:val="2"/>
+          <w:sz w:val="22"/>
+          <w:szCs w:val="22"/>
+          <w:u w:val="none"/>
+          <w:shd w:fill="FFFFFF" w:val="clear"/>
+          <w:em w:val="none"/>
+          <w:lang w:val="bg-BG"/>
+        </w:rPr>
+      </w:pPr>
+      <w:r>
+        <w:rPr>
+          <w:rFonts w:eastAsia="Tahoma" w:cs="Liberation Sans" w:ascii="Century Gothic" w:hAnsi="Century Gothic"/>
+          <w:b w:val="false"/>
+          <w:bCs w:val="false"/>
+          <w:i w:val="false"/>
+          <w:strike w:val="false"/>
+          <w:dstrike w:val="false"/>
+          <w:outline w:val="false"/>
+          <w:shadow w:val="false"/>
+          <w:color w:val="000000"/>
+          <w:spacing w:val="0"/>
+          <w:kern w:val="2"/>
+          <w:sz w:val="22"/>
+          <w:szCs w:val="22"/>
+          <w:u w:val="none"/>
+          <w:shd w:fill="FFFFFF" w:val="clear"/>
+          <w:em w:val="none"/>
+          <w:lang w:val="en-US"/>
+        </w:rPr>
+        <w:tab/>
+      </w:r>
+      <w:r>
+        <w:rPr>
+          <w:rFonts w:eastAsia="Tahoma" w:cs="Liberation Sans" w:ascii="Century Gothic" w:hAnsi="Century Gothic"/>
+          <w:b/>
+          <w:bCs/>
+          <w:i w:val="false"/>
+          <w:strike w:val="false"/>
+          <w:dstrike w:val="false"/>
+          <w:outline w:val="false"/>
+          <w:shadow w:val="false"/>
+          <w:color w:val="000000"/>
+          <w:spacing w:val="0"/>
+          <w:kern w:val="2"/>
+          <w:sz w:val="22"/>
+          <w:szCs w:val="22"/>
+          <w:u w:val="none"/>
+          <w:shd w:fill="FFFFFF" w:val="clear"/>
+          <w:em w:val="none"/>
+          <w:lang w:val="en-US"/>
+        </w:rPr>
+        <w:t>Scalability</w:t>
+      </w:r>
+    </w:p>
+    <w:p>
+      <w:pPr>
+        <w:pStyle w:val="Normal"/>
+        <w:rPr>
+          <w:rFonts w:ascii="Century Gothic" w:hAnsi="Century Gothic" w:eastAsia="Tahoma" w:cs="Liberation Sans"/>
+          <w:b w:val="false"/>
+          <w:b w:val="false"/>
+          <w:bCs w:val="false"/>
+          <w:i w:val="false"/>
+          <w:i w:val="false"/>
+          <w:strike w:val="false"/>
+          <w:dstrike w:val="false"/>
+          <w:outline w:val="false"/>
+          <w:shadow w:val="false"/>
+          <w:color w:val="000000"/>
+          <w:spacing w:val="0"/>
+          <w:kern w:val="2"/>
+          <w:sz w:val="22"/>
+          <w:szCs w:val="22"/>
+          <w:u w:val="none"/>
+          <w:shd w:fill="FFFFFF" w:val="clear"/>
+          <w:em w:val="none"/>
+          <w:lang w:val="bg-BG"/>
+        </w:rPr>
+      </w:pPr>
+      <w:r>
+        <w:rPr>
+          <w:rFonts w:eastAsia="Tahoma" w:cs="Liberation Sans" w:ascii="Century Gothic" w:hAnsi="Century Gothic"/>
+          <w:b w:val="false"/>
+          <w:bCs w:val="false"/>
+          <w:i w:val="false"/>
+          <w:strike w:val="false"/>
+          <w:dstrike w:val="false"/>
+          <w:outline w:val="false"/>
+          <w:shadow w:val="false"/>
+          <w:color w:val="000000"/>
+          <w:spacing w:val="0"/>
+          <w:kern w:val="2"/>
+          <w:sz w:val="22"/>
+          <w:szCs w:val="22"/>
+          <w:u w:val="none"/>
+          <w:shd w:fill="FFFFFF" w:val="clear"/>
+          <w:em w:val="none"/>
+          <w:lang w:val="en-US"/>
+        </w:rPr>
+        <w:tab/>
+      </w:r>
+      <w:r>
+        <w:rPr>
+          <w:rFonts w:eastAsia="Tahoma" w:cs="Liberation Sans" w:ascii="Century Gothic" w:hAnsi="Century Gothic"/>
+          <w:b w:val="false"/>
+          <w:bCs w:val="false"/>
+          <w:i w:val="false"/>
+          <w:strike w:val="false"/>
+          <w:dstrike w:val="false"/>
+          <w:outline w:val="false"/>
+          <w:shadow w:val="false"/>
+          <w:color w:val="000000"/>
+          <w:spacing w:val="0"/>
+          <w:kern w:val="2"/>
+          <w:sz w:val="22"/>
+          <w:szCs w:val="22"/>
+          <w:u w:val="none"/>
+          <w:shd w:fill="FFFFFF" w:val="clear"/>
+          <w:em w:val="none"/>
+          <w:lang w:val="bg-BG"/>
+        </w:rPr>
+        <w:t xml:space="preserve">Скалируемост е важна характеристика на всяка система като в блокчейн </w:t>
+        <w:tab/>
+        <w:t xml:space="preserve">може да </w:t>
+        <w:tab/>
+        <w:t xml:space="preserve">се създадат </w:t>
+      </w:r>
+      <w:r>
+        <w:rPr>
+          <w:rFonts w:eastAsia="Tahoma" w:cs="Liberation Sans" w:ascii="Century Gothic" w:hAnsi="Century Gothic"/>
+          <w:b w:val="false"/>
+          <w:bCs w:val="false"/>
+          <w:i w:val="false"/>
+          <w:strike w:val="false"/>
+          <w:dstrike w:val="false"/>
+          <w:outline w:val="false"/>
+          <w:shadow w:val="false"/>
+          <w:color w:val="000000"/>
+          <w:spacing w:val="0"/>
+          <w:kern w:val="2"/>
+          <w:sz w:val="22"/>
+          <w:szCs w:val="22"/>
+          <w:u w:val="none"/>
+          <w:shd w:fill="FFFFFF" w:val="clear"/>
+          <w:em w:val="none"/>
+          <w:lang w:val="bg-BG"/>
+        </w:rPr>
+        <w:t>приемливо</w:t>
+      </w:r>
+      <w:r>
+        <w:rPr>
+          <w:rFonts w:eastAsia="Tahoma" w:cs="Liberation Sans" w:ascii="Century Gothic" w:hAnsi="Century Gothic"/>
+          <w:b w:val="false"/>
+          <w:bCs w:val="false"/>
+          <w:i w:val="false"/>
+          <w:strike w:val="false"/>
+          <w:dstrike w:val="false"/>
+          <w:outline w:val="false"/>
+          <w:shadow w:val="false"/>
+          <w:color w:val="000000"/>
+          <w:spacing w:val="0"/>
+          <w:kern w:val="2"/>
+          <w:sz w:val="22"/>
+          <w:szCs w:val="22"/>
+          <w:u w:val="none"/>
+          <w:shd w:fill="FFFFFF" w:val="clear"/>
+          <w:em w:val="none"/>
+          <w:lang w:val="bg-BG"/>
+        </w:rPr>
+        <w:t xml:space="preserve"> скалируеми системи, които постигат висок брой</w:t>
+        <w:tab/>
+      </w:r>
+      <w:r>
+        <w:rPr>
+          <w:rFonts w:eastAsia="Tahoma" w:cs="Liberation Sans" w:ascii="Century Gothic" w:hAnsi="Century Gothic"/>
+          <w:b w:val="false"/>
+          <w:bCs w:val="false"/>
+          <w:i w:val="false"/>
+          <w:strike w:val="false"/>
+          <w:dstrike w:val="false"/>
+          <w:outline w:val="false"/>
+          <w:shadow w:val="false"/>
+          <w:color w:val="000000"/>
+          <w:spacing w:val="0"/>
+          <w:kern w:val="2"/>
+          <w:sz w:val="22"/>
+          <w:szCs w:val="22"/>
+          <w:u w:val="none"/>
+          <w:shd w:fill="FFFFFF" w:val="clear"/>
+          <w:em w:val="none"/>
+          <w:lang w:val="en-US"/>
+        </w:rPr>
+        <w:t>TPS(</w:t>
+      </w:r>
+      <w:r>
+        <w:rPr>
+          <w:rFonts w:eastAsia="Tahoma" w:cs="Liberation Sans" w:ascii="Century Gothic" w:hAnsi="Century Gothic"/>
+          <w:b/>
+          <w:bCs/>
+          <w:i w:val="false"/>
+          <w:strike w:val="false"/>
+          <w:dstrike w:val="false"/>
+          <w:outline w:val="false"/>
+          <w:shadow w:val="false"/>
+          <w:color w:val="000000"/>
+          <w:spacing w:val="0"/>
+          <w:kern w:val="2"/>
+          <w:sz w:val="22"/>
+          <w:szCs w:val="22"/>
+          <w:u w:val="none"/>
+          <w:shd w:fill="FFFFFF" w:val="clear"/>
+          <w:em w:val="none"/>
+          <w:lang w:val="en-US"/>
+        </w:rPr>
+        <w:t>Transactions Per Second</w:t>
+      </w:r>
+      <w:r>
+        <w:rPr>
+          <w:rFonts w:eastAsia="Tahoma" w:cs="Liberation Sans" w:ascii="Century Gothic" w:hAnsi="Century Gothic"/>
+          <w:b/>
+          <w:bCs/>
+          <w:i w:val="false"/>
+          <w:strike w:val="false"/>
+          <w:dstrike w:val="false"/>
+          <w:outline w:val="false"/>
+          <w:shadow w:val="false"/>
+          <w:color w:val="000000"/>
+          <w:spacing w:val="0"/>
+          <w:kern w:val="2"/>
+          <w:sz w:val="22"/>
+          <w:szCs w:val="22"/>
+          <w:u w:val="none"/>
+          <w:shd w:fill="FFFFFF" w:val="clear"/>
+          <w:em w:val="none"/>
+          <w:lang w:val="en-US"/>
+        </w:rPr>
+        <w:t>)</w:t>
+      </w:r>
+      <w:r>
+        <w:rPr>
+          <w:rFonts w:eastAsia="Tahoma" w:cs="Liberation Sans" w:ascii="Century Gothic" w:hAnsi="Century Gothic"/>
+          <w:b w:val="false"/>
+          <w:bCs w:val="false"/>
+          <w:i w:val="false"/>
+          <w:strike w:val="false"/>
+          <w:dstrike w:val="false"/>
+          <w:outline w:val="false"/>
+          <w:shadow w:val="false"/>
+          <w:color w:val="000000"/>
+          <w:spacing w:val="0"/>
+          <w:kern w:val="2"/>
+          <w:sz w:val="22"/>
+          <w:szCs w:val="22"/>
+          <w:u w:val="none"/>
+          <w:shd w:fill="FFFFFF" w:val="clear"/>
+          <w:em w:val="none"/>
+          <w:lang w:val="en-US"/>
+        </w:rPr>
+        <w:t xml:space="preserve"> </w:t>
+      </w:r>
+      <w:r>
+        <w:rPr>
+          <w:rFonts w:eastAsia="Tahoma" w:cs="Liberation Sans" w:ascii="Century Gothic" w:hAnsi="Century Gothic"/>
+          <w:b w:val="false"/>
+          <w:bCs w:val="false"/>
+          <w:i w:val="false"/>
+          <w:strike w:val="false"/>
+          <w:dstrike w:val="false"/>
+          <w:outline w:val="false"/>
+          <w:shadow w:val="false"/>
+          <w:color w:val="000000"/>
+          <w:spacing w:val="0"/>
+          <w:kern w:val="2"/>
+          <w:sz w:val="22"/>
+          <w:szCs w:val="22"/>
+          <w:u w:val="none"/>
+          <w:shd w:fill="FFFFFF" w:val="clear"/>
+          <w:em w:val="none"/>
+          <w:lang w:val="bg-BG"/>
+        </w:rPr>
+        <w:t xml:space="preserve">от някой съществуващи системи като модифицират </w:t>
+        <w:tab/>
+        <w:t>своите консенсусни алгоритми и настройват системните си параметри.</w:t>
+      </w:r>
+    </w:p>
+    <w:p>
+      <w:pPr>
+        <w:pStyle w:val="Normal"/>
+        <w:rPr>
+          <w:rFonts w:ascii="Century Gothic" w:hAnsi="Century Gothic" w:eastAsia="Tahoma" w:cs="Liberation Sans"/>
+          <w:b/>
+          <w:b/>
+          <w:bCs/>
+          <w:i w:val="false"/>
+          <w:i w:val="false"/>
+          <w:strike w:val="false"/>
+          <w:dstrike w:val="false"/>
+          <w:outline w:val="false"/>
+          <w:shadow w:val="false"/>
+          <w:color w:val="000000"/>
+          <w:spacing w:val="0"/>
+          <w:kern w:val="2"/>
+          <w:sz w:val="22"/>
+          <w:szCs w:val="22"/>
+          <w:u w:val="none"/>
+          <w:shd w:fill="FFFFFF" w:val="clear"/>
+          <w:em w:val="none"/>
+          <w:lang w:val="bg-BG"/>
+        </w:rPr>
+      </w:pPr>
+      <w:r>
+        <w:rPr>
+          <w:rFonts w:eastAsia="Tahoma" w:cs="Liberation Sans" w:ascii="Century Gothic" w:hAnsi="Century Gothic"/>
+          <w:b/>
+          <w:bCs/>
+          <w:i w:val="false"/>
+          <w:strike w:val="false"/>
+          <w:dstrike w:val="false"/>
+          <w:outline w:val="false"/>
+          <w:shadow w:val="false"/>
+          <w:color w:val="000000"/>
+          <w:spacing w:val="0"/>
+          <w:kern w:val="2"/>
+          <w:sz w:val="22"/>
+          <w:szCs w:val="22"/>
+          <w:u w:val="none"/>
+          <w:shd w:fill="FFFFFF" w:val="clear"/>
+          <w:em w:val="none"/>
+          <w:lang w:val="bg-BG"/>
+        </w:rPr>
+        <w:tab/>
+        <w:t>Data history</w:t>
+      </w:r>
+    </w:p>
+    <w:p>
+      <w:pPr>
+        <w:pStyle w:val="Normal"/>
+        <w:rPr>
+          <w:rFonts w:ascii="Century Gothic" w:hAnsi="Century Gothic" w:eastAsia="Tahoma" w:cs="Liberation Sans"/>
+          <w:b/>
+          <w:b/>
+          <w:bCs/>
+          <w:i w:val="false"/>
+          <w:i w:val="false"/>
+          <w:strike w:val="false"/>
+          <w:dstrike w:val="false"/>
+          <w:outline w:val="false"/>
+          <w:shadow w:val="false"/>
+          <w:color w:val="000000"/>
+          <w:spacing w:val="0"/>
+          <w:kern w:val="2"/>
+          <w:sz w:val="22"/>
+          <w:szCs w:val="22"/>
+          <w:u w:val="none"/>
+          <w:shd w:fill="FFFFFF" w:val="clear"/>
+          <w:em w:val="none"/>
+          <w:lang w:val="bg-BG"/>
+        </w:rPr>
+      </w:pPr>
+      <w:r>
+        <w:rPr>
+          <w:rFonts w:eastAsia="Tahoma" w:cs="Liberation Sans" w:ascii="Century Gothic" w:hAnsi="Century Gothic"/>
+          <w:b/>
+          <w:bCs/>
+          <w:i w:val="false"/>
+          <w:strike w:val="false"/>
+          <w:dstrike w:val="false"/>
+          <w:outline w:val="false"/>
+          <w:shadow w:val="false"/>
+          <w:color w:val="000000"/>
+          <w:spacing w:val="0"/>
+          <w:kern w:val="2"/>
+          <w:sz w:val="22"/>
+          <w:szCs w:val="22"/>
+          <w:u w:val="none"/>
+          <w:shd w:fill="FFFFFF" w:val="clear"/>
+          <w:em w:val="none"/>
+          <w:lang w:val="bg-BG"/>
+        </w:rPr>
+        <w:tab/>
+      </w:r>
+      <w:r>
+        <w:rPr>
+          <w:rFonts w:eastAsia="Tahoma" w:cs="Liberation Sans" w:ascii="Century Gothic" w:hAnsi="Century Gothic"/>
+          <w:b w:val="false"/>
+          <w:bCs w:val="false"/>
+          <w:i w:val="false"/>
+          <w:strike w:val="false"/>
+          <w:dstrike w:val="false"/>
+          <w:outline w:val="false"/>
+          <w:shadow w:val="false"/>
+          <w:color w:val="000000"/>
+          <w:spacing w:val="0"/>
+          <w:kern w:val="2"/>
+          <w:sz w:val="22"/>
+          <w:szCs w:val="22"/>
+          <w:u w:val="none"/>
+          <w:shd w:fill="FFFFFF" w:val="clear"/>
+          <w:em w:val="none"/>
+          <w:lang w:val="bg-BG"/>
+        </w:rPr>
+        <w:t xml:space="preserve">В </w:t>
+      </w:r>
+      <w:r>
+        <w:rPr>
+          <w:rFonts w:eastAsia="Tahoma" w:cs="Liberation Sans" w:ascii="Century Gothic" w:hAnsi="Century Gothic"/>
+          <w:b w:val="false"/>
+          <w:bCs w:val="false"/>
+          <w:i w:val="false"/>
+          <w:strike w:val="false"/>
+          <w:dstrike w:val="false"/>
+          <w:outline w:val="false"/>
+          <w:shadow w:val="false"/>
+          <w:color w:val="000000"/>
+          <w:spacing w:val="0"/>
+          <w:kern w:val="2"/>
+          <w:sz w:val="22"/>
+          <w:szCs w:val="22"/>
+          <w:u w:val="none"/>
+          <w:shd w:fill="FFFFFF" w:val="clear"/>
+          <w:em w:val="none"/>
+          <w:lang w:val="en-US"/>
+        </w:rPr>
+        <w:t xml:space="preserve">crowdfunding </w:t>
+      </w:r>
+      <w:r>
+        <w:rPr>
+          <w:rFonts w:eastAsia="Tahoma" w:cs="Liberation Sans" w:ascii="Century Gothic" w:hAnsi="Century Gothic"/>
+          <w:b w:val="false"/>
+          <w:bCs w:val="false"/>
+          <w:i w:val="false"/>
+          <w:strike w:val="false"/>
+          <w:dstrike w:val="false"/>
+          <w:outline w:val="false"/>
+          <w:shadow w:val="false"/>
+          <w:color w:val="000000"/>
+          <w:spacing w:val="0"/>
+          <w:kern w:val="2"/>
+          <w:sz w:val="22"/>
+          <w:szCs w:val="22"/>
+          <w:u w:val="none"/>
+          <w:shd w:fill="FFFFFF" w:val="clear"/>
+          <w:em w:val="none"/>
+          <w:lang w:val="bg-BG"/>
+        </w:rPr>
+        <w:t xml:space="preserve">системи е важно да може да има проследимост на даренията на </w:t>
+        <w:tab/>
+        <w:t xml:space="preserve">потребителите и блокчейн е най-подходящ, защото пази историята на всички </w:t>
+        <w:tab/>
+        <w:t>транзакции.</w:t>
+      </w:r>
+    </w:p>
+    <w:p>
+      <w:pPr>
+        <w:pStyle w:val="Normal"/>
+        <w:rPr>
+          <w:rFonts w:ascii="Century Gothic" w:hAnsi="Century Gothic" w:eastAsia="Tahoma" w:cs="Liberation Sans"/>
+          <w:b/>
+          <w:b/>
+          <w:bCs/>
+          <w:i w:val="false"/>
+          <w:i w:val="false"/>
+          <w:strike w:val="false"/>
+          <w:dstrike w:val="false"/>
+          <w:outline w:val="false"/>
+          <w:shadow w:val="false"/>
+          <w:color w:val="000000"/>
+          <w:spacing w:val="0"/>
+          <w:kern w:val="2"/>
+          <w:sz w:val="22"/>
+          <w:szCs w:val="22"/>
+          <w:u w:val="none"/>
+          <w:shd w:fill="FFFFFF" w:val="clear"/>
+          <w:em w:val="none"/>
+          <w:lang w:val="bg-BG"/>
+        </w:rPr>
+      </w:pPr>
+      <w:r>
+        <w:rPr>
+          <w:rFonts w:eastAsia="Tahoma" w:cs="Liberation Sans" w:ascii="Century Gothic" w:hAnsi="Century Gothic"/>
+          <w:b w:val="false"/>
+          <w:bCs w:val="false"/>
+          <w:i w:val="false"/>
+          <w:strike w:val="false"/>
+          <w:dstrike w:val="false"/>
+          <w:outline w:val="false"/>
+          <w:shadow w:val="false"/>
+          <w:color w:val="000000"/>
+          <w:spacing w:val="0"/>
+          <w:kern w:val="2"/>
+          <w:sz w:val="22"/>
+          <w:szCs w:val="22"/>
+          <w:u w:val="none"/>
+          <w:shd w:fill="FFFFFF" w:val="clear"/>
+          <w:em w:val="none"/>
+          <w:lang w:val="bg-BG"/>
+        </w:rPr>
+        <w:tab/>
+      </w:r>
+      <w:r>
+        <w:rPr>
+          <w:rFonts w:eastAsia="Tahoma" w:cs="Liberation Sans" w:ascii="Century Gothic" w:hAnsi="Century Gothic"/>
+          <w:b/>
+          <w:bCs/>
+          <w:i w:val="false"/>
+          <w:strike w:val="false"/>
+          <w:dstrike w:val="false"/>
+          <w:outline w:val="false"/>
+          <w:shadow w:val="false"/>
+          <w:color w:val="000000"/>
+          <w:spacing w:val="0"/>
+          <w:kern w:val="2"/>
+          <w:sz w:val="22"/>
+          <w:szCs w:val="22"/>
+          <w:u w:val="none"/>
+          <w:shd w:fill="FFFFFF" w:val="clear"/>
+          <w:em w:val="none"/>
+          <w:lang w:val="bg-BG"/>
+        </w:rPr>
+        <w:t>Consensus</w:t>
+      </w:r>
+    </w:p>
+    <w:p>
+      <w:pPr>
+        <w:pStyle w:val="Normal"/>
+        <w:rPr>
+          <w:rFonts w:ascii="Century Gothic" w:hAnsi="Century Gothic" w:eastAsia="Tahoma" w:cs="Liberation Sans"/>
+          <w:b/>
+          <w:b/>
+          <w:bCs/>
+          <w:i w:val="false"/>
+          <w:i w:val="false"/>
+          <w:strike w:val="false"/>
+          <w:dstrike w:val="false"/>
+          <w:outline w:val="false"/>
+          <w:shadow w:val="false"/>
+          <w:color w:val="000000"/>
+          <w:spacing w:val="0"/>
+          <w:kern w:val="2"/>
+          <w:sz w:val="22"/>
+          <w:szCs w:val="22"/>
+          <w:u w:val="none"/>
+          <w:shd w:fill="FFFFFF" w:val="clear"/>
+          <w:em w:val="none"/>
+          <w:lang w:val="bg-BG"/>
+        </w:rPr>
+      </w:pPr>
+      <w:r>
+        <w:rPr>
+          <w:rFonts w:eastAsia="Tahoma" w:cs="Liberation Sans" w:ascii="Century Gothic" w:hAnsi="Century Gothic"/>
+          <w:b/>
+          <w:bCs/>
+          <w:i w:val="false"/>
+          <w:strike w:val="false"/>
+          <w:dstrike w:val="false"/>
+          <w:outline w:val="false"/>
+          <w:shadow w:val="false"/>
+          <w:color w:val="000000"/>
+          <w:spacing w:val="0"/>
+          <w:kern w:val="2"/>
+          <w:sz w:val="22"/>
+          <w:szCs w:val="22"/>
+          <w:u w:val="none"/>
+          <w:shd w:fill="FFFFFF" w:val="clear"/>
+          <w:em w:val="none"/>
+          <w:lang w:val="bg-BG"/>
+        </w:rPr>
+        <w:tab/>
+      </w:r>
+      <w:r>
+        <w:rPr>
+          <w:rFonts w:eastAsia="Tahoma" w:cs="Liberation Sans" w:ascii="Century Gothic" w:hAnsi="Century Gothic"/>
+          <w:b w:val="false"/>
+          <w:bCs w:val="false"/>
+          <w:i w:val="false"/>
+          <w:strike w:val="false"/>
+          <w:dstrike w:val="false"/>
+          <w:outline w:val="false"/>
+          <w:shadow w:val="false"/>
+          <w:color w:val="000000"/>
+          <w:spacing w:val="0"/>
+          <w:kern w:val="2"/>
+          <w:sz w:val="22"/>
+          <w:szCs w:val="22"/>
+          <w:u w:val="none"/>
+          <w:shd w:fill="FFFFFF" w:val="clear"/>
+          <w:em w:val="none"/>
+          <w:lang w:val="bg-BG"/>
+        </w:rPr>
+        <w:t xml:space="preserve">Чрез механизмът за консенсус в блокчейн се създава среда, която е </w:t>
+      </w:r>
+      <w:r>
+        <w:rPr>
+          <w:rFonts w:eastAsia="Tahoma" w:cs="Liberation Sans" w:ascii="Century Gothic" w:hAnsi="Century Gothic"/>
+          <w:b/>
+          <w:bCs/>
+          <w:i w:val="false"/>
+          <w:strike w:val="false"/>
+          <w:dstrike w:val="false"/>
+          <w:outline w:val="false"/>
+          <w:shadow w:val="false"/>
+          <w:color w:val="000000"/>
+          <w:spacing w:val="0"/>
+          <w:kern w:val="2"/>
+          <w:sz w:val="22"/>
+          <w:szCs w:val="22"/>
+          <w:u w:val="none"/>
+          <w:shd w:fill="FFFFFF" w:val="clear"/>
+          <w:em w:val="none"/>
+          <w:lang w:val="en-US"/>
+        </w:rPr>
+        <w:t>trustless</w:t>
+      </w:r>
+      <w:r>
+        <w:rPr>
+          <w:rFonts w:eastAsia="Tahoma" w:cs="Liberation Sans" w:ascii="Century Gothic" w:hAnsi="Century Gothic"/>
+          <w:b w:val="false"/>
+          <w:bCs w:val="false"/>
+          <w:i w:val="false"/>
+          <w:strike w:val="false"/>
+          <w:dstrike w:val="false"/>
+          <w:outline w:val="false"/>
+          <w:shadow w:val="false"/>
+          <w:color w:val="000000"/>
+          <w:spacing w:val="0"/>
+          <w:kern w:val="2"/>
+          <w:sz w:val="22"/>
+          <w:szCs w:val="22"/>
+          <w:u w:val="none"/>
+          <w:shd w:fill="FFFFFF" w:val="clear"/>
+          <w:em w:val="none"/>
+          <w:lang w:val="en-US"/>
+        </w:rPr>
+        <w:t xml:space="preserve"> </w:t>
+      </w:r>
+      <w:r>
+        <w:rPr>
+          <w:rFonts w:eastAsia="Tahoma" w:cs="Liberation Sans" w:ascii="Century Gothic" w:hAnsi="Century Gothic"/>
+          <w:b w:val="false"/>
+          <w:bCs w:val="false"/>
+          <w:i w:val="false"/>
+          <w:strike w:val="false"/>
+          <w:dstrike w:val="false"/>
+          <w:outline w:val="false"/>
+          <w:shadow w:val="false"/>
+          <w:color w:val="000000"/>
+          <w:spacing w:val="0"/>
+          <w:kern w:val="2"/>
+          <w:sz w:val="22"/>
+          <w:szCs w:val="22"/>
+          <w:u w:val="none"/>
+          <w:shd w:fill="FFFFFF" w:val="clear"/>
+          <w:em w:val="none"/>
+          <w:lang w:val="bg-BG"/>
+        </w:rPr>
+        <w:t xml:space="preserve">и </w:t>
+        <w:tab/>
+        <w:t>няма нужда от притеснения за злоупотреби с даренията.</w:t>
       </w:r>
     </w:p>
     <w:p>
@@ -4197,7 +5335,6 @@
           <w:szCs w:val="24"/>
         </w:rPr>
       </w:pPr>
-      <w:bookmarkStart w:id="10" w:name="_Hlk63677897"/>
       <w:r>
         <w:rPr>
           <w:rFonts w:cs="Calibri" w:cstheme="minorHAnsi"/>
@@ -4286,7 +5423,7 @@
           <w:szCs w:val="24"/>
         </w:rPr>
       </w:pPr>
-      <w:bookmarkStart w:id="11" w:name="_Hlk63677897"/>
+      <w:bookmarkStart w:id="10" w:name="_Hlk63677897"/>
       <w:r>
         <w:rPr>
           <w:rFonts w:cs="Calibri" w:cstheme="minorHAnsi"/>
@@ -4295,7 +5432,7 @@
         </w:rPr>
         <w:t>Финансова цел, която да се достигне чрез дарения</w:t>
       </w:r>
-      <w:bookmarkEnd w:id="11"/>
+      <w:bookmarkEnd w:id="10"/>
       <w:r>
         <w:rPr>
           <w:rFonts w:cs="Calibri" w:cstheme="minorHAnsi"/>
@@ -4580,23 +5717,7 @@
           <w:sz w:val="24"/>
           <w:szCs w:val="24"/>
         </w:rPr>
-        <w:t xml:space="preserve">Системата трябва да позволява на създателя на дадена кауза да може да спре каузата преди да е </w:t>
-      </w:r>
-      <w:r>
-        <w:rPr>
-          <w:rFonts w:cs="Calibri" w:cstheme="minorHAnsi"/>
-          <w:sz w:val="24"/>
-          <w:szCs w:val="24"/>
-        </w:rPr>
-        <w:t>достигната нейната финансова цел</w:t>
-      </w:r>
-      <w:r>
-        <w:rPr>
-          <w:rFonts w:cs="Calibri" w:cstheme="minorHAnsi"/>
-          <w:sz w:val="24"/>
-          <w:szCs w:val="24"/>
-        </w:rPr>
-        <w:t>.</w:t>
+        <w:t>Системата трябва да позволява на създателя на дадена кауза да може да спре каузата преди да е достигната нейната финансова цел.</w:t>
       </w:r>
     </w:p>
     <w:p>
@@ -4638,7 +5759,7 @@
           <w:szCs w:val="36"/>
         </w:rPr>
       </w:pPr>
-      <w:bookmarkStart w:id="12" w:name="_Toc63725733"/>
+      <w:bookmarkStart w:id="11" w:name="_Toc63725733"/>
       <w:r>
         <w:rPr>
           <w:rFonts w:cs="Calibri" w:ascii="Calibri" w:hAnsi="Calibri" w:asciiTheme="minorHAnsi" w:cstheme="minorHAnsi" w:hAnsiTheme="minorHAnsi"/>
@@ -4650,7 +5771,7 @@
         </w:rPr>
         <w:t>UML диаграми</w:t>
       </w:r>
-      <w:bookmarkEnd w:id="12"/>
+      <w:bookmarkEnd w:id="11"/>
     </w:p>
     <w:p>
       <w:pPr>
@@ -4665,7 +5786,7 @@
           <w:shd w:fill="FFFFFF" w:val="clear"/>
         </w:rPr>
       </w:pPr>
-      <w:bookmarkStart w:id="13" w:name="_Toc63725734"/>
+      <w:bookmarkStart w:id="12" w:name="_Toc63725734"/>
       <w:r>
         <w:drawing>
           <wp:anchor behindDoc="0" distT="0" distB="0" distL="114300" distR="114300" simplePos="0" locked="0" layoutInCell="0" allowOverlap="1" relativeHeight="5">
@@ -4733,7 +5854,7 @@
         </w:rPr>
         <w:t>бщ Use case за потребител</w:t>
       </w:r>
-      <w:bookmarkEnd w:id="13"/>
+      <w:bookmarkEnd w:id="12"/>
     </w:p>
     <w:p>
       <w:pPr>
@@ -4764,7 +5885,7 @@
           <w:shd w:fill="FFFFFF" w:val="clear"/>
         </w:rPr>
       </w:pPr>
-      <w:bookmarkStart w:id="14" w:name="_Toc63725735"/>
+      <w:bookmarkStart w:id="13" w:name="_Toc63725735"/>
       <w:r>
         <w:drawing>
           <wp:anchor behindDoc="0" distT="0" distB="0" distL="114300" distR="114300" simplePos="0" locked="0" layoutInCell="0" allowOverlap="1" relativeHeight="6">
@@ -4832,7 +5953,7 @@
         </w:rPr>
         <w:t>se case за създател на каузи</w:t>
       </w:r>
-      <w:bookmarkEnd w:id="14"/>
+      <w:bookmarkEnd w:id="13"/>
     </w:p>
     <w:p>
       <w:pPr>
@@ -4856,7 +5977,7 @@
           <w:shd w:fill="FFFFFF" w:val="clear"/>
         </w:rPr>
       </w:pPr>
-      <w:bookmarkStart w:id="15" w:name="_Toc63725736"/>
+      <w:bookmarkStart w:id="14" w:name="_Toc63725736"/>
       <w:r>
         <w:drawing>
           <wp:anchor behindDoc="0" distT="0" distB="0" distL="114300" distR="114300" simplePos="0" locked="0" layoutInCell="0" allowOverlap="1" relativeHeight="7">
@@ -4924,7 +6045,7 @@
         </w:rPr>
         <w:t>se case за дарител на каузи</w:t>
       </w:r>
-      <w:bookmarkEnd w:id="15"/>
+      <w:bookmarkEnd w:id="14"/>
     </w:p>
     <w:p>
       <w:pPr>
@@ -4957,7 +6078,7 @@
           <w:szCs w:val="36"/>
         </w:rPr>
       </w:pPr>
-      <w:bookmarkStart w:id="16" w:name="_Toc63725737"/>
+      <w:bookmarkStart w:id="15" w:name="_Toc63725737"/>
       <w:r>
         <w:rPr>
           <w:rFonts w:cs="Calibri" w:ascii="Calibri" w:hAnsi="Calibri" w:asciiTheme="minorHAnsi" w:cstheme="minorHAnsi" w:hAnsiTheme="minorHAnsi"/>
@@ -4969,7 +6090,7 @@
         </w:rPr>
         <w:t>Архитектура</w:t>
       </w:r>
-      <w:bookmarkEnd w:id="16"/>
+      <w:bookmarkEnd w:id="15"/>
     </w:p>
     <w:p>
       <w:pPr>
@@ -5100,7 +6221,7 @@
           <w:szCs w:val="36"/>
         </w:rPr>
       </w:pPr>
-      <w:bookmarkStart w:id="17" w:name="_Toc63725738"/>
+      <w:bookmarkStart w:id="16" w:name="_Toc63725738"/>
       <w:r>
         <w:rPr>
           <w:rFonts w:cs="Calibri" w:ascii="Calibri" w:hAnsi="Calibri" w:asciiTheme="minorHAnsi" w:cstheme="minorHAnsi" w:hAnsiTheme="minorHAnsi"/>
@@ -5112,7 +6233,7 @@
         </w:rPr>
         <w:t>Описание на дизайн на UI</w:t>
       </w:r>
-      <w:bookmarkEnd w:id="17"/>
+      <w:bookmarkEnd w:id="16"/>
     </w:p>
     <w:p>
       <w:pPr>
@@ -5139,7 +6260,7 @@
                 <wp:positionV relativeFrom="paragraph">
                   <wp:posOffset>1142365</wp:posOffset>
                 </wp:positionV>
-                <wp:extent cx="3545840" cy="2599055"/>
+                <wp:extent cx="3546475" cy="2599690"/>
                 <wp:effectExtent l="190500" t="114300" r="188595" b="182880"/>
                 <wp:wrapTopAndBottom/>
                 <wp:docPr id="5" name="Image6"/>
@@ -5157,7 +6278,7 @@
                       <pic:spPr>
                         <a:xfrm>
                           <a:off x="0" y="0"/>
-                          <a:ext cx="3545280" cy="2598480"/>
+                          <a:ext cx="3546000" cy="2599200"/>
                         </a:xfrm>
                         <a:prstGeom prst="rect">
                           <a:avLst/>
@@ -5200,7 +6321,7 @@
                 <v:path o:extrusionok="f" gradientshapeok="t" o:connecttype="rect"/>
                 <o:lock v:ext="edit" aspectratio="t"/>
               </v:shapetype>
-              <v:shape id="shape_0" ID="Image6" stroked="f" style="position:absolute;margin-left:122.05pt;margin-top:89.95pt;width:279.1pt;height:204.55pt;mso-wrap-style:none;v-text-anchor:middle;mso-position-horizontal:center;mso-position-horizontal-relative:margin" wp14:anchorId="08516EE1" type="shapetype_75">
+              <v:shape id="shape_0" ID="Image6" stroked="f" style="position:absolute;margin-left:122.05pt;margin-top:89.95pt;width:279.15pt;height:204.6pt;mso-wrap-style:none;v-text-anchor:middle;mso-position-horizontal:center;mso-position-horizontal-relative:margin" wp14:anchorId="08516EE1" type="shapetype_75">
                 <v:imagedata r:id="rId9" o:detectmouseclick="t"/>
                 <v:stroke color="#3465a4" joinstyle="round" endcap="flat"/>
                 <w10:wrap type="topAndBottom"/>
@@ -5265,7 +6386,7 @@
         </w:rPr>
         <w:t xml:space="preserve"> </w:t>
       </w:r>
-      <w:bookmarkStart w:id="18" w:name="_Toc63725739"/>
+      <w:bookmarkStart w:id="17" w:name="_Toc63725739"/>
       <w:r>
         <w:rPr>
           <w:rFonts w:cs="Calibri" w:ascii="Calibri" w:hAnsi="Calibri" w:asciiTheme="minorHAnsi" w:cstheme="minorHAnsi" w:hAnsiTheme="minorHAnsi"/>
@@ -5276,7 +6397,7 @@
         </w:rPr>
         <w:t>Начална страница</w:t>
       </w:r>
-      <w:bookmarkEnd w:id="18"/>
+      <w:bookmarkEnd w:id="17"/>
     </w:p>
     <w:p>
       <w:pPr>
@@ -5294,7 +6415,7 @@
             <v:imagedata r:id="rId11" o:title=""/>
             <w10:wrap type="topAndBottom"/>
           </v:shape>
-          <o:OLEObject Type="Embed" ProgID="StaticMetafile" ShapeID="ole_rId10" DrawAspect="Content" ObjectID="_733632467" r:id="rId10"/>
+          <o:OLEObject Type="Embed" ProgID="StaticMetafile" ShapeID="ole_rId10" DrawAspect="Content" ObjectID="_598651152" r:id="rId10"/>
         </w:object>
       </w:r>
     </w:p>
@@ -5314,7 +6435,7 @@
           <w:shd w:fill="FFFFFF" w:val="clear"/>
         </w:rPr>
       </w:pPr>
-      <w:bookmarkStart w:id="19" w:name="_Toc63725740"/>
+      <w:bookmarkStart w:id="18" w:name="_Toc63725740"/>
       <w:r>
         <w:drawing>
           <wp:anchor behindDoc="0" distT="0" distB="0" distL="114300" distR="114300" simplePos="0" locked="0" layoutInCell="0" allowOverlap="1" relativeHeight="4">
@@ -5382,7 +6503,7 @@
         </w:rPr>
         <w:t>траница, показваща всички активни дарителски кампании</w:t>
       </w:r>
-      <w:bookmarkEnd w:id="19"/>
+      <w:bookmarkEnd w:id="18"/>
     </w:p>
     <w:p>
       <w:pPr>
@@ -5413,7 +6534,7 @@
           <w:shd w:fill="FFFFFF" w:val="clear"/>
         </w:rPr>
       </w:pPr>
-      <w:bookmarkStart w:id="20" w:name="_Toc63725741"/>
+      <w:bookmarkStart w:id="19" w:name="_Toc63725741"/>
       <w:r>
         <w:rPr>
           <w:rFonts w:cs="Calibri" w:ascii="Calibri" w:hAnsi="Calibri" w:asciiTheme="minorHAnsi" w:cstheme="minorHAnsi" w:hAnsiTheme="minorHAnsi"/>
@@ -5424,7 +6545,7 @@
         </w:rPr>
         <w:t>Страница, показваща детайли за избрана дарителска кампания</w:t>
       </w:r>
-      <w:bookmarkEnd w:id="20"/>
+      <w:bookmarkEnd w:id="19"/>
     </w:p>
     <w:p>
       <w:pPr>
@@ -5500,7 +6621,7 @@
           <w:shd w:fill="FFFFFF" w:val="clear"/>
         </w:rPr>
       </w:pPr>
-      <w:bookmarkStart w:id="21" w:name="_Toc63725742"/>
+      <w:bookmarkStart w:id="20" w:name="_Toc63725742"/>
       <w:r>
         <w:drawing>
           <wp:anchor behindDoc="0" distT="0" distB="0" distL="0" distR="0" simplePos="0" locked="0" layoutInCell="0" allowOverlap="1" relativeHeight="3">
@@ -5568,7 +6689,7 @@
         </w:rPr>
         <w:t>траница, позволяваща създаването на нова кауза</w:t>
       </w:r>
-      <w:bookmarkEnd w:id="21"/>
+      <w:bookmarkEnd w:id="20"/>
     </w:p>
     <w:p>
       <w:pPr>
@@ -6644,6 +7765,7 @@
     <w:rsid w:val="00773f21"/>
     <w:pPr>
       <w:widowControl/>
+      <w:suppressAutoHyphens w:val="true"/>
       <w:bidi w:val="0"/>
       <w:spacing w:lineRule="auto" w:line="276" w:before="0" w:after="200"/>
       <w:jc w:val="left"/>
@@ -6654,7 +7776,7 @@
       <w:kern w:val="0"/>
       <w:sz w:val="22"/>
       <w:szCs w:val="22"/>
-      <w:lang w:eastAsia="bg-BG" w:val="bg-BG" w:bidi="ar-SA"/>
+      <w:lang w:val="bg-BG" w:eastAsia="bg-BG" w:bidi="ar-SA"/>
     </w:rPr>
   </w:style>
   <w:style w:type="paragraph" w:styleId="Heading1">

</xml_diff>

<commit_message>
Fix minor errors in document and add new views
</commit_message>
<xml_diff>
--- a/docs/ChainFund-documentation.docx
+++ b/docs/ChainFund-documentation.docx
@@ -20,7 +20,7 @@
             <v:path o:connecttype="segments"/>
             <w10:wrap type="topAndBottom"/>
           </v:shape>
-          <o:OLEObject Type="Embed" ProgID="Word.Picture.8" ShapeID="ole_rId2" DrawAspect="Content" ObjectID="_1674411497" r:id="rId7"/>
+          <o:OLEObject Type="Embed" ProgID="Word.Picture.8" ShapeID="ole_rId2" DrawAspect="Content" ObjectID="_1674415458" r:id="rId7"/>
         </w:object>
       </w:r>
     </w:p>
@@ -216,19 +216,17 @@
           <w:sz w:val="28"/>
           <w:szCs w:val="20"/>
         </w:rPr>
-        <w:t>Росица Христова ,фак. номер 62146</w:t>
-      </w:r>
-    </w:p>
-    <w:p>
-      <w:pPr>
-        <w:jc w:val="center"/>
+        <w:t>Росица Христова,</w:t>
+      </w:r>
+      <w:r>
         <w:rPr>
           <w:rFonts w:cstheme="minorHAnsi"/>
           <w:i/>
           <w:sz w:val="28"/>
           <w:szCs w:val="20"/>
         </w:rPr>
-      </w:pPr>
+        <w:t xml:space="preserve"> </w:t>
+      </w:r>
       <w:r>
         <w:rPr>
           <w:rFonts w:cstheme="minorHAnsi"/>
@@ -236,7 +234,45 @@
           <w:sz w:val="28"/>
           <w:szCs w:val="20"/>
         </w:rPr>
-        <w:t>Виктор Христов фак. номер 62151</w:t>
+        <w:t>фак. номер 62146</w:t>
+      </w:r>
+    </w:p>
+    <w:p>
+      <w:pPr>
+        <w:jc w:val="center"/>
+        <w:rPr>
+          <w:rFonts w:cstheme="minorHAnsi"/>
+          <w:i/>
+          <w:sz w:val="28"/>
+          <w:szCs w:val="20"/>
+        </w:rPr>
+      </w:pPr>
+      <w:r>
+        <w:rPr>
+          <w:rFonts w:cstheme="minorHAnsi"/>
+          <w:i/>
+          <w:sz w:val="28"/>
+          <w:szCs w:val="20"/>
+        </w:rPr>
+        <w:t>Виктор Христов</w:t>
+      </w:r>
+      <w:r>
+        <w:rPr>
+          <w:rFonts w:cstheme="minorHAnsi"/>
+          <w:i/>
+          <w:sz w:val="28"/>
+          <w:szCs w:val="20"/>
+        </w:rPr>
+        <w:t>,</w:t>
+      </w:r>
+      <w:r>
+        <w:rPr>
+          <w:rFonts w:cstheme="minorHAnsi"/>
+          <w:i/>
+          <w:sz w:val="28"/>
+          <w:szCs w:val="20"/>
+        </w:rPr>
+        <w:t xml:space="preserve"> фак. номер 62151</w:t>
       </w:r>
     </w:p>
     <w:p>
@@ -2782,7 +2818,7 @@
           <w:szCs w:val="24"/>
           <w:shd w:val="clear" w:color="auto" w:fill="FFFFFF"/>
         </w:rPr>
-        <w:t xml:space="preserve">показва базова статистика за дарителите на каузите си, които включват общия броя дарения и колко дарения са направени за всяка опция за дарение. По този начин, потребителите нямам как да проследят как се движат </w:t>
+        <w:t xml:space="preserve">показва базова статистика за дарителите на каузите си, които включват общия броя дарения и колко дарения са направени за всяка опция за дарение. По този начин, потребителите няма как да проследят как се движат </w:t>
       </w:r>
       <w:r>
         <w:rPr>
@@ -6239,7 +6275,7 @@
             <v:path o:connecttype="segments"/>
             <w10:wrap type="topAndBottom"/>
           </v:shape>
-          <o:OLEObject Type="Embed" ProgID="StaticMetafile" ShapeID="ole_rId10" DrawAspect="Content" ObjectID="_1674411498" r:id="rId15"/>
+          <o:OLEObject Type="Embed" ProgID="StaticMetafile" ShapeID="ole_rId10" DrawAspect="Content" ObjectID="_1674415459" r:id="rId15"/>
         </w:object>
       </w:r>
     </w:p>

</xml_diff>

<commit_message>
Add final document tweaks
</commit_message>
<xml_diff>
--- a/docs/ChainFund-documentation.docx
+++ b/docs/ChainFund-documentation.docx
@@ -20,7 +20,7 @@
             <v:path o:connecttype="segments"/>
             <w10:wrap type="topAndBottom"/>
           </v:shape>
-          <o:OLEObject Type="Embed" ProgID="Word.Picture.8" ShapeID="ole_rId2" DrawAspect="Content" ObjectID="_1674415458" r:id="rId7"/>
+          <o:OLEObject Type="Embed" ProgID="Word.Picture.8" ShapeID="ole_rId2" DrawAspect="Content" ObjectID="_1674417158" r:id="rId7"/>
         </w:object>
       </w:r>
     </w:p>
@@ -393,7 +393,7 @@
         </w:rPr>
       </w:pPr>
     </w:p>
-    <w:bookmarkStart w:id="0" w:name="_Toc63769012" w:displacedByCustomXml="next"/>
+    <w:bookmarkStart w:id="0" w:name="_Toc63803779" w:displacedByCustomXml="next"/>
     <w:sdt>
       <w:sdtPr>
         <w:rPr>
@@ -470,7 +470,7 @@
             </w:rPr>
             <w:fldChar w:fldCharType="separate"/>
           </w:r>
-          <w:hyperlink w:anchor="_Toc63769012" w:history="1">
+          <w:hyperlink w:anchor="_Toc63803779" w:history="1">
             <w:r>
               <w:rPr>
                 <w:rStyle w:val="Hyperlink"/>
@@ -500,7 +500,7 @@
                 <w:noProof/>
                 <w:webHidden/>
               </w:rPr>
-              <w:instrText xml:space="preserve"> PAGEREF _Toc63769012 \h </w:instrText>
+              <w:instrText xml:space="preserve"> PAGEREF _Toc63803779 \h </w:instrText>
             </w:r>
             <w:r>
               <w:rPr>
@@ -543,7 +543,7 @@
               <w:noProof/>
             </w:rPr>
           </w:pPr>
-          <w:hyperlink w:anchor="_Toc63769013" w:history="1">
+          <w:hyperlink w:anchor="_Toc63803780" w:history="1">
             <w:r>
               <w:rPr>
                 <w:rStyle w:val="Hyperlink"/>
@@ -590,7 +590,7 @@
                 <w:noProof/>
                 <w:webHidden/>
               </w:rPr>
-              <w:instrText xml:space="preserve"> PAGEREF _Toc63769013 \h </w:instrText>
+              <w:instrText xml:space="preserve"> PAGEREF _Toc63803780 \h </w:instrText>
             </w:r>
             <w:r>
               <w:rPr>
@@ -633,7 +633,7 @@
               <w:noProof/>
             </w:rPr>
           </w:pPr>
-          <w:hyperlink w:anchor="_Toc63769014" w:history="1">
+          <w:hyperlink w:anchor="_Toc63803781" w:history="1">
             <w:r>
               <w:rPr>
                 <w:rStyle w:val="Hyperlink"/>
@@ -680,7 +680,7 @@
                 <w:noProof/>
                 <w:webHidden/>
               </w:rPr>
-              <w:instrText xml:space="preserve"> PAGEREF _Toc63769014 \h </w:instrText>
+              <w:instrText xml:space="preserve"> PAGEREF _Toc63803781 \h </w:instrText>
             </w:r>
             <w:r>
               <w:rPr>
@@ -723,7 +723,7 @@
               <w:noProof/>
             </w:rPr>
           </w:pPr>
-          <w:hyperlink w:anchor="_Toc63769015" w:history="1">
+          <w:hyperlink w:anchor="_Toc63803782" w:history="1">
             <w:r>
               <w:rPr>
                 <w:rStyle w:val="Hyperlink"/>
@@ -771,7 +771,7 @@
                 <w:noProof/>
                 <w:webHidden/>
               </w:rPr>
-              <w:instrText xml:space="preserve"> PAGEREF _Toc63769015 \h </w:instrText>
+              <w:instrText xml:space="preserve"> PAGEREF _Toc63803782 \h </w:instrText>
             </w:r>
             <w:r>
               <w:rPr>
@@ -814,7 +814,7 @@
               <w:noProof/>
             </w:rPr>
           </w:pPr>
-          <w:hyperlink w:anchor="_Toc63769016" w:history="1">
+          <w:hyperlink w:anchor="_Toc63803783" w:history="1">
             <w:r>
               <w:rPr>
                 <w:rStyle w:val="Hyperlink"/>
@@ -862,7 +862,7 @@
                 <w:noProof/>
                 <w:webHidden/>
               </w:rPr>
-              <w:instrText xml:space="preserve"> PAGEREF _Toc63769016 \h </w:instrText>
+              <w:instrText xml:space="preserve"> PAGEREF _Toc63803783 \h </w:instrText>
             </w:r>
             <w:r>
               <w:rPr>
@@ -905,7 +905,7 @@
               <w:noProof/>
             </w:rPr>
           </w:pPr>
-          <w:hyperlink w:anchor="_Toc63769017" w:history="1">
+          <w:hyperlink w:anchor="_Toc63803784" w:history="1">
             <w:r>
               <w:rPr>
                 <w:rStyle w:val="Hyperlink"/>
@@ -952,7 +952,7 @@
                 <w:noProof/>
                 <w:webHidden/>
               </w:rPr>
-              <w:instrText xml:space="preserve"> PAGEREF _Toc63769017 \h </w:instrText>
+              <w:instrText xml:space="preserve"> PAGEREF _Toc63803784 \h </w:instrText>
             </w:r>
             <w:r>
               <w:rPr>
@@ -995,7 +995,7 @@
               <w:noProof/>
             </w:rPr>
           </w:pPr>
-          <w:hyperlink w:anchor="_Toc63769018" w:history="1">
+          <w:hyperlink w:anchor="_Toc63803785" w:history="1">
             <w:r>
               <w:rPr>
                 <w:rStyle w:val="Hyperlink"/>
@@ -1042,7 +1042,7 @@
                 <w:noProof/>
                 <w:webHidden/>
               </w:rPr>
-              <w:instrText xml:space="preserve"> PAGEREF _Toc63769018 \h </w:instrText>
+              <w:instrText xml:space="preserve"> PAGEREF _Toc63803785 \h </w:instrText>
             </w:r>
             <w:r>
               <w:rPr>
@@ -1085,7 +1085,7 @@
               <w:noProof/>
             </w:rPr>
           </w:pPr>
-          <w:hyperlink w:anchor="_Toc63769019" w:history="1">
+          <w:hyperlink w:anchor="_Toc63803786" w:history="1">
             <w:r>
               <w:rPr>
                 <w:rStyle w:val="Hyperlink"/>
@@ -1132,7 +1132,7 @@
                 <w:noProof/>
                 <w:webHidden/>
               </w:rPr>
-              <w:instrText xml:space="preserve"> PAGEREF _Toc63769019 \h </w:instrText>
+              <w:instrText xml:space="preserve"> PAGEREF _Toc63803786 \h </w:instrText>
             </w:r>
             <w:r>
               <w:rPr>
@@ -1175,7 +1175,7 @@
               <w:noProof/>
             </w:rPr>
           </w:pPr>
-          <w:hyperlink w:anchor="_Toc63769020" w:history="1">
+          <w:hyperlink w:anchor="_Toc63803787" w:history="1">
             <w:r>
               <w:rPr>
                 <w:rStyle w:val="Hyperlink"/>
@@ -1223,7 +1223,7 @@
                 <w:noProof/>
                 <w:webHidden/>
               </w:rPr>
-              <w:instrText xml:space="preserve"> PAGEREF _Toc63769020 \h </w:instrText>
+              <w:instrText xml:space="preserve"> PAGEREF _Toc63803787 \h </w:instrText>
             </w:r>
             <w:r>
               <w:rPr>
@@ -1266,7 +1266,7 @@
               <w:noProof/>
             </w:rPr>
           </w:pPr>
-          <w:hyperlink w:anchor="_Toc63769021" w:history="1">
+          <w:hyperlink w:anchor="_Toc63803788" w:history="1">
             <w:r>
               <w:rPr>
                 <w:rStyle w:val="Hyperlink"/>
@@ -1314,7 +1314,7 @@
                 <w:noProof/>
                 <w:webHidden/>
               </w:rPr>
-              <w:instrText xml:space="preserve"> PAGEREF _Toc63769021 \h </w:instrText>
+              <w:instrText xml:space="preserve"> PAGEREF _Toc63803788 \h </w:instrText>
             </w:r>
             <w:r>
               <w:rPr>
@@ -1357,7 +1357,7 @@
               <w:noProof/>
             </w:rPr>
           </w:pPr>
-          <w:hyperlink w:anchor="_Toc63769022" w:history="1">
+          <w:hyperlink w:anchor="_Toc63803789" w:history="1">
             <w:r>
               <w:rPr>
                 <w:rStyle w:val="Hyperlink"/>
@@ -1404,7 +1404,7 @@
                 <w:noProof/>
                 <w:webHidden/>
               </w:rPr>
-              <w:instrText xml:space="preserve"> PAGEREF _Toc63769022 \h </w:instrText>
+              <w:instrText xml:space="preserve"> PAGEREF _Toc63803789 \h </w:instrText>
             </w:r>
             <w:r>
               <w:rPr>
@@ -1447,7 +1447,7 @@
               <w:noProof/>
             </w:rPr>
           </w:pPr>
-          <w:hyperlink w:anchor="_Toc63769023" w:history="1">
+          <w:hyperlink w:anchor="_Toc63803790" w:history="1">
             <w:r>
               <w:rPr>
                 <w:rStyle w:val="Hyperlink"/>
@@ -1495,7 +1495,7 @@
                 <w:noProof/>
                 <w:webHidden/>
               </w:rPr>
-              <w:instrText xml:space="preserve"> PAGEREF _Toc63769023 \h </w:instrText>
+              <w:instrText xml:space="preserve"> PAGEREF _Toc63803790 \h </w:instrText>
             </w:r>
             <w:r>
               <w:rPr>
@@ -1538,7 +1538,7 @@
               <w:noProof/>
             </w:rPr>
           </w:pPr>
-          <w:hyperlink w:anchor="_Toc63769024" w:history="1">
+          <w:hyperlink w:anchor="_Toc63803791" w:history="1">
             <w:r>
               <w:rPr>
                 <w:rStyle w:val="Hyperlink"/>
@@ -1586,7 +1586,7 @@
                 <w:noProof/>
                 <w:webHidden/>
               </w:rPr>
-              <w:instrText xml:space="preserve"> PAGEREF _Toc63769024 \h </w:instrText>
+              <w:instrText xml:space="preserve"> PAGEREF _Toc63803791 \h </w:instrText>
             </w:r>
             <w:r>
               <w:rPr>
@@ -1629,7 +1629,7 @@
               <w:noProof/>
             </w:rPr>
           </w:pPr>
-          <w:hyperlink w:anchor="_Toc63769025" w:history="1">
+          <w:hyperlink w:anchor="_Toc63803792" w:history="1">
             <w:r>
               <w:rPr>
                 <w:rStyle w:val="Hyperlink"/>
@@ -1677,7 +1677,7 @@
                 <w:noProof/>
                 <w:webHidden/>
               </w:rPr>
-              <w:instrText xml:space="preserve"> PAGEREF _Toc63769025 \h </w:instrText>
+              <w:instrText xml:space="preserve"> PAGEREF _Toc63803792 \h </w:instrText>
             </w:r>
             <w:r>
               <w:rPr>
@@ -1720,7 +1720,7 @@
               <w:noProof/>
             </w:rPr>
           </w:pPr>
-          <w:hyperlink w:anchor="_Toc63769026" w:history="1">
+          <w:hyperlink w:anchor="_Toc63803793" w:history="1">
             <w:r>
               <w:rPr>
                 <w:rStyle w:val="Hyperlink"/>
@@ -1767,7 +1767,7 @@
                 <w:noProof/>
                 <w:webHidden/>
               </w:rPr>
-              <w:instrText xml:space="preserve"> PAGEREF _Toc63769026 \h </w:instrText>
+              <w:instrText xml:space="preserve"> PAGEREF _Toc63803793 \h </w:instrText>
             </w:r>
             <w:r>
               <w:rPr>
@@ -1810,7 +1810,7 @@
               <w:noProof/>
             </w:rPr>
           </w:pPr>
-          <w:hyperlink w:anchor="_Toc63769027" w:history="1">
+          <w:hyperlink w:anchor="_Toc63803794" w:history="1">
             <w:r>
               <w:rPr>
                 <w:rStyle w:val="Hyperlink"/>
@@ -1857,7 +1857,7 @@
                 <w:noProof/>
                 <w:webHidden/>
               </w:rPr>
-              <w:instrText xml:space="preserve"> PAGEREF _Toc63769027 \h </w:instrText>
+              <w:instrText xml:space="preserve"> PAGEREF _Toc63803794 \h </w:instrText>
             </w:r>
             <w:r>
               <w:rPr>
@@ -1900,7 +1900,7 @@
               <w:noProof/>
             </w:rPr>
           </w:pPr>
-          <w:hyperlink w:anchor="_Toc63769028" w:history="1">
+          <w:hyperlink w:anchor="_Toc63803795" w:history="1">
             <w:r>
               <w:rPr>
                 <w:rStyle w:val="Hyperlink"/>
@@ -1948,7 +1948,7 @@
                 <w:noProof/>
                 <w:webHidden/>
               </w:rPr>
-              <w:instrText xml:space="preserve"> PAGEREF _Toc63769028 \h </w:instrText>
+              <w:instrText xml:space="preserve"> PAGEREF _Toc63803795 \h </w:instrText>
             </w:r>
             <w:r>
               <w:rPr>
@@ -1991,7 +1991,7 @@
               <w:noProof/>
             </w:rPr>
           </w:pPr>
-          <w:hyperlink w:anchor="_Toc63769029" w:history="1">
+          <w:hyperlink w:anchor="_Toc63803796" w:history="1">
             <w:r>
               <w:rPr>
                 <w:rStyle w:val="Hyperlink"/>
@@ -2039,7 +2039,7 @@
                 <w:noProof/>
                 <w:webHidden/>
               </w:rPr>
-              <w:instrText xml:space="preserve"> PAGEREF _Toc63769029 \h </w:instrText>
+              <w:instrText xml:space="preserve"> PAGEREF _Toc63803796 \h </w:instrText>
             </w:r>
             <w:r>
               <w:rPr>
@@ -2082,7 +2082,7 @@
               <w:noProof/>
             </w:rPr>
           </w:pPr>
-          <w:hyperlink w:anchor="_Toc63769030" w:history="1">
+          <w:hyperlink w:anchor="_Toc63803797" w:history="1">
             <w:r>
               <w:rPr>
                 <w:rStyle w:val="Hyperlink"/>
@@ -2130,7 +2130,7 @@
                 <w:noProof/>
                 <w:webHidden/>
               </w:rPr>
-              <w:instrText xml:space="preserve"> PAGEREF _Toc63769030 \h </w:instrText>
+              <w:instrText xml:space="preserve"> PAGEREF _Toc63803797 \h </w:instrText>
             </w:r>
             <w:r>
               <w:rPr>
@@ -2173,7 +2173,7 @@
               <w:noProof/>
             </w:rPr>
           </w:pPr>
-          <w:hyperlink w:anchor="_Toc63769031" w:history="1">
+          <w:hyperlink w:anchor="_Toc63803798" w:history="1">
             <w:r>
               <w:rPr>
                 <w:rStyle w:val="Hyperlink"/>
@@ -2221,7 +2221,7 @@
                 <w:noProof/>
                 <w:webHidden/>
               </w:rPr>
-              <w:instrText xml:space="preserve"> PAGEREF _Toc63769031 \h </w:instrText>
+              <w:instrText xml:space="preserve"> PAGEREF _Toc63803798 \h </w:instrText>
             </w:r>
             <w:r>
               <w:rPr>
@@ -2393,7 +2393,7 @@
           <w:szCs w:val="36"/>
         </w:rPr>
       </w:pPr>
-      <w:bookmarkStart w:id="1" w:name="_Toc63769013"/>
+      <w:bookmarkStart w:id="1" w:name="_Toc63803780"/>
       <w:r>
         <w:rPr>
           <w:rFonts w:asciiTheme="minorHAnsi" w:hAnsiTheme="minorHAnsi" w:cstheme="minorHAnsi"/>
@@ -2714,7 +2714,25 @@
           <w:szCs w:val="24"/>
           <w:shd w:val="clear" w:color="auto" w:fill="FFFFFF"/>
         </w:rPr>
-        <w:t xml:space="preserve"> Когато една организация контролира правилата и функционалността на една благотворителна платформа, то е много по-лесно тя да злоупотребява с доверието на своите потребители. Например платформата </w:t>
+        <w:t xml:space="preserve"> Когато една организация контролира правилата и функционалността на една благотворителна платформа, то е много по-лесно </w:t>
+      </w:r>
+      <w:r>
+        <w:rPr>
+          <w:rFonts w:cstheme="minorHAnsi"/>
+          <w:sz w:val="24"/>
+          <w:szCs w:val="24"/>
+          <w:shd w:val="clear" w:color="auto" w:fill="FFFFFF"/>
+        </w:rPr>
+        <w:t>организацията</w:t>
+      </w:r>
+      <w:r>
+        <w:rPr>
+          <w:rFonts w:cstheme="minorHAnsi"/>
+          <w:sz w:val="24"/>
+          <w:szCs w:val="24"/>
+          <w:shd w:val="clear" w:color="auto" w:fill="FFFFFF"/>
+        </w:rPr>
+        <w:t xml:space="preserve"> да злоупотребява с доверието на своите потребители. Например платформата </w:t>
       </w:r>
       <w:r>
         <w:rPr>
@@ -2818,7 +2836,25 @@
           <w:szCs w:val="24"/>
           <w:shd w:val="clear" w:color="auto" w:fill="FFFFFF"/>
         </w:rPr>
-        <w:t xml:space="preserve">показва базова статистика за дарителите на каузите си, които включват общия броя дарения и колко дарения са направени за всяка опция за дарение. По този начин, потребителите няма как да проследят как се движат </w:t>
+        <w:t>показва базова статистика за дарителите на каузите си, които включват общия броя дарения и колко дарения са направени за всяка опция за дарение. По този начин, потребителите няма</w:t>
+      </w:r>
+      <w:r>
+        <w:rPr>
+          <w:rFonts w:cstheme="minorHAnsi"/>
+          <w:sz w:val="24"/>
+          <w:szCs w:val="24"/>
+          <w:shd w:val="clear" w:color="auto" w:fill="FFFFFF"/>
+        </w:rPr>
+        <w:t>т</w:t>
+      </w:r>
+      <w:r>
+        <w:rPr>
+          <w:rFonts w:cstheme="minorHAnsi"/>
+          <w:sz w:val="24"/>
+          <w:szCs w:val="24"/>
+          <w:shd w:val="clear" w:color="auto" w:fill="FFFFFF"/>
+        </w:rPr>
+        <w:t xml:space="preserve"> как да проследят как се движат </w:t>
       </w:r>
       <w:r>
         <w:rPr>
@@ -2858,7 +2894,7 @@
           <w:szCs w:val="36"/>
         </w:rPr>
       </w:pPr>
-      <w:bookmarkStart w:id="2" w:name="_Toc63769014"/>
+      <w:bookmarkStart w:id="2" w:name="_Toc63803781"/>
       <w:r>
         <w:rPr>
           <w:rFonts w:asciiTheme="minorHAnsi" w:hAnsiTheme="minorHAnsi" w:cstheme="minorHAnsi"/>
@@ -2883,7 +2919,7 @@
           <w:rFonts w:asciiTheme="minorHAnsi" w:hAnsiTheme="minorHAnsi" w:cstheme="minorHAnsi"/>
         </w:rPr>
       </w:pPr>
-      <w:bookmarkStart w:id="3" w:name="_Toc63769015"/>
+      <w:bookmarkStart w:id="3" w:name="_Toc63803782"/>
       <w:r>
         <w:rPr>
           <w:rFonts w:asciiTheme="minorHAnsi" w:hAnsiTheme="minorHAnsi" w:cstheme="minorHAnsi"/>
@@ -3359,7 +3395,7 @@
           <w:shd w:val="clear" w:color="auto" w:fill="FFFFFF"/>
         </w:rPr>
       </w:pPr>
-      <w:bookmarkStart w:id="4" w:name="_Toc63769016"/>
+      <w:bookmarkStart w:id="4" w:name="_Toc63803783"/>
       <w:r>
         <w:rPr>
           <w:rFonts w:asciiTheme="minorHAnsi" w:hAnsiTheme="minorHAnsi" w:cstheme="minorHAnsi"/>
@@ -3949,7 +3985,7 @@
           <w:szCs w:val="36"/>
         </w:rPr>
       </w:pPr>
-      <w:bookmarkStart w:id="5" w:name="_Toc63769017"/>
+      <w:bookmarkStart w:id="5" w:name="_Toc63803784"/>
       <w:r>
         <w:rPr>
           <w:rFonts w:asciiTheme="minorHAnsi" w:hAnsiTheme="minorHAnsi" w:cstheme="minorHAnsi"/>
@@ -4175,7 +4211,7 @@
           <w:szCs w:val="36"/>
         </w:rPr>
       </w:pPr>
-      <w:bookmarkStart w:id="6" w:name="_Toc63769018"/>
+      <w:bookmarkStart w:id="6" w:name="_Toc63803785"/>
       <w:r>
         <w:rPr>
           <w:rFonts w:asciiTheme="minorHAnsi" w:hAnsiTheme="minorHAnsi" w:cstheme="minorHAnsi"/>
@@ -4432,7 +4468,7 @@
           <w:szCs w:val="36"/>
         </w:rPr>
       </w:pPr>
-      <w:bookmarkStart w:id="7" w:name="_Toc63769019"/>
+      <w:bookmarkStart w:id="7" w:name="_Toc63803786"/>
       <w:r>
         <w:rPr>
           <w:rFonts w:asciiTheme="minorHAnsi" w:hAnsiTheme="minorHAnsi" w:cstheme="minorHAnsi"/>
@@ -4462,7 +4498,7 @@
           <w:shd w:val="clear" w:color="auto" w:fill="FFFFFF"/>
         </w:rPr>
       </w:pPr>
-      <w:bookmarkStart w:id="8" w:name="_Toc63769020"/>
+      <w:bookmarkStart w:id="8" w:name="_Toc63803787"/>
       <w:r>
         <w:rPr>
           <w:rFonts w:asciiTheme="minorHAnsi" w:hAnsiTheme="minorHAnsi" w:cstheme="minorHAnsi"/>
@@ -4948,7 +4984,31 @@
           <w:sz w:val="24"/>
           <w:szCs w:val="24"/>
         </w:rPr>
-        <w:t>Списък с информация за всички дарения, които включват адрес на дарителя и стойността на дарението</w:t>
+        <w:t>Списък с информация за всички дарения, които включват адрес на дарителя</w:t>
+      </w:r>
+      <w:r>
+        <w:rPr>
+          <w:rFonts w:cstheme="minorHAnsi"/>
+          <w:sz w:val="24"/>
+          <w:szCs w:val="24"/>
+        </w:rPr>
+        <w:t xml:space="preserve">, </w:t>
+      </w:r>
+      <w:r>
+        <w:rPr>
+          <w:rFonts w:cstheme="minorHAnsi"/>
+          <w:sz w:val="24"/>
+          <w:szCs w:val="24"/>
+        </w:rPr>
+        <w:t>стойността на дарението</w:t>
+      </w:r>
+      <w:r>
+        <w:rPr>
+          <w:rFonts w:cstheme="minorHAnsi"/>
+          <w:sz w:val="24"/>
+          <w:szCs w:val="24"/>
+        </w:rPr>
+        <w:t xml:space="preserve"> и кога е извършено</w:t>
       </w:r>
     </w:p>
     <w:p>
@@ -5188,7 +5248,7 @@
           <w:shd w:val="clear" w:color="auto" w:fill="FFFFFF"/>
         </w:rPr>
       </w:pPr>
-      <w:bookmarkStart w:id="9" w:name="_Toc63769021"/>
+      <w:bookmarkStart w:id="9" w:name="_Toc63803788"/>
       <w:r>
         <w:rPr>
           <w:rFonts w:asciiTheme="minorHAnsi" w:hAnsiTheme="minorHAnsi" w:cstheme="minorHAnsi"/>
@@ -5669,7 +5729,7 @@
           <w:szCs w:val="36"/>
         </w:rPr>
       </w:pPr>
-      <w:bookmarkStart w:id="12" w:name="_Toc63769022"/>
+      <w:bookmarkStart w:id="12" w:name="_Toc63803789"/>
       <w:r>
         <w:rPr>
           <w:rFonts w:asciiTheme="minorHAnsi" w:hAnsiTheme="minorHAnsi" w:cstheme="minorHAnsi"/>
@@ -5697,7 +5757,7 @@
           <w:shd w:val="clear" w:color="auto" w:fill="FFFFFF"/>
         </w:rPr>
       </w:pPr>
-      <w:bookmarkStart w:id="13" w:name="_Toc63769023"/>
+      <w:bookmarkStart w:id="13" w:name="_Toc63803790"/>
       <w:r>
         <w:rPr>
           <w:noProof/>
@@ -5782,7 +5842,7 @@
           <w:shd w:val="clear" w:color="auto" w:fill="FFFFFF"/>
         </w:rPr>
       </w:pPr>
-      <w:bookmarkStart w:id="14" w:name="_Toc63769024"/>
+      <w:bookmarkStart w:id="14" w:name="_Toc63803791"/>
       <w:r>
         <w:rPr>
           <w:noProof/>
@@ -5859,7 +5919,7 @@
           <w:shd w:val="clear" w:color="auto" w:fill="FFFFFF"/>
         </w:rPr>
       </w:pPr>
-      <w:bookmarkStart w:id="15" w:name="_Toc63769025"/>
+      <w:bookmarkStart w:id="15" w:name="_Toc63803792"/>
       <w:r>
         <w:rPr>
           <w:noProof/>
@@ -5947,7 +6007,7 @@
           <w:szCs w:val="36"/>
         </w:rPr>
       </w:pPr>
-      <w:bookmarkStart w:id="16" w:name="_Toc63769026"/>
+      <w:bookmarkStart w:id="16" w:name="_Toc63803793"/>
       <w:r>
         <w:rPr>
           <w:rFonts w:asciiTheme="minorHAnsi" w:hAnsiTheme="minorHAnsi" w:cstheme="minorHAnsi"/>
@@ -6072,7 +6132,7 @@
           <w:szCs w:val="36"/>
         </w:rPr>
       </w:pPr>
-      <w:bookmarkStart w:id="17" w:name="_Toc63769027"/>
+      <w:bookmarkStart w:id="17" w:name="_Toc63803794"/>
       <w:r>
         <w:rPr>
           <w:rFonts w:asciiTheme="minorHAnsi" w:hAnsiTheme="minorHAnsi" w:cstheme="minorHAnsi"/>
@@ -6244,7 +6304,7 @@
         </w:rPr>
         <w:t xml:space="preserve"> </w:t>
       </w:r>
-      <w:bookmarkStart w:id="18" w:name="_Toc63769028"/>
+      <w:bookmarkStart w:id="18" w:name="_Toc63803795"/>
       <w:r>
         <w:rPr>
           <w:rFonts w:asciiTheme="minorHAnsi" w:hAnsiTheme="minorHAnsi" w:cstheme="minorHAnsi"/>
@@ -6275,7 +6335,7 @@
             <v:path o:connecttype="segments"/>
             <w10:wrap type="topAndBottom"/>
           </v:shape>
-          <o:OLEObject Type="Embed" ProgID="StaticMetafile" ShapeID="ole_rId10" DrawAspect="Content" ObjectID="_1674415459" r:id="rId15"/>
+          <o:OLEObject Type="Embed" ProgID="StaticMetafile" ShapeID="ole_rId10" DrawAspect="Content" ObjectID="_1674417159" r:id="rId15"/>
         </w:object>
       </w:r>
     </w:p>
@@ -6294,7 +6354,7 @@
           <w:shd w:val="clear" w:color="auto" w:fill="FFFFFF"/>
         </w:rPr>
       </w:pPr>
-      <w:bookmarkStart w:id="19" w:name="_Toc63769029"/>
+      <w:bookmarkStart w:id="19" w:name="_Toc63803796"/>
       <w:r>
         <w:rPr>
           <w:noProof/>
@@ -6380,7 +6440,7 @@
           <w:shd w:val="clear" w:color="auto" w:fill="FFFFFF"/>
         </w:rPr>
       </w:pPr>
-      <w:bookmarkStart w:id="20" w:name="_Toc63769030"/>
+      <w:bookmarkStart w:id="20" w:name="_Toc63803797"/>
       <w:r>
         <w:rPr>
           <w:rFonts w:eastAsia="Calibri Light" w:cstheme="minorHAnsi"/>
@@ -6466,7 +6526,7 @@
           <w:shd w:val="clear" w:color="auto" w:fill="FFFFFF"/>
         </w:rPr>
       </w:pPr>
-      <w:bookmarkStart w:id="21" w:name="_Toc63769031"/>
+      <w:bookmarkStart w:id="21" w:name="_Toc63803798"/>
       <w:r>
         <w:rPr>
           <w:noProof/>

</xml_diff>